<commit_message>
minor changes to the code and docs
</commit_message>
<xml_diff>
--- a/Programer_guide.docx
+++ b/Programer_guide.docx
@@ -184,7 +184,25 @@
           <w:rtl/>
           <w:lang w:val="en-US"/>
         </w:rPr>
-        <w:t>ניתן להכניס מבוך כרשימת קווים פוליגונליים בתוך קובץ</w:t>
+        <w:t xml:space="preserve">ניתן להכניס מבוך כרשימת קווים </w:t>
+      </w:r>
+      <w:proofErr w:type="spellStart"/>
+      <w:r>
+        <w:rPr>
+          <w:rFonts w:hint="cs"/>
+          <w:rtl/>
+          <w:lang w:val="en-US"/>
+        </w:rPr>
+        <w:t>פוליגונליים</w:t>
+      </w:r>
+      <w:proofErr w:type="spellEnd"/>
+      <w:r>
+        <w:rPr>
+          <w:rFonts w:hint="cs"/>
+          <w:rtl/>
+          <w:lang w:val="en-US"/>
+        </w:rPr>
+        <w:t xml:space="preserve"> בתוך קובץ</w:t>
       </w:r>
       <w:r>
         <w:rPr>
@@ -222,7 +240,25 @@
           <w:rtl/>
           <w:lang w:val="en-US"/>
         </w:rPr>
-        <w:t>התוכנה בונה סימולציה של תנועת המכוניות במבוך והנסיון שלהן להגיע לנקודת הסיום.</w:t>
+        <w:t xml:space="preserve">התוכנה בונה סימולציה של תנועת המכוניות במבוך </w:t>
+      </w:r>
+      <w:proofErr w:type="spellStart"/>
+      <w:r>
+        <w:rPr>
+          <w:rFonts w:hint="cs"/>
+          <w:rtl/>
+          <w:lang w:val="en-US"/>
+        </w:rPr>
+        <w:t>והנסיון</w:t>
+      </w:r>
+      <w:proofErr w:type="spellEnd"/>
+      <w:r>
+        <w:rPr>
+          <w:rFonts w:hint="cs"/>
+          <w:rtl/>
+          <w:lang w:val="en-US"/>
+        </w:rPr>
+        <w:t xml:space="preserve"> שלהן להגיע לנקודת הסיום.</w:t>
       </w:r>
       <w:r>
         <w:rPr>
@@ -237,7 +273,25 @@
           <w:rtl/>
           <w:lang w:val="en-US"/>
         </w:rPr>
-        <w:t>ניתן לבקש מהתוכנה לבחור באופן אקראי את אחד מהארגומנטים, או לבחור מצב דיפולטי נתון.</w:t>
+        <w:t xml:space="preserve">ניתן לבקש מהתוכנה לבחור באופן אקראי את אחד מהארגומנטים, או לבחור מצב </w:t>
+      </w:r>
+      <w:proofErr w:type="spellStart"/>
+      <w:r>
+        <w:rPr>
+          <w:rFonts w:hint="cs"/>
+          <w:rtl/>
+          <w:lang w:val="en-US"/>
+        </w:rPr>
+        <w:t>דיפולטי</w:t>
+      </w:r>
+      <w:proofErr w:type="spellEnd"/>
+      <w:r>
+        <w:rPr>
+          <w:rFonts w:hint="cs"/>
+          <w:rtl/>
+          <w:lang w:val="en-US"/>
+        </w:rPr>
+        <w:t xml:space="preserve"> נתון.</w:t>
       </w:r>
     </w:p>
     <w:p>
@@ -451,7 +505,6 @@
       <w:pPr>
         <w:bidi/>
         <w:rPr>
-          <w:rFonts w:hint="cs"/>
           <w:rtl/>
           <w:lang w:val="en-US"/>
         </w:rPr>
@@ -479,12 +532,14 @@
         </w:rPr>
         <w:t xml:space="preserve">הקובץ </w:t>
       </w:r>
+      <w:proofErr w:type="spellStart"/>
       <w:r>
         <w:rPr>
           <w:lang w:val="en-US"/>
         </w:rPr>
         <w:t>consts</w:t>
       </w:r>
+      <w:proofErr w:type="spellEnd"/>
       <w:r>
         <w:rPr>
           <w:rFonts w:hint="cs"/>
@@ -528,7 +583,43 @@
           <w:rtl/>
           <w:lang w:val="en-US"/>
         </w:rPr>
-        <w:t>חישובים גיאומטרים ולדיסקרטיזציה של הסביבה.</w:t>
+        <w:t xml:space="preserve">חישובים </w:t>
+      </w:r>
+      <w:proofErr w:type="spellStart"/>
+      <w:r>
+        <w:rPr>
+          <w:rFonts w:hint="cs"/>
+          <w:rtl/>
+          <w:lang w:val="en-US"/>
+        </w:rPr>
+        <w:t>גיאומטרים</w:t>
+      </w:r>
+      <w:proofErr w:type="spellEnd"/>
+      <w:r>
+        <w:rPr>
+          <w:rFonts w:hint="cs"/>
+          <w:rtl/>
+          <w:lang w:val="en-US"/>
+        </w:rPr>
+        <w:t xml:space="preserve"> </w:t>
+      </w:r>
+      <w:proofErr w:type="spellStart"/>
+      <w:r>
+        <w:rPr>
+          <w:rFonts w:hint="cs"/>
+          <w:rtl/>
+          <w:lang w:val="en-US"/>
+        </w:rPr>
+        <w:t>ולדיסקרטיזציה</w:t>
+      </w:r>
+      <w:proofErr w:type="spellEnd"/>
+      <w:r>
+        <w:rPr>
+          <w:rFonts w:hint="cs"/>
+          <w:rtl/>
+          <w:lang w:val="en-US"/>
+        </w:rPr>
+        <w:t xml:space="preserve"> של הסביבה.</w:t>
       </w:r>
       <w:r>
         <w:rPr>
@@ -619,8 +710,18 @@
           <w:rtl/>
           <w:lang w:val="en-US"/>
         </w:rPr>
-        <w:t>מבוכים דיפולטים</w:t>
-      </w:r>
+        <w:t xml:space="preserve">מבוכים </w:t>
+      </w:r>
+      <w:proofErr w:type="spellStart"/>
+      <w:r>
+        <w:rPr>
+          <w:rFonts w:hint="cs"/>
+          <w:rtl/>
+          <w:lang w:val="en-US"/>
+        </w:rPr>
+        <w:t>דיפולטים</w:t>
+      </w:r>
+      <w:proofErr w:type="spellEnd"/>
       <w:r>
         <w:rPr>
           <w:rFonts w:hint="cs"/>
@@ -644,12 +745,14 @@
         </w:rPr>
         <w:t xml:space="preserve">הקובץ </w:t>
       </w:r>
+      <w:proofErr w:type="spellStart"/>
       <w:r>
         <w:rPr>
           <w:lang w:val="en-US"/>
         </w:rPr>
         <w:t>scan_to_map</w:t>
       </w:r>
+      <w:proofErr w:type="spellEnd"/>
       <w:r>
         <w:rPr>
           <w:rFonts w:hint="cs"/>
@@ -766,15 +869,25 @@
           <w:rtl/>
           <w:lang w:val="en-US"/>
         </w:rPr>
-        <w:t xml:space="preserve"> ייצוג המבוך ב"מוח" של המכונית, בעזרתו מחושב גרף ה</w:t>
-      </w:r>
-      <w:r>
-        <w:rPr>
-          <w:rFonts w:eastAsiaTheme="minorEastAsia" w:hint="cs"/>
-          <w:lang w:val="en-US"/>
-        </w:rPr>
-        <w:t>PRM</w:t>
-      </w:r>
+        <w:t xml:space="preserve"> ייצוג המבוך ב"מוח" של המכונית, בעזרתו מחושב גרף </w:t>
+      </w:r>
+      <w:r>
+        <w:rPr>
+          <w:rFonts w:eastAsiaTheme="minorEastAsia" w:hint="cs"/>
+          <w:rtl/>
+          <w:lang w:val="en-US"/>
+        </w:rPr>
+        <w:t>ה</w:t>
+      </w:r>
+      <w:proofErr w:type="spellStart"/>
+      <w:r>
+        <w:rPr>
+          <w:rFonts w:eastAsiaTheme="minorEastAsia"/>
+          <w:lang w:val="en-US"/>
+        </w:rPr>
+        <w:t>road_map</w:t>
+      </w:r>
+      <w:proofErr w:type="spellEnd"/>
       <w:r>
         <w:rPr>
           <w:rFonts w:eastAsiaTheme="minorEastAsia" w:hint="cs"/>
@@ -860,7 +973,25 @@
           <w:rtl/>
           <w:lang w:val="en-US"/>
         </w:rPr>
-        <w:t>מסילות פוליגונליות.</w:t>
+        <w:t xml:space="preserve">מסילות </w:t>
+      </w:r>
+      <w:proofErr w:type="spellStart"/>
+      <w:r>
+        <w:rPr>
+          <w:rFonts w:eastAsiaTheme="minorEastAsia" w:hint="cs"/>
+          <w:rtl/>
+          <w:lang w:val="en-US"/>
+        </w:rPr>
+        <w:t>פוליגונליות</w:t>
+      </w:r>
+      <w:proofErr w:type="spellEnd"/>
+      <w:r>
+        <w:rPr>
+          <w:rFonts w:eastAsiaTheme="minorEastAsia" w:hint="cs"/>
+          <w:rtl/>
+          <w:lang w:val="en-US"/>
+        </w:rPr>
+        <w:t>.</w:t>
       </w:r>
       <w:r>
         <w:rPr>
@@ -876,7 +1007,25 @@
           <w:rtl/>
           <w:lang w:val="en-US"/>
         </w:rPr>
-        <w:t>המסילה הפוליגונלית המיוצגת על ידי רשימת הנקודות</w:t>
+        <w:t xml:space="preserve">המסילה </w:t>
+      </w:r>
+      <w:proofErr w:type="spellStart"/>
+      <w:r>
+        <w:rPr>
+          <w:rFonts w:eastAsiaTheme="minorEastAsia" w:hint="cs"/>
+          <w:rtl/>
+          <w:lang w:val="en-US"/>
+        </w:rPr>
+        <w:t>הפוליגונלית</w:t>
+      </w:r>
+      <w:proofErr w:type="spellEnd"/>
+      <w:r>
+        <w:rPr>
+          <w:rFonts w:eastAsiaTheme="minorEastAsia" w:hint="cs"/>
+          <w:rtl/>
+          <w:lang w:val="en-US"/>
+        </w:rPr>
+        <w:t xml:space="preserve"> המיוצגת על ידי רשימת הנקודות</w:t>
       </w:r>
     </w:p>
     <w:p>
@@ -1044,6 +1193,9 @@
             </m:e>
           </m:d>
           <m:r>
+            <m:rPr>
+              <m:sty m:val="p"/>
+            </m:rPr>
             <w:rPr>
               <w:rFonts w:eastAsiaTheme="minorEastAsia"/>
               <w:rtl/>
@@ -1067,7 +1219,7 @@
         <w:pStyle w:val="ListParagraph"/>
         <w:bidi/>
         <w:rPr>
-          <w:rFonts w:eastAsiaTheme="minorEastAsia" w:hint="cs"/>
+          <w:rFonts w:eastAsiaTheme="minorEastAsia"/>
           <w:rtl/>
           <w:lang w:val="en-US"/>
         </w:rPr>
@@ -1338,6 +1490,9 @@
             </m:e>
           </m:d>
           <m:r>
+            <m:rPr>
+              <m:sty m:val="p"/>
+            </m:rPr>
             <w:rPr>
               <w:rFonts w:eastAsiaTheme="minorEastAsia"/>
               <w:rtl/>
@@ -1635,7 +1790,25 @@
           <w:rtl/>
           <w:lang w:val="en-US"/>
         </w:rPr>
-        <w:t>גודל: מימדי ה</w:t>
+        <w:t xml:space="preserve">גודל: </w:t>
+      </w:r>
+      <w:proofErr w:type="spellStart"/>
+      <w:r>
+        <w:rPr>
+          <w:rFonts w:eastAsiaTheme="minorEastAsia" w:hint="cs"/>
+          <w:rtl/>
+          <w:lang w:val="en-US"/>
+        </w:rPr>
+        <w:t>מימדי</w:t>
+      </w:r>
+      <w:proofErr w:type="spellEnd"/>
+      <w:r>
+        <w:rPr>
+          <w:rFonts w:eastAsiaTheme="minorEastAsia" w:hint="cs"/>
+          <w:rtl/>
+          <w:lang w:val="en-US"/>
+        </w:rPr>
+        <w:t xml:space="preserve"> ה</w:t>
       </w:r>
       <w:r>
         <w:rPr>
@@ -1817,7 +1990,25 @@
           <w:rtl/>
           <w:lang w:val="en-US"/>
         </w:rPr>
-        <w:t>סריקות של המכשול החדש יכולות להיות מאוד רועשות, מרכבות מספר קטעים שונים, ומגלמות בתוכן טעויות מדידה וקירובים.</w:t>
+        <w:t xml:space="preserve">סריקות של המכשול החדש יכולות להיות מאוד רועשות, מרכבות מספר קטעים שונים, ומגלמות בתוכן טעויות מדידה </w:t>
+      </w:r>
+      <w:proofErr w:type="spellStart"/>
+      <w:r>
+        <w:rPr>
+          <w:rFonts w:eastAsiaTheme="minorEastAsia" w:hint="cs"/>
+          <w:rtl/>
+          <w:lang w:val="en-US"/>
+        </w:rPr>
+        <w:t>וקירובים</w:t>
+      </w:r>
+      <w:proofErr w:type="spellEnd"/>
+      <w:r>
+        <w:rPr>
+          <w:rFonts w:eastAsiaTheme="minorEastAsia" w:hint="cs"/>
+          <w:rtl/>
+          <w:lang w:val="en-US"/>
+        </w:rPr>
+        <w:t>.</w:t>
       </w:r>
       <w:r>
         <w:rPr>
@@ -1896,7 +2087,25 @@
           <w:rtl/>
           <w:lang w:val="en-US"/>
         </w:rPr>
-        <w:t>האלגוריתם מקבל רשימת נקודות והופך אותן למסילה פוליגונלית כך שהמלבנים המתאימים לה מכילים את כל נקודות הסריקה</w:t>
+        <w:t xml:space="preserve">האלגוריתם מקבל רשימת נקודות והופך אותן למסילה </w:t>
+      </w:r>
+      <w:proofErr w:type="spellStart"/>
+      <w:r>
+        <w:rPr>
+          <w:rFonts w:eastAsiaTheme="minorEastAsia" w:hint="cs"/>
+          <w:rtl/>
+          <w:lang w:val="en-US"/>
+        </w:rPr>
+        <w:t>פוליגונלית</w:t>
+      </w:r>
+      <w:proofErr w:type="spellEnd"/>
+      <w:r>
+        <w:rPr>
+          <w:rFonts w:eastAsiaTheme="minorEastAsia" w:hint="cs"/>
+          <w:rtl/>
+          <w:lang w:val="en-US"/>
+        </w:rPr>
+        <w:t xml:space="preserve"> כך שהמלבנים המתאימים לה מכילים את כל נקודות הסריקה</w:t>
       </w:r>
       <w:r>
         <w:rPr>
@@ -2033,7 +2242,25 @@
           <w:rtl/>
           <w:lang w:val="en-US"/>
         </w:rPr>
-        <w:t xml:space="preserve">ת המסילה הפוליגונלית בעזרת </w:t>
+        <w:t xml:space="preserve">ת המסילה </w:t>
+      </w:r>
+      <w:proofErr w:type="spellStart"/>
+      <w:r>
+        <w:rPr>
+          <w:rFonts w:eastAsiaTheme="minorEastAsia" w:hint="cs"/>
+          <w:rtl/>
+          <w:lang w:val="en-US"/>
+        </w:rPr>
+        <w:t>הפוליגונלית</w:t>
+      </w:r>
+      <w:proofErr w:type="spellEnd"/>
+      <w:r>
+        <w:rPr>
+          <w:rFonts w:eastAsiaTheme="minorEastAsia" w:hint="cs"/>
+          <w:rtl/>
+          <w:lang w:val="en-US"/>
+        </w:rPr>
+        <w:t xml:space="preserve"> בעזרת </w:t>
       </w:r>
       <m:oMath>
         <m:r>
@@ -2056,19 +2283,540 @@
       <w:pPr>
         <w:bidi/>
         <w:rPr>
-          <w:rFonts w:eastAsiaTheme="minorEastAsia" w:hint="cs"/>
-          <w:rtl/>
-          <w:lang w:val="en-US"/>
-        </w:rPr>
-      </w:pPr>
-    </w:p>
-    <w:p>
-      <w:pPr>
-        <w:bidi/>
-        <w:rPr>
-          <w:rFonts w:eastAsiaTheme="minorEastAsia" w:hint="cs"/>
-          <w:rtl/>
-          <w:lang w:val="en-US"/>
+          <w:rFonts w:eastAsiaTheme="minorEastAsia"/>
+          <w:rtl/>
+          <w:lang w:val="en-US"/>
+        </w:rPr>
+      </w:pPr>
+    </w:p>
+    <w:p>
+      <w:pPr>
+        <w:bidi/>
+        <w:rPr>
+          <w:rFonts w:eastAsiaTheme="minorEastAsia"/>
+          <w:lang w:val="en-US"/>
+        </w:rPr>
+      </w:pPr>
+    </w:p>
+    <w:p>
+      <w:pPr>
+        <w:bidi/>
+        <w:rPr>
+          <w:rFonts w:eastAsiaTheme="minorEastAsia"/>
+          <w:lang w:val="en-US"/>
+        </w:rPr>
+      </w:pPr>
+    </w:p>
+    <w:p>
+      <w:pPr>
+        <w:bidi/>
+        <w:rPr>
+          <w:rFonts w:eastAsiaTheme="minorEastAsia"/>
+          <w:lang w:val="en-US"/>
+        </w:rPr>
+      </w:pPr>
+    </w:p>
+    <w:p>
+      <w:pPr>
+        <w:bidi/>
+        <w:rPr>
+          <w:rFonts w:eastAsiaTheme="minorEastAsia"/>
+          <w:lang w:val="en-US"/>
+        </w:rPr>
+      </w:pPr>
+    </w:p>
+    <w:p>
+      <w:pPr>
+        <w:bidi/>
+        <w:rPr>
+          <w:rFonts w:eastAsiaTheme="minorEastAsia"/>
+          <w:rtl/>
+          <w:lang w:val="en-US"/>
+        </w:rPr>
+      </w:pPr>
+      <w:r>
+        <w:rPr>
+          <w:rFonts w:eastAsiaTheme="minorEastAsia" w:hint="cs"/>
+          <w:rtl/>
+          <w:lang w:val="en-US"/>
+        </w:rPr>
+        <w:lastRenderedPageBreak/>
+        <w:t xml:space="preserve">הקובץ </w:t>
+      </w:r>
+      <w:r>
+        <w:rPr>
+          <w:rFonts w:eastAsiaTheme="minorEastAsia"/>
+          <w:lang w:val="en-US"/>
+        </w:rPr>
+        <w:t>road_map.py</w:t>
+      </w:r>
+      <w:r>
+        <w:rPr>
+          <w:rFonts w:eastAsiaTheme="minorEastAsia" w:hint="cs"/>
+          <w:rtl/>
+          <w:lang w:val="en-US"/>
+        </w:rPr>
+        <w:t>:</w:t>
+      </w:r>
+    </w:p>
+    <w:p>
+      <w:pPr>
+        <w:bidi/>
+        <w:rPr>
+          <w:rFonts w:eastAsiaTheme="minorEastAsia"/>
+          <w:lang w:val="en-US"/>
+        </w:rPr>
+      </w:pPr>
+      <w:r>
+        <w:rPr>
+          <w:rFonts w:eastAsiaTheme="minorEastAsia" w:hint="cs"/>
+          <w:rtl/>
+          <w:lang w:val="en-US"/>
+        </w:rPr>
+        <w:t>תפקיד הקובץ הוא לשמור ולייצג את הקשתות והקודקודים של גרף המצבים שלנו.</w:t>
+      </w:r>
+    </w:p>
+    <w:p>
+      <w:pPr>
+        <w:bidi/>
+        <w:rPr>
+          <w:rFonts w:eastAsiaTheme="minorEastAsia"/>
+          <w:rtl/>
+          <w:lang w:val="en-US"/>
+        </w:rPr>
+      </w:pPr>
+      <w:r>
+        <w:rPr>
+          <w:rFonts w:eastAsiaTheme="minorEastAsia" w:hint="cs"/>
+          <w:rtl/>
+          <w:lang w:val="en-US"/>
+        </w:rPr>
+        <w:t xml:space="preserve">אובייקט </w:t>
+      </w:r>
+      <w:r>
+        <w:rPr>
+          <w:rFonts w:eastAsiaTheme="minorEastAsia" w:hint="cs"/>
+          <w:rtl/>
+          <w:lang w:val="en-US"/>
+        </w:rPr>
+        <w:t xml:space="preserve">מסוג </w:t>
+      </w:r>
+      <w:proofErr w:type="spellStart"/>
+      <w:r>
+        <w:rPr>
+          <w:rFonts w:eastAsiaTheme="minorEastAsia"/>
+          <w:lang w:val="en-US"/>
+        </w:rPr>
+        <w:t>Road_Map</w:t>
+      </w:r>
+      <w:proofErr w:type="spellEnd"/>
+      <w:r>
+        <w:rPr>
+          <w:rFonts w:eastAsiaTheme="minorEastAsia" w:hint="cs"/>
+          <w:rtl/>
+          <w:lang w:val="en-US"/>
+        </w:rPr>
+        <w:t xml:space="preserve"> מכיל :</w:t>
+      </w:r>
+    </w:p>
+    <w:p>
+      <w:pPr>
+        <w:pStyle w:val="ListParagraph"/>
+        <w:numPr>
+          <w:ilvl w:val="0"/>
+          <w:numId w:val="2"/>
+        </w:numPr>
+        <w:bidi/>
+        <w:rPr>
+          <w:rFonts w:eastAsiaTheme="minorEastAsia"/>
+          <w:lang w:val="en-US"/>
+        </w:rPr>
+      </w:pPr>
+      <w:r>
+        <w:rPr>
+          <w:rFonts w:eastAsiaTheme="minorEastAsia" w:hint="cs"/>
+          <w:rtl/>
+          <w:lang w:val="en-US"/>
+        </w:rPr>
+        <w:t>נקודת הסיום של הגרף.</w:t>
+      </w:r>
+    </w:p>
+    <w:p>
+      <w:pPr>
+        <w:pStyle w:val="ListParagraph"/>
+        <w:numPr>
+          <w:ilvl w:val="0"/>
+          <w:numId w:val="2"/>
+        </w:numPr>
+        <w:bidi/>
+        <w:rPr>
+          <w:rFonts w:eastAsiaTheme="minorEastAsia"/>
+          <w:lang w:val="en-US"/>
+        </w:rPr>
+      </w:pPr>
+      <w:r>
+        <w:rPr>
+          <w:rFonts w:eastAsiaTheme="minorEastAsia" w:hint="cs"/>
+          <w:rtl/>
+          <w:lang w:val="en-US"/>
+        </w:rPr>
+        <w:t>גודל המפה</w:t>
+      </w:r>
+    </w:p>
+    <w:p>
+      <w:pPr>
+        <w:pStyle w:val="ListParagraph"/>
+        <w:numPr>
+          <w:ilvl w:val="0"/>
+          <w:numId w:val="2"/>
+        </w:numPr>
+        <w:bidi/>
+        <w:rPr>
+          <w:rFonts w:eastAsiaTheme="minorEastAsia"/>
+          <w:lang w:val="en-US"/>
+        </w:rPr>
+      </w:pPr>
+      <w:r>
+        <w:rPr>
+          <w:rFonts w:eastAsiaTheme="minorEastAsia" w:hint="cs"/>
+          <w:rtl/>
+          <w:lang w:val="en-US"/>
+        </w:rPr>
+        <w:t xml:space="preserve">זווית הסיבוב המקסימלית </w:t>
+      </w:r>
+      <w:r>
+        <w:rPr>
+          <w:rFonts w:eastAsiaTheme="minorEastAsia" w:hint="cs"/>
+          <w:rtl/>
+          <w:lang w:val="en-US"/>
+        </w:rPr>
+        <w:t>של המכונית</w:t>
+      </w:r>
+    </w:p>
+    <w:p>
+      <w:pPr>
+        <w:pStyle w:val="ListParagraph"/>
+        <w:numPr>
+          <w:ilvl w:val="0"/>
+          <w:numId w:val="2"/>
+        </w:numPr>
+        <w:bidi/>
+        <w:rPr>
+          <w:rFonts w:eastAsiaTheme="minorEastAsia"/>
+          <w:lang w:val="en-US"/>
+        </w:rPr>
+      </w:pPr>
+      <w:r>
+        <w:rPr>
+          <w:rFonts w:eastAsiaTheme="minorEastAsia" w:hint="cs"/>
+          <w:rtl/>
+          <w:lang w:val="en-US"/>
+        </w:rPr>
+        <w:t>האורך המקסימלי לחיבור קשתות בין שני קודקודים</w:t>
+      </w:r>
+    </w:p>
+    <w:p>
+      <w:pPr>
+        <w:pStyle w:val="ListParagraph"/>
+        <w:numPr>
+          <w:ilvl w:val="0"/>
+          <w:numId w:val="2"/>
+        </w:numPr>
+        <w:bidi/>
+        <w:rPr>
+          <w:rFonts w:eastAsiaTheme="minorEastAsia"/>
+          <w:lang w:val="en-US"/>
+        </w:rPr>
+      </w:pPr>
+      <w:r>
+        <w:rPr>
+          <w:rFonts w:eastAsiaTheme="minorEastAsia" w:hint="cs"/>
+          <w:rtl/>
+          <w:lang w:val="en-US"/>
+        </w:rPr>
+        <w:t>קצה השינוי המקסימלי בזווית המכונית בזמן סיבוב</w:t>
+      </w:r>
+    </w:p>
+    <w:p>
+      <w:pPr>
+        <w:pStyle w:val="ListParagraph"/>
+        <w:numPr>
+          <w:ilvl w:val="0"/>
+          <w:numId w:val="2"/>
+        </w:numPr>
+        <w:bidi/>
+        <w:rPr>
+          <w:rFonts w:eastAsiaTheme="minorEastAsia"/>
+          <w:lang w:val="en-US"/>
+        </w:rPr>
+      </w:pPr>
+      <w:r>
+        <w:rPr>
+          <w:rFonts w:eastAsiaTheme="minorEastAsia" w:hint="cs"/>
+          <w:rtl/>
+          <w:lang w:val="en-US"/>
+        </w:rPr>
+        <w:t xml:space="preserve">מופע של </w:t>
+      </w:r>
+      <w:proofErr w:type="spellStart"/>
+      <w:r>
+        <w:rPr>
+          <w:rFonts w:eastAsiaTheme="minorEastAsia"/>
+          <w:lang w:val="en-US"/>
+        </w:rPr>
+        <w:t>d_star</w:t>
+      </w:r>
+      <w:proofErr w:type="spellEnd"/>
+      <w:r>
+        <w:rPr>
+          <w:rFonts w:eastAsiaTheme="minorEastAsia" w:hint="cs"/>
+          <w:rtl/>
+          <w:lang w:val="en-US"/>
+        </w:rPr>
+        <w:t xml:space="preserve"> לצורך חישוב תנועה</w:t>
+      </w:r>
+    </w:p>
+    <w:p>
+      <w:pPr>
+        <w:pStyle w:val="ListParagraph"/>
+        <w:numPr>
+          <w:ilvl w:val="0"/>
+          <w:numId w:val="2"/>
+        </w:numPr>
+        <w:bidi/>
+        <w:rPr>
+          <w:rFonts w:eastAsiaTheme="minorEastAsia"/>
+          <w:lang w:val="en-US"/>
+        </w:rPr>
+      </w:pPr>
+      <w:r>
+        <w:rPr>
+          <w:rFonts w:eastAsiaTheme="minorEastAsia" w:hint="cs"/>
+          <w:rtl/>
+          <w:lang w:val="en-US"/>
+        </w:rPr>
+        <w:t>מופע של גרף המכיל מידע על הקשתות והקודקודים</w:t>
+      </w:r>
+    </w:p>
+    <w:p>
+      <w:pPr>
+        <w:pStyle w:val="ListParagraph"/>
+        <w:numPr>
+          <w:ilvl w:val="0"/>
+          <w:numId w:val="2"/>
+        </w:numPr>
+        <w:bidi/>
+        <w:rPr>
+          <w:rFonts w:eastAsiaTheme="minorEastAsia"/>
+          <w:lang w:val="en-US"/>
+        </w:rPr>
+      </w:pPr>
+      <w:r>
+        <w:rPr>
+          <w:rFonts w:eastAsiaTheme="minorEastAsia" w:hint="cs"/>
+          <w:rtl/>
+          <w:lang w:val="en-US"/>
+        </w:rPr>
+        <w:t>רשימה של רשימות של רשימות של קודקודים</w:t>
+      </w:r>
+      <w:r>
+        <w:rPr>
+          <w:rFonts w:eastAsiaTheme="minorEastAsia" w:hint="cs"/>
+          <w:rtl/>
+          <w:lang w:val="en-US"/>
+        </w:rPr>
+        <w:t xml:space="preserve"> המייצגים מיקום של מכונית בזווית מסוימת</w:t>
+      </w:r>
+      <w:r>
+        <w:rPr>
+          <w:rFonts w:eastAsiaTheme="minorEastAsia" w:hint="cs"/>
+          <w:rtl/>
+          <w:lang w:val="en-US"/>
+        </w:rPr>
+        <w:t xml:space="preserve">, כאשר </w:t>
+      </w:r>
+      <w:proofErr w:type="spellStart"/>
+      <w:r>
+        <w:rPr>
+          <w:rFonts w:eastAsiaTheme="minorEastAsia"/>
+          <w:lang w:val="en-US"/>
+        </w:rPr>
+        <w:t>verteices</w:t>
+      </w:r>
+      <w:proofErr w:type="spellEnd"/>
+      <w:r>
+        <w:rPr>
+          <w:rFonts w:eastAsiaTheme="minorEastAsia"/>
+          <w:lang w:val="en-US"/>
+        </w:rPr>
+        <w:t>[x][y][angle]</w:t>
+      </w:r>
+      <w:r>
+        <w:rPr>
+          <w:rFonts w:eastAsiaTheme="minorEastAsia" w:hint="cs"/>
+          <w:rtl/>
+          <w:lang w:val="en-US"/>
+        </w:rPr>
+        <w:t xml:space="preserve"> הוא הקודקוד ה</w:t>
+      </w:r>
+      <w:r>
+        <w:rPr>
+          <w:rFonts w:eastAsiaTheme="minorEastAsia"/>
+          <w:lang w:val="en-US"/>
+        </w:rPr>
+        <w:t>x</w:t>
+      </w:r>
+      <w:r>
+        <w:rPr>
+          <w:rFonts w:eastAsiaTheme="minorEastAsia" w:hint="cs"/>
+          <w:rtl/>
+          <w:lang w:val="en-US"/>
+        </w:rPr>
+        <w:t xml:space="preserve"> בסדרו במאוזן,</w:t>
+      </w:r>
+      <w:r>
+        <w:rPr>
+          <w:rFonts w:eastAsiaTheme="minorEastAsia"/>
+          <w:lang w:val="en-US"/>
+        </w:rPr>
+        <w:t xml:space="preserve"> </w:t>
+      </w:r>
+      <w:r>
+        <w:rPr>
+          <w:rFonts w:eastAsiaTheme="minorEastAsia" w:hint="cs"/>
+          <w:rtl/>
+          <w:lang w:val="en-US"/>
+        </w:rPr>
+        <w:t xml:space="preserve"> </w:t>
+      </w:r>
+      <w:r>
+        <w:rPr>
+          <w:rFonts w:eastAsiaTheme="minorEastAsia"/>
+          <w:lang w:val="en-US"/>
+        </w:rPr>
+        <w:t>y</w:t>
+      </w:r>
+      <w:r>
+        <w:rPr>
+          <w:rFonts w:eastAsiaTheme="minorEastAsia" w:hint="cs"/>
+          <w:rtl/>
+          <w:lang w:val="en-US"/>
+        </w:rPr>
+        <w:t xml:space="preserve"> במאונך, והזווית ה</w:t>
+      </w:r>
+      <w:r>
+        <w:rPr>
+          <w:rFonts w:eastAsiaTheme="minorEastAsia"/>
+          <w:lang w:val="en-US"/>
+        </w:rPr>
+        <w:t>angle</w:t>
+      </w:r>
+      <w:r>
+        <w:rPr>
+          <w:rFonts w:eastAsiaTheme="minorEastAsia" w:hint="cs"/>
+          <w:rtl/>
+          <w:lang w:val="en-US"/>
+        </w:rPr>
+        <w:t>.</w:t>
+      </w:r>
+    </w:p>
+    <w:p>
+      <w:pPr>
+        <w:bidi/>
+        <w:ind w:left="360"/>
+        <w:rPr>
+          <w:rFonts w:eastAsiaTheme="minorEastAsia"/>
+          <w:rtl/>
+          <w:lang w:val="en-US"/>
+        </w:rPr>
+      </w:pPr>
+      <w:r>
+        <w:rPr>
+          <w:rFonts w:eastAsiaTheme="minorEastAsia" w:hint="cs"/>
+          <w:rtl/>
+          <w:lang w:val="en-US"/>
+        </w:rPr>
+        <w:t>בזמן יצירת האובייקט הוא ייצור את הקודקודים ויאתחל את מבנה הנתונים, יש לקרוא ל</w:t>
+      </w:r>
+      <w:proofErr w:type="spellStart"/>
+      <w:r>
+        <w:rPr>
+          <w:rFonts w:eastAsiaTheme="minorEastAsia"/>
+          <w:lang w:val="en-US"/>
+        </w:rPr>
+        <w:t>generate_graph</w:t>
+      </w:r>
+      <w:proofErr w:type="spellEnd"/>
+      <w:r>
+        <w:rPr>
+          <w:rFonts w:eastAsiaTheme="minorEastAsia" w:hint="cs"/>
+          <w:rtl/>
+          <w:lang w:val="en-US"/>
+        </w:rPr>
+        <w:t xml:space="preserve"> כדי ליצור את הקשתות בין הקודקודים, </w:t>
+      </w:r>
+      <w:proofErr w:type="spellStart"/>
+      <w:r>
+        <w:rPr>
+          <w:rFonts w:eastAsiaTheme="minorEastAsia"/>
+          <w:lang w:val="en-US"/>
+        </w:rPr>
+        <w:t>set_end</w:t>
+      </w:r>
+      <w:proofErr w:type="spellEnd"/>
+      <w:r>
+        <w:rPr>
+          <w:rFonts w:eastAsiaTheme="minorEastAsia" w:hint="cs"/>
+          <w:rtl/>
+          <w:lang w:val="en-US"/>
+        </w:rPr>
+        <w:t xml:space="preserve"> יגדיר את נקודת הסיום.</w:t>
+      </w:r>
+    </w:p>
+    <w:p>
+      <w:pPr>
+        <w:bidi/>
+        <w:ind w:left="360"/>
+        <w:rPr>
+          <w:rFonts w:eastAsiaTheme="minorEastAsia"/>
+          <w:rtl/>
+          <w:lang w:val="en-US"/>
+        </w:rPr>
+      </w:pPr>
+      <w:r>
+        <w:rPr>
+          <w:rFonts w:eastAsiaTheme="minorEastAsia" w:hint="cs"/>
+          <w:rtl/>
+          <w:lang w:val="en-US"/>
+        </w:rPr>
+        <w:t>בזמן תפעול הקוד נקרא ל</w:t>
+      </w:r>
+      <w:proofErr w:type="spellStart"/>
+      <w:r>
+        <w:rPr>
+          <w:rFonts w:eastAsiaTheme="minorEastAsia"/>
+          <w:lang w:val="en-US"/>
+        </w:rPr>
+        <w:t>get_closest_vertex</w:t>
+      </w:r>
+      <w:proofErr w:type="spellEnd"/>
+      <w:r>
+        <w:rPr>
+          <w:rFonts w:eastAsiaTheme="minorEastAsia" w:hint="cs"/>
+          <w:rtl/>
+          <w:lang w:val="en-US"/>
+        </w:rPr>
+        <w:t>, אשר תקבל מיקום של מכונית ותחזיק את הקודקוד הקרוב ביותר המייצג את מיקומו.</w:t>
+      </w:r>
+    </w:p>
+    <w:p>
+      <w:pPr>
+        <w:bidi/>
+        <w:ind w:left="360"/>
+        <w:rPr>
+          <w:rFonts w:eastAsiaTheme="minorEastAsia" w:hint="cs"/>
+          <w:rtl/>
+          <w:lang w:val="en-IL"/>
         </w:rPr>
       </w:pPr>
     </w:p>
@@ -2085,10 +2833,10 @@
 <file path=word/numbering.xml><?xml version="1.0" encoding="utf-8"?>
 <w:numbering xmlns:wpc="http://schemas.microsoft.com/office/word/2010/wordprocessingCanvas" xmlns:cx="http://schemas.microsoft.com/office/drawing/2014/chartex" xmlns:cx1="http://schemas.microsoft.com/office/drawing/2015/9/8/chartex" xmlns:cx2="http://schemas.microsoft.com/office/drawing/2015/10/21/chartex" xmlns:cx3="http://schemas.microsoft.com/office/drawing/2016/5/9/chartex" xmlns:cx4="http://schemas.microsoft.com/office/drawing/2016/5/10/chartex" xmlns:cx5="http://schemas.microsoft.com/office/drawing/2016/5/11/chartex" xmlns:cx6="http://schemas.microsoft.com/office/drawing/2016/5/12/chartex" xmlns:cx7="http://schemas.microsoft.com/office/drawing/2016/5/13/chartex" xmlns:cx8="http://schemas.microsoft.com/office/drawing/2016/5/14/chartex" xmlns:mc="http://schemas.openxmlformats.org/markup-compatibility/2006" xmlns:aink="http://schemas.microsoft.com/office/drawing/2016/ink" xmlns:am3d="http://schemas.microsoft.com/office/drawing/2017/model3d" xmlns:o="urn:schemas-microsoft-com:office:office" xmlns:oel="http://schemas.microsoft.com/office/2019/extlst" xmlns:r="http://schemas.openxmlformats.org/officeDocument/2006/relationships" xmlns:m="http://schemas.openxmlformats.org/officeDocument/2006/math" xmlns:v="urn:schemas-microsoft-com:vml" xmlns:wp14="http://schemas.microsoft.com/office/word/2010/wordprocessingDrawing" xmlns:wp="http://schemas.openxmlformats.org/drawingml/2006/wordprocessingDrawing" xmlns:w10="urn:schemas-microsoft-com:office:word" xmlns:w="http://schemas.openxmlformats.org/wordprocessingml/2006/main" xmlns:w14="http://schemas.microsoft.com/office/word/2010/wordml" xmlns:w15="http://schemas.microsoft.com/office/word/2012/wordml" xmlns:w16cex="http://schemas.microsoft.com/office/word/2018/wordml/cex" xmlns:w16cid="http://schemas.microsoft.com/office/word/2016/wordml/cid" xmlns:w16="http://schemas.microsoft.com/office/word/2018/wordml" xmlns:w16sdtdh="http://schemas.microsoft.com/office/word/2020/wordml/sdtdatahash" xmlns:w16se="http://schemas.microsoft.com/office/word/2015/wordml/symex" xmlns:wpg="http://schemas.microsoft.com/office/word/2010/wordprocessingGroup" xmlns:wpi="http://schemas.microsoft.com/office/word/2010/wordprocessingInk" xmlns:wne="http://schemas.microsoft.com/office/word/2006/wordml" xmlns:wps="http://schemas.microsoft.com/office/word/2010/wordprocessingShape" mc:Ignorable="w14 w15 w16se w16cid w16 w16cex w16sdtdh wp14">
   <w:abstractNum w:abstractNumId="0" w15:restartNumberingAfterBreak="0">
-    <w:nsid w:val="303C2E97"/>
+    <w:nsid w:val="185479FA"/>
     <w:multiLevelType w:val="hybridMultilevel"/>
-    <w:tmpl w:val="C710698C"/>
-    <w:lvl w:ilvl="0" w:tplc="A1DE7040">
+    <w:tmpl w:val="9994511E"/>
+    <w:lvl w:ilvl="0" w:tplc="A19447AA">
       <w:start w:val="1"/>
       <w:numFmt w:val="decimal"/>
       <w:lvlText w:val="%1."/>
@@ -2173,7 +2921,99 @@
       </w:pPr>
     </w:lvl>
   </w:abstractNum>
+  <w:abstractNum w:abstractNumId="1" w15:restartNumberingAfterBreak="0">
+    <w:nsid w:val="303C2E97"/>
+    <w:multiLevelType w:val="hybridMultilevel"/>
+    <w:tmpl w:val="C710698C"/>
+    <w:lvl w:ilvl="0" w:tplc="A1DE7040">
+      <w:start w:val="1"/>
+      <w:numFmt w:val="decimal"/>
+      <w:lvlText w:val="%1."/>
+      <w:lvlJc w:val="left"/>
+      <w:pPr>
+        <w:ind w:left="720" w:hanging="360"/>
+      </w:pPr>
+      <w:rPr>
+        <w:rFonts w:hint="default"/>
+      </w:rPr>
+    </w:lvl>
+    <w:lvl w:ilvl="1" w:tplc="20000019" w:tentative="1">
+      <w:start w:val="1"/>
+      <w:numFmt w:val="lowerLetter"/>
+      <w:lvlText w:val="%2."/>
+      <w:lvlJc w:val="left"/>
+      <w:pPr>
+        <w:ind w:left="1440" w:hanging="360"/>
+      </w:pPr>
+    </w:lvl>
+    <w:lvl w:ilvl="2" w:tplc="2000001B" w:tentative="1">
+      <w:start w:val="1"/>
+      <w:numFmt w:val="lowerRoman"/>
+      <w:lvlText w:val="%3."/>
+      <w:lvlJc w:val="right"/>
+      <w:pPr>
+        <w:ind w:left="2160" w:hanging="180"/>
+      </w:pPr>
+    </w:lvl>
+    <w:lvl w:ilvl="3" w:tplc="2000000F" w:tentative="1">
+      <w:start w:val="1"/>
+      <w:numFmt w:val="decimal"/>
+      <w:lvlText w:val="%4."/>
+      <w:lvlJc w:val="left"/>
+      <w:pPr>
+        <w:ind w:left="2880" w:hanging="360"/>
+      </w:pPr>
+    </w:lvl>
+    <w:lvl w:ilvl="4" w:tplc="20000019" w:tentative="1">
+      <w:start w:val="1"/>
+      <w:numFmt w:val="lowerLetter"/>
+      <w:lvlText w:val="%5."/>
+      <w:lvlJc w:val="left"/>
+      <w:pPr>
+        <w:ind w:left="3600" w:hanging="360"/>
+      </w:pPr>
+    </w:lvl>
+    <w:lvl w:ilvl="5" w:tplc="2000001B" w:tentative="1">
+      <w:start w:val="1"/>
+      <w:numFmt w:val="lowerRoman"/>
+      <w:lvlText w:val="%6."/>
+      <w:lvlJc w:val="right"/>
+      <w:pPr>
+        <w:ind w:left="4320" w:hanging="180"/>
+      </w:pPr>
+    </w:lvl>
+    <w:lvl w:ilvl="6" w:tplc="2000000F" w:tentative="1">
+      <w:start w:val="1"/>
+      <w:numFmt w:val="decimal"/>
+      <w:lvlText w:val="%7."/>
+      <w:lvlJc w:val="left"/>
+      <w:pPr>
+        <w:ind w:left="5040" w:hanging="360"/>
+      </w:pPr>
+    </w:lvl>
+    <w:lvl w:ilvl="7" w:tplc="20000019" w:tentative="1">
+      <w:start w:val="1"/>
+      <w:numFmt w:val="lowerLetter"/>
+      <w:lvlText w:val="%8."/>
+      <w:lvlJc w:val="left"/>
+      <w:pPr>
+        <w:ind w:left="5760" w:hanging="360"/>
+      </w:pPr>
+    </w:lvl>
+    <w:lvl w:ilvl="8" w:tplc="2000001B" w:tentative="1">
+      <w:start w:val="1"/>
+      <w:numFmt w:val="lowerRoman"/>
+      <w:lvlText w:val="%9."/>
+      <w:lvlJc w:val="right"/>
+      <w:pPr>
+        <w:ind w:left="6480" w:hanging="180"/>
+      </w:pPr>
+    </w:lvl>
+  </w:abstractNum>
   <w:num w:numId="1" w16cid:durableId="1050112956">
+    <w:abstractNumId w:val="1"/>
+  </w:num>
+  <w:num w:numId="2" w16cid:durableId="1997564403">
     <w:abstractNumId w:val="0"/>
   </w:num>
 </w:numbering>

</xml_diff>

<commit_message>
added to manual; small reformats
</commit_message>
<xml_diff>
--- a/Programer_guide.docx
+++ b/Programer_guide.docx
@@ -184,8 +184,42 @@
           <w:rtl/>
           <w:lang w:val="en-US"/>
         </w:rPr>
-        <w:t>ניתן להכניס מבוך כרשימת קווים פוליגונליים בתוך קובץ</w:t>
-      </w:r>
+        <w:t xml:space="preserve">ניתן להכניס מבוך כרשימת קווים </w:t>
+      </w:r>
+      <w:proofErr w:type="spellStart"/>
+      <w:r>
+        <w:rPr>
+          <w:rFonts w:hint="cs"/>
+          <w:rtl/>
+          <w:lang w:val="en-US"/>
+        </w:rPr>
+        <w:t>פוליגונליים</w:t>
+      </w:r>
+      <w:proofErr w:type="spellEnd"/>
+      <w:r>
+        <w:rPr>
+          <w:rFonts w:hint="cs"/>
+          <w:rtl/>
+          <w:lang w:val="en-US"/>
+        </w:rPr>
+        <w:t xml:space="preserve"> בתוך קובץ</w:t>
+      </w:r>
+      <w:r>
+        <w:rPr>
+          <w:rFonts w:hint="cs"/>
+          <w:rtl/>
+          <w:lang w:val="en-US"/>
+        </w:rPr>
+        <w:t xml:space="preserve"> </w:t>
+      </w:r>
+      <w:proofErr w:type="spellStart"/>
+      <w:r>
+        <w:rPr>
+          <w:lang w:val="en-US"/>
+        </w:rPr>
+        <w:t>json</w:t>
+      </w:r>
+      <w:proofErr w:type="spellEnd"/>
       <w:r>
         <w:rPr>
           <w:rFonts w:hint="cs"/>
@@ -207,37 +241,111 @@
           <w:rtl/>
           <w:lang w:val="en-US"/>
         </w:rPr>
+        <w:t xml:space="preserve">באותו הקובץ </w:t>
+      </w:r>
+      <w:r>
+        <w:rPr>
+          <w:rFonts w:hint="cs"/>
+          <w:rtl/>
+          <w:lang w:val="en-US"/>
+        </w:rPr>
         <w:t>ניתן לבחור את מספר המכוניות, ונקודות התחלה וסיום של כל אחת מהמכוניות</w:t>
       </w:r>
       <w:r>
         <w:rPr>
-          <w:rtl/>
-          <w:lang w:val="en-US"/>
-        </w:rPr>
-        <w:br/>
-      </w:r>
-      <w:r>
-        <w:rPr>
-          <w:rFonts w:hint="cs"/>
-          <w:rtl/>
-          <w:lang w:val="en-US"/>
-        </w:rPr>
-        <w:t>התוכנה בונה סימולציה של תנועת המכוניות במבוך והנסיון שלהן להגיע לנקודת הסיום.</w:t>
-      </w:r>
-      <w:r>
-        <w:rPr>
-          <w:rtl/>
-          <w:lang w:val="en-US"/>
-        </w:rPr>
-        <w:br/>
-      </w:r>
-      <w:r>
-        <w:rPr>
-          <w:rFonts w:hint="cs"/>
-          <w:rtl/>
-          <w:lang w:val="en-US"/>
-        </w:rPr>
-        <w:t>ניתן לבקש מהתוכנה לבחור באופן אקראי את אחד מהארגומנטים, או לבחור מצב דיפולטי נתון.</w:t>
+          <w:rFonts w:hint="cs"/>
+          <w:rtl/>
+          <w:lang w:val="en-US"/>
+        </w:rPr>
+        <w:t xml:space="preserve"> </w:t>
+      </w:r>
+      <w:r>
+        <w:rPr>
+          <w:rFonts w:hint="cs"/>
+          <w:rtl/>
+          <w:lang w:val="en-US"/>
+        </w:rPr>
+        <w:t xml:space="preserve">(קיימת קבוצת מבוכים לדוגמה בתיקייה </w:t>
+      </w:r>
+      <w:r>
+        <w:rPr>
+          <w:lang w:val="en-US"/>
+        </w:rPr>
+        <w:t>mazes</w:t>
+      </w:r>
+      <w:r>
+        <w:rPr>
+          <w:rFonts w:hint="cs"/>
+          <w:rtl/>
+          <w:lang w:val="en-US"/>
+        </w:rPr>
+        <w:t>)</w:t>
+      </w:r>
+      <w:r>
+        <w:rPr>
+          <w:rtl/>
+          <w:lang w:val="en-US"/>
+        </w:rPr>
+        <w:br/>
+      </w:r>
+      <w:r>
+        <w:rPr>
+          <w:rFonts w:hint="cs"/>
+          <w:rtl/>
+          <w:lang w:val="en-US"/>
+        </w:rPr>
+        <w:t xml:space="preserve">התוכנה בונה סימולציה של תנועת המכוניות במבוך </w:t>
+      </w:r>
+      <w:proofErr w:type="spellStart"/>
+      <w:r>
+        <w:rPr>
+          <w:rFonts w:hint="cs"/>
+          <w:rtl/>
+          <w:lang w:val="en-US"/>
+        </w:rPr>
+        <w:t>והנסיון</w:t>
+      </w:r>
+      <w:proofErr w:type="spellEnd"/>
+      <w:r>
+        <w:rPr>
+          <w:rFonts w:hint="cs"/>
+          <w:rtl/>
+          <w:lang w:val="en-US"/>
+        </w:rPr>
+        <w:t xml:space="preserve"> שלהן להגיע לנקודת הסיום.</w:t>
+      </w:r>
+      <w:r>
+        <w:rPr>
+          <w:rtl/>
+          <w:lang w:val="en-US"/>
+        </w:rPr>
+        <w:br/>
+      </w:r>
+      <w:r>
+        <w:rPr>
+          <w:rFonts w:hint="cs"/>
+          <w:rtl/>
+          <w:lang w:val="en-US"/>
+        </w:rPr>
+        <w:t xml:space="preserve">ניתן לבקש מהתוכנה לבחור באופן אקראי את אחד מהארגומנטים, או לבחור מצב </w:t>
+      </w:r>
+      <w:proofErr w:type="spellStart"/>
+      <w:r>
+        <w:rPr>
+          <w:rFonts w:hint="cs"/>
+          <w:rtl/>
+          <w:lang w:val="en-US"/>
+        </w:rPr>
+        <w:t>דיפולטי</w:t>
+      </w:r>
+      <w:proofErr w:type="spellEnd"/>
+      <w:r>
+        <w:rPr>
+          <w:rFonts w:hint="cs"/>
+          <w:rtl/>
+          <w:lang w:val="en-US"/>
+        </w:rPr>
+        <w:t xml:space="preserve"> נתון.</w:t>
       </w:r>
     </w:p>
     <w:p>
@@ -443,7 +551,6 @@
           <w:rtl/>
           <w:lang w:val="en-US"/>
         </w:rPr>
-        <w:lastRenderedPageBreak/>
         <w:t>מדריך למתכנת:</w:t>
       </w:r>
     </w:p>
@@ -451,7 +558,7 @@
       <w:pPr>
         <w:bidi/>
         <w:rPr>
-          <w:rFonts w:eastAsiaTheme="minorEastAsia" w:hint="cs"/>
+          <w:rFonts w:eastAsiaTheme="minorEastAsia"/>
           <w:rtl/>
           <w:lang w:val="en-US"/>
         </w:rPr>
@@ -479,12 +586,15 @@
         </w:rPr>
         <w:t xml:space="preserve">הקובץ </w:t>
       </w:r>
-      <w:r>
-        <w:rPr>
-          <w:lang w:val="en-US"/>
-        </w:rPr>
-        <w:t>consts</w:t>
-      </w:r>
+      <m:oMath>
+        <m:r>
+          <w:rPr>
+            <w:rFonts w:ascii="Cambria Math" w:hAnsi="Cambria Math"/>
+            <w:lang w:val="en-US"/>
+          </w:rPr>
+          <m:t>consts</m:t>
+        </m:r>
+      </m:oMath>
       <w:r>
         <w:rPr>
           <w:rFonts w:hint="cs"/>
@@ -506,79 +616,321 @@
           <w:rtl/>
           <w:lang w:val="en-US"/>
         </w:rPr>
+        <w:t>הקובץ</w:t>
+      </w:r>
+      <w:r>
+        <w:rPr>
+          <w:rFonts w:ascii="Cambria Math" w:hAnsi="Cambria Math"/>
+          <w:i/>
+          <w:lang w:val="en-US"/>
+        </w:rPr>
+        <w:t xml:space="preserve"> </w:t>
+      </w:r>
+      <m:oMath>
+        <m:r>
+          <w:rPr>
+            <w:rFonts w:ascii="Cambria Math" w:hAnsi="Cambria Math"/>
+            <w:lang w:val="en-US"/>
+          </w:rPr>
+          <m:t>helper</m:t>
+        </m:r>
+      </m:oMath>
+      <w:r>
+        <w:rPr>
+          <w:lang w:val="en-US"/>
+        </w:rPr>
+        <w:t xml:space="preserve"> </w:t>
+      </w:r>
+      <w:r>
+        <w:rPr>
+          <w:rFonts w:hint="cs"/>
+          <w:rtl/>
+          <w:lang w:val="en-US"/>
+        </w:rPr>
+        <w:t>מכיל פונקציות עזר, בעיקר ל</w:t>
+      </w:r>
+      <w:r>
+        <w:rPr>
+          <w:rFonts w:hint="cs"/>
+          <w:rtl/>
+          <w:lang w:val="en-US"/>
+        </w:rPr>
+        <w:t xml:space="preserve">חישובים </w:t>
+      </w:r>
+      <w:proofErr w:type="spellStart"/>
+      <w:r>
+        <w:rPr>
+          <w:rFonts w:hint="cs"/>
+          <w:rtl/>
+          <w:lang w:val="en-US"/>
+        </w:rPr>
+        <w:t>גיאומטרים</w:t>
+      </w:r>
+      <w:proofErr w:type="spellEnd"/>
+      <w:r>
+        <w:rPr>
+          <w:rFonts w:hint="cs"/>
+          <w:rtl/>
+          <w:lang w:val="en-US"/>
+        </w:rPr>
+        <w:t xml:space="preserve"> </w:t>
+      </w:r>
+      <w:proofErr w:type="spellStart"/>
+      <w:r>
+        <w:rPr>
+          <w:rFonts w:hint="cs"/>
+          <w:rtl/>
+          <w:lang w:val="en-US"/>
+        </w:rPr>
+        <w:t>ולדיסקרטיזציה</w:t>
+      </w:r>
+      <w:proofErr w:type="spellEnd"/>
+      <w:r>
+        <w:rPr>
+          <w:rFonts w:hint="cs"/>
+          <w:rtl/>
+          <w:lang w:val="en-US"/>
+        </w:rPr>
+        <w:t xml:space="preserve"> של הסביבה.</w:t>
+      </w:r>
+      <w:r>
+        <w:rPr>
+          <w:rtl/>
+          <w:lang w:val="en-US"/>
+        </w:rPr>
+        <w:br/>
+      </w:r>
+      <w:r>
+        <w:rPr>
+          <w:rFonts w:hint="cs"/>
+          <w:rtl/>
+          <w:lang w:val="en-US"/>
+        </w:rPr>
+        <w:t xml:space="preserve">הקובץ המרכזי </w:t>
+      </w:r>
+      <w:r>
+        <w:rPr>
+          <w:rFonts w:hint="cs"/>
+          <w:lang w:val="en-US"/>
+        </w:rPr>
+        <w:t>PRM</w:t>
+      </w:r>
+      <w:r>
+        <w:rPr>
+          <w:rFonts w:hint="cs"/>
+          <w:rtl/>
+          <w:lang w:val="en-US"/>
+        </w:rPr>
+        <w:t xml:space="preserve"> שפותר את הבעיה</w:t>
+      </w:r>
+      <w:r>
+        <w:rPr>
+          <w:rFonts w:hint="cs"/>
+          <w:rtl/>
+          <w:lang w:val="en-US"/>
+        </w:rPr>
+        <w:t xml:space="preserve"> לרכב אחד</w:t>
+      </w:r>
+      <w:r>
+        <w:rPr>
+          <w:rFonts w:hint="cs"/>
+          <w:rtl/>
+          <w:lang w:val="en-US"/>
+        </w:rPr>
+        <w:t xml:space="preserve"> במבוך ידוע מראש.</w:t>
+      </w:r>
+      <w:r>
+        <w:rPr>
+          <w:rtl/>
+          <w:lang w:val="en-US"/>
+        </w:rPr>
+        <w:br/>
+      </w:r>
+      <w:r>
+        <w:rPr>
+          <w:rFonts w:hint="cs"/>
+          <w:rtl/>
+          <w:lang w:val="en-US"/>
+        </w:rPr>
+        <w:t>הספרייה</w:t>
+      </w:r>
+      <w:r>
+        <w:rPr>
+          <w:rFonts w:hint="cs"/>
+          <w:rtl/>
+          <w:lang w:val="en-US"/>
+        </w:rPr>
+        <w:t xml:space="preserve"> </w:t>
+      </w:r>
+      <w:r>
+        <w:rPr>
+          <w:lang w:val="en-US"/>
+        </w:rPr>
+        <w:t>mazes</w:t>
+      </w:r>
+      <w:r>
+        <w:rPr>
+          <w:rFonts w:hint="cs"/>
+          <w:rtl/>
+          <w:lang w:val="en-US"/>
+        </w:rPr>
+        <w:t xml:space="preserve"> מכיל</w:t>
+      </w:r>
+      <w:r>
+        <w:rPr>
+          <w:rFonts w:hint="cs"/>
+          <w:rtl/>
+          <w:lang w:val="en-US"/>
+        </w:rPr>
+        <w:t>ה</w:t>
+      </w:r>
+      <w:r>
+        <w:rPr>
+          <w:rFonts w:hint="cs"/>
+          <w:rtl/>
+          <w:lang w:val="en-US"/>
+        </w:rPr>
+        <w:t xml:space="preserve"> </w:t>
+      </w:r>
+      <w:r>
+        <w:rPr>
+          <w:rFonts w:hint="cs"/>
+          <w:rtl/>
+          <w:lang w:val="en-US"/>
+        </w:rPr>
+        <w:t xml:space="preserve">מספר </w:t>
+      </w:r>
+      <w:r>
+        <w:rPr>
+          <w:rFonts w:hint="cs"/>
+          <w:rtl/>
+          <w:lang w:val="en-US"/>
+        </w:rPr>
+        <w:t xml:space="preserve">מבוכים </w:t>
+      </w:r>
+      <w:proofErr w:type="spellStart"/>
+      <w:r>
+        <w:rPr>
+          <w:rFonts w:hint="cs"/>
+          <w:rtl/>
+          <w:lang w:val="en-US"/>
+        </w:rPr>
+        <w:t>דיפולטים</w:t>
+      </w:r>
+      <w:proofErr w:type="spellEnd"/>
+      <w:r>
+        <w:rPr>
+          <w:rFonts w:hint="cs"/>
+          <w:rtl/>
+          <w:lang w:val="en-US"/>
+        </w:rPr>
+        <w:t>, עם נקודות התחלה וסיום מוגדרות מראש.</w:t>
+      </w:r>
+      <w:r>
+        <w:rPr>
+          <w:rtl/>
+          <w:lang w:val="en-US"/>
+        </w:rPr>
+        <w:br/>
+      </w:r>
+      <w:r>
+        <w:rPr>
+          <w:rFonts w:hint="cs"/>
+          <w:rtl/>
+          <w:lang w:val="en-US"/>
+        </w:rPr>
+        <w:t>הקובץ</w:t>
+      </w:r>
+      <w:r>
+        <w:rPr>
+          <w:rFonts w:hint="cs"/>
+          <w:rtl/>
+          <w:lang w:val="en-US"/>
+        </w:rPr>
+        <w:t xml:space="preserve"> </w:t>
+      </w:r>
+      <m:oMath>
+        <m:r>
+          <w:rPr>
+            <w:rFonts w:ascii="Cambria Math" w:hAnsi="Cambria Math"/>
+            <w:lang w:val="en-US"/>
+          </w:rPr>
+          <m:t>scan_to_map</m:t>
+        </m:r>
+      </m:oMath>
+      <w:r>
+        <w:rPr>
+          <w:rFonts w:hint="cs"/>
+          <w:rtl/>
+          <w:lang w:val="en-US"/>
+        </w:rPr>
+        <w:t xml:space="preserve"> </w:t>
+      </w:r>
+      <w:r>
+        <w:rPr>
+          <w:rFonts w:hint="cs"/>
+          <w:rtl/>
+          <w:lang w:val="en-US"/>
+        </w:rPr>
+        <w:t>בונה מפה ש</w:t>
+      </w:r>
+      <w:r>
+        <w:rPr>
+          <w:rFonts w:hint="cs"/>
+          <w:rtl/>
+          <w:lang w:val="en-US"/>
+        </w:rPr>
+        <w:t xml:space="preserve">היא קירוב של המבוך </w:t>
+      </w:r>
+      <w:r>
+        <w:rPr>
+          <w:rtl/>
+          <w:lang w:val="en-US"/>
+        </w:rPr>
+        <w:t>–</w:t>
+      </w:r>
+      <w:r>
+        <w:rPr>
+          <w:rFonts w:hint="cs"/>
+          <w:rtl/>
+          <w:lang w:val="en-US"/>
+        </w:rPr>
+        <w:t xml:space="preserve"> בעזרת הסריקות שהמכונית סורקת.</w:t>
+      </w:r>
+      <w:r>
+        <w:rPr>
+          <w:rtl/>
+          <w:lang w:val="en-US"/>
+        </w:rPr>
+        <w:br/>
+      </w:r>
+      <w:r>
+        <w:rPr>
+          <w:rFonts w:hint="cs"/>
+          <w:rtl/>
+          <w:lang w:val="en-US"/>
+        </w:rPr>
         <w:t xml:space="preserve">הקובץ </w:t>
       </w:r>
-      <w:r>
-        <w:rPr>
-          <w:lang w:val="en-US"/>
-        </w:rPr>
-        <w:t>helper</w:t>
-      </w:r>
-      <w:r>
-        <w:rPr>
-          <w:rFonts w:hint="cs"/>
-          <w:rtl/>
-          <w:lang w:val="en-US"/>
-        </w:rPr>
-        <w:t xml:space="preserve"> מכיל פונקציות עזר, בעיקר ל</w:t>
-      </w:r>
-      <w:r>
-        <w:rPr>
-          <w:rFonts w:hint="cs"/>
-          <w:rtl/>
-          <w:lang w:val="en-US"/>
-        </w:rPr>
-        <w:t>חישובים גיאומטרים ולדיסקרטיזציה של הסביבה.</w:t>
-      </w:r>
-      <w:r>
-        <w:rPr>
-          <w:rtl/>
-          <w:lang w:val="en-US"/>
-        </w:rPr>
-        <w:br/>
-      </w:r>
-      <w:r>
-        <w:rPr>
-          <w:rFonts w:hint="cs"/>
-          <w:rtl/>
-          <w:lang w:val="en-US"/>
-        </w:rPr>
-        <w:t xml:space="preserve">הקובץ המרכזי </w:t>
-      </w:r>
-      <w:r>
-        <w:rPr>
-          <w:rFonts w:hint="cs"/>
-          <w:lang w:val="en-US"/>
-        </w:rPr>
-        <w:t>PRM</w:t>
-      </w:r>
-      <w:r>
-        <w:rPr>
-          <w:rFonts w:hint="cs"/>
-          <w:rtl/>
-          <w:lang w:val="en-US"/>
-        </w:rPr>
-        <w:t xml:space="preserve"> שפותר את הבעיה</w:t>
-      </w:r>
-      <w:r>
-        <w:rPr>
-          <w:rFonts w:hint="cs"/>
-          <w:rtl/>
-          <w:lang w:val="en-US"/>
-        </w:rPr>
-        <w:t xml:space="preserve"> לרכב אחד</w:t>
-      </w:r>
-      <w:r>
-        <w:rPr>
-          <w:rFonts w:hint="cs"/>
-          <w:rtl/>
-          <w:lang w:val="en-US"/>
-        </w:rPr>
-        <w:t xml:space="preserve"> במבוך ידוע מראש.</w:t>
-      </w:r>
-      <w:r>
-        <w:rPr>
-          <w:rtl/>
+      <m:oMath>
+        <m:r>
+          <w:rPr>
+            <w:rFonts w:ascii="Cambria Math" w:hAnsi="Cambria Math"/>
+            <w:lang w:val="en-US"/>
+          </w:rPr>
+          <m:t>env</m:t>
+        </m:r>
+      </m:oMath>
+      <w:r>
+        <w:rPr>
+          <w:rFonts w:eastAsiaTheme="minorEastAsia" w:hint="cs"/>
+          <w:rtl/>
+          <w:lang w:val="en-US"/>
+        </w:rPr>
+        <w:t xml:space="preserve"> מכיל את כל הנתונים לגבי הסביבה, המכוניות בה והמבוך.</w:t>
+      </w:r>
+      <w:r>
+        <w:rPr>
           <w:lang w:val="en-US"/>
         </w:rPr>
         <w:br/>
@@ -591,106 +943,123 @@
         </w:rPr>
         <w:t xml:space="preserve">הקובץ </w:t>
       </w:r>
-      <w:r>
-        <w:rPr>
-          <w:lang w:val="en-US"/>
-        </w:rPr>
-        <w:t>mazes</w:t>
-      </w:r>
-      <w:r>
-        <w:rPr>
-          <w:rFonts w:hint="cs"/>
-          <w:rtl/>
-          <w:lang w:val="en-US"/>
-        </w:rPr>
-        <w:t xml:space="preserve"> מכיל </w:t>
-      </w:r>
-      <w:r>
-        <w:rPr>
-          <w:rFonts w:hint="cs"/>
-          <w:rtl/>
-          <w:lang w:val="en-US"/>
-        </w:rPr>
-        <w:t xml:space="preserve">מספר </w:t>
-      </w:r>
-      <w:r>
-        <w:rPr>
-          <w:rFonts w:hint="cs"/>
-          <w:rtl/>
-          <w:lang w:val="en-US"/>
-        </w:rPr>
-        <w:t>מבוכים דיפולטים</w:t>
-      </w:r>
-      <w:r>
-        <w:rPr>
-          <w:rFonts w:hint="cs"/>
-          <w:rtl/>
-          <w:lang w:val="en-US"/>
-        </w:rPr>
-        <w:t>, עם נקודות התחלה וסיום מוגדרות מראש.</w:t>
-      </w:r>
-      <w:r>
-        <w:rPr>
-          <w:rtl/>
-          <w:lang w:val="en-US"/>
-        </w:rPr>
-        <w:br/>
-      </w:r>
-      <w:r>
-        <w:rPr>
-          <w:rFonts w:hint="cs"/>
+      <m:oMath>
+        <m:r>
+          <w:rPr>
+            <w:rFonts w:ascii="Cambria Math" w:hAnsi="Cambria Math"/>
+            <w:lang w:val="en-US"/>
+          </w:rPr>
+          <m:t>car</m:t>
+        </m:r>
+      </m:oMath>
+      <w:r>
+        <w:rPr>
+          <w:rFonts w:eastAsiaTheme="minorEastAsia" w:hint="cs"/>
+          <w:rtl/>
+          <w:lang w:val="en-US"/>
+        </w:rPr>
+        <w:t xml:space="preserve"> מממש מחלקה של מכונית, ואחראי על כל הנתונים של המכונית</w:t>
+      </w:r>
+      <w:r>
+        <w:rPr>
+          <w:rFonts w:eastAsiaTheme="minorEastAsia" w:hint="cs"/>
+          <w:rtl/>
+          <w:lang w:val="en-US"/>
+        </w:rPr>
+        <w:t>,</w:t>
+      </w:r>
+      <w:r>
+        <w:rPr>
+          <w:rFonts w:eastAsiaTheme="minorEastAsia" w:hint="cs"/>
+          <w:rtl/>
+          <w:lang w:val="en-US"/>
+        </w:rPr>
+        <w:t xml:space="preserve"> עדכון וקבלת ההחלטות</w:t>
+      </w:r>
+      <w:r>
+        <w:rPr>
+          <w:rFonts w:eastAsiaTheme="minorEastAsia" w:hint="cs"/>
+          <w:rtl/>
+          <w:lang w:val="en-US"/>
+        </w:rPr>
+        <w:t xml:space="preserve"> שלה</w:t>
+      </w:r>
+      <w:r>
+        <w:rPr>
+          <w:rFonts w:eastAsiaTheme="minorEastAsia" w:hint="cs"/>
+          <w:rtl/>
+          <w:lang w:val="en-US"/>
+        </w:rPr>
+        <w:t>.</w:t>
+      </w:r>
+      <w:r>
+        <w:rPr>
+          <w:rFonts w:eastAsiaTheme="minorEastAsia"/>
+          <w:rtl/>
+          <w:lang w:val="en-US"/>
+        </w:rPr>
+        <w:br/>
+      </w:r>
+      <w:r>
+        <w:rPr>
+          <w:rFonts w:eastAsiaTheme="minorEastAsia" w:hint="cs"/>
           <w:rtl/>
           <w:lang w:val="en-US"/>
         </w:rPr>
         <w:t xml:space="preserve">הקובץ </w:t>
       </w:r>
-      <w:r>
-        <w:rPr>
-          <w:lang w:val="en-US"/>
-        </w:rPr>
-        <w:t>scan_to_map</w:t>
-      </w:r>
-      <w:r>
-        <w:rPr>
-          <w:rFonts w:hint="cs"/>
-          <w:rtl/>
-          <w:lang w:val="en-US"/>
-        </w:rPr>
-        <w:t xml:space="preserve"> בונה מפה ש</w:t>
-      </w:r>
-      <w:r>
-        <w:rPr>
-          <w:rFonts w:hint="cs"/>
-          <w:rtl/>
-          <w:lang w:val="en-US"/>
-        </w:rPr>
-        <w:t xml:space="preserve">היא קירוב של המבוך </w:t>
-      </w:r>
-      <w:r>
-        <w:rPr>
-          <w:rtl/>
-          <w:lang w:val="en-US"/>
-        </w:rPr>
-        <w:t>–</w:t>
-      </w:r>
-      <w:r>
-        <w:rPr>
-          <w:rFonts w:hint="cs"/>
-          <w:rtl/>
-          <w:lang w:val="en-US"/>
-        </w:rPr>
-        <w:t xml:space="preserve"> בעזרת הסריקות שהמכונית סורקת.</w:t>
-      </w:r>
-      <w:r>
-        <w:rPr>
-          <w:rtl/>
-          <w:lang w:val="en-US"/>
-        </w:rPr>
-        <w:br/>
-      </w:r>
-      <w:r>
-        <w:rPr>
-          <w:rFonts w:hint="cs"/>
+      <m:oMath>
+        <m:r>
+          <w:rPr>
+            <w:rFonts w:ascii="Cambria Math" w:hAnsi="Cambria Math"/>
+            <w:lang w:val="en-US"/>
+          </w:rPr>
+          <m:t>build_maze</m:t>
+        </m:r>
+      </m:oMath>
+      <w:r>
+        <w:rPr>
+          <w:rFonts w:eastAsiaTheme="minorEastAsia"/>
+          <w:lang w:val="en-US"/>
+        </w:rPr>
+        <w:t xml:space="preserve"> </w:t>
+      </w:r>
+      <w:r>
+        <w:rPr>
+          <w:rFonts w:eastAsiaTheme="minorEastAsia" w:hint="cs"/>
+          <w:rtl/>
+          <w:lang w:val="en-US"/>
+        </w:rPr>
+        <w:t xml:space="preserve"> מכיל פונקציות שעושות שימוש ב</w:t>
+      </w:r>
+      <m:oMath>
+        <m:r>
+          <w:rPr>
+            <w:rFonts w:ascii="Cambria Math" w:eastAsiaTheme="minorEastAsia" w:hAnsi="Cambria Math"/>
+            <w:lang w:val="en-US"/>
+          </w:rPr>
+          <m:t>pybullet</m:t>
+        </m:r>
+      </m:oMath>
+      <w:r>
+        <w:rPr>
+          <w:rFonts w:eastAsiaTheme="minorEastAsia" w:hint="cs"/>
+          <w:rtl/>
+          <w:lang w:val="en-US"/>
+        </w:rPr>
+        <w:t xml:space="preserve"> על מנת לבנות את המבוך בסביבה.</w:t>
+      </w:r>
+      <w:r>
+        <w:rPr>
+          <w:rFonts w:eastAsiaTheme="minorEastAsia"/>
+          <w:rtl/>
+          <w:lang w:val="en-US"/>
+        </w:rPr>
+        <w:br/>
+      </w:r>
+      <w:r>
+        <w:rPr>
+          <w:rFonts w:eastAsiaTheme="minorEastAsia" w:hint="cs"/>
           <w:rtl/>
           <w:lang w:val="en-US"/>
         </w:rPr>
@@ -699,29 +1068,31 @@
       <m:oMath>
         <m:r>
           <w:rPr>
-            <w:rFonts w:ascii="Cambria Math" w:hAnsi="Cambria Math"/>
-            <w:lang w:val="en-US"/>
-          </w:rPr>
-          <m:t>env</m:t>
-        </m:r>
-      </m:oMath>
-      <w:r>
-        <w:rPr>
-          <w:rFonts w:eastAsiaTheme="minorEastAsia" w:hint="cs"/>
-          <w:rtl/>
-          <w:lang w:val="en-US"/>
-        </w:rPr>
-        <w:t xml:space="preserve"> מכיל את כל הנתונים לגבי הסביבה, המכוניות בה והמבוך.</w:t>
-      </w:r>
-      <w:r>
-        <w:rPr>
-          <w:lang w:val="en-US"/>
-        </w:rPr>
-        <w:br/>
-      </w:r>
-      <w:r>
-        <w:rPr>
-          <w:rFonts w:hint="cs"/>
+            <w:rFonts w:ascii="Cambria Math" w:eastAsiaTheme="minorEastAsia" w:hAnsi="Cambria Math"/>
+            <w:lang w:val="en-US"/>
+          </w:rPr>
+          <m:t>weighted_graph</m:t>
+        </m:r>
+      </m:oMath>
+      <w:r>
+        <w:rPr>
+          <w:rFonts w:eastAsiaTheme="minorEastAsia" w:hint="cs"/>
+          <w:rtl/>
+          <w:lang w:val="en-US"/>
+        </w:rPr>
+        <w:t xml:space="preserve"> מממש מחלקה של גרף ממושקל, ותומך בפעולות של הורדת והוספת קשתות וקודקודים.</w:t>
+      </w:r>
+      <w:r>
+        <w:rPr>
+          <w:rFonts w:eastAsiaTheme="minorEastAsia"/>
+          <w:rtl/>
+          <w:lang w:val="en-US"/>
+        </w:rPr>
+        <w:br/>
+      </w:r>
+      <w:r>
+        <w:rPr>
+          <w:rFonts w:eastAsiaTheme="minorEastAsia" w:hint="cs"/>
           <w:rtl/>
           <w:lang w:val="en-US"/>
         </w:rPr>
@@ -730,164 +1101,9 @@
       <m:oMath>
         <m:r>
           <w:rPr>
-            <w:rFonts w:ascii="Cambria Math" w:hAnsi="Cambria Math"/>
-            <w:lang w:val="en-US"/>
-          </w:rPr>
-          <m:t>car</m:t>
-        </m:r>
-      </m:oMath>
-      <w:r>
-        <w:rPr>
-          <w:rFonts w:eastAsiaTheme="minorEastAsia" w:hint="cs"/>
-          <w:rtl/>
-          <w:lang w:val="en-US"/>
-        </w:rPr>
-        <w:t xml:space="preserve"> מממש מחלקה של מכונית, ואחראי על כל הנתונים של המכונית</w:t>
-      </w:r>
-      <w:r>
-        <w:rPr>
-          <w:rFonts w:eastAsiaTheme="minorEastAsia" w:hint="cs"/>
-          <w:rtl/>
-          <w:lang w:val="en-US"/>
-        </w:rPr>
-        <w:t>,</w:t>
-      </w:r>
-      <w:r>
-        <w:rPr>
-          <w:rFonts w:eastAsiaTheme="minorEastAsia" w:hint="cs"/>
-          <w:rtl/>
-          <w:lang w:val="en-US"/>
-        </w:rPr>
-        <w:t xml:space="preserve"> עדכון וקבלת ההחלטות</w:t>
-      </w:r>
-      <w:r>
-        <w:rPr>
-          <w:rFonts w:eastAsiaTheme="minorEastAsia" w:hint="cs"/>
-          <w:rtl/>
-          <w:lang w:val="en-US"/>
-        </w:rPr>
-        <w:t xml:space="preserve"> שלה</w:t>
-      </w:r>
-      <w:r>
-        <w:rPr>
-          <w:rFonts w:eastAsiaTheme="minorEastAsia" w:hint="cs"/>
-          <w:rtl/>
-          <w:lang w:val="en-US"/>
-        </w:rPr>
-        <w:t>.</w:t>
-      </w:r>
-      <w:r>
-        <w:rPr>
-          <w:rFonts w:eastAsiaTheme="minorEastAsia"/>
-          <w:rtl/>
-          <w:lang w:val="en-US"/>
-        </w:rPr>
-        <w:br/>
-      </w:r>
-      <w:r>
-        <w:rPr>
-          <w:rFonts w:eastAsiaTheme="minorEastAsia" w:hint="cs"/>
-          <w:rtl/>
-          <w:lang w:val="en-US"/>
-        </w:rPr>
-        <w:t xml:space="preserve">הקובץ </w:t>
-      </w:r>
-      <m:oMath>
-        <m:r>
-          <w:rPr>
-            <w:rFonts w:ascii="Cambria Math" w:hAnsi="Cambria Math"/>
-            <w:lang w:val="en-US"/>
-          </w:rPr>
-          <m:t>build_maze</m:t>
-        </m:r>
-      </m:oMath>
-      <w:r>
-        <w:rPr>
-          <w:rFonts w:eastAsiaTheme="minorEastAsia"/>
-          <w:lang w:val="en-US"/>
-        </w:rPr>
-        <w:t xml:space="preserve"> </w:t>
-      </w:r>
-      <w:r>
-        <w:rPr>
-          <w:rFonts w:eastAsiaTheme="minorEastAsia" w:hint="cs"/>
-          <w:rtl/>
-          <w:lang w:val="en-US"/>
-        </w:rPr>
-        <w:t xml:space="preserve"> מכיל פונקציות שעושות שימוש ב</w:t>
-      </w:r>
-      <m:oMath>
-        <m:r>
-          <w:rPr>
             <w:rFonts w:ascii="Cambria Math" w:eastAsiaTheme="minorEastAsia" w:hAnsi="Cambria Math"/>
             <w:lang w:val="en-US"/>
           </w:rPr>
-          <m:t>pybullet</m:t>
-        </m:r>
-      </m:oMath>
-      <w:r>
-        <w:rPr>
-          <w:rFonts w:eastAsiaTheme="minorEastAsia" w:hint="cs"/>
-          <w:rtl/>
-          <w:lang w:val="en-US"/>
-        </w:rPr>
-        <w:t xml:space="preserve"> על מנת לבנות את המבוך בסביבה.</w:t>
-      </w:r>
-      <w:r>
-        <w:rPr>
-          <w:rFonts w:eastAsiaTheme="minorEastAsia"/>
-          <w:rtl/>
-          <w:lang w:val="en-US"/>
-        </w:rPr>
-        <w:br/>
-      </w:r>
-      <w:r>
-        <w:rPr>
-          <w:rFonts w:eastAsiaTheme="minorEastAsia" w:hint="cs"/>
-          <w:rtl/>
-          <w:lang w:val="en-US"/>
-        </w:rPr>
-        <w:t xml:space="preserve">הקובץ </w:t>
-      </w:r>
-      <m:oMath>
-        <m:r>
-          <w:rPr>
-            <w:rFonts w:ascii="Cambria Math" w:eastAsiaTheme="minorEastAsia" w:hAnsi="Cambria Math"/>
-            <w:lang w:val="en-US"/>
-          </w:rPr>
-          <m:t>weighted_graph</m:t>
-        </m:r>
-      </m:oMath>
-      <w:r>
-        <w:rPr>
-          <w:rFonts w:eastAsiaTheme="minorEastAsia" w:hint="cs"/>
-          <w:rtl/>
-          <w:lang w:val="en-US"/>
-        </w:rPr>
-        <w:t xml:space="preserve"> מממש מחלקה של גרף ממושקל, ותומך בפעולות של הורדת והוספת קשתות וקודקודים.</w:t>
-      </w:r>
-      <w:r>
-        <w:rPr>
-          <w:rFonts w:eastAsiaTheme="minorEastAsia"/>
-          <w:rtl/>
-          <w:lang w:val="en-US"/>
-        </w:rPr>
-        <w:br/>
-      </w:r>
-      <w:r>
-        <w:rPr>
-          <w:rFonts w:eastAsiaTheme="minorEastAsia" w:hint="cs"/>
-          <w:rtl/>
-          <w:lang w:val="en-US"/>
-        </w:rPr>
-        <w:t xml:space="preserve">הקובץ </w:t>
-      </w:r>
-      <m:oMath>
-        <m:r>
-          <w:rPr>
-            <w:rFonts w:ascii="Cambria Math" w:eastAsiaTheme="minorEastAsia" w:hAnsi="Cambria Math"/>
-            <w:lang w:val="en-US"/>
-          </w:rPr>
           <m:t>d_star</m:t>
         </m:r>
       </m:oMath>
@@ -897,9 +1113,45 @@
           <w:rtl/>
           <w:lang w:val="en-US"/>
         </w:rPr>
-        <w:t xml:space="preserve"> מממש את אלגוריתם ה</w:t>
-      </w:r>
-      <m:oMath>
+        <w:t xml:space="preserve"> מממש את אלגוריתם</w:t>
+      </w:r>
+      <w:r>
+        <w:rPr>
+          <w:rFonts w:eastAsiaTheme="minorEastAsia" w:hint="cs"/>
+          <w:rtl/>
+          <w:lang w:val="en-US"/>
+        </w:rPr>
+        <w:t xml:space="preserve"> ה-</w:t>
+      </w:r>
+      <m:oMath>
+        <m:sSup>
+          <m:sSupPr>
+            <m:ctrlPr>
+              <w:rPr>
+                <w:rFonts w:ascii="Cambria Math" w:eastAsiaTheme="minorEastAsia" w:hAnsi="Cambria Math"/>
+                <w:lang w:val="en-US"/>
+              </w:rPr>
+            </m:ctrlPr>
+          </m:sSupPr>
+          <m:e>
+            <m:r>
+              <w:rPr>
+                <w:rFonts w:ascii="Cambria Math" w:eastAsiaTheme="minorEastAsia" w:hAnsi="Cambria Math"/>
+                <w:lang w:val="en-US"/>
+              </w:rPr>
+              <m:t>D</m:t>
+            </m:r>
+          </m:e>
+          <m:sup>
+            <m:r>
+              <w:rPr>
+                <w:rFonts w:ascii="Cambria Math" w:eastAsiaTheme="minorEastAsia" w:hAnsi="Cambria Math"/>
+                <w:lang w:val="en-US"/>
+              </w:rPr>
+              <m:t>*</m:t>
+            </m:r>
+          </m:sup>
+        </m:sSup>
         <m:r>
           <m:rPr>
             <m:sty m:val="p"/>
@@ -908,162 +1160,8 @@
             <w:rFonts w:ascii="Cambria Math" w:eastAsiaTheme="minorEastAsia" w:hAnsi="Cambria Math"/>
             <w:lang w:val="en-US"/>
           </w:rPr>
-          <m:t>d*</m:t>
-        </m:r>
-      </m:oMath>
-      <w:r>
-        <w:rPr>
-          <w:rFonts w:eastAsiaTheme="minorEastAsia" w:hint="cs"/>
-          <w:rtl/>
-          <w:lang w:val="en-US"/>
-        </w:rPr>
-        <w:t xml:space="preserve"> </w:t>
-      </w:r>
-      <w:r>
-        <w:rPr>
-          <w:rFonts w:eastAsiaTheme="minorEastAsia"/>
-          <w:rtl/>
-          <w:lang w:val="en-US"/>
-        </w:rPr>
-        <w:br/>
-      </w:r>
-    </w:p>
-    <w:p>
-      <w:pPr>
-        <w:bidi/>
-        <w:rPr>
-          <w:rFonts w:eastAsiaTheme="minorEastAsia" w:hint="cs"/>
-          <w:rtl/>
-          <w:lang w:val="en-US"/>
-        </w:rPr>
-      </w:pPr>
-      <w:r>
-        <w:rPr>
-          <w:rFonts w:hint="cs"/>
-          <w:rtl/>
-          <w:lang w:val="en-US"/>
-        </w:rPr>
-        <w:t xml:space="preserve">הקובץ </w:t>
-      </w:r>
-      <m:oMath>
-        <m:r>
-          <w:rPr>
-            <w:rFonts w:ascii="Cambria Math" w:hAnsi="Cambria Math"/>
-            <w:lang w:val="en-US"/>
-          </w:rPr>
-          <m:t>consts</m:t>
-        </m:r>
-      </m:oMath>
-      <w:r>
-        <w:rPr>
-          <w:rFonts w:eastAsiaTheme="minorEastAsia" w:hint="cs"/>
-          <w:rtl/>
-          <w:lang w:val="en-US"/>
-        </w:rPr>
-        <w:t xml:space="preserve"> מכיל את כל הקבועים החשובים בפרויקט, כל הפרמטרים של כל הפונקציות.</w:t>
-      </w:r>
-      <w:r>
-        <w:rPr>
-          <w:rFonts w:eastAsiaTheme="minorEastAsia"/>
-          <w:rtl/>
-          <w:lang w:val="en-US"/>
-        </w:rPr>
-        <w:br/>
-      </w:r>
-      <w:r>
-        <w:rPr>
-          <w:rFonts w:eastAsiaTheme="minorEastAsia" w:hint="cs"/>
-          <w:rtl/>
-          <w:lang w:val="en-US"/>
-        </w:rPr>
-        <w:t xml:space="preserve">הוא מחולק למקטעים על פי מקורות הקבועים בקבצים, כל הקבועים מהקובץ </w:t>
-      </w:r>
-      <m:oMath>
-        <m:r>
-          <w:rPr>
-            <w:rFonts w:ascii="Cambria Math" w:eastAsiaTheme="minorEastAsia" w:hAnsi="Cambria Math"/>
-            <w:lang w:val="en-US"/>
-          </w:rPr>
-          <m:t>scan_to_map</m:t>
-        </m:r>
-      </m:oMath>
-      <w:r>
-        <w:rPr>
-          <w:rFonts w:eastAsiaTheme="minorEastAsia" w:hint="cs"/>
-          <w:rtl/>
-          <w:lang w:val="en-US"/>
-        </w:rPr>
-        <w:t xml:space="preserve"> למשל בבלוק אחד של הגדרות וקוד.</w:t>
-      </w:r>
-    </w:p>
-    <w:p>
-      <w:pPr>
-        <w:bidi/>
-        <w:rPr>
-          <w:rFonts w:hint="cs"/>
-          <w:rtl/>
-          <w:lang w:val="en-US"/>
-        </w:rPr>
-      </w:pPr>
-      <w:r>
-        <w:rPr>
-          <w:rFonts w:hint="cs"/>
-          <w:rtl/>
-          <w:lang w:val="en-US"/>
-        </w:rPr>
-        <w:t xml:space="preserve">הקובץ </w:t>
-      </w:r>
-      <m:oMath>
-        <m:r>
-          <w:rPr>
-            <w:rFonts w:ascii="Cambria Math" w:hAnsi="Cambria Math"/>
-            <w:lang w:val="en-US"/>
-          </w:rPr>
-          <m:t>build_maze</m:t>
-        </m:r>
-      </m:oMath>
-      <w:r>
-        <w:rPr>
-          <w:rFonts w:eastAsiaTheme="minorEastAsia" w:hint="cs"/>
-          <w:rtl/>
-          <w:lang w:val="en-US"/>
-        </w:rPr>
-        <w:t xml:space="preserve"> (צריך לשנות את השם של </w:t>
-      </w:r>
-      <m:oMath>
-        <m:r>
-          <w:rPr>
-            <w:rFonts w:ascii="Cambria Math" w:eastAsiaTheme="minorEastAsia" w:hAnsi="Cambria Math"/>
-            <w:lang w:val="en-US"/>
-          </w:rPr>
-          <m:t>map_create</m:t>
-        </m:r>
-      </m:oMath>
-      <w:r>
-        <w:rPr>
-          <w:rFonts w:eastAsiaTheme="minorEastAsia" w:hint="cs"/>
-          <w:rtl/>
-          <w:lang w:val="en-US"/>
-        </w:rPr>
-        <w:t xml:space="preserve">) </w:t>
-      </w:r>
-      <w:r>
-        <w:rPr>
-          <w:rFonts w:eastAsiaTheme="minorEastAsia"/>
-          <w:rtl/>
-          <w:lang w:val="en-US"/>
-        </w:rPr>
-        <w:br/>
-      </w:r>
-      <w:r>
-        <w:rPr>
-          <w:rFonts w:eastAsiaTheme="minorEastAsia" w:hint="cs"/>
-          <w:rtl/>
-          <w:lang w:val="en-US"/>
-        </w:rPr>
-        <w:t>אחראי על בניית המבוך בסביבת ה</w:t>
-      </w:r>
-      <m:oMath>
+          <m:t xml:space="preserve"> </m:t>
+        </m:r>
         <m:r>
           <m:rPr>
             <m:sty m:val="p"/>
@@ -1072,17 +1170,9 @@
             <w:rFonts w:ascii="Cambria Math" w:eastAsiaTheme="minorEastAsia" w:hAnsi="Cambria Math"/>
             <w:lang w:val="en-US"/>
           </w:rPr>
-          <m:t>bullet</m:t>
-        </m:r>
-      </m:oMath>
-      <w:r>
-        <w:rPr>
-          <w:rFonts w:eastAsiaTheme="minorEastAsia" w:hint="cs"/>
-          <w:rtl/>
-          <w:lang w:val="en-US"/>
-        </w:rPr>
-        <w:t>.</w:t>
-      </w:r>
+          <m:t>lite</m:t>
+        </m:r>
+      </m:oMath>
       <w:r>
         <w:rPr>
           <w:rFonts w:eastAsiaTheme="minorEastAsia" w:hint="cs"/>
@@ -1090,80 +1180,6 @@
           <w:lang w:val="en-US"/>
         </w:rPr>
         <w:t xml:space="preserve"> </w:t>
-      </w:r>
-      <w:r>
-        <w:rPr>
-          <w:rFonts w:eastAsiaTheme="minorEastAsia"/>
-          <w:rtl/>
-          <w:lang w:val="en-US"/>
-        </w:rPr>
-        <w:br/>
-      </w:r>
-      <w:r>
-        <w:rPr>
-          <w:rFonts w:eastAsiaTheme="minorEastAsia" w:hint="cs"/>
-          <w:rtl/>
-          <w:lang w:val="en-US"/>
-        </w:rPr>
-        <w:t xml:space="preserve">הפונקציה המרכזית </w:t>
-      </w:r>
-      <m:oMath>
-        <m:r>
-          <w:rPr>
-            <w:rFonts w:ascii="Cambria Math" w:eastAsiaTheme="minorEastAsia" w:hAnsi="Cambria Math"/>
-            <w:lang w:val="en-US"/>
-          </w:rPr>
-          <m:t>create_map</m:t>
-        </m:r>
-      </m:oMath>
-      <w:r>
-        <w:rPr>
-          <w:rFonts w:eastAsiaTheme="minorEastAsia" w:hint="cs"/>
-          <w:rtl/>
-          <w:lang w:val="en-US"/>
-        </w:rPr>
-        <w:t xml:space="preserve"> מייצרת ,</w:t>
-      </w:r>
-      <w:r>
-        <w:rPr>
-          <w:rFonts w:eastAsiaTheme="minorEastAsia" w:hint="cs"/>
-          <w:rtl/>
-          <w:lang w:val="en-US"/>
-        </w:rPr>
-        <w:t>בהינתן רשימה של מסילות פוליגונלי</w:t>
-      </w:r>
-      <w:r>
-        <w:rPr>
-          <w:rFonts w:eastAsiaTheme="minorEastAsia" w:hint="cs"/>
-          <w:rtl/>
-          <w:lang w:val="en-US"/>
-        </w:rPr>
-        <w:t>ות,</w:t>
-      </w:r>
-      <w:r>
-        <w:rPr>
-          <w:rFonts w:eastAsiaTheme="minorEastAsia" w:hint="cs"/>
-          <w:rtl/>
-          <w:lang w:val="en-US"/>
-        </w:rPr>
-        <w:t xml:space="preserve"> את המבוך המתאים בסביבה של </w:t>
-      </w:r>
-      <m:oMath>
-        <m:r>
-          <w:rPr>
-            <w:rFonts w:ascii="Cambria Math" w:eastAsiaTheme="minorEastAsia" w:hAnsi="Cambria Math"/>
-            <w:lang w:val="en-US"/>
-          </w:rPr>
-          <m:t>bullet</m:t>
-        </m:r>
-      </m:oMath>
-      <w:r>
-        <w:rPr>
-          <w:rFonts w:eastAsiaTheme="minorEastAsia" w:hint="cs"/>
-          <w:rtl/>
-          <w:lang w:val="en-US"/>
-        </w:rPr>
-        <w:t>.</w:t>
       </w:r>
       <w:r>
         <w:rPr>
@@ -1178,8 +1194,7 @@
       <w:pPr>
         <w:bidi/>
         <w:rPr>
-          <w:rFonts w:eastAsiaTheme="minorEastAsia" w:hint="cs"/>
-          <w:i/>
+          <w:rFonts w:eastAsiaTheme="minorEastAsia"/>
           <w:rtl/>
           <w:lang w:val="en-US"/>
         </w:rPr>
@@ -1198,32 +1213,32 @@
             <w:rFonts w:ascii="Cambria Math" w:hAnsi="Cambria Math"/>
             <w:lang w:val="en-US"/>
           </w:rPr>
-          <m:t>env</m:t>
-        </m:r>
-      </m:oMath>
-      <w:r>
-        <w:rPr>
-          <w:rFonts w:eastAsiaTheme="minorEastAsia" w:hint="cs"/>
-          <w:rtl/>
-          <w:lang w:val="en-US"/>
-        </w:rPr>
-        <w:t>:</w:t>
-      </w:r>
-      <w:r>
-        <w:rPr>
-          <w:rFonts w:eastAsiaTheme="minorEastAsia"/>
-          <w:rtl/>
-          <w:lang w:val="en-US"/>
-        </w:rPr>
-        <w:br/>
-      </w:r>
-      <w:r>
-        <w:rPr>
-          <w:rFonts w:eastAsiaTheme="minorEastAsia" w:hint="cs"/>
-          <w:rtl/>
-          <w:lang w:val="en-US"/>
-        </w:rPr>
-        <w:t>תפקיד הקובץ הוא לממש את הסביבה ולרכז את פעילות התכנית, קובץ ה</w:t>
+          <m:t>consts</m:t>
+        </m:r>
+      </m:oMath>
+      <w:r>
+        <w:rPr>
+          <w:rFonts w:eastAsiaTheme="minorEastAsia" w:hint="cs"/>
+          <w:rtl/>
+          <w:lang w:val="en-US"/>
+        </w:rPr>
+        <w:t xml:space="preserve"> מכיל את כל הקבועים החשובים בפרויקט, כל הפרמטרים של כל הפונקציות.</w:t>
+      </w:r>
+      <w:r>
+        <w:rPr>
+          <w:rFonts w:eastAsiaTheme="minorEastAsia"/>
+          <w:rtl/>
+          <w:lang w:val="en-US"/>
+        </w:rPr>
+        <w:br/>
+      </w:r>
+      <w:r>
+        <w:rPr>
+          <w:rFonts w:eastAsiaTheme="minorEastAsia" w:hint="cs"/>
+          <w:rtl/>
+          <w:lang w:val="en-US"/>
+        </w:rPr>
+        <w:t xml:space="preserve">הוא מחולק למקטעים על פי מקורות הקבועים בקבצים, כל הקבועים מהקובץ </w:t>
       </w:r>
       <m:oMath>
         <m:r>
@@ -1231,219 +1246,22 @@
             <w:rFonts w:ascii="Cambria Math" w:eastAsiaTheme="minorEastAsia" w:hAnsi="Cambria Math"/>
             <w:lang w:val="en-US"/>
           </w:rPr>
-          <m:t>main</m:t>
-        </m:r>
-      </m:oMath>
-      <w:r>
-        <w:rPr>
-          <w:rFonts w:eastAsiaTheme="minorEastAsia"/>
-          <w:lang w:val="en-US"/>
-        </w:rPr>
-        <w:t xml:space="preserve"> </w:t>
-      </w:r>
-      <w:r>
-        <w:rPr>
-          <w:rFonts w:eastAsiaTheme="minorEastAsia" w:hint="cs"/>
-          <w:rtl/>
-          <w:lang w:val="en-US"/>
-        </w:rPr>
-        <w:t>קורא ל</w:t>
-      </w:r>
-      <m:oMath>
-        <m:r>
-          <w:rPr>
-            <w:rFonts w:ascii="Cambria Math" w:eastAsiaTheme="minorEastAsia" w:hAnsi="Cambria Math"/>
-            <w:lang w:val="en-US"/>
-          </w:rPr>
-          <m:t>env</m:t>
-        </m:r>
-      </m:oMath>
-      <w:r>
-        <w:rPr>
-          <w:rFonts w:eastAsiaTheme="minorEastAsia" w:hint="cs"/>
-          <w:rtl/>
-          <w:lang w:val="en-US"/>
-        </w:rPr>
-        <w:t xml:space="preserve"> שמתחיל ומריץ את הסימולציה.</w:t>
-      </w:r>
-      <w:r>
-        <w:rPr>
-          <w:rFonts w:eastAsiaTheme="minorEastAsia"/>
-          <w:rtl/>
-          <w:lang w:val="en-US"/>
-        </w:rPr>
-        <w:br/>
-      </w:r>
-      <w:r>
-        <w:rPr>
-          <w:rFonts w:eastAsiaTheme="minorEastAsia" w:hint="cs"/>
-          <w:rtl/>
-          <w:lang w:val="en-US"/>
-        </w:rPr>
-        <w:t xml:space="preserve">בקובץ </w:t>
-      </w:r>
-      <w:r>
-        <w:rPr>
-          <w:rFonts w:eastAsiaTheme="minorEastAsia"/>
-          <w:lang w:val="en-US"/>
-        </w:rPr>
-        <w:t>2</w:t>
-      </w:r>
-      <w:r>
-        <w:rPr>
-          <w:rFonts w:eastAsiaTheme="minorEastAsia" w:hint="cs"/>
-          <w:rtl/>
-          <w:lang w:val="en-US"/>
-        </w:rPr>
-        <w:t xml:space="preserve"> פונקציות מרכזיות,</w:t>
-      </w:r>
-      <w:r>
-        <w:rPr>
-          <w:rFonts w:eastAsiaTheme="minorEastAsia"/>
-          <w:rtl/>
-          <w:lang w:val="en-US"/>
-        </w:rPr>
-        <w:br/>
-      </w:r>
-      <w:r>
-        <w:rPr>
-          <w:rFonts w:eastAsiaTheme="minorEastAsia" w:hint="cs"/>
-          <w:rtl/>
-          <w:lang w:val="en-US"/>
-        </w:rPr>
-        <w:t>פונקצית ה</w:t>
-      </w:r>
-      <m:oMath>
-        <m:r>
-          <w:rPr>
-            <w:rFonts w:ascii="Cambria Math" w:eastAsiaTheme="minorEastAsia" w:hAnsi="Cambria Math"/>
-            <w:lang w:val="en-US"/>
-          </w:rPr>
-          <m:t>__init__</m:t>
-        </m:r>
-      </m:oMath>
-      <w:r>
-        <w:rPr>
-          <w:rFonts w:eastAsiaTheme="minorEastAsia" w:hint="cs"/>
-          <w:rtl/>
-          <w:lang w:val="en-US"/>
-        </w:rPr>
-        <w:t xml:space="preserve"> שמייצרת את הסביבה: פותחת את סביבת ה</w:t>
-      </w:r>
-      <m:oMath>
-        <m:r>
-          <w:rPr>
-            <w:rFonts w:ascii="Cambria Math" w:eastAsiaTheme="minorEastAsia" w:hAnsi="Cambria Math"/>
-            <w:lang w:val="en-US"/>
-          </w:rPr>
-          <m:t>bullet</m:t>
-        </m:r>
-      </m:oMath>
-      <w:r>
-        <w:rPr>
-          <w:rFonts w:eastAsiaTheme="minorEastAsia" w:hint="cs"/>
-          <w:rtl/>
-          <w:lang w:val="en-US"/>
-        </w:rPr>
-        <w:t>, מאתחלת את גרף ה</w:t>
-      </w:r>
-      <m:oMath>
-        <m:r>
-          <w:rPr>
-            <w:rFonts w:ascii="Cambria Math" w:eastAsiaTheme="minorEastAsia" w:hAnsi="Cambria Math"/>
-            <w:lang w:val="en-US"/>
-          </w:rPr>
-          <m:t>prm</m:t>
-        </m:r>
-      </m:oMath>
-      <w:r>
-        <w:rPr>
-          <w:rFonts w:eastAsiaTheme="minorEastAsia" w:hint="cs"/>
-          <w:rtl/>
-          <w:lang w:val="en-US"/>
-        </w:rPr>
-        <w:t>, ו</w:t>
-      </w:r>
-      <w:r>
-        <w:rPr>
-          <w:rFonts w:eastAsiaTheme="minorEastAsia" w:hint="cs"/>
-          <w:rtl/>
-          <w:lang w:val="en-US"/>
-        </w:rPr>
-        <w:t xml:space="preserve">קוראת לבניית כל האובייקטים מסוג </w:t>
-      </w:r>
-      <m:oMath>
-        <m:r>
-          <w:rPr>
-            <w:rFonts w:ascii="Cambria Math" w:eastAsiaTheme="minorEastAsia" w:hAnsi="Cambria Math"/>
-            <w:lang w:val="en-US"/>
-          </w:rPr>
-          <m:t>Car</m:t>
-        </m:r>
-      </m:oMath>
-      <w:r>
-        <w:rPr>
-          <w:rFonts w:eastAsiaTheme="minorEastAsia" w:hint="cs"/>
-          <w:rtl/>
-          <w:lang w:val="en-US"/>
-        </w:rPr>
-        <w:t xml:space="preserve">, </w:t>
-      </w:r>
-      <w:r>
-        <w:rPr>
-          <w:rFonts w:eastAsiaTheme="minorEastAsia"/>
-          <w:rtl/>
-          <w:lang w:val="en-US"/>
-        </w:rPr>
-        <w:br/>
-      </w:r>
-      <w:r>
-        <w:rPr>
-          <w:rFonts w:eastAsiaTheme="minorEastAsia" w:hint="cs"/>
-          <w:rtl/>
-          <w:lang w:val="en-US"/>
-        </w:rPr>
-        <w:t>פונקציית ה</w:t>
-      </w:r>
-      <m:oMath>
-        <m:r>
-          <w:rPr>
-            <w:rFonts w:ascii="Cambria Math" w:eastAsiaTheme="minorEastAsia" w:hAnsi="Cambria Math"/>
-            <w:lang w:val="en-US"/>
-          </w:rPr>
-          <m:t>step</m:t>
-        </m:r>
-      </m:oMath>
-      <w:r>
-        <w:rPr>
-          <w:rFonts w:eastAsiaTheme="minorEastAsia" w:hint="cs"/>
-          <w:rtl/>
-          <w:lang w:val="en-US"/>
-        </w:rPr>
-        <w:t xml:space="preserve"> שאחראית על </w:t>
-      </w:r>
-      <w:r>
-        <w:rPr>
-          <w:rFonts w:eastAsiaTheme="minorEastAsia" w:hint="cs"/>
-          <w:rtl/>
-          <w:lang w:val="en-US"/>
-        </w:rPr>
-        <w:t>לקיחת צעד של כל מכונית, עדכון הגרף וסיום התוכנית במקרה הצורך: אם כל הרכבים הגיעו ליעדן או שאחת המכוניות התנגשה במכונית אחרת או בקיר.</w:t>
-      </w:r>
-      <w:r>
-        <w:rPr>
-          <w:rFonts w:eastAsiaTheme="minorEastAsia"/>
-          <w:rtl/>
-          <w:lang w:val="en-US"/>
-        </w:rPr>
-        <w:br/>
+          <m:t>scan_to_map</m:t>
+        </m:r>
+      </m:oMath>
+      <w:r>
+        <w:rPr>
+          <w:rFonts w:eastAsiaTheme="minorEastAsia" w:hint="cs"/>
+          <w:rtl/>
+          <w:lang w:val="en-US"/>
+        </w:rPr>
+        <w:t xml:space="preserve"> למשל בבלוק אחד של הגדרות וקוד.</w:t>
       </w:r>
     </w:p>
     <w:p>
       <w:pPr>
         <w:bidi/>
         <w:rPr>
-          <w:rFonts w:eastAsiaTheme="minorEastAsia"/>
           <w:rtl/>
           <w:lang w:val="en-US"/>
         </w:rPr>
@@ -1462,34 +1280,247 @@
             <w:rFonts w:ascii="Cambria Math" w:hAnsi="Cambria Math"/>
             <w:lang w:val="en-US"/>
           </w:rPr>
-          <m:t>car</m:t>
-        </m:r>
-      </m:oMath>
-      <w:r>
-        <w:rPr>
-          <w:rFonts w:eastAsiaTheme="minorEastAsia" w:hint="cs"/>
-          <w:rtl/>
-          <w:lang w:val="en-US"/>
-        </w:rPr>
-        <w:t>:</w:t>
+          <m:t>build_maze</m:t>
+        </m:r>
+      </m:oMath>
+      <w:r>
+        <w:rPr>
+          <w:rFonts w:eastAsiaTheme="minorEastAsia" w:hint="cs"/>
+          <w:rtl/>
+          <w:lang w:val="en-US"/>
+        </w:rPr>
+        <w:t xml:space="preserve"> (צריך לשנות את השם של </w:t>
+      </w:r>
+      <m:oMath>
+        <m:r>
+          <w:rPr>
+            <w:rFonts w:ascii="Cambria Math" w:eastAsiaTheme="minorEastAsia" w:hAnsi="Cambria Math"/>
+            <w:lang w:val="en-US"/>
+          </w:rPr>
+          <m:t>map_create</m:t>
+        </m:r>
+      </m:oMath>
+      <w:r>
+        <w:rPr>
+          <w:rFonts w:eastAsiaTheme="minorEastAsia" w:hint="cs"/>
+          <w:rtl/>
+          <w:lang w:val="en-US"/>
+        </w:rPr>
+        <w:t xml:space="preserve">) </w:t>
+      </w:r>
+      <w:r>
+        <w:rPr>
+          <w:rFonts w:eastAsiaTheme="minorEastAsia"/>
+          <w:rtl/>
+          <w:lang w:val="en-US"/>
+        </w:rPr>
+        <w:br/>
+      </w:r>
+      <w:r>
+        <w:rPr>
+          <w:rFonts w:eastAsiaTheme="minorEastAsia" w:hint="cs"/>
+          <w:rtl/>
+          <w:lang w:val="en-US"/>
+        </w:rPr>
+        <w:t>אחראי על בניית המבוך בסביבת ה</w:t>
+      </w:r>
+      <m:oMath>
+        <m:r>
+          <m:rPr>
+            <m:sty m:val="p"/>
+          </m:rPr>
+          <w:rPr>
+            <w:rFonts w:ascii="Cambria Math" w:eastAsiaTheme="minorEastAsia" w:hAnsi="Cambria Math"/>
+            <w:lang w:val="en-US"/>
+          </w:rPr>
+          <m:t>bullet</m:t>
+        </m:r>
+      </m:oMath>
+      <w:r>
+        <w:rPr>
+          <w:rFonts w:eastAsiaTheme="minorEastAsia" w:hint="cs"/>
+          <w:rtl/>
+          <w:lang w:val="en-US"/>
+        </w:rPr>
+        <w:t>.</w:t>
+      </w:r>
+      <w:r>
+        <w:rPr>
+          <w:rFonts w:eastAsiaTheme="minorEastAsia" w:hint="cs"/>
+          <w:rtl/>
+          <w:lang w:val="en-US"/>
+        </w:rPr>
+        <w:t xml:space="preserve"> </w:t>
+      </w:r>
+      <w:r>
+        <w:rPr>
+          <w:rFonts w:eastAsiaTheme="minorEastAsia"/>
+          <w:rtl/>
+          <w:lang w:val="en-US"/>
+        </w:rPr>
+        <w:br/>
+      </w:r>
+      <w:r>
+        <w:rPr>
+          <w:rFonts w:eastAsiaTheme="minorEastAsia" w:hint="cs"/>
+          <w:rtl/>
+          <w:lang w:val="en-US"/>
+        </w:rPr>
+        <w:t xml:space="preserve">הפונקציה המרכזית </w:t>
+      </w:r>
+      <m:oMath>
+        <m:r>
+          <w:rPr>
+            <w:rFonts w:ascii="Cambria Math" w:eastAsiaTheme="minorEastAsia" w:hAnsi="Cambria Math"/>
+            <w:lang w:val="en-US"/>
+          </w:rPr>
+          <m:t>create_map</m:t>
+        </m:r>
+      </m:oMath>
+      <w:r>
+        <w:rPr>
+          <w:rFonts w:eastAsiaTheme="minorEastAsia" w:hint="cs"/>
+          <w:rtl/>
+          <w:lang w:val="en-US"/>
+        </w:rPr>
+        <w:t xml:space="preserve"> מייצרת ,</w:t>
+      </w:r>
+      <w:r>
+        <w:rPr>
+          <w:rFonts w:eastAsiaTheme="minorEastAsia" w:hint="cs"/>
+          <w:rtl/>
+          <w:lang w:val="en-US"/>
+        </w:rPr>
+        <w:t xml:space="preserve">בהינתן רשימה של מסילות </w:t>
+      </w:r>
+      <w:proofErr w:type="spellStart"/>
+      <w:r>
+        <w:rPr>
+          <w:rFonts w:eastAsiaTheme="minorEastAsia" w:hint="cs"/>
+          <w:rtl/>
+          <w:lang w:val="en-US"/>
+        </w:rPr>
+        <w:t>פוליגונלי</w:t>
+      </w:r>
+      <w:r>
+        <w:rPr>
+          <w:rFonts w:eastAsiaTheme="minorEastAsia" w:hint="cs"/>
+          <w:rtl/>
+          <w:lang w:val="en-US"/>
+        </w:rPr>
+        <w:t>ות</w:t>
+      </w:r>
+      <w:proofErr w:type="spellEnd"/>
+      <w:r>
+        <w:rPr>
+          <w:rFonts w:eastAsiaTheme="minorEastAsia" w:hint="cs"/>
+          <w:rtl/>
+          <w:lang w:val="en-US"/>
+        </w:rPr>
+        <w:t>,</w:t>
+      </w:r>
+      <w:r>
+        <w:rPr>
+          <w:rFonts w:eastAsiaTheme="minorEastAsia" w:hint="cs"/>
+          <w:rtl/>
+          <w:lang w:val="en-US"/>
+        </w:rPr>
+        <w:t xml:space="preserve"> את המבוך המתאים בסביבה של </w:t>
+      </w:r>
+      <m:oMath>
+        <m:r>
+          <w:rPr>
+            <w:rFonts w:ascii="Cambria Math" w:eastAsiaTheme="minorEastAsia" w:hAnsi="Cambria Math"/>
+            <w:lang w:val="en-US"/>
+          </w:rPr>
+          <m:t>bullet</m:t>
+        </m:r>
+      </m:oMath>
+      <w:r>
+        <w:rPr>
+          <w:rFonts w:eastAsiaTheme="minorEastAsia" w:hint="cs"/>
+          <w:rtl/>
+          <w:lang w:val="en-US"/>
+        </w:rPr>
+        <w:t>.</w:t>
+      </w:r>
+      <w:r>
+        <w:rPr>
+          <w:rFonts w:eastAsiaTheme="minorEastAsia"/>
+          <w:rtl/>
+          <w:lang w:val="en-US"/>
+        </w:rPr>
+        <w:br/>
       </w:r>
     </w:p>
     <w:p>
       <w:pPr>
         <w:bidi/>
         <w:rPr>
-          <w:rFonts w:eastAsiaTheme="minorEastAsia" w:hint="cs"/>
-          <w:rtl/>
-          <w:lang w:val="en-US"/>
-        </w:rPr>
-      </w:pPr>
-      <w:r>
-        <w:rPr>
-          <w:rFonts w:eastAsiaTheme="minorEastAsia" w:hint="cs"/>
-          <w:rtl/>
-          <w:lang w:val="en-US"/>
-        </w:rPr>
-        <w:t xml:space="preserve">תפקיד הקובץ לממש את המחלקה </w:t>
+          <w:rFonts w:eastAsiaTheme="minorEastAsia"/>
+          <w:i/>
+          <w:rtl/>
+          <w:lang w:val="en-US"/>
+        </w:rPr>
+      </w:pPr>
+      <w:r>
+        <w:rPr>
+          <w:rFonts w:hint="cs"/>
+          <w:rtl/>
+          <w:lang w:val="en-US"/>
+        </w:rPr>
+        <w:t xml:space="preserve">הקובץ </w:t>
+      </w:r>
+      <m:oMath>
+        <m:r>
+          <w:rPr>
+            <w:rFonts w:ascii="Cambria Math" w:hAnsi="Cambria Math"/>
+            <w:lang w:val="en-US"/>
+          </w:rPr>
+          <m:t>env</m:t>
+        </m:r>
+      </m:oMath>
+      <w:r>
+        <w:rPr>
+          <w:rFonts w:eastAsiaTheme="minorEastAsia" w:hint="cs"/>
+          <w:rtl/>
+          <w:lang w:val="en-US"/>
+        </w:rPr>
+        <w:t>:</w:t>
+      </w:r>
+      <w:r>
+        <w:rPr>
+          <w:rFonts w:eastAsiaTheme="minorEastAsia"/>
+          <w:rtl/>
+          <w:lang w:val="en-US"/>
+        </w:rPr>
+        <w:br/>
+      </w:r>
+      <w:r>
+        <w:rPr>
+          <w:rFonts w:eastAsiaTheme="minorEastAsia" w:hint="cs"/>
+          <w:rtl/>
+          <w:lang w:val="en-US"/>
+        </w:rPr>
+        <w:t xml:space="preserve">תפקיד הקובץ הוא לממש את הסביבה ולרכז את פעילות </w:t>
+      </w:r>
+      <w:proofErr w:type="spellStart"/>
+      <w:r>
+        <w:rPr>
+          <w:rFonts w:eastAsiaTheme="minorEastAsia" w:hint="cs"/>
+          <w:rtl/>
+          <w:lang w:val="en-US"/>
+        </w:rPr>
+        <w:t>התכנית</w:t>
+      </w:r>
+      <w:proofErr w:type="spellEnd"/>
+      <w:r>
+        <w:rPr>
+          <w:rFonts w:eastAsiaTheme="minorEastAsia" w:hint="cs"/>
+          <w:rtl/>
+          <w:lang w:val="en-US"/>
+        </w:rPr>
+        <w:t>, קובץ ה</w:t>
       </w:r>
       <m:oMath>
         <m:r>
@@ -1497,6 +1528,163 @@
             <w:rFonts w:ascii="Cambria Math" w:eastAsiaTheme="minorEastAsia" w:hAnsi="Cambria Math"/>
             <w:lang w:val="en-US"/>
           </w:rPr>
+          <m:t>main</m:t>
+        </m:r>
+      </m:oMath>
+      <w:r>
+        <w:rPr>
+          <w:rFonts w:eastAsiaTheme="minorEastAsia"/>
+          <w:lang w:val="en-US"/>
+        </w:rPr>
+        <w:t xml:space="preserve"> </w:t>
+      </w:r>
+      <w:r>
+        <w:rPr>
+          <w:rFonts w:eastAsiaTheme="minorEastAsia" w:hint="cs"/>
+          <w:rtl/>
+          <w:lang w:val="en-US"/>
+        </w:rPr>
+        <w:t>קורא ל</w:t>
+      </w:r>
+      <m:oMath>
+        <m:r>
+          <w:rPr>
+            <w:rFonts w:ascii="Cambria Math" w:eastAsiaTheme="minorEastAsia" w:hAnsi="Cambria Math"/>
+            <w:lang w:val="en-US"/>
+          </w:rPr>
+          <m:t>env</m:t>
+        </m:r>
+      </m:oMath>
+      <w:r>
+        <w:rPr>
+          <w:rFonts w:eastAsiaTheme="minorEastAsia" w:hint="cs"/>
+          <w:rtl/>
+          <w:lang w:val="en-US"/>
+        </w:rPr>
+        <w:t xml:space="preserve"> שמתחיל ומריץ את הסימולציה.</w:t>
+      </w:r>
+      <w:r>
+        <w:rPr>
+          <w:rFonts w:eastAsiaTheme="minorEastAsia"/>
+          <w:rtl/>
+          <w:lang w:val="en-US"/>
+        </w:rPr>
+        <w:br/>
+      </w:r>
+      <w:r>
+        <w:rPr>
+          <w:rFonts w:eastAsiaTheme="minorEastAsia" w:hint="cs"/>
+          <w:rtl/>
+          <w:lang w:val="en-US"/>
+        </w:rPr>
+        <w:t xml:space="preserve">בקובץ </w:t>
+      </w:r>
+      <w:r>
+        <w:rPr>
+          <w:rFonts w:eastAsiaTheme="minorEastAsia"/>
+          <w:lang w:val="en-US"/>
+        </w:rPr>
+        <w:t>2</w:t>
+      </w:r>
+      <w:r>
+        <w:rPr>
+          <w:rFonts w:eastAsiaTheme="minorEastAsia" w:hint="cs"/>
+          <w:rtl/>
+          <w:lang w:val="en-US"/>
+        </w:rPr>
+        <w:t xml:space="preserve"> פונקציות מרכזיות,</w:t>
+      </w:r>
+      <w:r>
+        <w:rPr>
+          <w:rFonts w:eastAsiaTheme="minorEastAsia"/>
+          <w:rtl/>
+          <w:lang w:val="en-US"/>
+        </w:rPr>
+        <w:br/>
+      </w:r>
+      <w:proofErr w:type="spellStart"/>
+      <w:r>
+        <w:rPr>
+          <w:rFonts w:eastAsiaTheme="minorEastAsia" w:hint="cs"/>
+          <w:rtl/>
+          <w:lang w:val="en-US"/>
+        </w:rPr>
+        <w:t>פונקצית</w:t>
+      </w:r>
+      <w:proofErr w:type="spellEnd"/>
+      <w:r>
+        <w:rPr>
+          <w:rFonts w:eastAsiaTheme="minorEastAsia" w:hint="cs"/>
+          <w:rtl/>
+          <w:lang w:val="en-US"/>
+        </w:rPr>
+        <w:t xml:space="preserve"> ה</w:t>
+      </w:r>
+      <m:oMath>
+        <m:r>
+          <w:rPr>
+            <w:rFonts w:ascii="Cambria Math" w:eastAsiaTheme="minorEastAsia" w:hAnsi="Cambria Math"/>
+            <w:lang w:val="en-US"/>
+          </w:rPr>
+          <m:t>__init__</m:t>
+        </m:r>
+      </m:oMath>
+      <w:r>
+        <w:rPr>
+          <w:rFonts w:eastAsiaTheme="minorEastAsia" w:hint="cs"/>
+          <w:rtl/>
+          <w:lang w:val="en-US"/>
+        </w:rPr>
+        <w:t xml:space="preserve"> שמייצרת את הסביבה: פותחת את סביבת ה</w:t>
+      </w:r>
+      <m:oMath>
+        <m:r>
+          <w:rPr>
+            <w:rFonts w:ascii="Cambria Math" w:eastAsiaTheme="minorEastAsia" w:hAnsi="Cambria Math"/>
+            <w:lang w:val="en-US"/>
+          </w:rPr>
+          <m:t>bullet</m:t>
+        </m:r>
+      </m:oMath>
+      <w:r>
+        <w:rPr>
+          <w:rFonts w:eastAsiaTheme="minorEastAsia" w:hint="cs"/>
+          <w:rtl/>
+          <w:lang w:val="en-US"/>
+        </w:rPr>
+        <w:t>, מאתחלת את גרף ה</w:t>
+      </w:r>
+      <m:oMath>
+        <m:r>
+          <w:rPr>
+            <w:rFonts w:ascii="Cambria Math" w:eastAsiaTheme="minorEastAsia" w:hAnsi="Cambria Math"/>
+            <w:lang w:val="en-US"/>
+          </w:rPr>
+          <m:t>prm</m:t>
+        </m:r>
+      </m:oMath>
+      <w:r>
+        <w:rPr>
+          <w:rFonts w:eastAsiaTheme="minorEastAsia" w:hint="cs"/>
+          <w:rtl/>
+          <w:lang w:val="en-US"/>
+        </w:rPr>
+        <w:t>, ו</w:t>
+      </w:r>
+      <w:r>
+        <w:rPr>
+          <w:rFonts w:eastAsiaTheme="minorEastAsia" w:hint="cs"/>
+          <w:rtl/>
+          <w:lang w:val="en-US"/>
+        </w:rPr>
+        <w:t xml:space="preserve">קוראת לבניית כל האובייקטים מסוג </w:t>
+      </w:r>
+      <m:oMath>
+        <m:r>
+          <w:rPr>
+            <w:rFonts w:ascii="Cambria Math" w:eastAsiaTheme="minorEastAsia" w:hAnsi="Cambria Math"/>
+            <w:lang w:val="en-US"/>
+          </w:rPr>
           <m:t>Car</m:t>
         </m:r>
       </m:oMath>
@@ -1506,54 +1694,23 @@
           <w:rtl/>
           <w:lang w:val="en-US"/>
         </w:rPr>
-        <w:t>,</w:t>
-      </w:r>
-      <w:r>
-        <w:rPr>
-          <w:rFonts w:eastAsiaTheme="minorEastAsia"/>
-          <w:rtl/>
-          <w:lang w:val="en-US"/>
-        </w:rPr>
-        <w:br/>
-      </w:r>
-      <w:r>
-        <w:rPr>
-          <w:rFonts w:eastAsiaTheme="minorEastAsia" w:hint="cs"/>
-          <w:rtl/>
-          <w:lang w:val="en-US"/>
-        </w:rPr>
-        <w:t>המחלקה מכילה את כל הנתונים על המכונית: המיקום שלה, הצומת על גרף ה</w:t>
-      </w:r>
-      <w:r>
-        <w:rPr>
-          <w:rFonts w:eastAsiaTheme="minorEastAsia" w:hint="cs"/>
-          <w:lang w:val="en-US"/>
-        </w:rPr>
-        <w:t>PRM</w:t>
-      </w:r>
-      <w:r>
-        <w:rPr>
-          <w:rFonts w:eastAsiaTheme="minorEastAsia" w:hint="cs"/>
-          <w:rtl/>
-          <w:lang w:val="en-US"/>
-        </w:rPr>
-        <w:t xml:space="preserve"> עליה היא נמצאת, המטרה שלה.</w:t>
-      </w:r>
-      <w:r>
-        <w:rPr>
-          <w:rFonts w:eastAsiaTheme="minorEastAsia"/>
-          <w:rtl/>
-          <w:lang w:val="en-US"/>
-        </w:rPr>
-        <w:br/>
-      </w:r>
-      <w:r>
-        <w:rPr>
-          <w:rFonts w:eastAsiaTheme="minorEastAsia" w:hint="cs"/>
-          <w:rtl/>
-          <w:lang w:val="en-US"/>
-        </w:rPr>
-        <w:t>היא אחראית על בניית המכונית בסביבת ה</w:t>
+        <w:t xml:space="preserve">, </w:t>
+      </w:r>
+      <w:r>
+        <w:rPr>
+          <w:rFonts w:eastAsiaTheme="minorEastAsia"/>
+          <w:rtl/>
+          <w:lang w:val="en-US"/>
+        </w:rPr>
+        <w:br/>
+      </w:r>
+      <w:r>
+        <w:rPr>
+          <w:rFonts w:eastAsiaTheme="minorEastAsia" w:hint="cs"/>
+          <w:rtl/>
+          <w:lang w:val="en-US"/>
+        </w:rPr>
+        <w:t>פונקציית ה</w:t>
       </w:r>
       <m:oMath>
         <m:r>
@@ -1561,209 +1718,6 @@
             <w:rFonts w:ascii="Cambria Math" w:eastAsiaTheme="minorEastAsia" w:hAnsi="Cambria Math"/>
             <w:lang w:val="en-US"/>
           </w:rPr>
-          <m:t>bullet</m:t>
-        </m:r>
-      </m:oMath>
-      <w:r>
-        <w:rPr>
-          <w:rFonts w:eastAsiaTheme="minorEastAsia" w:hint="cs"/>
-          <w:rtl/>
-          <w:lang w:val="en-US"/>
-        </w:rPr>
-        <w:t xml:space="preserve"> ועל התנועה שלו בסביבה- בדיקת התנגשויות, בחירת מסלול, סריקת מבוך בעזרת </w:t>
-      </w:r>
-      <m:oMath>
-        <m:r>
-          <w:rPr>
-            <w:rFonts w:ascii="Cambria Math" w:eastAsiaTheme="minorEastAsia" w:hAnsi="Cambria Math"/>
-            <w:lang w:val="en-US"/>
-          </w:rPr>
-          <m:t>bullet</m:t>
-        </m:r>
-      </m:oMath>
-      <w:r>
-        <w:rPr>
-          <w:rFonts w:eastAsiaTheme="minorEastAsia" w:hint="cs"/>
-          <w:rtl/>
-          <w:lang w:val="en-US"/>
-        </w:rPr>
-        <w:t xml:space="preserve">, וקבלת החלטות (כמו </w:t>
-      </w:r>
-      <w:r>
-        <w:rPr>
-          <w:rFonts w:eastAsiaTheme="minorEastAsia" w:hint="cs"/>
-          <w:rtl/>
-          <w:lang w:val="en-US"/>
-        </w:rPr>
-        <w:t>זכות קדימה לרכב אחר</w:t>
-      </w:r>
-      <w:r>
-        <w:rPr>
-          <w:rFonts w:eastAsiaTheme="minorEastAsia" w:hint="cs"/>
-          <w:rtl/>
-          <w:lang w:val="en-US"/>
-        </w:rPr>
-        <w:t>)</w:t>
-      </w:r>
-      <w:r>
-        <w:rPr>
-          <w:rFonts w:eastAsiaTheme="minorEastAsia" w:hint="cs"/>
-          <w:rtl/>
-          <w:lang w:val="en-US"/>
-        </w:rPr>
-        <w:t>.</w:t>
-      </w:r>
-      <w:r>
-        <w:rPr>
-          <w:rFonts w:eastAsiaTheme="minorEastAsia"/>
-          <w:rtl/>
-          <w:lang w:val="en-US"/>
-        </w:rPr>
-        <w:br/>
-      </w:r>
-      <w:r>
-        <w:rPr>
-          <w:rFonts w:eastAsiaTheme="minorEastAsia" w:hint="cs"/>
-          <w:rtl/>
-          <w:lang w:val="en-US"/>
-        </w:rPr>
-        <w:t xml:space="preserve">בדומה למחלקה </w:t>
-      </w:r>
-      <m:oMath>
-        <m:r>
-          <w:rPr>
-            <w:rFonts w:ascii="Cambria Math" w:eastAsiaTheme="minorEastAsia" w:hAnsi="Cambria Math"/>
-            <w:lang w:val="en-US"/>
-          </w:rPr>
-          <m:t>Env</m:t>
-        </m:r>
-      </m:oMath>
-      <w:r>
-        <w:rPr>
-          <w:rFonts w:eastAsiaTheme="minorEastAsia" w:hint="cs"/>
-          <w:rtl/>
-          <w:lang w:val="en-US"/>
-        </w:rPr>
-        <w:t xml:space="preserve">, </w:t>
-      </w:r>
-      <m:oMath>
-        <m:r>
-          <w:rPr>
-            <w:rFonts w:ascii="Cambria Math" w:eastAsiaTheme="minorEastAsia" w:hAnsi="Cambria Math"/>
-            <w:lang w:val="en-US"/>
-          </w:rPr>
-          <m:t>Car</m:t>
-        </m:r>
-      </m:oMath>
-      <w:r>
-        <w:rPr>
-          <w:rFonts w:eastAsiaTheme="minorEastAsia"/>
-          <w:lang w:val="en-US"/>
-        </w:rPr>
-        <w:t xml:space="preserve"> </w:t>
-      </w:r>
-      <w:r>
-        <w:rPr>
-          <w:rFonts w:eastAsiaTheme="minorEastAsia" w:hint="cs"/>
-          <w:rtl/>
-          <w:lang w:val="en-US"/>
-        </w:rPr>
-        <w:t>מממשת 3 פונקציות מרכזיות:</w:t>
-      </w:r>
-      <w:r>
-        <w:rPr>
-          <w:rFonts w:eastAsiaTheme="minorEastAsia"/>
-          <w:lang w:val="en-US"/>
-        </w:rPr>
-        <w:br/>
-      </w:r>
-      <m:oMath>
-        <m:r>
-          <w:rPr>
-            <w:rFonts w:ascii="Cambria Math" w:eastAsiaTheme="minorEastAsia" w:hAnsi="Cambria Math"/>
-            <w:lang w:val="en-US"/>
-          </w:rPr>
-          <m:t>__init__</m:t>
-        </m:r>
-      </m:oMath>
-      <w:r>
-        <w:rPr>
-          <w:rFonts w:eastAsiaTheme="minorEastAsia"/>
-          <w:lang w:val="en-US"/>
-        </w:rPr>
-        <w:t xml:space="preserve"> </w:t>
-      </w:r>
-      <w:r>
-        <w:rPr>
-          <w:rFonts w:eastAsiaTheme="minorEastAsia" w:hint="cs"/>
-          <w:rtl/>
-          <w:lang w:val="en-US"/>
-        </w:rPr>
-        <w:t xml:space="preserve">שמאתחלת משתנים, </w:t>
-      </w:r>
-      <w:r>
-        <w:rPr>
-          <w:rFonts w:eastAsiaTheme="minorEastAsia" w:hint="cs"/>
-          <w:rtl/>
-          <w:lang w:val="en-US"/>
-        </w:rPr>
-        <w:t>ו</w:t>
-      </w:r>
-      <w:r>
-        <w:rPr>
-          <w:rFonts w:eastAsiaTheme="minorEastAsia" w:hint="cs"/>
-          <w:rtl/>
-          <w:lang w:val="en-US"/>
-        </w:rPr>
-        <w:t>מ</w:t>
-      </w:r>
-      <w:r>
-        <w:rPr>
-          <w:rFonts w:eastAsiaTheme="minorEastAsia" w:hint="cs"/>
-          <w:rtl/>
-          <w:lang w:val="en-US"/>
-        </w:rPr>
-        <w:t>וסיפה את הרכב לסביבת ה</w:t>
-      </w:r>
-      <m:oMath>
-        <m:r>
-          <w:rPr>
-            <w:rFonts w:ascii="Cambria Math" w:eastAsiaTheme="minorEastAsia" w:hAnsi="Cambria Math"/>
-            <w:lang w:val="en-US"/>
-          </w:rPr>
-          <m:t>bullet</m:t>
-        </m:r>
-      </m:oMath>
-      <w:r>
-        <w:rPr>
-          <w:rFonts w:eastAsiaTheme="minorEastAsia" w:hint="cs"/>
-          <w:rtl/>
-          <w:lang w:val="en-US"/>
-        </w:rPr>
-        <w:t xml:space="preserve"> </w:t>
-      </w:r>
-      <w:r>
-        <w:rPr>
-          <w:rFonts w:eastAsiaTheme="minorEastAsia" w:hint="cs"/>
-          <w:rtl/>
-          <w:lang w:val="en-US"/>
-        </w:rPr>
-        <w:t xml:space="preserve"> </w:t>
-      </w:r>
-      <w:r>
-        <w:rPr>
-          <w:rFonts w:eastAsiaTheme="minorEastAsia"/>
-          <w:rtl/>
-          <w:lang w:val="en-US"/>
-        </w:rPr>
-        <w:br/>
-      </w:r>
-      <m:oMath>
-        <m:r>
-          <w:rPr>
-            <w:rFonts w:ascii="Cambria Math" w:eastAsiaTheme="minorEastAsia" w:hAnsi="Cambria Math"/>
-            <w:lang w:val="en-US"/>
-          </w:rPr>
           <m:t>step</m:t>
         </m:r>
       </m:oMath>
@@ -1773,104 +1727,15 @@
           <w:rtl/>
           <w:lang w:val="en-US"/>
         </w:rPr>
-        <w:t xml:space="preserve"> שמבצעת תנועה אחת</w:t>
-      </w:r>
-      <w:r>
-        <w:rPr>
-          <w:rFonts w:eastAsiaTheme="minorEastAsia" w:hint="cs"/>
-          <w:lang w:val="en-US"/>
-        </w:rPr>
-        <w:t xml:space="preserve"> </w:t>
-      </w:r>
-      <w:r>
-        <w:rPr>
-          <w:rFonts w:eastAsiaTheme="minorEastAsia" w:hint="cs"/>
-          <w:rtl/>
-          <w:lang w:val="en-US"/>
-        </w:rPr>
-        <w:t xml:space="preserve">(תנועה של </w:t>
-      </w:r>
-      <m:oMath>
-        <m:r>
-          <w:rPr>
-            <w:rFonts w:ascii="Cambria Math" w:eastAsiaTheme="minorEastAsia" w:hAnsi="Cambria Math"/>
-            <w:lang w:val="en-US"/>
-          </w:rPr>
-          <m:t>frame</m:t>
-        </m:r>
-      </m:oMath>
-      <w:r>
-        <w:rPr>
-          <w:rFonts w:eastAsiaTheme="minorEastAsia" w:hint="cs"/>
-          <w:rtl/>
-          <w:lang w:val="en-US"/>
-        </w:rPr>
-        <w:t xml:space="preserve"> יחיד) של המכונית, בהתאם לאלגוריתם ה</w:t>
-      </w:r>
-      <m:oMath>
-        <m:r>
-          <w:rPr>
-            <w:rFonts w:ascii="Cambria Math" w:eastAsiaTheme="minorEastAsia" w:hAnsi="Cambria Math"/>
-            <w:lang w:val="en-US"/>
-          </w:rPr>
-          <m:t>PRM</m:t>
-        </m:r>
-      </m:oMath>
-      <w:r>
-        <w:rPr>
-          <w:rFonts w:eastAsiaTheme="minorEastAsia" w:hint="cs"/>
-          <w:rtl/>
-          <w:lang w:val="en-US"/>
-        </w:rPr>
-        <w:t xml:space="preserve"> ההולונומי.</w:t>
-      </w:r>
-      <w:r>
-        <w:rPr>
-          <w:rFonts w:eastAsiaTheme="minorEastAsia"/>
-          <w:rtl/>
-          <w:lang w:val="en-US"/>
-        </w:rPr>
-        <w:br/>
-      </w:r>
-      <m:oMath>
-        <m:r>
-          <w:rPr>
-            <w:rFonts w:ascii="Cambria Math" w:eastAsiaTheme="minorEastAsia" w:hAnsi="Cambria Math"/>
-            <w:lang w:val="en-US"/>
-          </w:rPr>
-          <m:t>scan</m:t>
-        </m:r>
-      </m:oMath>
-      <w:r>
-        <w:rPr>
-          <w:rFonts w:eastAsiaTheme="minorEastAsia"/>
-          <w:lang w:val="en-US"/>
-        </w:rPr>
-        <w:t xml:space="preserve"> </w:t>
-      </w:r>
-      <w:r>
-        <w:rPr>
-          <w:rFonts w:eastAsiaTheme="minorEastAsia" w:hint="cs"/>
-          <w:rtl/>
-          <w:lang w:val="en-US"/>
-        </w:rPr>
-        <w:t>שבודקת את המצב החדש של המכונית: האם התנגשה בגוף אחר או האם הגיעה ל</w:t>
-      </w:r>
-      <w:r>
-        <w:rPr>
-          <w:rFonts w:eastAsiaTheme="minorEastAsia" w:hint="cs"/>
-          <w:rtl/>
-          <w:lang w:val="en-US"/>
-        </w:rPr>
-        <w:t>נקודת המטרה</w:t>
-      </w:r>
-      <w:r>
-        <w:rPr>
-          <w:rFonts w:eastAsiaTheme="minorEastAsia" w:hint="cs"/>
-          <w:rtl/>
-          <w:lang w:val="en-US"/>
-        </w:rPr>
-        <w:t>.</w:t>
+        <w:t xml:space="preserve"> שאחראית על </w:t>
+      </w:r>
+      <w:r>
+        <w:rPr>
+          <w:rFonts w:eastAsiaTheme="minorEastAsia" w:hint="cs"/>
+          <w:rtl/>
+          <w:lang w:val="en-US"/>
+        </w:rPr>
+        <w:t>לקיחת צעד של כל מכונית, עדכון הגרף וסיום התוכנית במקרה הצורך: אם כל הרכבים הגיעו ליעדן או שאחת המכוניות התנגשה במכונית אחרת או בקיר.</w:t>
       </w:r>
       <w:r>
         <w:rPr>
@@ -1885,19 +1750,453 @@
       <w:pPr>
         <w:bidi/>
         <w:rPr>
-          <w:rtl/>
-          <w:lang w:val="en-US"/>
-        </w:rPr>
-      </w:pPr>
+          <w:rFonts w:eastAsiaTheme="minorEastAsia"/>
+          <w:rtl/>
+          <w:lang w:val="en-US"/>
+        </w:rPr>
+      </w:pPr>
+      <w:r>
+        <w:rPr>
+          <w:rFonts w:hint="cs"/>
+          <w:rtl/>
+          <w:lang w:val="en-US"/>
+        </w:rPr>
+        <w:t xml:space="preserve">הקובץ </w:t>
+      </w:r>
+      <m:oMath>
+        <m:r>
+          <w:rPr>
+            <w:rFonts w:ascii="Cambria Math" w:hAnsi="Cambria Math"/>
+            <w:lang w:val="en-US"/>
+          </w:rPr>
+          <m:t>car</m:t>
+        </m:r>
+      </m:oMath>
+      <w:r>
+        <w:rPr>
+          <w:rFonts w:eastAsiaTheme="minorEastAsia" w:hint="cs"/>
+          <w:rtl/>
+          <w:lang w:val="en-US"/>
+        </w:rPr>
+        <w:t>:</w:t>
+      </w:r>
     </w:p>
     <w:p>
       <w:pPr>
         <w:bidi/>
         <w:rPr>
-          <w:rtl/>
-          <w:lang w:val="en-US"/>
-        </w:rPr>
-      </w:pPr>
+          <w:rFonts w:eastAsiaTheme="minorEastAsia"/>
+          <w:rtl/>
+          <w:lang w:val="en-US"/>
+        </w:rPr>
+      </w:pPr>
+      <w:r>
+        <w:rPr>
+          <w:rFonts w:eastAsiaTheme="minorEastAsia" w:hint="cs"/>
+          <w:rtl/>
+          <w:lang w:val="en-US"/>
+        </w:rPr>
+        <w:t xml:space="preserve">תפקיד הקובץ לממש את המחלקה </w:t>
+      </w:r>
+      <m:oMath>
+        <m:r>
+          <w:rPr>
+            <w:rFonts w:ascii="Cambria Math" w:eastAsiaTheme="minorEastAsia" w:hAnsi="Cambria Math"/>
+            <w:lang w:val="en-US"/>
+          </w:rPr>
+          <m:t>Car</m:t>
+        </m:r>
+      </m:oMath>
+      <w:r>
+        <w:rPr>
+          <w:rFonts w:eastAsiaTheme="minorEastAsia" w:hint="cs"/>
+          <w:rtl/>
+          <w:lang w:val="en-US"/>
+        </w:rPr>
+        <w:t>,</w:t>
+      </w:r>
+      <w:r>
+        <w:rPr>
+          <w:rFonts w:eastAsiaTheme="minorEastAsia"/>
+          <w:rtl/>
+          <w:lang w:val="en-US"/>
+        </w:rPr>
+        <w:br/>
+      </w:r>
+      <w:proofErr w:type="spellStart"/>
+      <w:r>
+        <w:rPr>
+          <w:rFonts w:eastAsiaTheme="minorEastAsia" w:hint="cs"/>
+          <w:rtl/>
+          <w:lang w:val="en-US"/>
+        </w:rPr>
+        <w:t>המחלקה</w:t>
+      </w:r>
+      <w:proofErr w:type="spellEnd"/>
+      <w:r>
+        <w:rPr>
+          <w:rFonts w:eastAsiaTheme="minorEastAsia" w:hint="cs"/>
+          <w:rtl/>
+          <w:lang w:val="en-US"/>
+        </w:rPr>
+        <w:t xml:space="preserve"> מכילה את כל הנתונים על המכונית: המיקום שלה, הצומת על גרף ה</w:t>
+      </w:r>
+      <w:r>
+        <w:rPr>
+          <w:rFonts w:eastAsiaTheme="minorEastAsia" w:hint="cs"/>
+          <w:lang w:val="en-US"/>
+        </w:rPr>
+        <w:t>PRM</w:t>
+      </w:r>
+      <w:r>
+        <w:rPr>
+          <w:rFonts w:eastAsiaTheme="minorEastAsia" w:hint="cs"/>
+          <w:rtl/>
+          <w:lang w:val="en-US"/>
+        </w:rPr>
+        <w:t xml:space="preserve"> עליה היא נמצאת, המטרה שלה.</w:t>
+      </w:r>
+      <w:r>
+        <w:rPr>
+          <w:rFonts w:eastAsiaTheme="minorEastAsia"/>
+          <w:rtl/>
+          <w:lang w:val="en-US"/>
+        </w:rPr>
+        <w:br/>
+      </w:r>
+      <w:r>
+        <w:rPr>
+          <w:rFonts w:eastAsiaTheme="minorEastAsia" w:hint="cs"/>
+          <w:rtl/>
+          <w:lang w:val="en-US"/>
+        </w:rPr>
+        <w:t>היא אחראית על בניית המכונית בסביבת ה</w:t>
+      </w:r>
+      <m:oMath>
+        <m:r>
+          <w:rPr>
+            <w:rFonts w:ascii="Cambria Math" w:eastAsiaTheme="minorEastAsia" w:hAnsi="Cambria Math"/>
+            <w:lang w:val="en-US"/>
+          </w:rPr>
+          <m:t>bullet</m:t>
+        </m:r>
+      </m:oMath>
+      <w:r>
+        <w:rPr>
+          <w:rFonts w:eastAsiaTheme="minorEastAsia" w:hint="cs"/>
+          <w:rtl/>
+          <w:lang w:val="en-US"/>
+        </w:rPr>
+        <w:t xml:space="preserve"> ועל התנועה שלו בסביבה- בדיקת התנגשויות, בחירת מסלול, סריקת מבוך בעזרת </w:t>
+      </w:r>
+      <m:oMath>
+        <m:r>
+          <w:rPr>
+            <w:rFonts w:ascii="Cambria Math" w:eastAsiaTheme="minorEastAsia" w:hAnsi="Cambria Math"/>
+            <w:lang w:val="en-US"/>
+          </w:rPr>
+          <m:t>bullet</m:t>
+        </m:r>
+      </m:oMath>
+      <w:r>
+        <w:rPr>
+          <w:rFonts w:eastAsiaTheme="minorEastAsia" w:hint="cs"/>
+          <w:rtl/>
+          <w:lang w:val="en-US"/>
+        </w:rPr>
+        <w:t xml:space="preserve">, וקבלת החלטות (כמו </w:t>
+      </w:r>
+      <w:r>
+        <w:rPr>
+          <w:rFonts w:eastAsiaTheme="minorEastAsia" w:hint="cs"/>
+          <w:rtl/>
+          <w:lang w:val="en-US"/>
+        </w:rPr>
+        <w:t>זכות קדימה לרכב אחר</w:t>
+      </w:r>
+      <w:r>
+        <w:rPr>
+          <w:rFonts w:eastAsiaTheme="minorEastAsia" w:hint="cs"/>
+          <w:rtl/>
+          <w:lang w:val="en-US"/>
+        </w:rPr>
+        <w:t>)</w:t>
+      </w:r>
+      <w:r>
+        <w:rPr>
+          <w:rFonts w:eastAsiaTheme="minorEastAsia" w:hint="cs"/>
+          <w:rtl/>
+          <w:lang w:val="en-US"/>
+        </w:rPr>
+        <w:t>.</w:t>
+      </w:r>
+      <w:r>
+        <w:rPr>
+          <w:rFonts w:eastAsiaTheme="minorEastAsia"/>
+          <w:rtl/>
+          <w:lang w:val="en-US"/>
+        </w:rPr>
+        <w:br/>
+      </w:r>
+      <w:r>
+        <w:rPr>
+          <w:rFonts w:eastAsiaTheme="minorEastAsia" w:hint="cs"/>
+          <w:rtl/>
+          <w:lang w:val="en-US"/>
+        </w:rPr>
+        <w:t xml:space="preserve">בדומה למחלקה </w:t>
+      </w:r>
+      <m:oMath>
+        <m:r>
+          <w:rPr>
+            <w:rFonts w:ascii="Cambria Math" w:eastAsiaTheme="minorEastAsia" w:hAnsi="Cambria Math"/>
+            <w:lang w:val="en-US"/>
+          </w:rPr>
+          <m:t>Env</m:t>
+        </m:r>
+      </m:oMath>
+      <w:r>
+        <w:rPr>
+          <w:rFonts w:eastAsiaTheme="minorEastAsia" w:hint="cs"/>
+          <w:rtl/>
+          <w:lang w:val="en-US"/>
+        </w:rPr>
+        <w:t xml:space="preserve">, </w:t>
+      </w:r>
+      <m:oMath>
+        <m:r>
+          <w:rPr>
+            <w:rFonts w:ascii="Cambria Math" w:eastAsiaTheme="minorEastAsia" w:hAnsi="Cambria Math"/>
+            <w:lang w:val="en-US"/>
+          </w:rPr>
+          <m:t>Car</m:t>
+        </m:r>
+      </m:oMath>
+      <w:r>
+        <w:rPr>
+          <w:rFonts w:eastAsiaTheme="minorEastAsia"/>
+          <w:lang w:val="en-US"/>
+        </w:rPr>
+        <w:t xml:space="preserve"> </w:t>
+      </w:r>
+      <w:r>
+        <w:rPr>
+          <w:rFonts w:eastAsiaTheme="minorEastAsia" w:hint="cs"/>
+          <w:rtl/>
+          <w:lang w:val="en-US"/>
+        </w:rPr>
+        <w:t>מממשת 3 פונקציות מרכזיות:</w:t>
+      </w:r>
+      <w:r>
+        <w:rPr>
+          <w:rFonts w:eastAsiaTheme="minorEastAsia"/>
+          <w:lang w:val="en-US"/>
+        </w:rPr>
+        <w:br/>
+      </w:r>
+      <m:oMath>
+        <m:r>
+          <w:rPr>
+            <w:rFonts w:ascii="Cambria Math" w:eastAsiaTheme="minorEastAsia" w:hAnsi="Cambria Math"/>
+            <w:lang w:val="en-US"/>
+          </w:rPr>
+          <m:t>__init__</m:t>
+        </m:r>
+      </m:oMath>
+      <w:r>
+        <w:rPr>
+          <w:rFonts w:eastAsiaTheme="minorEastAsia"/>
+          <w:lang w:val="en-US"/>
+        </w:rPr>
+        <w:t xml:space="preserve"> </w:t>
+      </w:r>
+      <w:r>
+        <w:rPr>
+          <w:rFonts w:eastAsiaTheme="minorEastAsia" w:hint="cs"/>
+          <w:rtl/>
+          <w:lang w:val="en-US"/>
+        </w:rPr>
+        <w:t xml:space="preserve">שמאתחלת משתנים, </w:t>
+      </w:r>
+      <w:r>
+        <w:rPr>
+          <w:rFonts w:eastAsiaTheme="minorEastAsia" w:hint="cs"/>
+          <w:rtl/>
+          <w:lang w:val="en-US"/>
+        </w:rPr>
+        <w:t>ו</w:t>
+      </w:r>
+      <w:r>
+        <w:rPr>
+          <w:rFonts w:eastAsiaTheme="minorEastAsia" w:hint="cs"/>
+          <w:rtl/>
+          <w:lang w:val="en-US"/>
+        </w:rPr>
+        <w:t>מ</w:t>
+      </w:r>
+      <w:r>
+        <w:rPr>
+          <w:rFonts w:eastAsiaTheme="minorEastAsia" w:hint="cs"/>
+          <w:rtl/>
+          <w:lang w:val="en-US"/>
+        </w:rPr>
+        <w:t>וסיפה את הרכב לסביבת ה</w:t>
+      </w:r>
+      <m:oMath>
+        <m:r>
+          <w:rPr>
+            <w:rFonts w:ascii="Cambria Math" w:eastAsiaTheme="minorEastAsia" w:hAnsi="Cambria Math"/>
+            <w:lang w:val="en-US"/>
+          </w:rPr>
+          <m:t>bullet</m:t>
+        </m:r>
+      </m:oMath>
+      <w:r>
+        <w:rPr>
+          <w:rFonts w:eastAsiaTheme="minorEastAsia" w:hint="cs"/>
+          <w:rtl/>
+          <w:lang w:val="en-US"/>
+        </w:rPr>
+        <w:t xml:space="preserve"> </w:t>
+      </w:r>
+      <w:r>
+        <w:rPr>
+          <w:rFonts w:eastAsiaTheme="minorEastAsia" w:hint="cs"/>
+          <w:rtl/>
+          <w:lang w:val="en-US"/>
+        </w:rPr>
+        <w:t xml:space="preserve"> </w:t>
+      </w:r>
+      <w:r>
+        <w:rPr>
+          <w:rFonts w:eastAsiaTheme="minorEastAsia"/>
+          <w:rtl/>
+          <w:lang w:val="en-US"/>
+        </w:rPr>
+        <w:br/>
+      </w:r>
+      <m:oMath>
+        <m:r>
+          <w:rPr>
+            <w:rFonts w:ascii="Cambria Math" w:eastAsiaTheme="minorEastAsia" w:hAnsi="Cambria Math"/>
+            <w:lang w:val="en-US"/>
+          </w:rPr>
+          <m:t>step</m:t>
+        </m:r>
+      </m:oMath>
+      <w:r>
+        <w:rPr>
+          <w:rFonts w:eastAsiaTheme="minorEastAsia" w:hint="cs"/>
+          <w:rtl/>
+          <w:lang w:val="en-US"/>
+        </w:rPr>
+        <w:t xml:space="preserve"> שמבצעת תנועה אחת</w:t>
+      </w:r>
+      <w:r>
+        <w:rPr>
+          <w:rFonts w:eastAsiaTheme="minorEastAsia" w:hint="cs"/>
+          <w:lang w:val="en-US"/>
+        </w:rPr>
+        <w:t xml:space="preserve"> </w:t>
+      </w:r>
+      <w:r>
+        <w:rPr>
+          <w:rFonts w:eastAsiaTheme="minorEastAsia" w:hint="cs"/>
+          <w:rtl/>
+          <w:lang w:val="en-US"/>
+        </w:rPr>
+        <w:t xml:space="preserve">(תנועה של </w:t>
+      </w:r>
+      <m:oMath>
+        <m:r>
+          <w:rPr>
+            <w:rFonts w:ascii="Cambria Math" w:eastAsiaTheme="minorEastAsia" w:hAnsi="Cambria Math"/>
+            <w:lang w:val="en-US"/>
+          </w:rPr>
+          <m:t>frame</m:t>
+        </m:r>
+      </m:oMath>
+      <w:r>
+        <w:rPr>
+          <w:rFonts w:eastAsiaTheme="minorEastAsia" w:hint="cs"/>
+          <w:rtl/>
+          <w:lang w:val="en-US"/>
+        </w:rPr>
+        <w:t xml:space="preserve"> יחיד) של המכונית, בהתאם לאלגוריתם ה</w:t>
+      </w:r>
+      <m:oMath>
+        <m:r>
+          <w:rPr>
+            <w:rFonts w:ascii="Cambria Math" w:eastAsiaTheme="minorEastAsia" w:hAnsi="Cambria Math"/>
+            <w:lang w:val="en-US"/>
+          </w:rPr>
+          <m:t>PRM</m:t>
+        </m:r>
+      </m:oMath>
+      <w:r>
+        <w:rPr>
+          <w:rFonts w:eastAsiaTheme="minorEastAsia" w:hint="cs"/>
+          <w:rtl/>
+          <w:lang w:val="en-US"/>
+        </w:rPr>
+        <w:t xml:space="preserve"> ההולונומי.</w:t>
+      </w:r>
+      <w:r>
+        <w:rPr>
+          <w:rFonts w:eastAsiaTheme="minorEastAsia"/>
+          <w:rtl/>
+          <w:lang w:val="en-US"/>
+        </w:rPr>
+        <w:br/>
+      </w:r>
+      <m:oMath>
+        <m:r>
+          <w:rPr>
+            <w:rFonts w:ascii="Cambria Math" w:eastAsiaTheme="minorEastAsia" w:hAnsi="Cambria Math"/>
+            <w:lang w:val="en-US"/>
+          </w:rPr>
+          <m:t>scan</m:t>
+        </m:r>
+      </m:oMath>
+      <w:r>
+        <w:rPr>
+          <w:rFonts w:eastAsiaTheme="minorEastAsia"/>
+          <w:lang w:val="en-US"/>
+        </w:rPr>
+        <w:t xml:space="preserve"> </w:t>
+      </w:r>
+      <w:r>
+        <w:rPr>
+          <w:rFonts w:eastAsiaTheme="minorEastAsia" w:hint="cs"/>
+          <w:rtl/>
+          <w:lang w:val="en-US"/>
+        </w:rPr>
+        <w:t>שבודקת את המצב החדש של המכונית: האם התנגשה בגוף אחר או האם הגיעה ל</w:t>
+      </w:r>
+      <w:r>
+        <w:rPr>
+          <w:rFonts w:eastAsiaTheme="minorEastAsia" w:hint="cs"/>
+          <w:rtl/>
+          <w:lang w:val="en-US"/>
+        </w:rPr>
+        <w:t>נקודת המטרה</w:t>
+      </w:r>
+      <w:r>
+        <w:rPr>
+          <w:rFonts w:eastAsiaTheme="minorEastAsia" w:hint="cs"/>
+          <w:rtl/>
+          <w:lang w:val="en-US"/>
+        </w:rPr>
+        <w:t>.</w:t>
+      </w:r>
+      <w:r>
+        <w:rPr>
+          <w:rFonts w:eastAsiaTheme="minorEastAsia"/>
+          <w:rtl/>
+          <w:lang w:val="en-US"/>
+        </w:rPr>
+        <w:br/>
+      </w:r>
     </w:p>
     <w:p>
       <w:pPr>
@@ -1912,18 +2211,35 @@
       <w:pPr>
         <w:bidi/>
         <w:rPr>
-          <w:rFonts w:eastAsiaTheme="minorEastAsia"/>
-          <w:rtl/>
-          <w:lang w:val="en-US"/>
-        </w:rPr>
-      </w:pPr>
-      <w:r>
-        <w:rPr>
-          <w:rFonts w:hint="cs"/>
-          <w:rtl/>
-          <w:lang w:val="en-US"/>
-        </w:rPr>
-        <w:lastRenderedPageBreak/>
+          <w:rtl/>
+          <w:lang w:val="en-US"/>
+        </w:rPr>
+      </w:pPr>
+    </w:p>
+    <w:p>
+      <w:pPr>
+        <w:bidi/>
+        <w:rPr>
+          <w:rtl/>
+          <w:lang w:val="en-US"/>
+        </w:rPr>
+      </w:pPr>
+    </w:p>
+    <w:p>
+      <w:pPr>
+        <w:bidi/>
+        <w:rPr>
+          <w:rFonts w:eastAsiaTheme="minorEastAsia"/>
+          <w:rtl/>
+          <w:lang w:val="en-US"/>
+        </w:rPr>
+      </w:pPr>
+      <w:r>
+        <w:rPr>
+          <w:rFonts w:hint="cs"/>
+          <w:rtl/>
+          <w:lang w:val="en-US"/>
+        </w:rPr>
         <w:t xml:space="preserve">הקובץ </w:t>
       </w:r>
       <m:oMath>
@@ -2069,23 +2385,59 @@
           <w:rtl/>
           <w:lang w:val="en-US"/>
         </w:rPr>
-        <w:t>מסילות פוליגונליות.</w:t>
-      </w:r>
-      <w:r>
-        <w:rPr>
-          <w:rFonts w:eastAsiaTheme="minorEastAsia"/>
-          <w:rtl/>
-          <w:lang w:val="en-US"/>
-        </w:rPr>
-        <w:br/>
-      </w:r>
-      <w:r>
-        <w:rPr>
-          <w:rFonts w:eastAsiaTheme="minorEastAsia" w:hint="cs"/>
-          <w:rtl/>
-          <w:lang w:val="en-US"/>
-        </w:rPr>
-        <w:t>המסילה הפוליגונלית המיוצגת על ידי רשימת הנקודות</w:t>
+        <w:t xml:space="preserve">מסילות </w:t>
+      </w:r>
+      <w:proofErr w:type="spellStart"/>
+      <w:r>
+        <w:rPr>
+          <w:rFonts w:eastAsiaTheme="minorEastAsia" w:hint="cs"/>
+          <w:rtl/>
+          <w:lang w:val="en-US"/>
+        </w:rPr>
+        <w:t>פוליגונליות</w:t>
+      </w:r>
+      <w:proofErr w:type="spellEnd"/>
+      <w:r>
+        <w:rPr>
+          <w:rFonts w:eastAsiaTheme="minorEastAsia" w:hint="cs"/>
+          <w:rtl/>
+          <w:lang w:val="en-US"/>
+        </w:rPr>
+        <w:t>.</w:t>
+      </w:r>
+      <w:r>
+        <w:rPr>
+          <w:rFonts w:eastAsiaTheme="minorEastAsia"/>
+          <w:rtl/>
+          <w:lang w:val="en-US"/>
+        </w:rPr>
+        <w:br/>
+      </w:r>
+      <w:r>
+        <w:rPr>
+          <w:rFonts w:eastAsiaTheme="minorEastAsia" w:hint="cs"/>
+          <w:rtl/>
+          <w:lang w:val="en-US"/>
+        </w:rPr>
+        <w:t xml:space="preserve">המסילה </w:t>
+      </w:r>
+      <w:proofErr w:type="spellStart"/>
+      <w:r>
+        <w:rPr>
+          <w:rFonts w:eastAsiaTheme="minorEastAsia" w:hint="cs"/>
+          <w:rtl/>
+          <w:lang w:val="en-US"/>
+        </w:rPr>
+        <w:t>הפוליגונלית</w:t>
+      </w:r>
+      <w:proofErr w:type="spellEnd"/>
+      <w:r>
+        <w:rPr>
+          <w:rFonts w:eastAsiaTheme="minorEastAsia" w:hint="cs"/>
+          <w:rtl/>
+          <w:lang w:val="en-US"/>
+        </w:rPr>
+        <w:t xml:space="preserve"> המיוצגת על ידי רשימת הנקודות</w:t>
       </w:r>
     </w:p>
     <w:p>
@@ -2850,7 +3202,25 @@
           <w:rtl/>
           <w:lang w:val="en-US"/>
         </w:rPr>
-        <w:t>גודל: מימדי ה</w:t>
+        <w:t xml:space="preserve">גודל: </w:t>
+      </w:r>
+      <w:proofErr w:type="spellStart"/>
+      <w:r>
+        <w:rPr>
+          <w:rFonts w:eastAsiaTheme="minorEastAsia" w:hint="cs"/>
+          <w:rtl/>
+          <w:lang w:val="en-US"/>
+        </w:rPr>
+        <w:t>מימדי</w:t>
+      </w:r>
+      <w:proofErr w:type="spellEnd"/>
+      <w:r>
+        <w:rPr>
+          <w:rFonts w:eastAsiaTheme="minorEastAsia" w:hint="cs"/>
+          <w:rtl/>
+          <w:lang w:val="en-US"/>
+        </w:rPr>
+        <w:t xml:space="preserve"> ה</w:t>
       </w:r>
       <w:r>
         <w:rPr>
@@ -3032,7 +3402,25 @@
           <w:rtl/>
           <w:lang w:val="en-US"/>
         </w:rPr>
-        <w:t>סריקות של המכשול החדש יכולות להיות מאוד רועשות, מרכבות מספר קטעים שונים, ומגלמות בתוכן טעויות מדידה וקירובים.</w:t>
+        <w:t xml:space="preserve">סריקות של המכשול החדש יכולות להיות מאוד רועשות, מרכבות מספר קטעים שונים, ומגלמות בתוכן טעויות מדידה </w:t>
+      </w:r>
+      <w:proofErr w:type="spellStart"/>
+      <w:r>
+        <w:rPr>
+          <w:rFonts w:eastAsiaTheme="minorEastAsia" w:hint="cs"/>
+          <w:rtl/>
+          <w:lang w:val="en-US"/>
+        </w:rPr>
+        <w:t>וקירובים</w:t>
+      </w:r>
+      <w:proofErr w:type="spellEnd"/>
+      <w:r>
+        <w:rPr>
+          <w:rFonts w:eastAsiaTheme="minorEastAsia" w:hint="cs"/>
+          <w:rtl/>
+          <w:lang w:val="en-US"/>
+        </w:rPr>
+        <w:t>.</w:t>
       </w:r>
       <w:r>
         <w:rPr>
@@ -3111,7 +3499,25 @@
           <w:rtl/>
           <w:lang w:val="en-US"/>
         </w:rPr>
-        <w:t>האלגוריתם מקבל רשימת נקודות והופך אותן למסילה פוליגונלית כך שהמלבנים המתאימים לה מכילים את כל נקודות הסריקה</w:t>
+        <w:t xml:space="preserve">האלגוריתם מקבל רשימת נקודות והופך אותן למסילה </w:t>
+      </w:r>
+      <w:proofErr w:type="spellStart"/>
+      <w:r>
+        <w:rPr>
+          <w:rFonts w:eastAsiaTheme="minorEastAsia" w:hint="cs"/>
+          <w:rtl/>
+          <w:lang w:val="en-US"/>
+        </w:rPr>
+        <w:t>פוליגונלית</w:t>
+      </w:r>
+      <w:proofErr w:type="spellEnd"/>
+      <w:r>
+        <w:rPr>
+          <w:rFonts w:eastAsiaTheme="minorEastAsia" w:hint="cs"/>
+          <w:rtl/>
+          <w:lang w:val="en-US"/>
+        </w:rPr>
+        <w:t xml:space="preserve"> כך שהמלבנים המתאימים לה מכילים את כל נקודות הסריקה</w:t>
       </w:r>
       <w:r>
         <w:rPr>
@@ -3248,7 +3654,25 @@
           <w:rtl/>
           <w:lang w:val="en-US"/>
         </w:rPr>
-        <w:t xml:space="preserve">ת המסילה הפוליגונלית בעזרת </w:t>
+        <w:t xml:space="preserve">ת המסילה </w:t>
+      </w:r>
+      <w:proofErr w:type="spellStart"/>
+      <w:r>
+        <w:rPr>
+          <w:rFonts w:eastAsiaTheme="minorEastAsia" w:hint="cs"/>
+          <w:rtl/>
+          <w:lang w:val="en-US"/>
+        </w:rPr>
+        <w:t>הפוליגונלית</w:t>
+      </w:r>
+      <w:proofErr w:type="spellEnd"/>
+      <w:r>
+        <w:rPr>
+          <w:rFonts w:eastAsiaTheme="minorEastAsia" w:hint="cs"/>
+          <w:rtl/>
+          <w:lang w:val="en-US"/>
+        </w:rPr>
+        <w:t xml:space="preserve"> בעזרת </w:t>
       </w:r>
       <m:oMath>
         <m:r>

</xml_diff>

<commit_message>
added PRM and d_star to docx
</commit_message>
<xml_diff>
--- a/Programer_guide.docx
+++ b/Programer_guide.docx
@@ -184,25 +184,36 @@
           <w:rtl/>
           <w:lang w:val="en-US"/>
         </w:rPr>
-        <w:t xml:space="preserve">ניתן להכניס מבוך כרשימת קווים </w:t>
-      </w:r>
-      <w:proofErr w:type="spellStart"/>
+        <w:t>ניתן להכניס מבוך כרשימת קווים פוליגונליים בתוך קובץ</w:t>
+      </w:r>
       <w:r>
         <w:rPr>
           <w:rFonts w:hint="cs"/>
           <w:rtl/>
           <w:lang w:val="en-US"/>
         </w:rPr>
-        <w:t>פוליגונליים</w:t>
-      </w:r>
-      <w:proofErr w:type="spellEnd"/>
+        <w:t xml:space="preserve"> </w:t>
+      </w:r>
+      <w:r>
+        <w:rPr>
+          <w:lang w:val="en-US"/>
+        </w:rPr>
+        <w:t>json</w:t>
+      </w:r>
       <w:r>
         <w:rPr>
           <w:rFonts w:hint="cs"/>
           <w:rtl/>
           <w:lang w:val="en-US"/>
         </w:rPr>
-        <w:t xml:space="preserve"> בתוך קובץ</w:t>
+        <w:t>,</w:t>
+      </w:r>
+      <w:r>
+        <w:rPr>
+          <w:rtl/>
+          <w:lang w:val="en-US"/>
+        </w:rPr>
+        <w:br/>
       </w:r>
       <w:r>
         <w:rPr>
@@ -210,23 +221,37 @@
           <w:rtl/>
           <w:lang w:val="en-US"/>
         </w:rPr>
-        <w:t xml:space="preserve"> </w:t>
-      </w:r>
-      <w:proofErr w:type="spellStart"/>
-      <w:r>
-        <w:rPr>
-          <w:lang w:val="en-US"/>
-        </w:rPr>
-        <w:t>json</w:t>
-      </w:r>
-      <w:proofErr w:type="spellEnd"/>
+        <w:t xml:space="preserve">באותו הקובץ </w:t>
+      </w:r>
       <w:r>
         <w:rPr>
           <w:rFonts w:hint="cs"/>
           <w:rtl/>
           <w:lang w:val="en-US"/>
         </w:rPr>
-        <w:t>,</w:t>
+        <w:t>ניתן לבחור את מספר המכוניות, ונקודות התחלה וסיום של כל אחת מהמכוניות</w:t>
+      </w:r>
+      <w:r>
+        <w:rPr>
+          <w:rFonts w:hint="cs"/>
+          <w:rtl/>
+          <w:lang w:val="en-US"/>
+        </w:rPr>
+        <w:t xml:space="preserve"> (קיימת קבוצת מבוכים לדוגמה בתיקייה </w:t>
+      </w:r>
+      <w:r>
+        <w:rPr>
+          <w:lang w:val="en-US"/>
+        </w:rPr>
+        <w:t>mazes</w:t>
+      </w:r>
+      <w:r>
+        <w:rPr>
+          <w:rFonts w:hint="cs"/>
+          <w:rtl/>
+          <w:lang w:val="en-US"/>
+        </w:rPr>
+        <w:t>)</w:t>
       </w:r>
       <w:r>
         <w:rPr>
@@ -241,7 +266,14 @@
           <w:rtl/>
           <w:lang w:val="en-US"/>
         </w:rPr>
-        <w:t xml:space="preserve">באותו הקובץ </w:t>
+        <w:t>התוכנה בונה סימולציה של תנועת המכוניות במבוך והנסיון שלהן להגיע לנקודת הסיום.</w:t>
+      </w:r>
+      <w:r>
+        <w:rPr>
+          <w:rtl/>
+          <w:lang w:val="en-US"/>
+        </w:rPr>
+        <w:br/>
       </w:r>
       <w:r>
         <w:rPr>
@@ -249,29 +281,50 @@
           <w:rtl/>
           <w:lang w:val="en-US"/>
         </w:rPr>
-        <w:t>ניתן לבחור את מספר המכוניות, ונקודות התחלה וסיום של כל אחת מהמכוניות</w:t>
-      </w:r>
+        <w:t>ניתן לבקש מהתוכנה לבחור באופן אקראי את אחד מהארגומנטים, או לבחור מצב דיפולטי נתון.</w:t>
+      </w:r>
+    </w:p>
+    <w:p>
+      <w:pPr>
+        <w:bidi/>
+        <w:rPr>
+          <w:rtl/>
+          <w:lang w:val="en-US"/>
+        </w:rPr>
+      </w:pPr>
+    </w:p>
+    <w:p>
+      <w:pPr>
+        <w:bidi/>
+        <w:rPr>
+          <w:rtl/>
+          <w:lang w:val="en-US"/>
+        </w:rPr>
+      </w:pPr>
       <w:r>
         <w:rPr>
           <w:rFonts w:hint="cs"/>
           <w:rtl/>
           <w:lang w:val="en-US"/>
         </w:rPr>
-        <w:t xml:space="preserve"> </w:t>
-      </w:r>
+        <w:t>הערה:</w:t>
+      </w:r>
+    </w:p>
+    <w:p>
+      <w:pPr>
+        <w:bidi/>
+        <w:rPr>
+          <w:rtl/>
+          <w:lang w:val="en-US"/>
+        </w:rPr>
+      </w:pPr>
       <w:r>
         <w:rPr>
           <w:rFonts w:hint="cs"/>
           <w:rtl/>
           <w:lang w:val="en-US"/>
         </w:rPr>
-        <w:t xml:space="preserve">(קיימת קבוצת מבוכים לדוגמה בתיקייה </w:t>
-      </w:r>
-      <w:r>
-        <w:rPr>
-          <w:lang w:val="en-US"/>
-        </w:rPr>
-        <w:t>mazes</w:t>
+        <w:t>לצערנו, נכון לעכשיו הקוד לא קונסיסטנטי לחלוטין</w:t>
       </w:r>
       <w:r>
         <w:rPr>
@@ -279,14 +332,7 @@
           <w:rtl/>
           <w:lang w:val="en-US"/>
         </w:rPr>
-        <w:t>)</w:t>
-      </w:r>
-      <w:r>
-        <w:rPr>
-          <w:rtl/>
-          <w:lang w:val="en-US"/>
-        </w:rPr>
-        <w:br/>
+        <w:t xml:space="preserve"> מסיבה שלא הצלחנו לזהות עדיין</w:t>
       </w:r>
       <w:r>
         <w:rPr>
@@ -294,32 +340,231 @@
           <w:rtl/>
           <w:lang w:val="en-US"/>
         </w:rPr>
-        <w:t xml:space="preserve">התוכנה בונה סימולציה של תנועת המכוניות במבוך </w:t>
-      </w:r>
-      <w:proofErr w:type="spellStart"/>
+        <w:t xml:space="preserve"> ולכן ייתכנו תוצאות שונות מהותית עבור הרצות עם קלטים זהים. לכן במקרה ובו תוצאת האלגוריתם אינה מספקת, ייתכן שלאחר הרצה נוספת תתקבל תוצאה רצויה.</w:t>
+      </w:r>
+    </w:p>
+    <w:p>
+      <w:pPr>
+        <w:bidi/>
+        <w:rPr>
+          <w:rtl/>
+          <w:lang w:val="en-US"/>
+        </w:rPr>
+      </w:pPr>
+    </w:p>
+    <w:p>
+      <w:pPr>
+        <w:bidi/>
+        <w:rPr>
+          <w:rtl/>
+          <w:lang w:val="en-US"/>
+        </w:rPr>
+      </w:pPr>
+    </w:p>
+    <w:p>
+      <w:pPr>
+        <w:bidi/>
+        <w:rPr>
+          <w:rtl/>
+          <w:lang w:val="en-US"/>
+        </w:rPr>
+      </w:pPr>
+    </w:p>
+    <w:p>
+      <w:pPr>
+        <w:bidi/>
+        <w:rPr>
+          <w:rtl/>
+          <w:lang w:val="en-US"/>
+        </w:rPr>
+      </w:pPr>
+    </w:p>
+    <w:p>
+      <w:pPr>
+        <w:bidi/>
+        <w:rPr>
+          <w:rtl/>
+          <w:lang w:val="en-US"/>
+        </w:rPr>
+      </w:pPr>
+    </w:p>
+    <w:p>
+      <w:pPr>
+        <w:bidi/>
+        <w:rPr>
+          <w:rtl/>
+          <w:lang w:val="en-US"/>
+        </w:rPr>
+      </w:pPr>
+    </w:p>
+    <w:p>
+      <w:pPr>
+        <w:bidi/>
+        <w:rPr>
+          <w:rtl/>
+          <w:lang w:val="en-US"/>
+        </w:rPr>
+      </w:pPr>
+    </w:p>
+    <w:p>
+      <w:pPr>
+        <w:bidi/>
+        <w:rPr>
+          <w:rtl/>
+          <w:lang w:val="en-US"/>
+        </w:rPr>
+      </w:pPr>
+    </w:p>
+    <w:p>
+      <w:pPr>
+        <w:bidi/>
+        <w:rPr>
+          <w:rtl/>
+          <w:lang w:val="en-US"/>
+        </w:rPr>
+      </w:pPr>
+    </w:p>
+    <w:p>
+      <w:pPr>
+        <w:bidi/>
+        <w:rPr>
+          <w:rtl/>
+          <w:lang w:val="en-US"/>
+        </w:rPr>
+      </w:pPr>
+    </w:p>
+    <w:p>
+      <w:pPr>
+        <w:bidi/>
+        <w:rPr>
+          <w:rtl/>
+          <w:lang w:val="en-US"/>
+        </w:rPr>
+      </w:pPr>
+    </w:p>
+    <w:p>
+      <w:pPr>
+        <w:bidi/>
+        <w:rPr>
+          <w:rtl/>
+          <w:lang w:val="en-US"/>
+        </w:rPr>
+      </w:pPr>
+    </w:p>
+    <w:p>
+      <w:pPr>
+        <w:bidi/>
+        <w:rPr>
+          <w:rtl/>
+          <w:lang w:val="en-US"/>
+        </w:rPr>
+      </w:pPr>
+    </w:p>
+    <w:p>
+      <w:pPr>
+        <w:bidi/>
+        <w:rPr>
+          <w:rtl/>
+          <w:lang w:val="en-US"/>
+        </w:rPr>
+      </w:pPr>
+    </w:p>
+    <w:p>
+      <w:pPr>
+        <w:bidi/>
+        <w:rPr>
+          <w:rtl/>
+          <w:lang w:val="en-US"/>
+        </w:rPr>
+      </w:pPr>
+    </w:p>
+    <w:p>
+      <w:pPr>
+        <w:bidi/>
+        <w:rPr>
+          <w:rtl/>
+          <w:lang w:val="en-US"/>
+        </w:rPr>
+      </w:pPr>
+    </w:p>
+    <w:p>
+      <w:pPr>
+        <w:bidi/>
+        <w:rPr>
+          <w:rtl/>
+          <w:lang w:val="en-US"/>
+        </w:rPr>
+      </w:pPr>
+    </w:p>
+    <w:p>
+      <w:pPr>
+        <w:bidi/>
+        <w:rPr>
+          <w:rtl/>
+          <w:lang w:val="en-US"/>
+        </w:rPr>
+      </w:pPr>
+    </w:p>
+    <w:p>
+      <w:pPr>
+        <w:bidi/>
+        <w:rPr>
+          <w:rtl/>
+          <w:lang w:val="en-US"/>
+        </w:rPr>
+      </w:pPr>
+    </w:p>
+    <w:p>
+      <w:pPr>
+        <w:bidi/>
+        <w:rPr>
+          <w:rtl/>
+          <w:lang w:val="en-US"/>
+        </w:rPr>
+      </w:pPr>
+    </w:p>
+    <w:p>
+      <w:pPr>
+        <w:bidi/>
+        <w:rPr>
+          <w:rtl/>
+          <w:lang w:val="en-US"/>
+        </w:rPr>
+      </w:pPr>
+    </w:p>
+    <w:p>
+      <w:pPr>
+        <w:bidi/>
+        <w:rPr>
+          <w:rtl/>
+          <w:lang w:val="en-US"/>
+        </w:rPr>
+      </w:pPr>
       <w:r>
         <w:rPr>
           <w:rFonts w:hint="cs"/>
           <w:rtl/>
           <w:lang w:val="en-US"/>
         </w:rPr>
-        <w:t>והנסיון</w:t>
-      </w:r>
-      <w:proofErr w:type="spellEnd"/>
+        <w:t>מדריך למתכנת:</w:t>
+      </w:r>
+    </w:p>
+    <w:p>
+      <w:pPr>
+        <w:bidi/>
+        <w:rPr>
+          <w:rFonts w:eastAsiaTheme="minorEastAsia"/>
+          <w:rtl/>
+          <w:lang w:val="en-US"/>
+        </w:rPr>
+      </w:pPr>
       <w:r>
         <w:rPr>
           <w:rFonts w:hint="cs"/>
           <w:rtl/>
           <w:lang w:val="en-US"/>
         </w:rPr>
-        <w:t xml:space="preserve"> שלהן להגיע לנקודת הסיום.</w:t>
-      </w:r>
-      <w:r>
-        <w:rPr>
-          <w:rtl/>
-          <w:lang w:val="en-US"/>
-        </w:rPr>
-        <w:br/>
+        <w:t>הפרויקט בנוי ממספר קבצי</w:t>
       </w:r>
       <w:r>
         <w:rPr>
@@ -327,249 +572,15 @@
           <w:rtl/>
           <w:lang w:val="en-US"/>
         </w:rPr>
-        <w:t xml:space="preserve">ניתן לבקש מהתוכנה לבחור באופן אקראי את אחד מהארגומנטים, או לבחור מצב </w:t>
-      </w:r>
-      <w:proofErr w:type="spellStart"/>
+        <w:t xml:space="preserve"> פייתון ותיקיית מבוכים לדוגמה</w:t>
+      </w:r>
       <w:r>
         <w:rPr>
           <w:rFonts w:hint="cs"/>
           <w:rtl/>
           <w:lang w:val="en-US"/>
         </w:rPr>
-        <w:t>דיפולטי</w:t>
-      </w:r>
-      <w:proofErr w:type="spellEnd"/>
-      <w:r>
-        <w:rPr>
-          <w:rFonts w:hint="cs"/>
-          <w:rtl/>
-          <w:lang w:val="en-US"/>
-        </w:rPr>
-        <w:t xml:space="preserve"> נתון.</w:t>
-      </w:r>
-    </w:p>
-    <w:p>
-      <w:pPr>
-        <w:bidi/>
-        <w:rPr>
-          <w:rtl/>
-          <w:lang w:val="en-US"/>
-        </w:rPr>
-      </w:pPr>
-    </w:p>
-    <w:p>
-      <w:pPr>
-        <w:bidi/>
-        <w:rPr>
-          <w:rtl/>
-          <w:lang w:val="en-US"/>
-        </w:rPr>
-      </w:pPr>
-    </w:p>
-    <w:p>
-      <w:pPr>
-        <w:bidi/>
-        <w:rPr>
-          <w:rtl/>
-          <w:lang w:val="en-US"/>
-        </w:rPr>
-      </w:pPr>
-    </w:p>
-    <w:p>
-      <w:pPr>
-        <w:bidi/>
-        <w:rPr>
-          <w:rtl/>
-          <w:lang w:val="en-US"/>
-        </w:rPr>
-      </w:pPr>
-    </w:p>
-    <w:p>
-      <w:pPr>
-        <w:bidi/>
-        <w:rPr>
-          <w:rtl/>
-          <w:lang w:val="en-US"/>
-        </w:rPr>
-      </w:pPr>
-    </w:p>
-    <w:p>
-      <w:pPr>
-        <w:bidi/>
-        <w:rPr>
-          <w:rtl/>
-          <w:lang w:val="en-US"/>
-        </w:rPr>
-      </w:pPr>
-    </w:p>
-    <w:p>
-      <w:pPr>
-        <w:bidi/>
-        <w:rPr>
-          <w:rtl/>
-          <w:lang w:val="en-US"/>
-        </w:rPr>
-      </w:pPr>
-    </w:p>
-    <w:p>
-      <w:pPr>
-        <w:bidi/>
-        <w:rPr>
-          <w:rtl/>
-          <w:lang w:val="en-US"/>
-        </w:rPr>
-      </w:pPr>
-    </w:p>
-    <w:p>
-      <w:pPr>
-        <w:bidi/>
-        <w:rPr>
-          <w:rtl/>
-          <w:lang w:val="en-US"/>
-        </w:rPr>
-      </w:pPr>
-    </w:p>
-    <w:p>
-      <w:pPr>
-        <w:bidi/>
-        <w:rPr>
-          <w:rtl/>
-          <w:lang w:val="en-US"/>
-        </w:rPr>
-      </w:pPr>
-    </w:p>
-    <w:p>
-      <w:pPr>
-        <w:bidi/>
-        <w:rPr>
-          <w:rtl/>
-          <w:lang w:val="en-US"/>
-        </w:rPr>
-      </w:pPr>
-    </w:p>
-    <w:p>
-      <w:pPr>
-        <w:bidi/>
-        <w:rPr>
-          <w:rtl/>
-          <w:lang w:val="en-US"/>
-        </w:rPr>
-      </w:pPr>
-    </w:p>
-    <w:p>
-      <w:pPr>
-        <w:bidi/>
-        <w:rPr>
-          <w:rtl/>
-          <w:lang w:val="en-US"/>
-        </w:rPr>
-      </w:pPr>
-    </w:p>
-    <w:p>
-      <w:pPr>
-        <w:bidi/>
-        <w:rPr>
-          <w:rtl/>
-          <w:lang w:val="en-US"/>
-        </w:rPr>
-      </w:pPr>
-    </w:p>
-    <w:p>
-      <w:pPr>
-        <w:bidi/>
-        <w:rPr>
-          <w:rtl/>
-          <w:lang w:val="en-US"/>
-        </w:rPr>
-      </w:pPr>
-    </w:p>
-    <w:p>
-      <w:pPr>
-        <w:bidi/>
-        <w:rPr>
-          <w:rtl/>
-          <w:lang w:val="en-US"/>
-        </w:rPr>
-      </w:pPr>
-    </w:p>
-    <w:p>
-      <w:pPr>
-        <w:bidi/>
-        <w:rPr>
-          <w:rtl/>
-          <w:lang w:val="en-US"/>
-        </w:rPr>
-      </w:pPr>
-    </w:p>
-    <w:p>
-      <w:pPr>
-        <w:bidi/>
-        <w:rPr>
-          <w:rtl/>
-          <w:lang w:val="en-US"/>
-        </w:rPr>
-      </w:pPr>
-    </w:p>
-    <w:p>
-      <w:pPr>
-        <w:bidi/>
-        <w:rPr>
-          <w:rtl/>
-          <w:lang w:val="en-US"/>
-        </w:rPr>
-      </w:pPr>
-    </w:p>
-    <w:p>
-      <w:pPr>
-        <w:bidi/>
-        <w:rPr>
-          <w:rtl/>
-          <w:lang w:val="en-US"/>
-        </w:rPr>
-      </w:pPr>
-    </w:p>
-    <w:p>
-      <w:pPr>
-        <w:bidi/>
-        <w:rPr>
-          <w:rtl/>
-          <w:lang w:val="en-US"/>
-        </w:rPr>
-      </w:pPr>
-    </w:p>
-    <w:p>
-      <w:pPr>
-        <w:bidi/>
-        <w:rPr>
-          <w:rtl/>
-          <w:lang w:val="en-US"/>
-        </w:rPr>
-      </w:pPr>
-      <w:r>
-        <w:rPr>
-          <w:rFonts w:hint="cs"/>
-          <w:rtl/>
-          <w:lang w:val="en-US"/>
-        </w:rPr>
-        <w:t>מדריך למתכנת:</w:t>
-      </w:r>
-    </w:p>
-    <w:p>
-      <w:pPr>
-        <w:bidi/>
-        <w:rPr>
-          <w:rFonts w:eastAsiaTheme="minorEastAsia"/>
-          <w:rtl/>
-          <w:lang w:val="en-US"/>
-        </w:rPr>
-      </w:pPr>
-      <w:r>
-        <w:rPr>
-          <w:rFonts w:hint="cs"/>
-          <w:rtl/>
-          <w:lang w:val="en-US"/>
-        </w:rPr>
-        <w:t>הפרויקט בנוי ממספר קבצים:</w:t>
+        <w:t>:</w:t>
       </w:r>
       <w:r>
         <w:rPr>
@@ -655,43 +666,124 @@
           <w:rtl/>
           <w:lang w:val="en-US"/>
         </w:rPr>
-        <w:t xml:space="preserve">חישובים </w:t>
-      </w:r>
-      <w:proofErr w:type="spellStart"/>
+        <w:t>חישובים גיאומטרים ולדיסקרטיזציה של הסביבה.</w:t>
+      </w:r>
+      <w:r>
+        <w:rPr>
+          <w:rtl/>
+          <w:lang w:val="en-US"/>
+        </w:rPr>
+        <w:br/>
+      </w:r>
       <w:r>
         <w:rPr>
           <w:rFonts w:hint="cs"/>
           <w:rtl/>
           <w:lang w:val="en-US"/>
         </w:rPr>
-        <w:t>גיאומטרים</w:t>
-      </w:r>
-      <w:proofErr w:type="spellEnd"/>
+        <w:t xml:space="preserve">הקובץ המרכזי </w:t>
+      </w:r>
       <w:r>
         <w:rPr>
           <w:rFonts w:hint="cs"/>
+          <w:lang w:val="en-US"/>
+        </w:rPr>
+        <w:t>PRM</w:t>
+      </w:r>
+      <w:r>
+        <w:rPr>
+          <w:rFonts w:hint="cs"/>
+          <w:rtl/>
+          <w:lang w:val="en-US"/>
+        </w:rPr>
+        <w:t xml:space="preserve"> שפותר את הבעיה</w:t>
+      </w:r>
+      <w:r>
+        <w:rPr>
+          <w:rFonts w:hint="cs"/>
+          <w:rtl/>
+          <w:lang w:val="en-US"/>
+        </w:rPr>
+        <w:t xml:space="preserve"> לרכב אחד</w:t>
+      </w:r>
+      <w:r>
+        <w:rPr>
+          <w:rFonts w:hint="cs"/>
+          <w:rtl/>
+          <w:lang w:val="en-US"/>
+        </w:rPr>
+        <w:t xml:space="preserve"> במבוך ידוע מראש.</w:t>
+      </w:r>
+      <w:r>
+        <w:rPr>
+          <w:rtl/>
+          <w:lang w:val="en-US"/>
+        </w:rPr>
+        <w:br/>
+      </w:r>
+      <w:r>
+        <w:rPr>
+          <w:rFonts w:hint="cs"/>
+          <w:rtl/>
+          <w:lang w:val="en-US"/>
+        </w:rPr>
+        <w:t>הקובץ</w:t>
+      </w:r>
+      <w:r>
+        <w:rPr>
+          <w:rFonts w:hint="cs"/>
           <w:rtl/>
           <w:lang w:val="en-US"/>
         </w:rPr>
         <w:t xml:space="preserve"> </w:t>
       </w:r>
-      <w:proofErr w:type="spellStart"/>
+      <m:oMath>
+        <m:r>
+          <w:rPr>
+            <w:rFonts w:ascii="Cambria Math" w:hAnsi="Cambria Math"/>
+            <w:lang w:val="en-US"/>
+          </w:rPr>
+          <m:t>scan_to_map</m:t>
+        </m:r>
+      </m:oMath>
       <w:r>
         <w:rPr>
           <w:rFonts w:hint="cs"/>
           <w:rtl/>
           <w:lang w:val="en-US"/>
         </w:rPr>
-        <w:t>ולדיסקרטיזציה</w:t>
-      </w:r>
-      <w:proofErr w:type="spellEnd"/>
+        <w:t xml:space="preserve"> </w:t>
+      </w:r>
       <w:r>
         <w:rPr>
           <w:rFonts w:hint="cs"/>
           <w:rtl/>
           <w:lang w:val="en-US"/>
         </w:rPr>
-        <w:t xml:space="preserve"> של הסביבה.</w:t>
+        <w:t>בונה מפה ש</w:t>
+      </w:r>
+      <w:r>
+        <w:rPr>
+          <w:rFonts w:hint="cs"/>
+          <w:rtl/>
+          <w:lang w:val="en-US"/>
+        </w:rPr>
+        <w:t xml:space="preserve">היא קירוב של המבוך </w:t>
+      </w:r>
+      <w:r>
+        <w:rPr>
+          <w:rtl/>
+          <w:lang w:val="en-US"/>
+        </w:rPr>
+        <w:t>–</w:t>
+      </w:r>
+      <w:r>
+        <w:rPr>
+          <w:rFonts w:hint="cs"/>
+          <w:rtl/>
+          <w:lang w:val="en-US"/>
+        </w:rPr>
+        <w:t xml:space="preserve"> בעזרת הסריקות שהמכונית סורקת.</w:t>
       </w:r>
       <w:r>
         <w:rPr>
@@ -706,14 +798,103 @@
           <w:rtl/>
           <w:lang w:val="en-US"/>
         </w:rPr>
-        <w:t xml:space="preserve">הקובץ המרכזי </w:t>
+        <w:t xml:space="preserve">הקובץ </w:t>
+      </w:r>
+      <m:oMath>
+        <m:r>
+          <w:rPr>
+            <w:rFonts w:ascii="Cambria Math" w:hAnsi="Cambria Math"/>
+            <w:lang w:val="en-US"/>
+          </w:rPr>
+          <m:t>env</m:t>
+        </m:r>
+      </m:oMath>
+      <w:r>
+        <w:rPr>
+          <w:rFonts w:eastAsiaTheme="minorEastAsia" w:hint="cs"/>
+          <w:rtl/>
+          <w:lang w:val="en-US"/>
+        </w:rPr>
+        <w:t xml:space="preserve"> מכיל את כל הנתונים לגבי הסביבה, המכוניות בה והמבוך.</w:t>
+      </w:r>
+      <w:r>
+        <w:rPr>
+          <w:lang w:val="en-US"/>
+        </w:rPr>
+        <w:br/>
       </w:r>
       <w:r>
         <w:rPr>
           <w:rFonts w:hint="cs"/>
-          <w:lang w:val="en-US"/>
-        </w:rPr>
-        <w:t>PRM</w:t>
+          <w:rtl/>
+          <w:lang w:val="en-US"/>
+        </w:rPr>
+        <w:t xml:space="preserve">הקובץ </w:t>
+      </w:r>
+      <m:oMath>
+        <m:r>
+          <w:rPr>
+            <w:rFonts w:ascii="Cambria Math" w:hAnsi="Cambria Math"/>
+            <w:lang w:val="en-US"/>
+          </w:rPr>
+          <m:t>car</m:t>
+        </m:r>
+      </m:oMath>
+      <w:r>
+        <w:rPr>
+          <w:rFonts w:eastAsiaTheme="minorEastAsia" w:hint="cs"/>
+          <w:rtl/>
+          <w:lang w:val="en-US"/>
+        </w:rPr>
+        <w:t xml:space="preserve"> מממש מחלקה של מכונית, ואחראי על כל הנתונים של המכונית</w:t>
+      </w:r>
+      <w:r>
+        <w:rPr>
+          <w:rFonts w:eastAsiaTheme="minorEastAsia" w:hint="cs"/>
+          <w:rtl/>
+          <w:lang w:val="en-US"/>
+        </w:rPr>
+        <w:t>,</w:t>
+      </w:r>
+      <w:r>
+        <w:rPr>
+          <w:rFonts w:eastAsiaTheme="minorEastAsia" w:hint="cs"/>
+          <w:rtl/>
+          <w:lang w:val="en-US"/>
+        </w:rPr>
+        <w:t xml:space="preserve"> עדכון וקבלת ההחלטות</w:t>
+      </w:r>
+      <w:r>
+        <w:rPr>
+          <w:rFonts w:eastAsiaTheme="minorEastAsia" w:hint="cs"/>
+          <w:rtl/>
+          <w:lang w:val="en-US"/>
+        </w:rPr>
+        <w:t xml:space="preserve"> שלה</w:t>
+      </w:r>
+      <w:r>
+        <w:rPr>
+          <w:rFonts w:eastAsiaTheme="minorEastAsia" w:hint="cs"/>
+          <w:rtl/>
+          <w:lang w:val="en-US"/>
+        </w:rPr>
+        <w:t>.</w:t>
+      </w:r>
+      <w:r>
+        <w:rPr>
+          <w:rFonts w:eastAsiaTheme="minorEastAsia"/>
+          <w:rtl/>
+          <w:lang w:val="en-US"/>
+        </w:rPr>
+        <w:br/>
+      </w:r>
+      <w:r>
+        <w:rPr>
+          <w:rFonts w:eastAsiaTheme="minorEastAsia" w:hint="cs"/>
+          <w:rtl/>
+          <w:lang w:val="en-US"/>
+        </w:rPr>
+        <w:t>הקובץ</w:t>
       </w:r>
       <w:r>
         <w:rPr>
@@ -721,26 +902,52 @@
           <w:rtl/>
           <w:lang w:val="en-US"/>
         </w:rPr>
-        <w:t xml:space="preserve"> שפותר את הבעיה</w:t>
-      </w:r>
-      <w:r>
-        <w:rPr>
-          <w:rFonts w:hint="cs"/>
-          <w:rtl/>
-          <w:lang w:val="en-US"/>
-        </w:rPr>
-        <w:t xml:space="preserve"> לרכב אחד</w:t>
-      </w:r>
-      <w:r>
-        <w:rPr>
-          <w:rFonts w:hint="cs"/>
-          <w:rtl/>
-          <w:lang w:val="en-US"/>
-        </w:rPr>
-        <w:t xml:space="preserve"> במבוך ידוע מראש.</w:t>
-      </w:r>
-      <w:r>
-        <w:rPr>
+        <w:t xml:space="preserve"> </w:t>
+      </w:r>
+      <m:oMath>
+        <m:r>
+          <w:rPr>
+            <w:rFonts w:ascii="Cambria Math" w:hAnsi="Cambria Math"/>
+            <w:lang w:val="en-US"/>
+          </w:rPr>
+          <m:t>maze_create</m:t>
+        </m:r>
+      </m:oMath>
+      <w:r>
+        <w:rPr>
+          <w:rFonts w:eastAsiaTheme="minorEastAsia"/>
+          <w:lang w:val="en-US"/>
+        </w:rPr>
+        <w:t xml:space="preserve"> </w:t>
+      </w:r>
+      <w:r>
+        <w:rPr>
+          <w:rFonts w:eastAsiaTheme="minorEastAsia" w:hint="cs"/>
+          <w:rtl/>
+          <w:lang w:val="en-US"/>
+        </w:rPr>
+        <w:t xml:space="preserve"> מכיל פונקציות שעושות שימוש ב</w:t>
+      </w:r>
+      <m:oMath>
+        <m:r>
+          <w:rPr>
+            <w:rFonts w:ascii="Cambria Math" w:eastAsiaTheme="minorEastAsia" w:hAnsi="Cambria Math"/>
+            <w:lang w:val="en-US"/>
+          </w:rPr>
+          <m:t>pybullet</m:t>
+        </m:r>
+      </m:oMath>
+      <w:r>
+        <w:rPr>
+          <w:rFonts w:eastAsiaTheme="minorEastAsia" w:hint="cs"/>
+          <w:rtl/>
+          <w:lang w:val="en-US"/>
+        </w:rPr>
+        <w:t xml:space="preserve"> על מנת לבנות את המבוך בסביבה.</w:t>
+      </w:r>
+      <w:r>
+        <w:rPr>
+          <w:rFonts w:eastAsiaTheme="minorEastAsia"/>
           <w:rtl/>
           <w:lang w:val="en-US"/>
         </w:rPr>
@@ -748,165 +955,7 @@
       </w:r>
       <w:r>
         <w:rPr>
-          <w:rFonts w:hint="cs"/>
-          <w:rtl/>
-          <w:lang w:val="en-US"/>
-        </w:rPr>
-        <w:t>הספרייה</w:t>
-      </w:r>
-      <w:r>
-        <w:rPr>
-          <w:rFonts w:hint="cs"/>
-          <w:rtl/>
-          <w:lang w:val="en-US"/>
-        </w:rPr>
-        <w:t xml:space="preserve"> </w:t>
-      </w:r>
-      <w:r>
-        <w:rPr>
-          <w:lang w:val="en-US"/>
-        </w:rPr>
-        <w:t>mazes</w:t>
-      </w:r>
-      <w:r>
-        <w:rPr>
-          <w:rFonts w:hint="cs"/>
-          <w:rtl/>
-          <w:lang w:val="en-US"/>
-        </w:rPr>
-        <w:t xml:space="preserve"> מכיל</w:t>
-      </w:r>
-      <w:r>
-        <w:rPr>
-          <w:rFonts w:hint="cs"/>
-          <w:rtl/>
-          <w:lang w:val="en-US"/>
-        </w:rPr>
-        <w:t>ה</w:t>
-      </w:r>
-      <w:r>
-        <w:rPr>
-          <w:rFonts w:hint="cs"/>
-          <w:rtl/>
-          <w:lang w:val="en-US"/>
-        </w:rPr>
-        <w:t xml:space="preserve"> </w:t>
-      </w:r>
-      <w:r>
-        <w:rPr>
-          <w:rFonts w:hint="cs"/>
-          <w:rtl/>
-          <w:lang w:val="en-US"/>
-        </w:rPr>
-        <w:t xml:space="preserve">מספר </w:t>
-      </w:r>
-      <w:r>
-        <w:rPr>
-          <w:rFonts w:hint="cs"/>
-          <w:rtl/>
-          <w:lang w:val="en-US"/>
-        </w:rPr>
-        <w:t xml:space="preserve">מבוכים </w:t>
-      </w:r>
-      <w:proofErr w:type="spellStart"/>
-      <w:r>
-        <w:rPr>
-          <w:rFonts w:hint="cs"/>
-          <w:rtl/>
-          <w:lang w:val="en-US"/>
-        </w:rPr>
-        <w:t>דיפולטים</w:t>
-      </w:r>
-      <w:proofErr w:type="spellEnd"/>
-      <w:r>
-        <w:rPr>
-          <w:rFonts w:hint="cs"/>
-          <w:rtl/>
-          <w:lang w:val="en-US"/>
-        </w:rPr>
-        <w:t>, עם נקודות התחלה וסיום מוגדרות מראש.</w:t>
-      </w:r>
-      <w:r>
-        <w:rPr>
-          <w:rtl/>
-          <w:lang w:val="en-US"/>
-        </w:rPr>
-        <w:br/>
-      </w:r>
-      <w:r>
-        <w:rPr>
-          <w:rFonts w:hint="cs"/>
-          <w:rtl/>
-          <w:lang w:val="en-US"/>
-        </w:rPr>
-        <w:t>הקובץ</w:t>
-      </w:r>
-      <w:r>
-        <w:rPr>
-          <w:rFonts w:hint="cs"/>
-          <w:rtl/>
-          <w:lang w:val="en-US"/>
-        </w:rPr>
-        <w:t xml:space="preserve"> </w:t>
-      </w:r>
-      <m:oMath>
-        <m:r>
-          <w:rPr>
-            <w:rFonts w:ascii="Cambria Math" w:hAnsi="Cambria Math"/>
-            <w:lang w:val="en-US"/>
-          </w:rPr>
-          <m:t>scan_to_map</m:t>
-        </m:r>
-      </m:oMath>
-      <w:r>
-        <w:rPr>
-          <w:rFonts w:hint="cs"/>
-          <w:rtl/>
-          <w:lang w:val="en-US"/>
-        </w:rPr>
-        <w:t xml:space="preserve"> </w:t>
-      </w:r>
-      <w:r>
-        <w:rPr>
-          <w:rFonts w:hint="cs"/>
-          <w:rtl/>
-          <w:lang w:val="en-US"/>
-        </w:rPr>
-        <w:t>בונה מפה ש</w:t>
-      </w:r>
-      <w:r>
-        <w:rPr>
-          <w:rFonts w:hint="cs"/>
-          <w:rtl/>
-          <w:lang w:val="en-US"/>
-        </w:rPr>
-        <w:t xml:space="preserve">היא קירוב של המבוך </w:t>
-      </w:r>
-      <w:r>
-        <w:rPr>
-          <w:rtl/>
-          <w:lang w:val="en-US"/>
-        </w:rPr>
-        <w:t>–</w:t>
-      </w:r>
-      <w:r>
-        <w:rPr>
-          <w:rFonts w:hint="cs"/>
-          <w:rtl/>
-          <w:lang w:val="en-US"/>
-        </w:rPr>
-        <w:t xml:space="preserve"> בעזרת הסריקות שהמכונית סורקת.</w:t>
-      </w:r>
-      <w:r>
-        <w:rPr>
-          <w:rtl/>
-          <w:lang w:val="en-US"/>
-        </w:rPr>
-        <w:br/>
-      </w:r>
-      <w:r>
-        <w:rPr>
-          <w:rFonts w:hint="cs"/>
+          <w:rFonts w:eastAsiaTheme="minorEastAsia" w:hint="cs"/>
           <w:rtl/>
           <w:lang w:val="en-US"/>
         </w:rPr>
@@ -915,162 +964,9 @@
       <m:oMath>
         <m:r>
           <w:rPr>
-            <w:rFonts w:ascii="Cambria Math" w:hAnsi="Cambria Math"/>
-            <w:lang w:val="en-US"/>
-          </w:rPr>
-          <m:t>env</m:t>
-        </m:r>
-      </m:oMath>
-      <w:r>
-        <w:rPr>
-          <w:rFonts w:eastAsiaTheme="minorEastAsia" w:hint="cs"/>
-          <w:rtl/>
-          <w:lang w:val="en-US"/>
-        </w:rPr>
-        <w:t xml:space="preserve"> מכיל את כל הנתונים לגבי הסביבה, המכוניות בה והמבוך.</w:t>
-      </w:r>
-      <w:r>
-        <w:rPr>
-          <w:lang w:val="en-US"/>
-        </w:rPr>
-        <w:br/>
-      </w:r>
-      <w:r>
-        <w:rPr>
-          <w:rFonts w:hint="cs"/>
-          <w:rtl/>
-          <w:lang w:val="en-US"/>
-        </w:rPr>
-        <w:t xml:space="preserve">הקובץ </w:t>
-      </w:r>
-      <m:oMath>
-        <m:r>
-          <w:rPr>
-            <w:rFonts w:ascii="Cambria Math" w:hAnsi="Cambria Math"/>
-            <w:lang w:val="en-US"/>
-          </w:rPr>
-          <m:t>car</m:t>
-        </m:r>
-      </m:oMath>
-      <w:r>
-        <w:rPr>
-          <w:rFonts w:eastAsiaTheme="minorEastAsia" w:hint="cs"/>
-          <w:rtl/>
-          <w:lang w:val="en-US"/>
-        </w:rPr>
-        <w:t xml:space="preserve"> מממש מחלקה של מכונית, ואחראי על כל הנתונים של המכונית</w:t>
-      </w:r>
-      <w:r>
-        <w:rPr>
-          <w:rFonts w:eastAsiaTheme="minorEastAsia" w:hint="cs"/>
-          <w:rtl/>
-          <w:lang w:val="en-US"/>
-        </w:rPr>
-        <w:t>,</w:t>
-      </w:r>
-      <w:r>
-        <w:rPr>
-          <w:rFonts w:eastAsiaTheme="minorEastAsia" w:hint="cs"/>
-          <w:rtl/>
-          <w:lang w:val="en-US"/>
-        </w:rPr>
-        <w:t xml:space="preserve"> עדכון וקבלת ההחלטות</w:t>
-      </w:r>
-      <w:r>
-        <w:rPr>
-          <w:rFonts w:eastAsiaTheme="minorEastAsia" w:hint="cs"/>
-          <w:rtl/>
-          <w:lang w:val="en-US"/>
-        </w:rPr>
-        <w:t xml:space="preserve"> שלה</w:t>
-      </w:r>
-      <w:r>
-        <w:rPr>
-          <w:rFonts w:eastAsiaTheme="minorEastAsia" w:hint="cs"/>
-          <w:rtl/>
-          <w:lang w:val="en-US"/>
-        </w:rPr>
-        <w:t>.</w:t>
-      </w:r>
-      <w:r>
-        <w:rPr>
-          <w:rFonts w:eastAsiaTheme="minorEastAsia"/>
-          <w:rtl/>
-          <w:lang w:val="en-US"/>
-        </w:rPr>
-        <w:br/>
-      </w:r>
-      <w:r>
-        <w:rPr>
-          <w:rFonts w:eastAsiaTheme="minorEastAsia" w:hint="cs"/>
-          <w:rtl/>
-          <w:lang w:val="en-US"/>
-        </w:rPr>
-        <w:t xml:space="preserve">הקובץ </w:t>
-      </w:r>
-      <m:oMath>
-        <m:r>
-          <w:rPr>
-            <w:rFonts w:ascii="Cambria Math" w:hAnsi="Cambria Math"/>
-            <w:lang w:val="en-US"/>
-          </w:rPr>
-          <m:t>build_maze</m:t>
-        </m:r>
-      </m:oMath>
-      <w:r>
-        <w:rPr>
-          <w:rFonts w:eastAsiaTheme="minorEastAsia"/>
-          <w:lang w:val="en-US"/>
-        </w:rPr>
-        <w:t xml:space="preserve"> </w:t>
-      </w:r>
-      <w:r>
-        <w:rPr>
-          <w:rFonts w:eastAsiaTheme="minorEastAsia" w:hint="cs"/>
-          <w:rtl/>
-          <w:lang w:val="en-US"/>
-        </w:rPr>
-        <w:t xml:space="preserve"> מכיל פונקציות שעושות שימוש ב</w:t>
-      </w:r>
-      <m:oMath>
-        <m:r>
-          <w:rPr>
             <w:rFonts w:ascii="Cambria Math" w:eastAsiaTheme="minorEastAsia" w:hAnsi="Cambria Math"/>
             <w:lang w:val="en-US"/>
           </w:rPr>
-          <m:t>pybullet</m:t>
-        </m:r>
-      </m:oMath>
-      <w:r>
-        <w:rPr>
-          <w:rFonts w:eastAsiaTheme="minorEastAsia" w:hint="cs"/>
-          <w:rtl/>
-          <w:lang w:val="en-US"/>
-        </w:rPr>
-        <w:t xml:space="preserve"> על מנת לבנות את המבוך בסביבה.</w:t>
-      </w:r>
-      <w:r>
-        <w:rPr>
-          <w:rFonts w:eastAsiaTheme="minorEastAsia"/>
-          <w:rtl/>
-          <w:lang w:val="en-US"/>
-        </w:rPr>
-        <w:br/>
-      </w:r>
-      <w:r>
-        <w:rPr>
-          <w:rFonts w:eastAsiaTheme="minorEastAsia" w:hint="cs"/>
-          <w:rtl/>
-          <w:lang w:val="en-US"/>
-        </w:rPr>
-        <w:t xml:space="preserve">הקובץ </w:t>
-      </w:r>
-      <m:oMath>
-        <m:r>
-          <w:rPr>
-            <w:rFonts w:ascii="Cambria Math" w:eastAsiaTheme="minorEastAsia" w:hAnsi="Cambria Math"/>
-            <w:lang w:val="en-US"/>
-          </w:rPr>
           <m:t>weighted_graph</m:t>
         </m:r>
       </m:oMath>
@@ -1080,7 +976,23 @@
           <w:rtl/>
           <w:lang w:val="en-US"/>
         </w:rPr>
-        <w:t xml:space="preserve"> מממש מחלקה של גרף ממושקל, ותומך בפעולות של הורדת והוספת קשתות וקודקודים.</w:t>
+        <w:t xml:space="preserve"> מממש מחלקה של גרף ממושקל</w:t>
+      </w:r>
+      <w:r>
+        <w:rPr>
+          <w:rFonts w:eastAsiaTheme="minorEastAsia" w:hint="cs"/>
+          <w:rtl/>
+          <w:lang w:val="en-US"/>
+        </w:rPr>
+        <w:t xml:space="preserve"> (וגם מחלקות של קודקודים וקשתות)</w:t>
+      </w:r>
+      <w:r>
+        <w:rPr>
+          <w:rFonts w:eastAsiaTheme="minorEastAsia" w:hint="cs"/>
+          <w:rtl/>
+          <w:lang w:val="en-US"/>
+        </w:rPr>
+        <w:t>, ותומך בפעולות של הורדת והוספת קשתות וקודקודים.</w:t>
       </w:r>
       <w:r>
         <w:rPr>
@@ -1160,8 +1072,218 @@
             <w:rFonts w:ascii="Cambria Math" w:eastAsiaTheme="minorEastAsia" w:hAnsi="Cambria Math"/>
             <w:lang w:val="en-US"/>
           </w:rPr>
-          <m:t xml:space="preserve"> </m:t>
-        </m:r>
+          <m:t xml:space="preserve"> lite</m:t>
+        </m:r>
+      </m:oMath>
+      <w:r>
+        <w:rPr>
+          <w:rFonts w:eastAsiaTheme="minorEastAsia" w:hint="cs"/>
+          <w:rtl/>
+          <w:lang w:val="en-US"/>
+        </w:rPr>
+        <w:t xml:space="preserve"> </w:t>
+      </w:r>
+      <w:r>
+        <w:rPr>
+          <w:rFonts w:eastAsiaTheme="minorEastAsia"/>
+          <w:rtl/>
+          <w:lang w:val="en-US"/>
+        </w:rPr>
+        <w:br/>
+      </w:r>
+      <w:r>
+        <w:rPr>
+          <w:rFonts w:hint="cs"/>
+          <w:rtl/>
+          <w:lang w:val="en-US"/>
+        </w:rPr>
+        <w:t>התיקייה</w:t>
+      </w:r>
+      <w:r>
+        <w:rPr>
+          <w:rFonts w:hint="cs"/>
+          <w:rtl/>
+          <w:lang w:val="en-US"/>
+        </w:rPr>
+        <w:t xml:space="preserve"> </w:t>
+      </w:r>
+      <w:r>
+        <w:rPr>
+          <w:lang w:val="en-US"/>
+        </w:rPr>
+        <w:t>mazes</w:t>
+      </w:r>
+      <w:r>
+        <w:rPr>
+          <w:rFonts w:hint="cs"/>
+          <w:rtl/>
+          <w:lang w:val="en-US"/>
+        </w:rPr>
+        <w:t xml:space="preserve"> מכילה מספר מבוכים דיפולטים, עם נקודות התחלה וסיום מוגדרות מראש.</w:t>
+      </w:r>
+      <w:r>
+        <w:rPr>
+          <w:rtl/>
+          <w:lang w:val="en-US"/>
+        </w:rPr>
+        <w:br/>
+      </w:r>
+      <w:r>
+        <w:rPr>
+          <w:rFonts w:eastAsiaTheme="minorEastAsia"/>
+          <w:rtl/>
+          <w:lang w:val="en-US"/>
+        </w:rPr>
+        <w:br/>
+      </w:r>
+    </w:p>
+    <w:p>
+      <w:pPr>
+        <w:bidi/>
+        <w:rPr>
+          <w:rFonts w:eastAsiaTheme="minorEastAsia"/>
+          <w:rtl/>
+          <w:lang w:val="en-US"/>
+        </w:rPr>
+      </w:pPr>
+      <w:r>
+        <w:rPr>
+          <w:rFonts w:hint="cs"/>
+          <w:rtl/>
+          <w:lang w:val="en-US"/>
+        </w:rPr>
+        <w:t xml:space="preserve">הקובץ </w:t>
+      </w:r>
+      <m:oMath>
+        <m:r>
+          <w:rPr>
+            <w:rFonts w:ascii="Cambria Math" w:hAnsi="Cambria Math"/>
+            <w:lang w:val="en-US"/>
+          </w:rPr>
+          <m:t>const</m:t>
+        </m:r>
+        <m:r>
+          <w:rPr>
+            <w:rFonts w:ascii="Cambria Math" w:hAnsi="Cambria Math"/>
+            <w:lang w:val="en-US"/>
+          </w:rPr>
+          <m:t>s.py</m:t>
+        </m:r>
+      </m:oMath>
+      <w:r>
+        <w:rPr>
+          <w:rFonts w:eastAsiaTheme="minorEastAsia" w:hint="cs"/>
+          <w:rtl/>
+          <w:lang w:val="en-US"/>
+        </w:rPr>
+        <w:t xml:space="preserve"> מכיל את כל הקבועים החשובים בפרויקט</w:t>
+      </w:r>
+      <w:r>
+        <w:rPr>
+          <w:rFonts w:eastAsiaTheme="minorEastAsia" w:hint="cs"/>
+          <w:rtl/>
+          <w:lang w:val="en-US"/>
+        </w:rPr>
+        <w:t xml:space="preserve"> שייתכן שמספק קבצים ירצו לגשת אליהם</w:t>
+      </w:r>
+      <w:r>
+        <w:rPr>
+          <w:rFonts w:eastAsiaTheme="minorEastAsia" w:hint="cs"/>
+          <w:rtl/>
+          <w:lang w:val="en-US"/>
+        </w:rPr>
+        <w:t>.</w:t>
+      </w:r>
+      <w:r>
+        <w:rPr>
+          <w:rFonts w:eastAsiaTheme="minorEastAsia"/>
+          <w:rtl/>
+          <w:lang w:val="en-US"/>
+        </w:rPr>
+        <w:br/>
+      </w:r>
+      <w:r>
+        <w:rPr>
+          <w:rFonts w:eastAsiaTheme="minorEastAsia" w:hint="cs"/>
+          <w:rtl/>
+          <w:lang w:val="en-US"/>
+        </w:rPr>
+        <w:t xml:space="preserve">הוא מחולק למקטעים על פי מקורות הקבועים בקבצים, כל הקבועים מהקובץ </w:t>
+      </w:r>
+      <m:oMath>
+        <m:r>
+          <w:rPr>
+            <w:rFonts w:ascii="Cambria Math" w:eastAsiaTheme="minorEastAsia" w:hAnsi="Cambria Math"/>
+            <w:lang w:val="en-US"/>
+          </w:rPr>
+          <m:t>scan_to_map</m:t>
+        </m:r>
+      </m:oMath>
+      <w:r>
+        <w:rPr>
+          <w:rFonts w:eastAsiaTheme="minorEastAsia" w:hint="cs"/>
+          <w:rtl/>
+          <w:lang w:val="en-US"/>
+        </w:rPr>
+        <w:t xml:space="preserve"> למשל בבלוק אחד של הגדרות וקוד.</w:t>
+      </w:r>
+    </w:p>
+    <w:p>
+      <w:pPr>
+        <w:bidi/>
+        <w:rPr>
+          <w:rtl/>
+          <w:lang w:val="en-US"/>
+        </w:rPr>
+      </w:pPr>
+      <w:r>
+        <w:rPr>
+          <w:rFonts w:hint="cs"/>
+          <w:rtl/>
+          <w:lang w:val="en-US"/>
+        </w:rPr>
+        <w:t xml:space="preserve">הקובץ </w:t>
+      </w:r>
+      <m:oMath>
+        <m:r>
+          <w:rPr>
+            <w:rFonts w:ascii="Cambria Math" w:hAnsi="Cambria Math"/>
+            <w:lang w:val="en-US"/>
+          </w:rPr>
+          <m:t>maz</m:t>
+        </m:r>
+        <m:r>
+          <w:rPr>
+            <w:rFonts w:ascii="Cambria Math" w:hAnsi="Cambria Math"/>
+            <w:lang w:val="en-US"/>
+          </w:rPr>
+          <m:t>e_creat</m:t>
+        </m:r>
+        <m:r>
+          <w:rPr>
+            <w:rFonts w:ascii="Cambria Math" w:hAnsi="Cambria Math"/>
+            <w:lang w:val="en-US"/>
+          </w:rPr>
+          <m:t>e.py</m:t>
+        </m:r>
+      </m:oMath>
+      <w:r>
+        <w:rPr>
+          <w:rFonts w:eastAsiaTheme="minorEastAsia"/>
+          <w:rtl/>
+          <w:lang w:val="en-US"/>
+        </w:rPr>
+        <w:br/>
+      </w:r>
+      <w:r>
+        <w:rPr>
+          <w:rFonts w:eastAsiaTheme="minorEastAsia" w:hint="cs"/>
+          <w:rtl/>
+          <w:lang w:val="en-US"/>
+        </w:rPr>
+        <w:t>אחראי על בניית המבוך בסביבת ה</w:t>
+      </w:r>
+      <m:oMath>
         <m:r>
           <m:rPr>
             <m:sty m:val="p"/>
@@ -1170,9 +1292,17 @@
             <w:rFonts w:ascii="Cambria Math" w:eastAsiaTheme="minorEastAsia" w:hAnsi="Cambria Math"/>
             <w:lang w:val="en-US"/>
           </w:rPr>
-          <m:t>lite</m:t>
-        </m:r>
-      </m:oMath>
+          <m:t>bullet</m:t>
+        </m:r>
+      </m:oMath>
+      <w:r>
+        <w:rPr>
+          <w:rFonts w:eastAsiaTheme="minorEastAsia" w:hint="cs"/>
+          <w:rtl/>
+          <w:lang w:val="en-US"/>
+        </w:rPr>
+        <w:t>.</w:t>
+      </w:r>
       <w:r>
         <w:rPr>
           <w:rFonts w:eastAsiaTheme="minorEastAsia" w:hint="cs"/>
@@ -1189,12 +1319,87 @@
         </w:rPr>
         <w:br/>
       </w:r>
-    </w:p>
-    <w:p>
-      <w:pPr>
-        <w:bidi/>
-        <w:rPr>
-          <w:rFonts w:eastAsiaTheme="minorEastAsia"/>
+      <w:r>
+        <w:rPr>
+          <w:rFonts w:eastAsiaTheme="minorEastAsia" w:hint="cs"/>
+          <w:rtl/>
+          <w:lang w:val="en-US"/>
+        </w:rPr>
+        <w:t xml:space="preserve">הפונקציה המרכזית </w:t>
+      </w:r>
+      <m:oMath>
+        <m:r>
+          <w:rPr>
+            <w:rFonts w:ascii="Cambria Math" w:eastAsiaTheme="minorEastAsia" w:hAnsi="Cambria Math"/>
+            <w:lang w:val="en-US"/>
+          </w:rPr>
+          <m:t>create_map</m:t>
+        </m:r>
+      </m:oMath>
+      <w:r>
+        <w:rPr>
+          <w:rFonts w:eastAsiaTheme="minorEastAsia" w:hint="cs"/>
+          <w:rtl/>
+          <w:lang w:val="en-US"/>
+        </w:rPr>
+        <w:t xml:space="preserve"> מייצרת ,</w:t>
+      </w:r>
+      <w:r>
+        <w:rPr>
+          <w:rFonts w:eastAsiaTheme="minorEastAsia" w:hint="cs"/>
+          <w:rtl/>
+          <w:lang w:val="en-US"/>
+        </w:rPr>
+        <w:t>בהינתן רשימה של מסילות פוליגונלי</w:t>
+      </w:r>
+      <w:r>
+        <w:rPr>
+          <w:rFonts w:eastAsiaTheme="minorEastAsia" w:hint="cs"/>
+          <w:rtl/>
+          <w:lang w:val="en-US"/>
+        </w:rPr>
+        <w:t>ות,</w:t>
+      </w:r>
+      <w:r>
+        <w:rPr>
+          <w:rFonts w:eastAsiaTheme="minorEastAsia" w:hint="cs"/>
+          <w:rtl/>
+          <w:lang w:val="en-US"/>
+        </w:rPr>
+        <w:t xml:space="preserve"> את המבוך המתאים בסביבה של </w:t>
+      </w:r>
+      <m:oMath>
+        <m:r>
+          <w:rPr>
+            <w:rFonts w:ascii="Cambria Math" w:eastAsiaTheme="minorEastAsia" w:hAnsi="Cambria Math"/>
+            <w:lang w:val="en-US"/>
+          </w:rPr>
+          <m:t>bullet</m:t>
+        </m:r>
+      </m:oMath>
+      <w:r>
+        <w:rPr>
+          <w:rFonts w:eastAsiaTheme="minorEastAsia" w:hint="cs"/>
+          <w:rtl/>
+          <w:lang w:val="en-US"/>
+        </w:rPr>
+        <w:t>.</w:t>
+      </w:r>
+      <w:r>
+        <w:rPr>
+          <w:rFonts w:eastAsiaTheme="minorEastAsia"/>
+          <w:rtl/>
+          <w:lang w:val="en-US"/>
+        </w:rPr>
+        <w:br/>
+      </w:r>
+    </w:p>
+    <w:p>
+      <w:pPr>
+        <w:bidi/>
+        <w:rPr>
+          <w:rFonts w:eastAsiaTheme="minorEastAsia"/>
+          <w:i/>
           <w:rtl/>
           <w:lang w:val="en-US"/>
         </w:rPr>
@@ -1213,16 +1418,23 @@
             <w:rFonts w:ascii="Cambria Math" w:hAnsi="Cambria Math"/>
             <w:lang w:val="en-US"/>
           </w:rPr>
-          <m:t>consts</m:t>
-        </m:r>
-      </m:oMath>
-      <w:r>
-        <w:rPr>
-          <w:rFonts w:eastAsiaTheme="minorEastAsia" w:hint="cs"/>
-          <w:rtl/>
-          <w:lang w:val="en-US"/>
-        </w:rPr>
-        <w:t xml:space="preserve"> מכיל את כל הקבועים החשובים בפרויקט, כל הפרמטרים של כל הפונקציות.</w:t>
+          <m:t>en</m:t>
+        </m:r>
+        <m:r>
+          <w:rPr>
+            <w:rFonts w:ascii="Cambria Math" w:hAnsi="Cambria Math"/>
+            <w:lang w:val="en-US"/>
+          </w:rPr>
+          <m:t>v.py</m:t>
+        </m:r>
+      </m:oMath>
+      <w:r>
+        <w:rPr>
+          <w:rFonts w:eastAsiaTheme="minorEastAsia" w:hint="cs"/>
+          <w:rtl/>
+          <w:lang w:val="en-US"/>
+        </w:rPr>
+        <w:t>:</w:t>
       </w:r>
       <w:r>
         <w:rPr>
@@ -1238,7 +1450,23 @@
           <w:rtl/>
           <w:lang w:val="en-US"/>
         </w:rPr>
-        <w:t xml:space="preserve">הוא מחולק למקטעים על פי מקורות הקבועים בקבצים, כל הקבועים מהקובץ </w:t>
+        <w:t>תפקיד הקובץ הוא לממש את הסביבה ולרכז את פעילות הת</w:t>
+      </w:r>
+      <w:r>
+        <w:rPr>
+          <w:rFonts w:eastAsiaTheme="minorEastAsia" w:hint="cs"/>
+          <w:rtl/>
+          <w:lang w:val="en-US"/>
+        </w:rPr>
+        <w:t>ו</w:t>
+      </w:r>
+      <w:r>
+        <w:rPr>
+          <w:rFonts w:eastAsiaTheme="minorEastAsia" w:hint="cs"/>
+          <w:rtl/>
+          <w:lang w:val="en-US"/>
+        </w:rPr>
+        <w:t>כנית, קובץ ה</w:t>
       </w:r>
       <m:oMath>
         <m:r>
@@ -1246,22 +1474,219 @@
             <w:rFonts w:ascii="Cambria Math" w:eastAsiaTheme="minorEastAsia" w:hAnsi="Cambria Math"/>
             <w:lang w:val="en-US"/>
           </w:rPr>
-          <m:t>scan_to_map</m:t>
-        </m:r>
-      </m:oMath>
-      <w:r>
-        <w:rPr>
-          <w:rFonts w:eastAsiaTheme="minorEastAsia" w:hint="cs"/>
-          <w:rtl/>
-          <w:lang w:val="en-US"/>
-        </w:rPr>
-        <w:t xml:space="preserve"> למשל בבלוק אחד של הגדרות וקוד.</w:t>
-      </w:r>
-    </w:p>
-    <w:p>
-      <w:pPr>
-        <w:bidi/>
-        <w:rPr>
+          <m:t>main</m:t>
+        </m:r>
+      </m:oMath>
+      <w:r>
+        <w:rPr>
+          <w:rFonts w:eastAsiaTheme="minorEastAsia"/>
+          <w:lang w:val="en-US"/>
+        </w:rPr>
+        <w:t xml:space="preserve"> </w:t>
+      </w:r>
+      <w:r>
+        <w:rPr>
+          <w:rFonts w:eastAsiaTheme="minorEastAsia" w:hint="cs"/>
+          <w:rtl/>
+          <w:lang w:val="en-US"/>
+        </w:rPr>
+        <w:t>קורא ל</w:t>
+      </w:r>
+      <m:oMath>
+        <m:r>
+          <w:rPr>
+            <w:rFonts w:ascii="Cambria Math" w:eastAsiaTheme="minorEastAsia" w:hAnsi="Cambria Math"/>
+            <w:lang w:val="en-US"/>
+          </w:rPr>
+          <m:t>env</m:t>
+        </m:r>
+      </m:oMath>
+      <w:r>
+        <w:rPr>
+          <w:rFonts w:eastAsiaTheme="minorEastAsia" w:hint="cs"/>
+          <w:rtl/>
+          <w:lang w:val="en-US"/>
+        </w:rPr>
+        <w:t xml:space="preserve"> שמתחיל ומריץ את הסימולציה.</w:t>
+      </w:r>
+      <w:r>
+        <w:rPr>
+          <w:rFonts w:eastAsiaTheme="minorEastAsia"/>
+          <w:rtl/>
+          <w:lang w:val="en-US"/>
+        </w:rPr>
+        <w:br/>
+      </w:r>
+      <w:r>
+        <w:rPr>
+          <w:rFonts w:eastAsiaTheme="minorEastAsia" w:hint="cs"/>
+          <w:rtl/>
+          <w:lang w:val="en-US"/>
+        </w:rPr>
+        <w:t xml:space="preserve">בקובץ </w:t>
+      </w:r>
+      <w:r>
+        <w:rPr>
+          <w:rFonts w:eastAsiaTheme="minorEastAsia"/>
+          <w:lang w:val="en-US"/>
+        </w:rPr>
+        <w:t>2</w:t>
+      </w:r>
+      <w:r>
+        <w:rPr>
+          <w:rFonts w:eastAsiaTheme="minorEastAsia" w:hint="cs"/>
+          <w:rtl/>
+          <w:lang w:val="en-US"/>
+        </w:rPr>
+        <w:t xml:space="preserve"> פונקציות מרכזיות,</w:t>
+      </w:r>
+      <w:r>
+        <w:rPr>
+          <w:rFonts w:eastAsiaTheme="minorEastAsia"/>
+          <w:rtl/>
+          <w:lang w:val="en-US"/>
+        </w:rPr>
+        <w:br/>
+      </w:r>
+      <w:r>
+        <w:rPr>
+          <w:rFonts w:eastAsiaTheme="minorEastAsia" w:hint="cs"/>
+          <w:rtl/>
+          <w:lang w:val="en-US"/>
+        </w:rPr>
+        <w:t>פונקצית ה</w:t>
+      </w:r>
+      <m:oMath>
+        <m:r>
+          <w:rPr>
+            <w:rFonts w:ascii="Cambria Math" w:eastAsiaTheme="minorEastAsia" w:hAnsi="Cambria Math"/>
+            <w:lang w:val="en-US"/>
+          </w:rPr>
+          <m:t>__init__</m:t>
+        </m:r>
+      </m:oMath>
+      <w:r>
+        <w:rPr>
+          <w:rFonts w:eastAsiaTheme="minorEastAsia" w:hint="cs"/>
+          <w:rtl/>
+          <w:lang w:val="en-US"/>
+        </w:rPr>
+        <w:t xml:space="preserve"> שמייצרת את הסביבה: פותחת את סביבת ה</w:t>
+      </w:r>
+      <m:oMath>
+        <m:r>
+          <w:rPr>
+            <w:rFonts w:ascii="Cambria Math" w:eastAsiaTheme="minorEastAsia" w:hAnsi="Cambria Math"/>
+            <w:lang w:val="en-US"/>
+          </w:rPr>
+          <m:t>bullet</m:t>
+        </m:r>
+      </m:oMath>
+      <w:r>
+        <w:rPr>
+          <w:rFonts w:eastAsiaTheme="minorEastAsia" w:hint="cs"/>
+          <w:rtl/>
+          <w:lang w:val="en-US"/>
+        </w:rPr>
+        <w:t>, מאתחלת את גרף ה</w:t>
+      </w:r>
+      <m:oMath>
+        <m:r>
+          <w:rPr>
+            <w:rFonts w:ascii="Cambria Math" w:eastAsiaTheme="minorEastAsia" w:hAnsi="Cambria Math"/>
+            <w:lang w:val="en-US"/>
+          </w:rPr>
+          <m:t>prm</m:t>
+        </m:r>
+      </m:oMath>
+      <w:r>
+        <w:rPr>
+          <w:rFonts w:eastAsiaTheme="minorEastAsia" w:hint="cs"/>
+          <w:rtl/>
+          <w:lang w:val="en-US"/>
+        </w:rPr>
+        <w:t>, ו</w:t>
+      </w:r>
+      <w:r>
+        <w:rPr>
+          <w:rFonts w:eastAsiaTheme="minorEastAsia" w:hint="cs"/>
+          <w:rtl/>
+          <w:lang w:val="en-US"/>
+        </w:rPr>
+        <w:t xml:space="preserve">קוראת לבניית כל האובייקטים מסוג </w:t>
+      </w:r>
+      <m:oMath>
+        <m:r>
+          <w:rPr>
+            <w:rFonts w:ascii="Cambria Math" w:eastAsiaTheme="minorEastAsia" w:hAnsi="Cambria Math"/>
+            <w:lang w:val="en-US"/>
+          </w:rPr>
+          <m:t>Car</m:t>
+        </m:r>
+      </m:oMath>
+      <w:r>
+        <w:rPr>
+          <w:rFonts w:eastAsiaTheme="minorEastAsia" w:hint="cs"/>
+          <w:rtl/>
+          <w:lang w:val="en-US"/>
+        </w:rPr>
+        <w:t xml:space="preserve">, </w:t>
+      </w:r>
+      <w:r>
+        <w:rPr>
+          <w:rFonts w:eastAsiaTheme="minorEastAsia"/>
+          <w:rtl/>
+          <w:lang w:val="en-US"/>
+        </w:rPr>
+        <w:br/>
+      </w:r>
+      <w:r>
+        <w:rPr>
+          <w:rFonts w:eastAsiaTheme="minorEastAsia" w:hint="cs"/>
+          <w:rtl/>
+          <w:lang w:val="en-US"/>
+        </w:rPr>
+        <w:t>פונקציית ה</w:t>
+      </w:r>
+      <m:oMath>
+        <m:r>
+          <w:rPr>
+            <w:rFonts w:ascii="Cambria Math" w:eastAsiaTheme="minorEastAsia" w:hAnsi="Cambria Math"/>
+            <w:lang w:val="en-US"/>
+          </w:rPr>
+          <m:t>step</m:t>
+        </m:r>
+      </m:oMath>
+      <w:r>
+        <w:rPr>
+          <w:rFonts w:eastAsiaTheme="minorEastAsia" w:hint="cs"/>
+          <w:rtl/>
+          <w:lang w:val="en-US"/>
+        </w:rPr>
+        <w:t xml:space="preserve"> שאחראית על </w:t>
+      </w:r>
+      <w:r>
+        <w:rPr>
+          <w:rFonts w:eastAsiaTheme="minorEastAsia" w:hint="cs"/>
+          <w:rtl/>
+          <w:lang w:val="en-US"/>
+        </w:rPr>
+        <w:t>לקיחת צעד של כל מכונית, עדכון הגרף וסיום התוכנית במקרה הצורך: אם כל הרכבים הגיעו ליעדן או שאחת המכוניות התנגשה במכונית אחרת או בקיר.</w:t>
+      </w:r>
+      <w:r>
+        <w:rPr>
+          <w:rFonts w:eastAsiaTheme="minorEastAsia"/>
+          <w:rtl/>
+          <w:lang w:val="en-US"/>
+        </w:rPr>
+        <w:br/>
+      </w:r>
+    </w:p>
+    <w:p>
+      <w:pPr>
+        <w:bidi/>
+        <w:rPr>
+          <w:rFonts w:eastAsiaTheme="minorEastAsia"/>
           <w:rtl/>
           <w:lang w:val="en-US"/>
         </w:rPr>
@@ -1280,16 +1705,41 @@
             <w:rFonts w:ascii="Cambria Math" w:hAnsi="Cambria Math"/>
             <w:lang w:val="en-US"/>
           </w:rPr>
-          <m:t>build_maze</m:t>
-        </m:r>
-      </m:oMath>
-      <w:r>
-        <w:rPr>
-          <w:rFonts w:eastAsiaTheme="minorEastAsia" w:hint="cs"/>
-          <w:rtl/>
-          <w:lang w:val="en-US"/>
-        </w:rPr>
-        <w:t xml:space="preserve"> (צריך לשנות את השם של </w:t>
+          <m:t>ca</m:t>
+        </m:r>
+        <m:r>
+          <w:rPr>
+            <w:rFonts w:ascii="Cambria Math" w:hAnsi="Cambria Math"/>
+            <w:lang w:val="en-US"/>
+          </w:rPr>
+          <m:t>r.py</m:t>
+        </m:r>
+      </m:oMath>
+      <w:r>
+        <w:rPr>
+          <w:rFonts w:eastAsiaTheme="minorEastAsia" w:hint="cs"/>
+          <w:rtl/>
+          <w:lang w:val="en-US"/>
+        </w:rPr>
+        <w:t>:</w:t>
+      </w:r>
+    </w:p>
+    <w:p>
+      <w:pPr>
+        <w:bidi/>
+        <w:rPr>
+          <w:rFonts w:eastAsiaTheme="minorEastAsia"/>
+          <w:rtl/>
+          <w:lang w:val="en-US"/>
+        </w:rPr>
+      </w:pPr>
+      <w:r>
+        <w:rPr>
+          <w:rFonts w:eastAsiaTheme="minorEastAsia" w:hint="cs"/>
+          <w:rtl/>
+          <w:lang w:val="en-US"/>
+        </w:rPr>
+        <w:t xml:space="preserve">תפקיד הקובץ לממש את המחלקה </w:t>
       </w:r>
       <m:oMath>
         <m:r>
@@ -1297,16 +1747,16 @@
             <w:rFonts w:ascii="Cambria Math" w:eastAsiaTheme="minorEastAsia" w:hAnsi="Cambria Math"/>
             <w:lang w:val="en-US"/>
           </w:rPr>
-          <m:t>map_create</m:t>
-        </m:r>
-      </m:oMath>
-      <w:r>
-        <w:rPr>
-          <w:rFonts w:eastAsiaTheme="minorEastAsia" w:hint="cs"/>
-          <w:rtl/>
-          <w:lang w:val="en-US"/>
-        </w:rPr>
-        <w:t xml:space="preserve">) </w:t>
+          <m:t>Car</m:t>
+        </m:r>
+      </m:oMath>
+      <w:r>
+        <w:rPr>
+          <w:rFonts w:eastAsiaTheme="minorEastAsia" w:hint="cs"/>
+          <w:rtl/>
+          <w:lang w:val="en-US"/>
+        </w:rPr>
+        <w:t>,</w:t>
       </w:r>
       <w:r>
         <w:rPr>
@@ -1322,13 +1772,41 @@
           <w:rtl/>
           <w:lang w:val="en-US"/>
         </w:rPr>
-        <w:t>אחראי על בניית המבוך בסביבת ה</w:t>
-      </w:r>
-      <m:oMath>
-        <m:r>
-          <m:rPr>
-            <m:sty m:val="p"/>
-          </m:rPr>
+        <w:t>המחלקה מכילה את כל הנתונים על המכונית: המיקום שלה, הצומת על גרף ה</w:t>
+      </w:r>
+      <w:r>
+        <w:rPr>
+          <w:rFonts w:eastAsiaTheme="minorEastAsia" w:hint="cs"/>
+          <w:lang w:val="en-US"/>
+        </w:rPr>
+        <w:t>PRM</w:t>
+      </w:r>
+      <w:r>
+        <w:rPr>
+          <w:rFonts w:eastAsiaTheme="minorEastAsia" w:hint="cs"/>
+          <w:rtl/>
+          <w:lang w:val="en-US"/>
+        </w:rPr>
+        <w:t xml:space="preserve"> עליה היא נמצאת, המטרה שלה.</w:t>
+      </w:r>
+      <w:r>
+        <w:rPr>
+          <w:rFonts w:eastAsiaTheme="minorEastAsia"/>
+          <w:rtl/>
+          <w:lang w:val="en-US"/>
+        </w:rPr>
+        <w:br/>
+      </w:r>
+      <w:r>
+        <w:rPr>
+          <w:rFonts w:eastAsiaTheme="minorEastAsia" w:hint="cs"/>
+          <w:rtl/>
+          <w:lang w:val="en-US"/>
+        </w:rPr>
+        <w:t>היא אחראית על בניית המכונית בסביבת ה</w:t>
+      </w:r>
+      <m:oMath>
+        <m:r>
           <w:rPr>
             <w:rFonts w:ascii="Cambria Math" w:eastAsiaTheme="minorEastAsia" w:hAnsi="Cambria Math"/>
             <w:lang w:val="en-US"/>
@@ -1342,664 +1820,120 @@
           <w:rtl/>
           <w:lang w:val="en-US"/>
         </w:rPr>
+        <w:t xml:space="preserve"> ועל התנועה שלו בסביבה- בדיקת התנגשויות, בחירת מסלול, סריקת מבוך בעזרת </w:t>
+      </w:r>
+      <m:oMath>
+        <m:r>
+          <w:rPr>
+            <w:rFonts w:ascii="Cambria Math" w:eastAsiaTheme="minorEastAsia" w:hAnsi="Cambria Math"/>
+            <w:lang w:val="en-US"/>
+          </w:rPr>
+          <m:t>bullet</m:t>
+        </m:r>
+      </m:oMath>
+      <w:r>
+        <w:rPr>
+          <w:rFonts w:eastAsiaTheme="minorEastAsia" w:hint="cs"/>
+          <w:rtl/>
+          <w:lang w:val="en-US"/>
+        </w:rPr>
+        <w:t xml:space="preserve">, וקבלת החלטות (כמו </w:t>
+      </w:r>
+      <w:r>
+        <w:rPr>
+          <w:rFonts w:eastAsiaTheme="minorEastAsia" w:hint="cs"/>
+          <w:rtl/>
+          <w:lang w:val="en-US"/>
+        </w:rPr>
+        <w:t>זכות קדימה לרכב אחר</w:t>
+      </w:r>
+      <w:r>
+        <w:rPr>
+          <w:rFonts w:eastAsiaTheme="minorEastAsia" w:hint="cs"/>
+          <w:rtl/>
+          <w:lang w:val="en-US"/>
+        </w:rPr>
+        <w:t>)</w:t>
+      </w:r>
+      <w:r>
+        <w:rPr>
+          <w:rFonts w:eastAsiaTheme="minorEastAsia" w:hint="cs"/>
+          <w:rtl/>
+          <w:lang w:val="en-US"/>
+        </w:rPr>
         <w:t>.</w:t>
       </w:r>
       <w:r>
         <w:rPr>
-          <w:rFonts w:eastAsiaTheme="minorEastAsia" w:hint="cs"/>
-          <w:rtl/>
+          <w:rFonts w:eastAsiaTheme="minorEastAsia"/>
+          <w:rtl/>
+          <w:lang w:val="en-US"/>
+        </w:rPr>
+        <w:br/>
+      </w:r>
+      <w:r>
+        <w:rPr>
+          <w:rFonts w:eastAsiaTheme="minorEastAsia" w:hint="cs"/>
+          <w:rtl/>
+          <w:lang w:val="en-US"/>
+        </w:rPr>
+        <w:t xml:space="preserve">בדומה למחלקה </w:t>
+      </w:r>
+      <m:oMath>
+        <m:r>
+          <w:rPr>
+            <w:rFonts w:ascii="Cambria Math" w:eastAsiaTheme="minorEastAsia" w:hAnsi="Cambria Math"/>
+            <w:lang w:val="en-US"/>
+          </w:rPr>
+          <m:t>Env</m:t>
+        </m:r>
+      </m:oMath>
+      <w:r>
+        <w:rPr>
+          <w:rFonts w:eastAsiaTheme="minorEastAsia" w:hint="cs"/>
+          <w:rtl/>
+          <w:lang w:val="en-US"/>
+        </w:rPr>
+        <w:t xml:space="preserve">, </w:t>
+      </w:r>
+      <m:oMath>
+        <m:r>
+          <w:rPr>
+            <w:rFonts w:ascii="Cambria Math" w:eastAsiaTheme="minorEastAsia" w:hAnsi="Cambria Math"/>
+            <w:lang w:val="en-US"/>
+          </w:rPr>
+          <m:t>Car</m:t>
+        </m:r>
+      </m:oMath>
+      <w:r>
+        <w:rPr>
+          <w:rFonts w:eastAsiaTheme="minorEastAsia"/>
           <w:lang w:val="en-US"/>
         </w:rPr>
         <w:t xml:space="preserve"> </w:t>
       </w:r>
       <w:r>
         <w:rPr>
-          <w:rFonts w:eastAsiaTheme="minorEastAsia"/>
-          <w:rtl/>
+          <w:rFonts w:eastAsiaTheme="minorEastAsia" w:hint="cs"/>
+          <w:rtl/>
+          <w:lang w:val="en-US"/>
+        </w:rPr>
+        <w:t>מממשת 3 פונקציות מרכזיות:</w:t>
+      </w:r>
+      <w:r>
+        <w:rPr>
+          <w:rFonts w:eastAsiaTheme="minorEastAsia"/>
           <w:lang w:val="en-US"/>
         </w:rPr>
         <w:br/>
       </w:r>
-      <w:r>
-        <w:rPr>
-          <w:rFonts w:eastAsiaTheme="minorEastAsia" w:hint="cs"/>
-          <w:rtl/>
-          <w:lang w:val="en-US"/>
-        </w:rPr>
-        <w:t xml:space="preserve">הפונקציה המרכזית </w:t>
-      </w:r>
       <m:oMath>
         <m:r>
           <w:rPr>
             <w:rFonts w:ascii="Cambria Math" w:eastAsiaTheme="minorEastAsia" w:hAnsi="Cambria Math"/>
             <w:lang w:val="en-US"/>
           </w:rPr>
-          <m:t>create_map</m:t>
-        </m:r>
-      </m:oMath>
-      <w:r>
-        <w:rPr>
-          <w:rFonts w:eastAsiaTheme="minorEastAsia" w:hint="cs"/>
-          <w:rtl/>
-          <w:lang w:val="en-US"/>
-        </w:rPr>
-        <w:t xml:space="preserve"> מייצרת ,</w:t>
-      </w:r>
-      <w:r>
-        <w:rPr>
-          <w:rFonts w:eastAsiaTheme="minorEastAsia" w:hint="cs"/>
-          <w:rtl/>
-          <w:lang w:val="en-US"/>
-        </w:rPr>
-        <w:t xml:space="preserve">בהינתן רשימה של מסילות </w:t>
-      </w:r>
-      <w:proofErr w:type="spellStart"/>
-      <w:r>
-        <w:rPr>
-          <w:rFonts w:eastAsiaTheme="minorEastAsia" w:hint="cs"/>
-          <w:rtl/>
-          <w:lang w:val="en-US"/>
-        </w:rPr>
-        <w:t>פוליגונלי</w:t>
-      </w:r>
-      <w:r>
-        <w:rPr>
-          <w:rFonts w:eastAsiaTheme="minorEastAsia" w:hint="cs"/>
-          <w:rtl/>
-          <w:lang w:val="en-US"/>
-        </w:rPr>
-        <w:t>ות</w:t>
-      </w:r>
-      <w:proofErr w:type="spellEnd"/>
-      <w:r>
-        <w:rPr>
-          <w:rFonts w:eastAsiaTheme="minorEastAsia" w:hint="cs"/>
-          <w:rtl/>
-          <w:lang w:val="en-US"/>
-        </w:rPr>
-        <w:t>,</w:t>
-      </w:r>
-      <w:r>
-        <w:rPr>
-          <w:rFonts w:eastAsiaTheme="minorEastAsia" w:hint="cs"/>
-          <w:rtl/>
-          <w:lang w:val="en-US"/>
-        </w:rPr>
-        <w:t xml:space="preserve"> את המבוך המתאים בסביבה של </w:t>
-      </w:r>
-      <m:oMath>
-        <m:r>
-          <w:rPr>
-            <w:rFonts w:ascii="Cambria Math" w:eastAsiaTheme="minorEastAsia" w:hAnsi="Cambria Math"/>
-            <w:lang w:val="en-US"/>
-          </w:rPr>
-          <m:t>bullet</m:t>
-        </m:r>
-      </m:oMath>
-      <w:r>
-        <w:rPr>
-          <w:rFonts w:eastAsiaTheme="minorEastAsia" w:hint="cs"/>
-          <w:rtl/>
-          <w:lang w:val="en-US"/>
-        </w:rPr>
-        <w:t>.</w:t>
-      </w:r>
-      <w:r>
-        <w:rPr>
-          <w:rFonts w:eastAsiaTheme="minorEastAsia"/>
-          <w:rtl/>
-          <w:lang w:val="en-US"/>
-        </w:rPr>
-        <w:br/>
-      </w:r>
-    </w:p>
-    <w:p>
-      <w:pPr>
-        <w:bidi/>
-        <w:rPr>
-          <w:rFonts w:eastAsiaTheme="minorEastAsia"/>
-          <w:i/>
-          <w:rtl/>
-          <w:lang w:val="en-US"/>
-        </w:rPr>
-      </w:pPr>
-      <w:r>
-        <w:rPr>
-          <w:rFonts w:hint="cs"/>
-          <w:rtl/>
-          <w:lang w:val="en-US"/>
-        </w:rPr>
-        <w:t xml:space="preserve">הקובץ </w:t>
-      </w:r>
-      <m:oMath>
-        <m:r>
-          <w:rPr>
-            <w:rFonts w:ascii="Cambria Math" w:hAnsi="Cambria Math"/>
-            <w:lang w:val="en-US"/>
-          </w:rPr>
-          <m:t>env</m:t>
-        </m:r>
-      </m:oMath>
-      <w:r>
-        <w:rPr>
-          <w:rFonts w:eastAsiaTheme="minorEastAsia" w:hint="cs"/>
-          <w:rtl/>
-          <w:lang w:val="en-US"/>
-        </w:rPr>
-        <w:t>:</w:t>
-      </w:r>
-      <w:r>
-        <w:rPr>
-          <w:rFonts w:eastAsiaTheme="minorEastAsia"/>
-          <w:rtl/>
-          <w:lang w:val="en-US"/>
-        </w:rPr>
-        <w:br/>
-      </w:r>
-      <w:r>
-        <w:rPr>
-          <w:rFonts w:eastAsiaTheme="minorEastAsia" w:hint="cs"/>
-          <w:rtl/>
-          <w:lang w:val="en-US"/>
-        </w:rPr>
-        <w:t xml:space="preserve">תפקיד הקובץ הוא לממש את הסביבה ולרכז את פעילות </w:t>
-      </w:r>
-      <w:proofErr w:type="spellStart"/>
-      <w:r>
-        <w:rPr>
-          <w:rFonts w:eastAsiaTheme="minorEastAsia" w:hint="cs"/>
-          <w:rtl/>
-          <w:lang w:val="en-US"/>
-        </w:rPr>
-        <w:t>התכנית</w:t>
-      </w:r>
-      <w:proofErr w:type="spellEnd"/>
-      <w:r>
-        <w:rPr>
-          <w:rFonts w:eastAsiaTheme="minorEastAsia" w:hint="cs"/>
-          <w:rtl/>
-          <w:lang w:val="en-US"/>
-        </w:rPr>
-        <w:t>, קובץ ה</w:t>
-      </w:r>
-      <m:oMath>
-        <m:r>
-          <w:rPr>
-            <w:rFonts w:ascii="Cambria Math" w:eastAsiaTheme="minorEastAsia" w:hAnsi="Cambria Math"/>
-            <w:lang w:val="en-US"/>
-          </w:rPr>
-          <m:t>main</m:t>
-        </m:r>
-      </m:oMath>
-      <w:r>
-        <w:rPr>
-          <w:rFonts w:eastAsiaTheme="minorEastAsia"/>
-          <w:lang w:val="en-US"/>
-        </w:rPr>
-        <w:t xml:space="preserve"> </w:t>
-      </w:r>
-      <w:r>
-        <w:rPr>
-          <w:rFonts w:eastAsiaTheme="minorEastAsia" w:hint="cs"/>
-          <w:rtl/>
-          <w:lang w:val="en-US"/>
-        </w:rPr>
-        <w:t>קורא ל</w:t>
-      </w:r>
-      <m:oMath>
-        <m:r>
-          <w:rPr>
-            <w:rFonts w:ascii="Cambria Math" w:eastAsiaTheme="minorEastAsia" w:hAnsi="Cambria Math"/>
-            <w:lang w:val="en-US"/>
-          </w:rPr>
-          <m:t>env</m:t>
-        </m:r>
-      </m:oMath>
-      <w:r>
-        <w:rPr>
-          <w:rFonts w:eastAsiaTheme="minorEastAsia" w:hint="cs"/>
-          <w:rtl/>
-          <w:lang w:val="en-US"/>
-        </w:rPr>
-        <w:t xml:space="preserve"> שמתחיל ומריץ את הסימולציה.</w:t>
-      </w:r>
-      <w:r>
-        <w:rPr>
-          <w:rFonts w:eastAsiaTheme="minorEastAsia"/>
-          <w:rtl/>
-          <w:lang w:val="en-US"/>
-        </w:rPr>
-        <w:br/>
-      </w:r>
-      <w:r>
-        <w:rPr>
-          <w:rFonts w:eastAsiaTheme="minorEastAsia" w:hint="cs"/>
-          <w:rtl/>
-          <w:lang w:val="en-US"/>
-        </w:rPr>
-        <w:t xml:space="preserve">בקובץ </w:t>
-      </w:r>
-      <w:r>
-        <w:rPr>
-          <w:rFonts w:eastAsiaTheme="minorEastAsia"/>
-          <w:lang w:val="en-US"/>
-        </w:rPr>
-        <w:t>2</w:t>
-      </w:r>
-      <w:r>
-        <w:rPr>
-          <w:rFonts w:eastAsiaTheme="minorEastAsia" w:hint="cs"/>
-          <w:rtl/>
-          <w:lang w:val="en-US"/>
-        </w:rPr>
-        <w:t xml:space="preserve"> פונקציות מרכזיות,</w:t>
-      </w:r>
-      <w:r>
-        <w:rPr>
-          <w:rFonts w:eastAsiaTheme="minorEastAsia"/>
-          <w:rtl/>
-          <w:lang w:val="en-US"/>
-        </w:rPr>
-        <w:br/>
-      </w:r>
-      <w:proofErr w:type="spellStart"/>
-      <w:r>
-        <w:rPr>
-          <w:rFonts w:eastAsiaTheme="minorEastAsia" w:hint="cs"/>
-          <w:rtl/>
-          <w:lang w:val="en-US"/>
-        </w:rPr>
-        <w:t>פונקצית</w:t>
-      </w:r>
-      <w:proofErr w:type="spellEnd"/>
-      <w:r>
-        <w:rPr>
-          <w:rFonts w:eastAsiaTheme="minorEastAsia" w:hint="cs"/>
-          <w:rtl/>
-          <w:lang w:val="en-US"/>
-        </w:rPr>
-        <w:t xml:space="preserve"> ה</w:t>
-      </w:r>
-      <m:oMath>
-        <m:r>
-          <w:rPr>
-            <w:rFonts w:ascii="Cambria Math" w:eastAsiaTheme="minorEastAsia" w:hAnsi="Cambria Math"/>
-            <w:lang w:val="en-US"/>
-          </w:rPr>
-          <m:t>__init__</m:t>
-        </m:r>
-      </m:oMath>
-      <w:r>
-        <w:rPr>
-          <w:rFonts w:eastAsiaTheme="minorEastAsia" w:hint="cs"/>
-          <w:rtl/>
-          <w:lang w:val="en-US"/>
-        </w:rPr>
-        <w:t xml:space="preserve"> שמייצרת את הסביבה: פותחת את סביבת ה</w:t>
-      </w:r>
-      <m:oMath>
-        <m:r>
-          <w:rPr>
-            <w:rFonts w:ascii="Cambria Math" w:eastAsiaTheme="minorEastAsia" w:hAnsi="Cambria Math"/>
-            <w:lang w:val="en-US"/>
-          </w:rPr>
-          <m:t>bullet</m:t>
-        </m:r>
-      </m:oMath>
-      <w:r>
-        <w:rPr>
-          <w:rFonts w:eastAsiaTheme="minorEastAsia" w:hint="cs"/>
-          <w:rtl/>
-          <w:lang w:val="en-US"/>
-        </w:rPr>
-        <w:t>, מאתחלת את גרף ה</w:t>
-      </w:r>
-      <m:oMath>
-        <m:r>
-          <w:rPr>
-            <w:rFonts w:ascii="Cambria Math" w:eastAsiaTheme="minorEastAsia" w:hAnsi="Cambria Math"/>
-            <w:lang w:val="en-US"/>
-          </w:rPr>
-          <m:t>prm</m:t>
-        </m:r>
-      </m:oMath>
-      <w:r>
-        <w:rPr>
-          <w:rFonts w:eastAsiaTheme="minorEastAsia" w:hint="cs"/>
-          <w:rtl/>
-          <w:lang w:val="en-US"/>
-        </w:rPr>
-        <w:t>, ו</w:t>
-      </w:r>
-      <w:r>
-        <w:rPr>
-          <w:rFonts w:eastAsiaTheme="minorEastAsia" w:hint="cs"/>
-          <w:rtl/>
-          <w:lang w:val="en-US"/>
-        </w:rPr>
-        <w:t xml:space="preserve">קוראת לבניית כל האובייקטים מסוג </w:t>
-      </w:r>
-      <m:oMath>
-        <m:r>
-          <w:rPr>
-            <w:rFonts w:ascii="Cambria Math" w:eastAsiaTheme="minorEastAsia" w:hAnsi="Cambria Math"/>
-            <w:lang w:val="en-US"/>
-          </w:rPr>
-          <m:t>Car</m:t>
-        </m:r>
-      </m:oMath>
-      <w:r>
-        <w:rPr>
-          <w:rFonts w:eastAsiaTheme="minorEastAsia" w:hint="cs"/>
-          <w:rtl/>
-          <w:lang w:val="en-US"/>
-        </w:rPr>
-        <w:t xml:space="preserve">, </w:t>
-      </w:r>
-      <w:r>
-        <w:rPr>
-          <w:rFonts w:eastAsiaTheme="minorEastAsia"/>
-          <w:rtl/>
-          <w:lang w:val="en-US"/>
-        </w:rPr>
-        <w:br/>
-      </w:r>
-      <w:r>
-        <w:rPr>
-          <w:rFonts w:eastAsiaTheme="minorEastAsia" w:hint="cs"/>
-          <w:rtl/>
-          <w:lang w:val="en-US"/>
-        </w:rPr>
-        <w:t>פונקציית ה</w:t>
-      </w:r>
-      <m:oMath>
-        <m:r>
-          <w:rPr>
-            <w:rFonts w:ascii="Cambria Math" w:eastAsiaTheme="minorEastAsia" w:hAnsi="Cambria Math"/>
-            <w:lang w:val="en-US"/>
-          </w:rPr>
-          <m:t>step</m:t>
-        </m:r>
-      </m:oMath>
-      <w:r>
-        <w:rPr>
-          <w:rFonts w:eastAsiaTheme="minorEastAsia" w:hint="cs"/>
-          <w:rtl/>
-          <w:lang w:val="en-US"/>
-        </w:rPr>
-        <w:t xml:space="preserve"> שאחראית על </w:t>
-      </w:r>
-      <w:r>
-        <w:rPr>
-          <w:rFonts w:eastAsiaTheme="minorEastAsia" w:hint="cs"/>
-          <w:rtl/>
-          <w:lang w:val="en-US"/>
-        </w:rPr>
-        <w:t>לקיחת צעד של כל מכונית, עדכון הגרף וסיום התוכנית במקרה הצורך: אם כל הרכבים הגיעו ליעדן או שאחת המכוניות התנגשה במכונית אחרת או בקיר.</w:t>
-      </w:r>
-      <w:r>
-        <w:rPr>
-          <w:rFonts w:eastAsiaTheme="minorEastAsia"/>
-          <w:rtl/>
-          <w:lang w:val="en-US"/>
-        </w:rPr>
-        <w:br/>
-      </w:r>
-    </w:p>
-    <w:p>
-      <w:pPr>
-        <w:bidi/>
-        <w:rPr>
-          <w:rFonts w:eastAsiaTheme="minorEastAsia"/>
-          <w:rtl/>
-          <w:lang w:val="en-US"/>
-        </w:rPr>
-      </w:pPr>
-      <w:r>
-        <w:rPr>
-          <w:rFonts w:hint="cs"/>
-          <w:rtl/>
-          <w:lang w:val="en-US"/>
-        </w:rPr>
-        <w:t xml:space="preserve">הקובץ </w:t>
-      </w:r>
-      <m:oMath>
-        <m:r>
-          <w:rPr>
-            <w:rFonts w:ascii="Cambria Math" w:hAnsi="Cambria Math"/>
-            <w:lang w:val="en-US"/>
-          </w:rPr>
-          <m:t>car</m:t>
-        </m:r>
-      </m:oMath>
-      <w:r>
-        <w:rPr>
-          <w:rFonts w:eastAsiaTheme="minorEastAsia" w:hint="cs"/>
-          <w:rtl/>
-          <w:lang w:val="en-US"/>
-        </w:rPr>
-        <w:t>:</w:t>
-      </w:r>
-    </w:p>
-    <w:p>
-      <w:pPr>
-        <w:bidi/>
-        <w:rPr>
-          <w:rFonts w:eastAsiaTheme="minorEastAsia"/>
-          <w:rtl/>
-          <w:lang w:val="en-US"/>
-        </w:rPr>
-      </w:pPr>
-      <w:r>
-        <w:rPr>
-          <w:rFonts w:eastAsiaTheme="minorEastAsia" w:hint="cs"/>
-          <w:rtl/>
-          <w:lang w:val="en-US"/>
-        </w:rPr>
-        <w:t xml:space="preserve">תפקיד הקובץ לממש את המחלקה </w:t>
-      </w:r>
-      <m:oMath>
-        <m:r>
-          <w:rPr>
-            <w:rFonts w:ascii="Cambria Math" w:eastAsiaTheme="minorEastAsia" w:hAnsi="Cambria Math"/>
-            <w:lang w:val="en-US"/>
-          </w:rPr>
-          <m:t>Car</m:t>
-        </m:r>
-      </m:oMath>
-      <w:r>
-        <w:rPr>
-          <w:rFonts w:eastAsiaTheme="minorEastAsia" w:hint="cs"/>
-          <w:rtl/>
-          <w:lang w:val="en-US"/>
-        </w:rPr>
-        <w:t>,</w:t>
-      </w:r>
-      <w:r>
-        <w:rPr>
-          <w:rFonts w:eastAsiaTheme="minorEastAsia"/>
-          <w:rtl/>
-          <w:lang w:val="en-US"/>
-        </w:rPr>
-        <w:br/>
-      </w:r>
-      <w:proofErr w:type="spellStart"/>
-      <w:r>
-        <w:rPr>
-          <w:rFonts w:eastAsiaTheme="minorEastAsia" w:hint="cs"/>
-          <w:rtl/>
-          <w:lang w:val="en-US"/>
-        </w:rPr>
-        <w:t>המחלקה</w:t>
-      </w:r>
-      <w:proofErr w:type="spellEnd"/>
-      <w:r>
-        <w:rPr>
-          <w:rFonts w:eastAsiaTheme="minorEastAsia" w:hint="cs"/>
-          <w:rtl/>
-          <w:lang w:val="en-US"/>
-        </w:rPr>
-        <w:t xml:space="preserve"> מכילה את כל הנתונים על המכונית: המיקום שלה, הצומת על גרף ה</w:t>
-      </w:r>
-      <w:r>
-        <w:rPr>
-          <w:rFonts w:eastAsiaTheme="minorEastAsia" w:hint="cs"/>
-          <w:lang w:val="en-US"/>
-        </w:rPr>
-        <w:t>PRM</w:t>
-      </w:r>
-      <w:r>
-        <w:rPr>
-          <w:rFonts w:eastAsiaTheme="minorEastAsia" w:hint="cs"/>
-          <w:rtl/>
-          <w:lang w:val="en-US"/>
-        </w:rPr>
-        <w:t xml:space="preserve"> עליה היא נמצאת, המטרה שלה.</w:t>
-      </w:r>
-      <w:r>
-        <w:rPr>
-          <w:rFonts w:eastAsiaTheme="minorEastAsia"/>
-          <w:rtl/>
-          <w:lang w:val="en-US"/>
-        </w:rPr>
-        <w:br/>
-      </w:r>
-      <w:r>
-        <w:rPr>
-          <w:rFonts w:eastAsiaTheme="minorEastAsia" w:hint="cs"/>
-          <w:rtl/>
-          <w:lang w:val="en-US"/>
-        </w:rPr>
-        <w:t>היא אחראית על בניית המכונית בסביבת ה</w:t>
-      </w:r>
-      <m:oMath>
-        <m:r>
-          <w:rPr>
-            <w:rFonts w:ascii="Cambria Math" w:eastAsiaTheme="minorEastAsia" w:hAnsi="Cambria Math"/>
-            <w:lang w:val="en-US"/>
-          </w:rPr>
-          <m:t>bullet</m:t>
-        </m:r>
-      </m:oMath>
-      <w:r>
-        <w:rPr>
-          <w:rFonts w:eastAsiaTheme="minorEastAsia" w:hint="cs"/>
-          <w:rtl/>
-          <w:lang w:val="en-US"/>
-        </w:rPr>
-        <w:t xml:space="preserve"> ועל התנועה שלו בסביבה- בדיקת התנגשויות, בחירת מסלול, סריקת מבוך בעזרת </w:t>
-      </w:r>
-      <m:oMath>
-        <m:r>
-          <w:rPr>
-            <w:rFonts w:ascii="Cambria Math" w:eastAsiaTheme="minorEastAsia" w:hAnsi="Cambria Math"/>
-            <w:lang w:val="en-US"/>
-          </w:rPr>
-          <m:t>bullet</m:t>
-        </m:r>
-      </m:oMath>
-      <w:r>
-        <w:rPr>
-          <w:rFonts w:eastAsiaTheme="minorEastAsia" w:hint="cs"/>
-          <w:rtl/>
-          <w:lang w:val="en-US"/>
-        </w:rPr>
-        <w:t xml:space="preserve">, וקבלת החלטות (כמו </w:t>
-      </w:r>
-      <w:r>
-        <w:rPr>
-          <w:rFonts w:eastAsiaTheme="minorEastAsia" w:hint="cs"/>
-          <w:rtl/>
-          <w:lang w:val="en-US"/>
-        </w:rPr>
-        <w:t>זכות קדימה לרכב אחר</w:t>
-      </w:r>
-      <w:r>
-        <w:rPr>
-          <w:rFonts w:eastAsiaTheme="minorEastAsia" w:hint="cs"/>
-          <w:rtl/>
-          <w:lang w:val="en-US"/>
-        </w:rPr>
-        <w:t>)</w:t>
-      </w:r>
-      <w:r>
-        <w:rPr>
-          <w:rFonts w:eastAsiaTheme="minorEastAsia" w:hint="cs"/>
-          <w:rtl/>
-          <w:lang w:val="en-US"/>
-        </w:rPr>
-        <w:t>.</w:t>
-      </w:r>
-      <w:r>
-        <w:rPr>
-          <w:rFonts w:eastAsiaTheme="minorEastAsia"/>
-          <w:rtl/>
-          <w:lang w:val="en-US"/>
-        </w:rPr>
-        <w:br/>
-      </w:r>
-      <w:r>
-        <w:rPr>
-          <w:rFonts w:eastAsiaTheme="minorEastAsia" w:hint="cs"/>
-          <w:rtl/>
-          <w:lang w:val="en-US"/>
-        </w:rPr>
-        <w:t xml:space="preserve">בדומה למחלקה </w:t>
-      </w:r>
-      <m:oMath>
-        <m:r>
-          <w:rPr>
-            <w:rFonts w:ascii="Cambria Math" w:eastAsiaTheme="minorEastAsia" w:hAnsi="Cambria Math"/>
-            <w:lang w:val="en-US"/>
-          </w:rPr>
-          <m:t>Env</m:t>
-        </m:r>
-      </m:oMath>
-      <w:r>
-        <w:rPr>
-          <w:rFonts w:eastAsiaTheme="minorEastAsia" w:hint="cs"/>
-          <w:rtl/>
-          <w:lang w:val="en-US"/>
-        </w:rPr>
-        <w:t xml:space="preserve">, </w:t>
-      </w:r>
-      <m:oMath>
-        <m:r>
-          <w:rPr>
-            <w:rFonts w:ascii="Cambria Math" w:eastAsiaTheme="minorEastAsia" w:hAnsi="Cambria Math"/>
-            <w:lang w:val="en-US"/>
-          </w:rPr>
-          <m:t>Car</m:t>
-        </m:r>
-      </m:oMath>
-      <w:r>
-        <w:rPr>
-          <w:rFonts w:eastAsiaTheme="minorEastAsia"/>
-          <w:lang w:val="en-US"/>
-        </w:rPr>
-        <w:t xml:space="preserve"> </w:t>
-      </w:r>
-      <w:r>
-        <w:rPr>
-          <w:rFonts w:eastAsiaTheme="minorEastAsia" w:hint="cs"/>
-          <w:rtl/>
-          <w:lang w:val="en-US"/>
-        </w:rPr>
-        <w:t>מממשת 3 פונקציות מרכזיות:</w:t>
-      </w:r>
-      <w:r>
-        <w:rPr>
-          <w:rFonts w:eastAsiaTheme="minorEastAsia"/>
-          <w:lang w:val="en-US"/>
-        </w:rPr>
-        <w:br/>
-      </w:r>
-      <m:oMath>
-        <m:r>
-          <w:rPr>
-            <w:rFonts w:ascii="Cambria Math" w:eastAsiaTheme="minorEastAsia" w:hAnsi="Cambria Math"/>
-            <w:lang w:val="en-US"/>
-          </w:rPr>
+          <w:lastRenderedPageBreak/>
           <m:t>__init__</m:t>
         </m:r>
       </m:oMath>
@@ -2385,25 +2319,7 @@
           <w:rtl/>
           <w:lang w:val="en-US"/>
         </w:rPr>
-        <w:t xml:space="preserve">מסילות </w:t>
-      </w:r>
-      <w:proofErr w:type="spellStart"/>
-      <w:r>
-        <w:rPr>
-          <w:rFonts w:eastAsiaTheme="minorEastAsia" w:hint="cs"/>
-          <w:rtl/>
-          <w:lang w:val="en-US"/>
-        </w:rPr>
-        <w:t>פוליגונליות</w:t>
-      </w:r>
-      <w:proofErr w:type="spellEnd"/>
-      <w:r>
-        <w:rPr>
-          <w:rFonts w:eastAsiaTheme="minorEastAsia" w:hint="cs"/>
-          <w:rtl/>
-          <w:lang w:val="en-US"/>
-        </w:rPr>
-        <w:t>.</w:t>
+        <w:t>מסילות פוליגונליות.</w:t>
       </w:r>
       <w:r>
         <w:rPr>
@@ -2419,25 +2335,7 @@
           <w:rtl/>
           <w:lang w:val="en-US"/>
         </w:rPr>
-        <w:t xml:space="preserve">המסילה </w:t>
-      </w:r>
-      <w:proofErr w:type="spellStart"/>
-      <w:r>
-        <w:rPr>
-          <w:rFonts w:eastAsiaTheme="minorEastAsia" w:hint="cs"/>
-          <w:rtl/>
-          <w:lang w:val="en-US"/>
-        </w:rPr>
-        <w:t>הפוליגונלית</w:t>
-      </w:r>
-      <w:proofErr w:type="spellEnd"/>
-      <w:r>
-        <w:rPr>
-          <w:rFonts w:eastAsiaTheme="minorEastAsia" w:hint="cs"/>
-          <w:rtl/>
-          <w:lang w:val="en-US"/>
-        </w:rPr>
-        <w:t xml:space="preserve"> המיוצגת על ידי רשימת הנקודות</w:t>
+        <w:t>המסילה הפוליגונלית המיוצגת על ידי רשימת הנקודות</w:t>
       </w:r>
     </w:p>
     <w:p>
@@ -3202,25 +3100,7 @@
           <w:rtl/>
           <w:lang w:val="en-US"/>
         </w:rPr>
-        <w:t xml:space="preserve">גודל: </w:t>
-      </w:r>
-      <w:proofErr w:type="spellStart"/>
-      <w:r>
-        <w:rPr>
-          <w:rFonts w:eastAsiaTheme="minorEastAsia" w:hint="cs"/>
-          <w:rtl/>
-          <w:lang w:val="en-US"/>
-        </w:rPr>
-        <w:t>מימדי</w:t>
-      </w:r>
-      <w:proofErr w:type="spellEnd"/>
-      <w:r>
-        <w:rPr>
-          <w:rFonts w:eastAsiaTheme="minorEastAsia" w:hint="cs"/>
-          <w:rtl/>
-          <w:lang w:val="en-US"/>
-        </w:rPr>
-        <w:t xml:space="preserve"> ה</w:t>
+        <w:t>גודל: מימדי ה</w:t>
       </w:r>
       <w:r>
         <w:rPr>
@@ -3289,6 +3169,7 @@
         <w:bidi/>
         <w:rPr>
           <w:rFonts w:eastAsiaTheme="minorEastAsia"/>
+          <w:rtl/>
           <w:lang w:val="en-US"/>
         </w:rPr>
       </w:pPr>
@@ -3402,22 +3283,67 @@
           <w:rtl/>
           <w:lang w:val="en-US"/>
         </w:rPr>
-        <w:t xml:space="preserve">סריקות של המכשול החדש יכולות להיות מאוד רועשות, מרכבות מספר קטעים שונים, ומגלמות בתוכן טעויות מדידה </w:t>
-      </w:r>
-      <w:proofErr w:type="spellStart"/>
-      <w:r>
-        <w:rPr>
-          <w:rFonts w:eastAsiaTheme="minorEastAsia" w:hint="cs"/>
-          <w:rtl/>
-          <w:lang w:val="en-US"/>
-        </w:rPr>
-        <w:t>וקירובים</w:t>
-      </w:r>
-      <w:proofErr w:type="spellEnd"/>
-      <w:r>
-        <w:rPr>
-          <w:rFonts w:eastAsiaTheme="minorEastAsia" w:hint="cs"/>
-          <w:rtl/>
+        <w:t>סריקות של המכשול החדש יכולות להיות מאוד רועשות, מרכבות מספר קטעים שונים, ומגלמות בתוכן טעויות מדידה וקירובים.</w:t>
+      </w:r>
+      <w:r>
+        <w:rPr>
+          <w:rFonts w:eastAsiaTheme="minorEastAsia"/>
+          <w:rtl/>
+          <w:lang w:val="en-US"/>
+        </w:rPr>
+        <w:br/>
+      </w:r>
+      <w:r>
+        <w:rPr>
+          <w:rFonts w:eastAsiaTheme="minorEastAsia" w:hint="cs"/>
+          <w:rtl/>
+          <w:lang w:val="en-US"/>
+        </w:rPr>
+        <w:t xml:space="preserve">על מנת למצות מהמידע הזה את המידע הרלוונטי, אנו משתמשים באלגוריתם </w:t>
+      </w:r>
+      <m:oMath>
+        <m:r>
+          <w:rPr>
+            <w:rFonts w:ascii="Cambria Math" w:eastAsiaTheme="minorEastAsia" w:hAnsi="Cambria Math"/>
+            <w:lang w:val="en-US"/>
+          </w:rPr>
+          <m:t>Ramer–Douglas–Peucker</m:t>
+        </m:r>
+      </m:oMath>
+      <w:r>
+        <w:rPr>
+          <w:rFonts w:eastAsiaTheme="minorEastAsia" w:hint="cs"/>
+          <w:rtl/>
+          <w:lang w:val="en-US"/>
+        </w:rPr>
+        <w:t xml:space="preserve"> </w:t>
+      </w:r>
+      <w:r>
+        <w:rPr>
+          <w:rFonts w:eastAsiaTheme="minorEastAsia" w:hint="cs"/>
+          <w:rtl/>
+          <w:lang w:val="en-US"/>
+        </w:rPr>
+        <w:t>(</w:t>
+      </w:r>
+      <w:r>
+        <w:rPr>
+          <w:rFonts w:eastAsiaTheme="minorEastAsia" w:hint="cs"/>
+          <w:lang w:val="en-US"/>
+        </w:rPr>
+        <w:t>RDP</w:t>
+      </w:r>
+      <w:r>
+        <w:rPr>
+          <w:rFonts w:eastAsiaTheme="minorEastAsia" w:hint="cs"/>
+          <w:rtl/>
+          <w:lang w:val="en-US"/>
+        </w:rPr>
+        <w:t>)</w:t>
+      </w:r>
+      <w:r>
+        <w:rPr>
+          <w:rFonts w:eastAsiaTheme="minorEastAsia"/>
           <w:lang w:val="en-US"/>
         </w:rPr>
         <w:t>.</w:t>
@@ -3436,7 +3362,39 @@
           <w:rtl/>
           <w:lang w:val="en-US"/>
         </w:rPr>
-        <w:t xml:space="preserve">על מנת למצות מהמידע הזה את המידע הרלוונטי, אנו משתמשים באלגוריתם </w:t>
+        <w:t>האלגוריתם מקבל רשימת נקודות והופך אותן למסילה פוליגונלית כך שהמלבנים המתאימים לה מכילים את כל נקודות הסריקה</w:t>
+      </w:r>
+      <w:r>
+        <w:rPr>
+          <w:rFonts w:eastAsiaTheme="minorEastAsia" w:hint="cs"/>
+          <w:rtl/>
+          <w:lang w:val="en-US"/>
+        </w:rPr>
+        <w:t>.</w:t>
+      </w:r>
+      <w:r>
+        <w:rPr>
+          <w:rFonts w:eastAsiaTheme="minorEastAsia"/>
+          <w:rtl/>
+          <w:lang w:val="en-US"/>
+        </w:rPr>
+        <w:br/>
+      </w:r>
+      <w:r>
+        <w:rPr>
+          <w:rFonts w:eastAsiaTheme="minorEastAsia"/>
+          <w:rtl/>
+          <w:lang w:val="en-US"/>
+        </w:rPr>
+        <w:br/>
+      </w:r>
+      <w:r>
+        <w:rPr>
+          <w:rFonts w:eastAsiaTheme="minorEastAsia" w:hint="cs"/>
+          <w:rtl/>
+          <w:lang w:val="en-US"/>
+        </w:rPr>
+        <w:t xml:space="preserve">הפונקציה העיקרית שבעזרתה מוסיפים נקודות למפה היא </w:t>
       </w:r>
       <m:oMath>
         <m:r>
@@ -3444,13 +3402,256 @@
             <w:rFonts w:ascii="Cambria Math" w:eastAsiaTheme="minorEastAsia" w:hAnsi="Cambria Math"/>
             <w:lang w:val="en-US"/>
           </w:rPr>
-          <m:t>Ramer–Douglas–Peucker</m:t>
-        </m:r>
-      </m:oMath>
-      <w:r>
-        <w:rPr>
-          <w:rFonts w:eastAsiaTheme="minorEastAsia" w:hint="cs"/>
-          <w:rtl/>
+          <m:t>add_points_to_map</m:t>
+        </m:r>
+      </m:oMath>
+      <w:r>
+        <w:rPr>
+          <w:rFonts w:eastAsiaTheme="minorEastAsia" w:hint="cs"/>
+          <w:rtl/>
+          <w:lang w:val="en-US"/>
+        </w:rPr>
+        <w:t>.</w:t>
+      </w:r>
+      <w:r>
+        <w:rPr>
+          <w:rFonts w:eastAsiaTheme="minorEastAsia"/>
+          <w:rtl/>
+          <w:lang w:val="en-US"/>
+        </w:rPr>
+        <w:br/>
+      </w:r>
+      <w:r>
+        <w:rPr>
+          <w:rFonts w:eastAsiaTheme="minorEastAsia" w:hint="cs"/>
+          <w:rtl/>
+          <w:lang w:val="en-US"/>
+        </w:rPr>
+        <w:t>היא מסננת נקודות לא רלוונטיות, שכבר מוכלות במלבן ששייך למפה</w:t>
+      </w:r>
+      <w:r>
+        <w:rPr>
+          <w:rFonts w:eastAsiaTheme="minorEastAsia"/>
+          <w:rtl/>
+          <w:lang w:val="en-US"/>
+        </w:rPr>
+        <w:br/>
+      </w:r>
+      <w:r>
+        <w:rPr>
+          <w:rFonts w:eastAsiaTheme="minorEastAsia" w:hint="cs"/>
+          <w:rtl/>
+          <w:lang w:val="en-US"/>
+        </w:rPr>
+        <w:t>מפרקת את רשימת הנקודות הנותרת ל</w:t>
+      </w:r>
+      <w:r>
+        <w:rPr>
+          <w:rFonts w:eastAsiaTheme="minorEastAsia" w:hint="cs"/>
+          <w:rtl/>
+          <w:lang w:val="en-US"/>
+        </w:rPr>
+        <w:t xml:space="preserve">נקודות שנבעו ממכשולים נפרדים, בעזרת קבוע מרחק בין 2 נקודות סמוכות </w:t>
+      </w:r>
+      <w:r>
+        <w:rPr>
+          <w:rFonts w:eastAsiaTheme="minorEastAsia"/>
+          <w:rtl/>
+          <w:lang w:val="en-US"/>
+        </w:rPr>
+        <w:t>–</w:t>
+      </w:r>
+      <w:r>
+        <w:rPr>
+          <w:rFonts w:eastAsiaTheme="minorEastAsia" w:hint="cs"/>
+          <w:rtl/>
+          <w:lang w:val="en-US"/>
+        </w:rPr>
+        <w:t xml:space="preserve"> אם 2 סריקות סמוכות (בזמן) </w:t>
+      </w:r>
+      <w:r>
+        <w:rPr>
+          <w:rFonts w:eastAsiaTheme="minorEastAsia" w:hint="cs"/>
+          <w:rtl/>
+          <w:lang w:val="en-US"/>
+        </w:rPr>
+        <w:t>רחוקות זו מזו , הקוד יפרק את הישרים ויניח שנבעו מ2 מכשולים שונים.</w:t>
+      </w:r>
+      <w:r>
+        <w:rPr>
+          <w:rFonts w:eastAsiaTheme="minorEastAsia"/>
+          <w:rtl/>
+          <w:lang w:val="en-US"/>
+        </w:rPr>
+        <w:br/>
+      </w:r>
+      <w:r>
+        <w:rPr>
+          <w:rFonts w:eastAsiaTheme="minorEastAsia" w:hint="cs"/>
+          <w:rtl/>
+          <w:lang w:val="en-US"/>
+        </w:rPr>
+        <w:t>כעת לכל קבוצת נקודות, מחושב</w:t>
+      </w:r>
+      <w:r>
+        <w:rPr>
+          <w:rFonts w:eastAsiaTheme="minorEastAsia" w:hint="cs"/>
+          <w:rtl/>
+          <w:lang w:val="en-US"/>
+        </w:rPr>
+        <w:t xml:space="preserve">ת המסילה הפוליגונלית בעזרת </w:t>
+      </w:r>
+      <m:oMath>
+        <m:r>
+          <w:rPr>
+            <w:rFonts w:ascii="Cambria Math" w:eastAsiaTheme="minorEastAsia" w:hAnsi="Cambria Math"/>
+            <w:lang w:val="en-US"/>
+          </w:rPr>
+          <m:t>RDP</m:t>
+        </m:r>
+      </m:oMath>
+      <w:r>
+        <w:rPr>
+          <w:rFonts w:eastAsiaTheme="minorEastAsia"/>
+          <w:lang w:val="en-US"/>
+        </w:rPr>
+        <w:t>.</w:t>
+      </w:r>
+    </w:p>
+    <w:p>
+      <w:pPr>
+        <w:bidi/>
+        <w:rPr>
+          <w:rFonts w:eastAsiaTheme="minorEastAsia"/>
+          <w:rtl/>
+          <w:lang w:val="en-US"/>
+        </w:rPr>
+      </w:pPr>
+    </w:p>
+    <w:p>
+      <w:pPr>
+        <w:bidi/>
+        <w:rPr>
+          <w:rFonts w:eastAsiaTheme="minorEastAsia"/>
+          <w:lang w:val="en-US"/>
+        </w:rPr>
+      </w:pPr>
+    </w:p>
+    <w:p>
+      <w:pPr>
+        <w:bidi/>
+        <w:rPr>
+          <w:rFonts w:eastAsiaTheme="minorEastAsia"/>
+          <w:rtl/>
+          <w:lang w:val="en-US"/>
+        </w:rPr>
+      </w:pPr>
+      <w:r>
+        <w:rPr>
+          <w:rFonts w:hint="cs"/>
+          <w:rtl/>
+          <w:lang w:val="en-US"/>
+        </w:rPr>
+        <w:t xml:space="preserve">הקובץ </w:t>
+      </w:r>
+      <m:oMath>
+        <m:r>
+          <w:rPr>
+            <w:rFonts w:ascii="Cambria Math" w:hAnsi="Cambria Math"/>
+            <w:lang w:val="en-US"/>
+          </w:rPr>
+          <m:t>d_star</m:t>
+        </m:r>
+        <m:r>
+          <w:rPr>
+            <w:rFonts w:ascii="Cambria Math" w:hAnsi="Cambria Math"/>
+            <w:lang w:val="en-US"/>
+          </w:rPr>
+          <m:t>.py</m:t>
+        </m:r>
+      </m:oMath>
+      <w:r>
+        <w:rPr>
+          <w:rFonts w:eastAsiaTheme="minorEastAsia" w:hint="cs"/>
+          <w:rtl/>
+          <w:lang w:val="en-US"/>
+        </w:rPr>
+        <w:t>:</w:t>
+      </w:r>
+    </w:p>
+    <w:p>
+      <w:pPr>
+        <w:bidi/>
+        <w:rPr>
+          <w:rFonts w:eastAsiaTheme="minorEastAsia"/>
+          <w:rtl/>
+          <w:lang w:val="en-US"/>
+        </w:rPr>
+      </w:pPr>
+      <w:r>
+        <w:rPr>
+          <w:rFonts w:eastAsiaTheme="minorEastAsia" w:hint="cs"/>
+          <w:rtl/>
+          <w:lang w:val="en-US"/>
+        </w:rPr>
+        <w:t xml:space="preserve">תפקיד הקובץ </w:t>
+      </w:r>
+      <w:r>
+        <w:rPr>
+          <w:rFonts w:eastAsiaTheme="minorEastAsia" w:hint="cs"/>
+          <w:rtl/>
+          <w:lang w:val="en-US"/>
+        </w:rPr>
+        <w:t xml:space="preserve">הוא לממש את האלגוריתם </w:t>
+      </w:r>
+      <m:oMath>
+        <m:sSup>
+          <m:sSupPr>
+            <m:ctrlPr>
+              <w:rPr>
+                <w:rFonts w:ascii="Cambria Math" w:eastAsiaTheme="minorEastAsia" w:hAnsi="Cambria Math"/>
+                <w:i/>
+                <w:lang w:val="en-US"/>
+              </w:rPr>
+            </m:ctrlPr>
+          </m:sSupPr>
+          <m:e>
+            <m:r>
+              <w:rPr>
+                <w:rFonts w:ascii="Cambria Math" w:eastAsiaTheme="minorEastAsia" w:hAnsi="Cambria Math"/>
+                <w:lang w:val="en-US"/>
+              </w:rPr>
+              <m:t>D</m:t>
+            </m:r>
+          </m:e>
+          <m:sup>
+            <m:r>
+              <w:rPr>
+                <w:rFonts w:ascii="Cambria Math" w:eastAsiaTheme="minorEastAsia" w:hAnsi="Cambria Math"/>
+                <w:lang w:val="en-US"/>
+              </w:rPr>
+              <m:t>*</m:t>
+            </m:r>
+          </m:sup>
+        </m:sSup>
+        <m:r>
+          <w:rPr>
+            <w:rFonts w:ascii="Cambria Math" w:eastAsiaTheme="minorEastAsia" w:hAnsi="Cambria Math"/>
+            <w:lang w:val="en-US"/>
+          </w:rPr>
+          <m:t xml:space="preserve"> </m:t>
+        </m:r>
+        <m:r>
+          <w:rPr>
+            <w:rFonts w:ascii="Cambria Math" w:eastAsiaTheme="minorEastAsia" w:hAnsi="Cambria Math"/>
+            <w:lang w:val="en-US"/>
+          </w:rPr>
+          <m:t>lite</m:t>
+        </m:r>
+      </m:oMath>
+      <w:r>
+        <w:rPr>
+          <w:rFonts w:eastAsiaTheme="minorEastAsia"/>
           <w:lang w:val="en-US"/>
         </w:rPr>
         <w:t xml:space="preserve"> </w:t>
@@ -3461,14 +3662,49 @@
           <w:rtl/>
           <w:lang w:val="en-US"/>
         </w:rPr>
-        <w:t>(</w:t>
-      </w:r>
-      <w:r>
-        <w:rPr>
-          <w:rFonts w:eastAsiaTheme="minorEastAsia" w:hint="cs"/>
-          <w:lang w:val="en-US"/>
-        </w:rPr>
-        <w:t>RDP</w:t>
+        <w:t xml:space="preserve"> לפי המאמר </w:t>
+      </w:r>
+      <w:hyperlink r:id="rId5" w:history="1">
+        <w:r>
+          <w:rPr>
+            <w:rStyle w:val="Hyperlink"/>
+            <w:rFonts w:eastAsiaTheme="minorEastAsia"/>
+            <w:lang w:val="en-US"/>
+          </w:rPr>
+          <w:t>https://ww</w:t>
+        </w:r>
+        <w:r>
+          <w:rPr>
+            <w:rStyle w:val="Hyperlink"/>
+            <w:rFonts w:eastAsiaTheme="minorEastAsia"/>
+            <w:lang w:val="en-US"/>
+          </w:rPr>
+          <w:t>w</w:t>
+        </w:r>
+        <w:r>
+          <w:rPr>
+            <w:rStyle w:val="Hyperlink"/>
+            <w:rFonts w:eastAsiaTheme="minorEastAsia"/>
+            <w:lang w:val="en-US"/>
+          </w:rPr>
+          <w:t>.cs.cmu.edu/~maxim/files/dlite_tro05.pdf</w:t>
+        </w:r>
+      </w:hyperlink>
+      <w:r>
+        <w:rPr>
+          <w:rFonts w:eastAsiaTheme="minorEastAsia" w:hint="cs"/>
+          <w:rtl/>
+          <w:lang w:val="en-US"/>
+        </w:rPr>
+        <w:t xml:space="preserve"> (הפסאודו-קוד הרלוונטי נמצא בעמוד 8, תרשים 9 ומומש על ידינו </w:t>
+      </w:r>
+      <w:r>
+        <w:rPr>
+          <w:rFonts w:eastAsiaTheme="minorEastAsia" w:hint="cs"/>
+          <w:rtl/>
+          <w:lang w:val="en-US"/>
+        </w:rPr>
+        <w:t>בקוד</w:t>
       </w:r>
       <w:r>
         <w:rPr>
@@ -3480,44 +3716,137 @@
       </w:r>
       <w:r>
         <w:rPr>
-          <w:rFonts w:eastAsiaTheme="minorEastAsia"/>
+          <w:rFonts w:eastAsiaTheme="minorEastAsia" w:hint="cs"/>
+          <w:rtl/>
           <w:lang w:val="en-US"/>
         </w:rPr>
         <w:t>.</w:t>
       </w:r>
       <w:r>
         <w:rPr>
-          <w:rFonts w:eastAsiaTheme="minorEastAsia"/>
-          <w:rtl/>
-          <w:lang w:val="en-US"/>
-        </w:rPr>
-        <w:br/>
-      </w:r>
-      <w:r>
-        <w:rPr>
-          <w:rFonts w:eastAsiaTheme="minorEastAsia" w:hint="cs"/>
-          <w:rtl/>
-          <w:lang w:val="en-US"/>
-        </w:rPr>
-        <w:t xml:space="preserve">האלגוריתם מקבל רשימת נקודות והופך אותן למסילה </w:t>
-      </w:r>
-      <w:proofErr w:type="spellStart"/>
-      <w:r>
-        <w:rPr>
-          <w:rFonts w:eastAsiaTheme="minorEastAsia" w:hint="cs"/>
-          <w:rtl/>
-          <w:lang w:val="en-US"/>
-        </w:rPr>
-        <w:t>פוליגונלית</w:t>
-      </w:r>
-      <w:proofErr w:type="spellEnd"/>
-      <w:r>
-        <w:rPr>
-          <w:rFonts w:eastAsiaTheme="minorEastAsia" w:hint="cs"/>
-          <w:rtl/>
-          <w:lang w:val="en-US"/>
-        </w:rPr>
-        <w:t xml:space="preserve"> כך שהמלבנים המתאימים לה מכילים את כל נקודות הסריקה</w:t>
+          <w:rFonts w:eastAsiaTheme="minorEastAsia" w:hint="cs"/>
+          <w:rtl/>
+          <w:lang w:val="en-US"/>
+        </w:rPr>
+        <w:t xml:space="preserve"> </w:t>
+      </w:r>
+    </w:p>
+    <w:p>
+      <w:pPr>
+        <w:bidi/>
+        <w:rPr>
+          <w:rFonts w:eastAsiaTheme="minorEastAsia"/>
+          <w:rtl/>
+          <w:lang w:val="en-US"/>
+        </w:rPr>
+      </w:pPr>
+      <m:oMath>
+        <m:sSup>
+          <m:sSupPr>
+            <m:ctrlPr>
+              <w:rPr>
+                <w:rFonts w:ascii="Cambria Math" w:eastAsiaTheme="minorEastAsia" w:hAnsi="Cambria Math"/>
+                <w:i/>
+                <w:lang w:val="en-US"/>
+              </w:rPr>
+            </m:ctrlPr>
+          </m:sSupPr>
+          <m:e>
+            <m:r>
+              <w:rPr>
+                <w:rFonts w:ascii="Cambria Math" w:eastAsiaTheme="minorEastAsia" w:hAnsi="Cambria Math"/>
+                <w:lang w:val="en-US"/>
+              </w:rPr>
+              <m:t>D</m:t>
+            </m:r>
+          </m:e>
+          <m:sup>
+            <m:r>
+              <w:rPr>
+                <w:rFonts w:ascii="Cambria Math" w:eastAsiaTheme="minorEastAsia" w:hAnsi="Cambria Math"/>
+                <w:lang w:val="en-US"/>
+              </w:rPr>
+              <m:t>*</m:t>
+            </m:r>
+          </m:sup>
+        </m:sSup>
+        <m:r>
+          <w:rPr>
+            <w:rFonts w:ascii="Cambria Math" w:eastAsiaTheme="minorEastAsia" w:hAnsi="Cambria Math"/>
+            <w:lang w:val="en-US"/>
+          </w:rPr>
+          <m:t xml:space="preserve"> </m:t>
+        </m:r>
+        <m:r>
+          <w:rPr>
+            <w:rFonts w:ascii="Cambria Math" w:eastAsiaTheme="minorEastAsia" w:hAnsi="Cambria Math"/>
+            <w:lang w:val="en-US"/>
+          </w:rPr>
+          <m:t>lite</m:t>
+        </m:r>
+      </m:oMath>
+      <w:r>
+        <w:rPr>
+          <w:rFonts w:eastAsiaTheme="minorEastAsia" w:hint="cs"/>
+          <w:rtl/>
+          <w:lang w:val="en-US"/>
+        </w:rPr>
+        <w:t xml:space="preserve"> הוא הרחבה של האלגוריתם לניווט במבוך </w:t>
+      </w:r>
+      <m:oMath>
+        <m:sSup>
+          <m:sSupPr>
+            <m:ctrlPr>
+              <w:rPr>
+                <w:rFonts w:ascii="Cambria Math" w:eastAsiaTheme="minorEastAsia" w:hAnsi="Cambria Math"/>
+                <w:i/>
+                <w:lang w:val="en-US"/>
+              </w:rPr>
+            </m:ctrlPr>
+          </m:sSupPr>
+          <m:e>
+            <m:r>
+              <w:rPr>
+                <w:rFonts w:ascii="Cambria Math" w:eastAsiaTheme="minorEastAsia" w:hAnsi="Cambria Math"/>
+                <w:lang w:val="en-US"/>
+              </w:rPr>
+              <m:t>A</m:t>
+            </m:r>
+          </m:e>
+          <m:sup>
+            <m:r>
+              <w:rPr>
+                <w:rFonts w:ascii="Cambria Math" w:eastAsiaTheme="minorEastAsia" w:hAnsi="Cambria Math"/>
+                <w:lang w:val="en-US"/>
+              </w:rPr>
+              <m:t>*</m:t>
+            </m:r>
+          </m:sup>
+        </m:sSup>
+      </m:oMath>
+      <w:r>
+        <w:rPr>
+          <w:rFonts w:eastAsiaTheme="minorEastAsia" w:hint="cs"/>
+          <w:rtl/>
+          <w:lang w:val="en-US"/>
+        </w:rPr>
+        <w:t xml:space="preserve"> שנועד להתמודד עם ניווט בסביבה לא מוכרת ע"י כך שהוא מניח שלא קיימים מכשולים ובעת גילוי מכשול ועדכון מחירים של קשתות</w:t>
+      </w:r>
+      <w:r>
+        <w:rPr>
+          <w:rFonts w:eastAsiaTheme="minorEastAsia" w:hint="cs"/>
+          <w:rtl/>
+          <w:lang w:val="en-US"/>
+        </w:rPr>
+        <w:t xml:space="preserve"> (אצלנו, הסרת קשתות קבועה או זמנית מהגרף)</w:t>
+      </w:r>
+      <w:r>
+        <w:rPr>
+          <w:rFonts w:eastAsiaTheme="minorEastAsia" w:hint="cs"/>
+          <w:rtl/>
+          <w:lang w:val="en-US"/>
+        </w:rPr>
+        <w:t>, האלגוריתם מבצע שינויים מקומיים במסלול האופטימלי כדי להגיע למסלול מהיר חדש במהירות גבוהה יחסית</w:t>
       </w:r>
       <w:r>
         <w:rPr>
@@ -3527,37 +3856,445 @@
         </w:rPr>
         <w:t>.</w:t>
       </w:r>
-      <w:r>
-        <w:rPr>
-          <w:rFonts w:eastAsiaTheme="minorEastAsia"/>
-          <w:rtl/>
-          <w:lang w:val="en-US"/>
-        </w:rPr>
-        <w:br/>
-      </w:r>
-      <w:r>
-        <w:rPr>
-          <w:rFonts w:eastAsiaTheme="minorEastAsia"/>
-          <w:rtl/>
-          <w:lang w:val="en-US"/>
-        </w:rPr>
-        <w:br/>
-      </w:r>
-      <w:r>
-        <w:rPr>
-          <w:rFonts w:eastAsiaTheme="minorEastAsia" w:hint="cs"/>
-          <w:rtl/>
-          <w:lang w:val="en-US"/>
-        </w:rPr>
-        <w:t xml:space="preserve">הפונקציה העיקרית שבעזרתה מוסיפים נקודות למפה היא </w:t>
-      </w:r>
-      <m:oMath>
+    </w:p>
+    <w:p>
+      <w:pPr>
+        <w:bidi/>
+        <w:rPr>
+          <w:rFonts w:eastAsiaTheme="minorEastAsia"/>
+          <w:rtl/>
+          <w:lang w:val="en-US"/>
+        </w:rPr>
+      </w:pPr>
+      <w:r>
+        <w:rPr>
+          <w:rFonts w:eastAsiaTheme="minorEastAsia" w:hint="cs"/>
+          <w:rtl/>
+          <w:lang w:val="en-US"/>
+        </w:rPr>
+        <w:t xml:space="preserve">בקובץ ממומשת גם המחלקה </w:t>
+      </w:r>
+      <w:r>
+        <w:rPr>
+          <w:rFonts w:eastAsiaTheme="minorEastAsia"/>
+          <w:lang w:val="en-US"/>
+        </w:rPr>
+        <w:t>PriorityQueue</w:t>
+      </w:r>
+      <w:r>
+        <w:rPr>
+          <w:rFonts w:eastAsiaTheme="minorEastAsia" w:hint="cs"/>
+          <w:rtl/>
+          <w:lang w:val="en-US"/>
+        </w:rPr>
+        <w:t xml:space="preserve"> שמממשת תור עדיפויות עבור האלגוריתם.</w:t>
+      </w:r>
+    </w:p>
+    <w:p>
+      <w:pPr>
+        <w:bidi/>
+        <w:rPr>
+          <w:rFonts w:eastAsiaTheme="minorEastAsia"/>
+          <w:rtl/>
+          <w:lang w:val="en-US"/>
+        </w:rPr>
+      </w:pPr>
+    </w:p>
+    <w:p>
+      <w:pPr>
+        <w:bidi/>
+        <w:rPr>
+          <w:rFonts w:eastAsiaTheme="minorEastAsia"/>
+          <w:rtl/>
+          <w:lang w:val="en-US"/>
+        </w:rPr>
+      </w:pPr>
+    </w:p>
+    <w:p>
+      <w:pPr>
+        <w:bidi/>
+        <w:rPr>
+          <w:rFonts w:eastAsiaTheme="minorEastAsia"/>
+          <w:rtl/>
+          <w:lang w:val="en-US"/>
+        </w:rPr>
+      </w:pPr>
+      <w:r>
+        <w:rPr>
+          <w:rFonts w:hint="cs"/>
+          <w:rtl/>
+          <w:lang w:val="en-US"/>
+        </w:rPr>
+        <w:t xml:space="preserve">הקובץ </w:t>
+      </w:r>
+      <m:oMath>
+        <m:r>
+          <w:rPr>
+            <w:rFonts w:ascii="Cambria Math" w:hAnsi="Cambria Math"/>
+            <w:lang w:val="en-US"/>
+          </w:rPr>
+          <m:t>PRM</m:t>
+        </m:r>
+        <m:r>
+          <w:rPr>
+            <w:rFonts w:ascii="Cambria Math" w:hAnsi="Cambria Math"/>
+            <w:lang w:val="en-US"/>
+          </w:rPr>
+          <m:t>.py</m:t>
+        </m:r>
+      </m:oMath>
+      <w:r>
+        <w:rPr>
+          <w:rFonts w:eastAsiaTheme="minorEastAsia" w:hint="cs"/>
+          <w:rtl/>
+          <w:lang w:val="en-US"/>
+        </w:rPr>
+        <w:t>:</w:t>
+      </w:r>
+      <w:r>
+        <w:rPr>
+          <w:rFonts w:eastAsiaTheme="minorEastAsia"/>
+          <w:lang w:val="en-US"/>
+        </w:rPr>
+        <w:t xml:space="preserve"> </w:t>
+      </w:r>
+    </w:p>
+    <w:p>
+      <w:pPr>
+        <w:bidi/>
+        <w:rPr>
+          <w:rFonts w:eastAsiaTheme="minorEastAsia" w:hint="cs"/>
+          <w:rtl/>
+          <w:lang w:val="en-US"/>
+        </w:rPr>
+      </w:pPr>
+      <w:r>
+        <w:rPr>
+          <w:rFonts w:eastAsiaTheme="minorEastAsia" w:hint="cs"/>
+          <w:rtl/>
+          <w:lang w:val="en-US"/>
+        </w:rPr>
+        <w:t>תפקיד הקובץ הוא לנהל את ה-</w:t>
+      </w:r>
+      <w:r>
+        <w:rPr>
+          <w:rFonts w:eastAsiaTheme="minorEastAsia"/>
+          <w:lang w:val="en-US"/>
+        </w:rPr>
+        <w:t>roadmap</w:t>
+      </w:r>
+      <w:r>
+        <w:rPr>
+          <w:rFonts w:eastAsiaTheme="minorEastAsia" w:hint="cs"/>
+          <w:rtl/>
+          <w:lang w:val="en-US"/>
+        </w:rPr>
+        <w:t xml:space="preserve"> שבקוד (זהו לא בדיוק </w:t>
+      </w:r>
+      <w:r>
+        <w:rPr>
+          <w:rFonts w:eastAsiaTheme="minorEastAsia" w:hint="cs"/>
+          <w:lang w:val="en-US"/>
+        </w:rPr>
+        <w:t>PRM</w:t>
+      </w:r>
+      <w:r>
+        <w:rPr>
+          <w:rFonts w:eastAsiaTheme="minorEastAsia" w:hint="cs"/>
+          <w:rtl/>
+          <w:lang w:val="en-US"/>
+        </w:rPr>
+        <w:t xml:space="preserve"> כי הנקודות לא מוגרלות באקראיות</w:t>
+      </w:r>
+      <w:r>
+        <w:rPr>
+          <w:rFonts w:eastAsiaTheme="minorEastAsia" w:hint="cs"/>
+          <w:rtl/>
+          <w:lang w:val="en-US"/>
+        </w:rPr>
+        <w:t xml:space="preserve"> אלא מפוזרות באופן אחיד במעין רשת</w:t>
+      </w:r>
+      <w:r>
+        <w:rPr>
+          <w:rFonts w:eastAsiaTheme="minorEastAsia" w:hint="cs"/>
+          <w:rtl/>
+          <w:lang w:val="en-US"/>
+        </w:rPr>
+        <w:t xml:space="preserve">). </w:t>
+      </w:r>
+      <w:r>
+        <w:rPr>
+          <w:rFonts w:eastAsiaTheme="minorEastAsia" w:hint="cs"/>
+          <w:rtl/>
+          <w:lang w:val="en-US"/>
+        </w:rPr>
+        <w:t>ה-</w:t>
+      </w:r>
+      <w:r>
+        <w:rPr>
+          <w:rFonts w:eastAsiaTheme="minorEastAsia"/>
+          <w:lang w:val="en-US"/>
+        </w:rPr>
+        <w:t>roadmap</w:t>
+      </w:r>
+      <w:r>
+        <w:rPr>
+          <w:rFonts w:eastAsiaTheme="minorEastAsia" w:hint="cs"/>
+          <w:rtl/>
+          <w:lang w:val="en-US"/>
+        </w:rPr>
+        <w:t xml:space="preserve"> הוא </w:t>
+      </w:r>
+      <w:r>
+        <w:rPr>
+          <w:rFonts w:eastAsiaTheme="minorEastAsia" w:hint="cs"/>
+          <w:rtl/>
+          <w:lang w:val="en-US"/>
+        </w:rPr>
+        <w:t xml:space="preserve">גרף מכוון וממושקל </w:t>
+      </w:r>
+      <w:r>
+        <w:rPr>
+          <w:rFonts w:eastAsiaTheme="minorEastAsia" w:hint="cs"/>
+          <w:rtl/>
+          <w:lang w:val="en-US"/>
+        </w:rPr>
+        <w:t>במרחב מדגם תלת-מימדי שכולל שתי דרגות למיקום ועוד דרגה לזווית המכונית. קודקודים בגרף המתאים מחוברים ע"י קשת אם המיקומים המתאימים לקודקוד</w:t>
+      </w:r>
+      <w:r>
+        <w:rPr>
+          <w:rFonts w:eastAsiaTheme="minorEastAsia" w:hint="cs"/>
+          <w:rtl/>
+          <w:lang w:val="en-US"/>
+        </w:rPr>
+        <w:t xml:space="preserve">ים קרובים מספיק אחד לשני ואם ניתן להגיע מקודקוד אחד לשני ע"י נסיעה של הרובוט בזווית קבועה של הגלגלים (עד כדי זווית מקסימלית שהוגדרה באזור הקבועים בקוד). </w:t>
+      </w:r>
+      <w:r>
+        <w:rPr>
+          <w:rFonts w:eastAsiaTheme="minorEastAsia" w:hint="cs"/>
+          <w:rtl/>
+          <w:lang w:val="en-US"/>
+        </w:rPr>
+        <w:t xml:space="preserve">מכיוון שהגרף בנוי בצורה של </w:t>
+      </w:r>
+      <w:r>
+        <w:rPr>
+          <w:rFonts w:eastAsiaTheme="minorEastAsia" w:hint="cs"/>
+          <w:rtl/>
+          <w:lang w:val="en-US"/>
+        </w:rPr>
+        <w:t>רשת</w:t>
+      </w:r>
+      <w:r>
+        <w:rPr>
+          <w:rFonts w:eastAsiaTheme="minorEastAsia" w:hint="cs"/>
+          <w:rtl/>
+          <w:lang w:val="en-US"/>
+        </w:rPr>
+        <w:t xml:space="preserve">, נובעת סימטריה בין המיקומים השונים ולכן על מנת להקל על החישוב המקדים </w:t>
+      </w:r>
+      <w:r>
+        <w:rPr>
+          <w:rFonts w:eastAsiaTheme="minorEastAsia" w:hint="cs"/>
+          <w:rtl/>
+          <w:lang w:val="en-US"/>
+        </w:rPr>
+        <w:t xml:space="preserve">(בניית </w:t>
+      </w:r>
+      <w:r>
+        <w:rPr>
+          <w:rFonts w:eastAsiaTheme="minorEastAsia" w:hint="cs"/>
+          <w:rtl/>
+          <w:lang w:val="en-US"/>
+        </w:rPr>
+        <w:t>הגרף</w:t>
+      </w:r>
+      <w:r>
+        <w:rPr>
+          <w:rFonts w:eastAsiaTheme="minorEastAsia" w:hint="cs"/>
+          <w:rtl/>
+          <w:lang w:val="en-US"/>
+        </w:rPr>
+        <w:t xml:space="preserve"> ההתחלתי)</w:t>
+      </w:r>
+      <w:r>
+        <w:rPr>
+          <w:rFonts w:eastAsiaTheme="minorEastAsia" w:hint="cs"/>
+          <w:rtl/>
+          <w:lang w:val="en-US"/>
+        </w:rPr>
+        <w:t>, אנו מחשבים את הקשתות המתאימות עבוד קודקוד ספציפי ומעתיקים את הקשתות האלו לשאר הקודקודים.</w:t>
+      </w:r>
+      <w:r>
+        <w:rPr>
+          <w:rFonts w:eastAsiaTheme="minorEastAsia" w:hint="cs"/>
+          <w:rtl/>
+          <w:lang w:val="en-US"/>
+        </w:rPr>
+        <w:t xml:space="preserve"> במפה סטנדרטית מהמפות בתיקייה </w:t>
+      </w:r>
+      <w:r>
+        <w:rPr>
+          <w:rFonts w:eastAsiaTheme="minorEastAsia"/>
+          <w:lang w:val="en-US"/>
+        </w:rPr>
+        <w:t>mazes</w:t>
+      </w:r>
+      <w:r>
+        <w:rPr>
+          <w:rFonts w:eastAsiaTheme="minorEastAsia" w:hint="cs"/>
+          <w:rtl/>
+          <w:lang w:val="en-US"/>
+        </w:rPr>
+        <w:t xml:space="preserve"> </w:t>
+      </w:r>
+      <w:r>
+        <w:rPr>
+          <w:rFonts w:eastAsiaTheme="minorEastAsia" w:hint="cs"/>
+          <w:rtl/>
+          <w:lang w:val="en-US"/>
+        </w:rPr>
+        <w:t>הגרף  ההתחלתי יכיל בערך מיליון קודקודים ובערך 10 מיליון קשתות</w:t>
+      </w:r>
+      <w:r>
+        <w:rPr>
+          <w:rFonts w:eastAsiaTheme="minorEastAsia" w:hint="cs"/>
+          <w:rtl/>
+          <w:lang w:val="en-US"/>
+        </w:rPr>
+        <w:t>, על כן תחילת הריצה שבה המכוניות יפגשו במספר רב של מכשולים חדשים תהיה ככל הנראה איטית יותר מהמשכה</w:t>
+      </w:r>
+      <w:r>
+        <w:rPr>
+          <w:rFonts w:eastAsiaTheme="minorEastAsia" w:hint="cs"/>
+          <w:rtl/>
+          <w:lang w:val="en-US"/>
+        </w:rPr>
+        <w:t xml:space="preserve"> שבה הגרף קטן יותר ולא מתבצע</w:t>
+      </w:r>
+      <w:r>
+        <w:rPr>
+          <w:rFonts w:eastAsiaTheme="minorEastAsia" w:hint="cs"/>
+          <w:rtl/>
+          <w:lang w:val="en-US"/>
+        </w:rPr>
+        <w:t>ים</w:t>
+      </w:r>
+      <w:r>
+        <w:rPr>
+          <w:rFonts w:eastAsiaTheme="minorEastAsia" w:hint="cs"/>
+          <w:rtl/>
+          <w:lang w:val="en-US"/>
+        </w:rPr>
+        <w:t xml:space="preserve"> בו שינויים רבים</w:t>
+      </w:r>
+      <w:r>
+        <w:rPr>
+          <w:rFonts w:eastAsiaTheme="minorEastAsia" w:hint="cs"/>
+          <w:rtl/>
+          <w:lang w:val="en-US"/>
+        </w:rPr>
+        <w:t>.</w:t>
+      </w:r>
+    </w:p>
+    <w:p>
+      <w:pPr>
+        <w:bidi/>
+        <w:rPr>
+          <w:rFonts w:eastAsiaTheme="minorEastAsia" w:hint="cs"/>
+          <w:rtl/>
+          <w:lang w:val="en-US"/>
+        </w:rPr>
+      </w:pPr>
+      <w:r>
+        <w:rPr>
+          <w:rFonts w:eastAsiaTheme="minorEastAsia" w:hint="cs"/>
+          <w:rtl/>
+          <w:lang w:val="en-US"/>
+        </w:rPr>
+        <w:t xml:space="preserve">המחלקה </w:t>
+      </w:r>
+      <w:r>
+        <w:rPr>
+          <w:rFonts w:eastAsiaTheme="minorEastAsia"/>
+          <w:lang w:val="en-US"/>
+        </w:rPr>
+        <w:t>PRM</w:t>
+      </w:r>
+      <w:r>
+        <w:rPr>
+          <w:rFonts w:eastAsiaTheme="minorEastAsia" w:hint="cs"/>
+          <w:rtl/>
+          <w:lang w:val="en-US"/>
+        </w:rPr>
+        <w:t xml:space="preserve"> בקוד מייצרת את </w:t>
+      </w:r>
+      <w:r>
+        <w:rPr>
+          <w:rFonts w:eastAsiaTheme="minorEastAsia"/>
+          <w:lang w:val="en-US"/>
+        </w:rPr>
+        <w:t xml:space="preserve"> </w:t>
+      </w:r>
+      <w:r>
+        <w:rPr>
+          <w:rFonts w:eastAsiaTheme="minorEastAsia" w:hint="cs"/>
+          <w:rtl/>
+          <w:lang w:val="en-US"/>
+        </w:rPr>
+        <w:t>הגרף המתאים שמשותף בין כל הרובוטים בריצה. כאשר רובוט נתקל במכשול, הקודקודים והקשתות שלא ניתנים לשימוש בגלל המכשול (כלומר המכשול חוסם אותם) נמחקים אצל כל הרובוטים והם מחשבים את מסלול התנועה שלהם מחדש בהתאם למידע החדש</w:t>
+      </w:r>
+      <w:r>
+        <w:rPr>
+          <w:rFonts w:eastAsiaTheme="minorEastAsia" w:hint="cs"/>
+          <w:rtl/>
+          <w:lang w:val="en-US"/>
+        </w:rPr>
+        <w:t xml:space="preserve"> בעזרת האלגוריתם </w:t>
+      </w:r>
+      <m:oMath>
+        <m:sSup>
+          <m:sSupPr>
+            <m:ctrlPr>
+              <w:rPr>
+                <w:rFonts w:ascii="Cambria Math" w:eastAsiaTheme="minorEastAsia" w:hAnsi="Cambria Math"/>
+                <w:i/>
+                <w:lang w:val="en-US"/>
+              </w:rPr>
+            </m:ctrlPr>
+          </m:sSupPr>
+          <m:e>
+            <m:r>
+              <w:rPr>
+                <w:rFonts w:ascii="Cambria Math" w:eastAsiaTheme="minorEastAsia" w:hAnsi="Cambria Math"/>
+                <w:lang w:val="en-US"/>
+              </w:rPr>
+              <m:t>D</m:t>
+            </m:r>
+          </m:e>
+          <m:sup>
+            <m:r>
+              <w:rPr>
+                <w:rFonts w:ascii="Cambria Math" w:eastAsiaTheme="minorEastAsia" w:hAnsi="Cambria Math"/>
+                <w:lang w:val="en-US"/>
+              </w:rPr>
+              <m:t>*</m:t>
+            </m:r>
+          </m:sup>
+        </m:sSup>
         <m:r>
           <w:rPr>
             <w:rFonts w:ascii="Cambria Math" w:eastAsiaTheme="minorEastAsia" w:hAnsi="Cambria Math"/>
             <w:lang w:val="en-US"/>
           </w:rPr>
-          <m:t>add_points_to_map</m:t>
+          <m:t xml:space="preserve"> </m:t>
+        </m:r>
+        <m:r>
+          <w:rPr>
+            <w:rFonts w:ascii="Cambria Math" w:eastAsiaTheme="minorEastAsia" w:hAnsi="Cambria Math"/>
+            <w:lang w:val="en-US"/>
+          </w:rPr>
+          <m:t>lite</m:t>
         </m:r>
       </m:oMath>
       <w:r>
@@ -3568,144 +4305,12 @@
         </w:rPr>
         <w:t>.</w:t>
       </w:r>
-      <w:r>
-        <w:rPr>
-          <w:rFonts w:eastAsiaTheme="minorEastAsia"/>
-          <w:rtl/>
-          <w:lang w:val="en-US"/>
-        </w:rPr>
-        <w:br/>
-      </w:r>
-      <w:r>
-        <w:rPr>
-          <w:rFonts w:eastAsiaTheme="minorEastAsia" w:hint="cs"/>
-          <w:rtl/>
-          <w:lang w:val="en-US"/>
-        </w:rPr>
-        <w:t>היא מסננת נקודות לא רלוונטיות, שכבר מוכלות במלבן ששייך למפה</w:t>
-      </w:r>
-      <w:r>
-        <w:rPr>
-          <w:rFonts w:eastAsiaTheme="minorEastAsia"/>
-          <w:rtl/>
-          <w:lang w:val="en-US"/>
-        </w:rPr>
-        <w:br/>
-      </w:r>
-      <w:r>
-        <w:rPr>
-          <w:rFonts w:eastAsiaTheme="minorEastAsia" w:hint="cs"/>
-          <w:rtl/>
-          <w:lang w:val="en-US"/>
-        </w:rPr>
-        <w:t>מפרקת את רשימת הנקודות הנותרת ל</w:t>
-      </w:r>
-      <w:r>
-        <w:rPr>
-          <w:rFonts w:eastAsiaTheme="minorEastAsia" w:hint="cs"/>
-          <w:rtl/>
-          <w:lang w:val="en-US"/>
-        </w:rPr>
-        <w:t xml:space="preserve">נקודות שנבעו ממכשולים נפרדים, בעזרת קבוע מרחק בין 2 נקודות סמוכות </w:t>
-      </w:r>
-      <w:r>
-        <w:rPr>
-          <w:rFonts w:eastAsiaTheme="minorEastAsia"/>
-          <w:rtl/>
-          <w:lang w:val="en-US"/>
-        </w:rPr>
-        <w:t>–</w:t>
-      </w:r>
-      <w:r>
-        <w:rPr>
-          <w:rFonts w:eastAsiaTheme="minorEastAsia" w:hint="cs"/>
-          <w:rtl/>
-          <w:lang w:val="en-US"/>
-        </w:rPr>
-        <w:t xml:space="preserve"> אם 2 סריקות סמוכות (בזמן) </w:t>
-      </w:r>
-      <w:r>
-        <w:rPr>
-          <w:rFonts w:eastAsiaTheme="minorEastAsia" w:hint="cs"/>
-          <w:rtl/>
-          <w:lang w:val="en-US"/>
-        </w:rPr>
-        <w:t>רחוקות זו מזו , הקוד יפרק את הישרים ויניח שנבעו מ2 מכשולים שונים.</w:t>
-      </w:r>
-      <w:r>
-        <w:rPr>
-          <w:rFonts w:eastAsiaTheme="minorEastAsia"/>
-          <w:rtl/>
-          <w:lang w:val="en-US"/>
-        </w:rPr>
-        <w:br/>
-      </w:r>
-      <w:r>
-        <w:rPr>
-          <w:rFonts w:eastAsiaTheme="minorEastAsia" w:hint="cs"/>
-          <w:rtl/>
-          <w:lang w:val="en-US"/>
-        </w:rPr>
-        <w:t>כעת לכל קבוצת נקודות, מחושב</w:t>
-      </w:r>
-      <w:r>
-        <w:rPr>
-          <w:rFonts w:eastAsiaTheme="minorEastAsia" w:hint="cs"/>
-          <w:rtl/>
-          <w:lang w:val="en-US"/>
-        </w:rPr>
-        <w:t xml:space="preserve">ת המסילה </w:t>
-      </w:r>
-      <w:proofErr w:type="spellStart"/>
-      <w:r>
-        <w:rPr>
-          <w:rFonts w:eastAsiaTheme="minorEastAsia" w:hint="cs"/>
-          <w:rtl/>
-          <w:lang w:val="en-US"/>
-        </w:rPr>
-        <w:t>הפוליגונלית</w:t>
-      </w:r>
-      <w:proofErr w:type="spellEnd"/>
-      <w:r>
-        <w:rPr>
-          <w:rFonts w:eastAsiaTheme="minorEastAsia" w:hint="cs"/>
-          <w:rtl/>
-          <w:lang w:val="en-US"/>
-        </w:rPr>
-        <w:t xml:space="preserve"> בעזרת </w:t>
-      </w:r>
-      <m:oMath>
-        <m:r>
-          <w:rPr>
-            <w:rFonts w:ascii="Cambria Math" w:eastAsiaTheme="minorEastAsia" w:hAnsi="Cambria Math"/>
-            <w:lang w:val="en-US"/>
-          </w:rPr>
-          <m:t>RDP</m:t>
-        </m:r>
-      </m:oMath>
-      <w:r>
-        <w:rPr>
-          <w:rFonts w:eastAsiaTheme="minorEastAsia"/>
-          <w:lang w:val="en-US"/>
-        </w:rPr>
-        <w:t>.</w:t>
-      </w:r>
-    </w:p>
-    <w:p>
-      <w:pPr>
-        <w:bidi/>
-        <w:rPr>
-          <w:rFonts w:eastAsiaTheme="minorEastAsia"/>
-          <w:rtl/>
-          <w:lang w:val="en-US"/>
-        </w:rPr>
-      </w:pPr>
-    </w:p>
-    <w:p>
-      <w:pPr>
-        <w:bidi/>
-        <w:rPr>
-          <w:rFonts w:eastAsiaTheme="minorEastAsia"/>
+    </w:p>
+    <w:p>
+      <w:pPr>
+        <w:bidi/>
+        <w:rPr>
+          <w:rFonts w:eastAsiaTheme="minorEastAsia" w:hint="cs"/>
           <w:rtl/>
           <w:lang w:val="en-US"/>
         </w:rPr>
@@ -3724,6 +4329,95 @@
 <file path=word/numbering.xml><?xml version="1.0" encoding="utf-8"?>
 <w:numbering xmlns:wpc="http://schemas.microsoft.com/office/word/2010/wordprocessingCanvas" xmlns:cx="http://schemas.microsoft.com/office/drawing/2014/chartex" xmlns:cx1="http://schemas.microsoft.com/office/drawing/2015/9/8/chartex" xmlns:cx2="http://schemas.microsoft.com/office/drawing/2015/10/21/chartex" xmlns:cx3="http://schemas.microsoft.com/office/drawing/2016/5/9/chartex" xmlns:cx4="http://schemas.microsoft.com/office/drawing/2016/5/10/chartex" xmlns:cx5="http://schemas.microsoft.com/office/drawing/2016/5/11/chartex" xmlns:cx6="http://schemas.microsoft.com/office/drawing/2016/5/12/chartex" xmlns:cx7="http://schemas.microsoft.com/office/drawing/2016/5/13/chartex" xmlns:cx8="http://schemas.microsoft.com/office/drawing/2016/5/14/chartex" xmlns:mc="http://schemas.openxmlformats.org/markup-compatibility/2006" xmlns:aink="http://schemas.microsoft.com/office/drawing/2016/ink" xmlns:am3d="http://schemas.microsoft.com/office/drawing/2017/model3d" xmlns:o="urn:schemas-microsoft-com:office:office" xmlns:oel="http://schemas.microsoft.com/office/2019/extlst" xmlns:r="http://schemas.openxmlformats.org/officeDocument/2006/relationships" xmlns:m="http://schemas.openxmlformats.org/officeDocument/2006/math" xmlns:v="urn:schemas-microsoft-com:vml" xmlns:wp14="http://schemas.microsoft.com/office/word/2010/wordprocessingDrawing" xmlns:wp="http://schemas.openxmlformats.org/drawingml/2006/wordprocessingDrawing" xmlns:w10="urn:schemas-microsoft-com:office:word" xmlns:w="http://schemas.openxmlformats.org/wordprocessingml/2006/main" xmlns:w14="http://schemas.microsoft.com/office/word/2010/wordml" xmlns:w15="http://schemas.microsoft.com/office/word/2012/wordml" xmlns:w16cex="http://schemas.microsoft.com/office/word/2018/wordml/cex" xmlns:w16cid="http://schemas.microsoft.com/office/word/2016/wordml/cid" xmlns:w16="http://schemas.microsoft.com/office/word/2018/wordml" xmlns:w16sdtdh="http://schemas.microsoft.com/office/word/2020/wordml/sdtdatahash" xmlns:w16se="http://schemas.microsoft.com/office/word/2015/wordml/symex" xmlns:wpg="http://schemas.microsoft.com/office/word/2010/wordprocessingGroup" xmlns:wpi="http://schemas.microsoft.com/office/word/2010/wordprocessingInk" xmlns:wne="http://schemas.microsoft.com/office/word/2006/wordml" xmlns:wps="http://schemas.microsoft.com/office/word/2010/wordprocessingShape" mc:Ignorable="w14 w15 w16se w16cid w16 w16cex w16sdtdh wp14">
   <w:abstractNum w:abstractNumId="0" w15:restartNumberingAfterBreak="0">
+    <w:nsid w:val="26430B84"/>
+    <w:multiLevelType w:val="hybridMultilevel"/>
+    <w:tmpl w:val="C710698C"/>
+    <w:lvl w:ilvl="0" w:tplc="FFFFFFFF">
+      <w:start w:val="1"/>
+      <w:numFmt w:val="decimal"/>
+      <w:lvlText w:val="%1."/>
+      <w:lvlJc w:val="left"/>
+      <w:pPr>
+        <w:ind w:left="720" w:hanging="360"/>
+      </w:pPr>
+      <w:rPr>
+        <w:rFonts w:hint="default"/>
+      </w:rPr>
+    </w:lvl>
+    <w:lvl w:ilvl="1" w:tplc="FFFFFFFF" w:tentative="1">
+      <w:start w:val="1"/>
+      <w:numFmt w:val="lowerLetter"/>
+      <w:lvlText w:val="%2."/>
+      <w:lvlJc w:val="left"/>
+      <w:pPr>
+        <w:ind w:left="1440" w:hanging="360"/>
+      </w:pPr>
+    </w:lvl>
+    <w:lvl w:ilvl="2" w:tplc="FFFFFFFF" w:tentative="1">
+      <w:start w:val="1"/>
+      <w:numFmt w:val="lowerRoman"/>
+      <w:lvlText w:val="%3."/>
+      <w:lvlJc w:val="right"/>
+      <w:pPr>
+        <w:ind w:left="2160" w:hanging="180"/>
+      </w:pPr>
+    </w:lvl>
+    <w:lvl w:ilvl="3" w:tplc="FFFFFFFF" w:tentative="1">
+      <w:start w:val="1"/>
+      <w:numFmt w:val="decimal"/>
+      <w:lvlText w:val="%4."/>
+      <w:lvlJc w:val="left"/>
+      <w:pPr>
+        <w:ind w:left="2880" w:hanging="360"/>
+      </w:pPr>
+    </w:lvl>
+    <w:lvl w:ilvl="4" w:tplc="FFFFFFFF" w:tentative="1">
+      <w:start w:val="1"/>
+      <w:numFmt w:val="lowerLetter"/>
+      <w:lvlText w:val="%5."/>
+      <w:lvlJc w:val="left"/>
+      <w:pPr>
+        <w:ind w:left="3600" w:hanging="360"/>
+      </w:pPr>
+    </w:lvl>
+    <w:lvl w:ilvl="5" w:tplc="FFFFFFFF" w:tentative="1">
+      <w:start w:val="1"/>
+      <w:numFmt w:val="lowerRoman"/>
+      <w:lvlText w:val="%6."/>
+      <w:lvlJc w:val="right"/>
+      <w:pPr>
+        <w:ind w:left="4320" w:hanging="180"/>
+      </w:pPr>
+    </w:lvl>
+    <w:lvl w:ilvl="6" w:tplc="FFFFFFFF" w:tentative="1">
+      <w:start w:val="1"/>
+      <w:numFmt w:val="decimal"/>
+      <w:lvlText w:val="%7."/>
+      <w:lvlJc w:val="left"/>
+      <w:pPr>
+        <w:ind w:left="5040" w:hanging="360"/>
+      </w:pPr>
+    </w:lvl>
+    <w:lvl w:ilvl="7" w:tplc="FFFFFFFF" w:tentative="1">
+      <w:start w:val="1"/>
+      <w:numFmt w:val="lowerLetter"/>
+      <w:lvlText w:val="%8."/>
+      <w:lvlJc w:val="left"/>
+      <w:pPr>
+        <w:ind w:left="5760" w:hanging="360"/>
+      </w:pPr>
+    </w:lvl>
+    <w:lvl w:ilvl="8" w:tplc="FFFFFFFF" w:tentative="1">
+      <w:start w:val="1"/>
+      <w:numFmt w:val="lowerRoman"/>
+      <w:lvlText w:val="%9."/>
+      <w:lvlJc w:val="right"/>
+      <w:pPr>
+        <w:ind w:left="6480" w:hanging="180"/>
+      </w:pPr>
+    </w:lvl>
+  </w:abstractNum>
+  <w:abstractNum w:abstractNumId="1" w15:restartNumberingAfterBreak="0">
     <w:nsid w:val="303C2E97"/>
     <w:multiLevelType w:val="hybridMultilevel"/>
     <w:tmpl w:val="C710698C"/>
@@ -3813,6 +4507,9 @@
     </w:lvl>
   </w:abstractNum>
   <w:num w:numId="1" w16cid:durableId="1050112956">
+    <w:abstractNumId w:val="1"/>
+  </w:num>
+  <w:num w:numId="2" w16cid:durableId="1833258399">
     <w:abstractNumId w:val="0"/>
   </w:num>
 </w:numbering>
@@ -4216,6 +4913,7 @@
   <w:style w:type="paragraph" w:default="1" w:styleId="Normal">
     <w:name w:val="Normal"/>
     <w:qFormat/>
+    <w:rsid w:val="007226CA"/>
   </w:style>
   <w:style w:type="character" w:default="1" w:styleId="DefaultParagraphFont">
     <w:name w:val="Default Paragraph Font"/>
@@ -4264,6 +4962,41 @@
       <w:ind w:left="720"/>
       <w:contextualSpacing/>
     </w:pPr>
+  </w:style>
+  <w:style w:type="character" w:styleId="Hyperlink">
+    <w:name w:val="Hyperlink"/>
+    <w:basedOn w:val="DefaultParagraphFont"/>
+    <w:uiPriority w:val="99"/>
+    <w:unhideWhenUsed/>
+    <w:rsid w:val="00865DE8"/>
+    <w:rPr>
+      <w:color w:val="0563C1" w:themeColor="hyperlink"/>
+      <w:u w:val="single"/>
+    </w:rPr>
+  </w:style>
+  <w:style w:type="character" w:styleId="UnresolvedMention">
+    <w:name w:val="Unresolved Mention"/>
+    <w:basedOn w:val="DefaultParagraphFont"/>
+    <w:uiPriority w:val="99"/>
+    <w:semiHidden/>
+    <w:unhideWhenUsed/>
+    <w:rsid w:val="00865DE8"/>
+    <w:rPr>
+      <w:color w:val="605E5C"/>
+      <w:shd w:val="clear" w:color="auto" w:fill="E1DFDD"/>
+    </w:rPr>
+  </w:style>
+  <w:style w:type="character" w:styleId="FollowedHyperlink">
+    <w:name w:val="FollowedHyperlink"/>
+    <w:basedOn w:val="DefaultParagraphFont"/>
+    <w:uiPriority w:val="99"/>
+    <w:semiHidden/>
+    <w:unhideWhenUsed/>
+    <w:rsid w:val="008C16B3"/>
+    <w:rPr>
+      <w:color w:val="954F72" w:themeColor="followedHyperlink"/>
+      <w:u w:val="single"/>
+    </w:rPr>
   </w:style>
 </w:styles>
 </file>

</xml_diff>

<commit_message>
renamed main.py, updated docs
</commit_message>
<xml_diff>
--- a/Programer_guide.docx
+++ b/Programer_guide.docx
@@ -1,23 +1,29 @@
 
 <file path=word/document.xml><?xml version="1.0" encoding="utf-8"?>
-<w:document xmlns:wpc="http://schemas.microsoft.com/office/word/2010/wordprocessingCanvas" xmlns:cx="http://schemas.microsoft.com/office/drawing/2014/chartex" xmlns:mc="http://schemas.openxmlformats.org/markup-compatibility/2006" xmlns:o="urn:schemas-microsoft-com:office:office" xmlns:r="http://schemas.openxmlformats.org/officeDocument/2006/relationships" xmlns:m="http://schemas.openxmlformats.org/officeDocument/2006/math" xmlns:v="urn:schemas-microsoft-com:vml" xmlns:wp14="http://schemas.microsoft.com/office/word/2010/wordprocessingDrawing" xmlns:wp="http://schemas.openxmlformats.org/drawingml/2006/wordprocessingDrawing" xmlns:w10="urn:schemas-microsoft-com:office:word" xmlns:w="http://schemas.openxmlformats.org/wordprocessingml/2006/main" xmlns:w14="http://schemas.microsoft.com/office/word/2010/wordml" xmlns:w15="http://schemas.microsoft.com/office/word/2012/wordml" xmlns:w16se="http://schemas.microsoft.com/office/word/2015/wordml/symex" xmlns:wpg="http://schemas.microsoft.com/office/word/2010/wordprocessingGroup" xmlns:wpi="http://schemas.microsoft.com/office/word/2010/wordprocessingInk" xmlns:wne="http://schemas.microsoft.com/office/word/2006/wordml" xmlns:wps="http://schemas.microsoft.com/office/word/2010/wordprocessingShape" mc:Ignorable="w14 w15 w16se wp14">
+<w:document xmlns:wpc="http://schemas.microsoft.com/office/word/2010/wordprocessingCanvas" xmlns:cx="http://schemas.microsoft.com/office/drawing/2014/chartex" xmlns:cx1="http://schemas.microsoft.com/office/drawing/2015/9/8/chartex" xmlns:cx2="http://schemas.microsoft.com/office/drawing/2015/10/21/chartex" xmlns:cx3="http://schemas.microsoft.com/office/drawing/2016/5/9/chartex" xmlns:cx4="http://schemas.microsoft.com/office/drawing/2016/5/10/chartex" xmlns:cx5="http://schemas.microsoft.com/office/drawing/2016/5/11/chartex" xmlns:cx6="http://schemas.microsoft.com/office/drawing/2016/5/12/chartex" xmlns:cx7="http://schemas.microsoft.com/office/drawing/2016/5/13/chartex" xmlns:cx8="http://schemas.microsoft.com/office/drawing/2016/5/14/chartex" xmlns:mc="http://schemas.openxmlformats.org/markup-compatibility/2006" xmlns:aink="http://schemas.microsoft.com/office/drawing/2016/ink" xmlns:am3d="http://schemas.microsoft.com/office/drawing/2017/model3d" xmlns:o="urn:schemas-microsoft-com:office:office" xmlns:oel="http://schemas.microsoft.com/office/2019/extlst" xmlns:r="http://schemas.openxmlformats.org/officeDocument/2006/relationships" xmlns:m="http://schemas.openxmlformats.org/officeDocument/2006/math" xmlns:v="urn:schemas-microsoft-com:vml" xmlns:wp14="http://schemas.microsoft.com/office/word/2010/wordprocessingDrawing" xmlns:wp="http://schemas.openxmlformats.org/drawingml/2006/wordprocessingDrawing" xmlns:w10="urn:schemas-microsoft-com:office:word" xmlns:w="http://schemas.openxmlformats.org/wordprocessingml/2006/main" xmlns:w14="http://schemas.microsoft.com/office/word/2010/wordml" xmlns:w15="http://schemas.microsoft.com/office/word/2012/wordml" xmlns:w16cex="http://schemas.microsoft.com/office/word/2018/wordml/cex" xmlns:w16cid="http://schemas.microsoft.com/office/word/2016/wordml/cid" xmlns:w16="http://schemas.microsoft.com/office/word/2018/wordml" xmlns:w16sdtdh="http://schemas.microsoft.com/office/word/2020/wordml/sdtdatahash" xmlns:w16se="http://schemas.microsoft.com/office/word/2015/wordml/symex" xmlns:wpg="http://schemas.microsoft.com/office/word/2010/wordprocessingGroup" xmlns:wpi="http://schemas.microsoft.com/office/word/2010/wordprocessingInk" xmlns:wne="http://schemas.microsoft.com/office/word/2006/wordml" xmlns:wps="http://schemas.microsoft.com/office/word/2010/wordprocessingShape" mc:Ignorable="w14 w15 w16se w16cid w16 w16cex w16sdtdh wp14">
   <w:body>
     <w:p>
       <w:pPr>
         <w:bidi/>
-        <w:rPr>
-          <w:rFonts w:eastAsiaTheme="minorEastAsia"/>
+        <w:jc w:val="center"/>
+        <w:rPr>
+          <w:sz w:val="32"/>
+          <w:szCs w:val="32"/>
+          <w:u w:val="single"/>
           <w:rtl/>
           <w:lang w:val="en-US"/>
         </w:rPr>
       </w:pPr>
       <w:r>
         <w:rPr>
-          <w:rFonts w:eastAsiaTheme="minorEastAsia" w:hint="cs"/>
-          <w:rtl/>
-          <w:lang w:val="en-US"/>
-        </w:rPr>
-        <w:t>תיאור הבעיה:</w:t>
+          <w:rFonts w:hint="cs"/>
+          <w:sz w:val="32"/>
+          <w:szCs w:val="32"/>
+          <w:u w:val="single"/>
+          <w:rtl/>
+          <w:lang w:val="en-US"/>
+        </w:rPr>
+        <w:t>מדריך למתכנת</w:t>
       </w:r>
     </w:p>
     <w:p>
@@ -31,584 +37,6 @@
       </w:pPr>
       <w:r>
         <w:rPr>
-          <w:rFonts w:eastAsiaTheme="minorEastAsia" w:hint="cs"/>
-          <w:rtl/>
-          <w:lang w:val="en-US"/>
-        </w:rPr>
-        <w:t xml:space="preserve">ישנם </w:t>
-      </w:r>
-      <m:oMath>
-        <m:r>
-          <w:rPr>
-            <w:rFonts w:ascii="Cambria Math" w:eastAsiaTheme="minorEastAsia" w:hAnsi="Cambria Math"/>
-            <w:lang w:val="en-US"/>
-          </w:rPr>
-          <m:t>n</m:t>
-        </m:r>
-      </m:oMath>
-      <w:r>
-        <w:rPr>
-          <w:rFonts w:eastAsiaTheme="minorEastAsia" w:hint="cs"/>
-          <w:rtl/>
-          <w:lang w:val="en-US"/>
-        </w:rPr>
-        <w:t xml:space="preserve"> רכבים בתוך מבוך שאינו ידוע מראש.</w:t>
-      </w:r>
-      <w:r>
-        <w:rPr>
-          <w:rFonts w:eastAsiaTheme="minorEastAsia"/>
-          <w:rtl/>
-          <w:lang w:val="en-US"/>
-        </w:rPr>
-        <w:br/>
-      </w:r>
-      <w:r>
-        <w:rPr>
-          <w:rFonts w:eastAsiaTheme="minorEastAsia" w:hint="cs"/>
-          <w:rtl/>
-          <w:lang w:val="en-US"/>
-        </w:rPr>
-        <w:t>כל רכב מתחיל בנקודת התחלה שונה, ומקבל נקודת סוף שונה, אליה הוא רוצה להגיע.</w:t>
-      </w:r>
-      <w:r>
-        <w:rPr>
-          <w:rFonts w:eastAsiaTheme="minorEastAsia"/>
-          <w:rtl/>
-          <w:lang w:val="en-US"/>
-        </w:rPr>
-        <w:br/>
-      </w:r>
-      <w:r>
-        <w:rPr>
-          <w:rFonts w:eastAsiaTheme="minorEastAsia" w:hint="cs"/>
-          <w:rtl/>
-          <w:lang w:val="en-US"/>
-        </w:rPr>
-        <w:t>כל רכב סורק את המבוך, ומנסה לעדכן בזמן אמת את תכנון המסלול שלו בהתחשבות במכשולים חדשים.</w:t>
-      </w:r>
-      <w:r>
-        <w:rPr>
-          <w:rFonts w:eastAsiaTheme="minorEastAsia"/>
-          <w:rtl/>
-          <w:lang w:val="en-US"/>
-        </w:rPr>
-        <w:br/>
-      </w:r>
-      <w:r>
-        <w:rPr>
-          <w:rFonts w:eastAsiaTheme="minorEastAsia" w:hint="cs"/>
-          <w:rtl/>
-          <w:lang w:val="en-US"/>
-        </w:rPr>
-        <w:t>לרכב יש מידע מדויק אודות איפה הוא נמצא ביחס לנקודת ההתחלה שלו.</w:t>
-      </w:r>
-      <w:r>
-        <w:rPr>
-          <w:rFonts w:eastAsiaTheme="minorEastAsia"/>
-          <w:rtl/>
-          <w:lang w:val="en-US"/>
-        </w:rPr>
-        <w:br/>
-      </w:r>
-      <w:r>
-        <w:rPr>
-          <w:rFonts w:eastAsiaTheme="minorEastAsia" w:hint="cs"/>
-          <w:rtl/>
-          <w:lang w:val="en-US"/>
-        </w:rPr>
-        <w:t>כאשר 2 רכבים קרובים מספיק זה לזה, הם יכולים לשתף מידע שהם צברו אודות המבוך.</w:t>
-      </w:r>
-      <w:r>
-        <w:rPr>
-          <w:rFonts w:eastAsiaTheme="minorEastAsia"/>
-          <w:rtl/>
-          <w:lang w:val="en-US"/>
-        </w:rPr>
-        <w:br/>
-      </w:r>
-      <w:r>
-        <w:rPr>
-          <w:rFonts w:eastAsiaTheme="minorEastAsia" w:hint="cs"/>
-          <w:rtl/>
-          <w:lang w:val="en-US"/>
-        </w:rPr>
-        <w:t>המטרה היא לכתוב אלגוריתם שמביא כל מכונית לנקודת הסוף, בזמן מינימלי.</w:t>
-      </w:r>
-    </w:p>
-    <w:p>
-      <w:pPr>
-        <w:bidi/>
-        <w:rPr>
-          <w:rtl/>
-          <w:lang w:val="en-US"/>
-        </w:rPr>
-      </w:pPr>
-    </w:p>
-    <w:p>
-      <w:pPr>
-        <w:bidi/>
-        <w:rPr>
-          <w:rtl/>
-          <w:lang w:val="en-US"/>
-        </w:rPr>
-      </w:pPr>
-    </w:p>
-    <w:p>
-      <w:pPr>
-        <w:bidi/>
-        <w:rPr>
-          <w:rtl/>
-          <w:lang w:val="en-US"/>
-        </w:rPr>
-      </w:pPr>
-      <w:r>
-        <w:rPr>
-          <w:rFonts w:hint="cs"/>
-          <w:rtl/>
-          <w:lang w:val="en-US"/>
-        </w:rPr>
-        <w:t>מדריך למשתמש:</w:t>
-      </w:r>
-    </w:p>
-    <w:p>
-      <w:pPr>
-        <w:bidi/>
-        <w:rPr>
-          <w:rtl/>
-          <w:lang w:val="en-US"/>
-        </w:rPr>
-      </w:pPr>
-      <w:r>
-        <w:rPr>
-          <w:rFonts w:hint="cs"/>
-          <w:rtl/>
-          <w:lang w:val="en-US"/>
-        </w:rPr>
-        <w:t xml:space="preserve">ניתן להכניס מבוך כרשימת קווים </w:t>
-      </w:r>
-      <w:proofErr w:type="spellStart"/>
-      <w:r>
-        <w:rPr>
-          <w:rFonts w:hint="cs"/>
-          <w:rtl/>
-          <w:lang w:val="en-US"/>
-        </w:rPr>
-        <w:t>פוליגונליים</w:t>
-      </w:r>
-      <w:proofErr w:type="spellEnd"/>
-      <w:r>
-        <w:rPr>
-          <w:rFonts w:hint="cs"/>
-          <w:rtl/>
-          <w:lang w:val="en-US"/>
-        </w:rPr>
-        <w:t xml:space="preserve"> בתוך קובץ</w:t>
-      </w:r>
-      <w:r>
-        <w:rPr>
-          <w:rFonts w:hint="cs"/>
-          <w:rtl/>
-          <w:lang w:val="en-US"/>
-        </w:rPr>
-        <w:t xml:space="preserve"> </w:t>
-      </w:r>
-      <w:proofErr w:type="spellStart"/>
-      <w:r>
-        <w:rPr>
-          <w:lang w:val="en-US"/>
-        </w:rPr>
-        <w:t>json</w:t>
-      </w:r>
-      <w:proofErr w:type="spellEnd"/>
-      <w:r>
-        <w:rPr>
-          <w:rFonts w:hint="cs"/>
-          <w:rtl/>
-          <w:lang w:val="en-US"/>
-        </w:rPr>
-        <w:t>,</w:t>
-      </w:r>
-      <w:r>
-        <w:rPr>
-          <w:rtl/>
-          <w:lang w:val="en-US"/>
-        </w:rPr>
-        <w:br/>
-      </w:r>
-      <w:r>
-        <w:rPr>
-          <w:rFonts w:hint="cs"/>
-          <w:rtl/>
-          <w:lang w:val="en-US"/>
-        </w:rPr>
-        <w:t xml:space="preserve">באותו הקובץ </w:t>
-      </w:r>
-      <w:r>
-        <w:rPr>
-          <w:rFonts w:hint="cs"/>
-          <w:rtl/>
-          <w:lang w:val="en-US"/>
-        </w:rPr>
-        <w:t>ניתן לבחור את מספר המכוניות, ונקודות התחלה וסיום של כל אחת מהמכוניות</w:t>
-      </w:r>
-      <w:r>
-        <w:rPr>
-          <w:rFonts w:hint="cs"/>
-          <w:rtl/>
-          <w:lang w:val="en-US"/>
-        </w:rPr>
-        <w:t xml:space="preserve"> (קיימת קבוצת מבוכים לדוגמה בתיקייה </w:t>
-      </w:r>
-      <w:r>
-        <w:rPr>
-          <w:lang w:val="en-US"/>
-        </w:rPr>
-        <w:t>mazes</w:t>
-      </w:r>
-      <w:r>
-        <w:rPr>
-          <w:rFonts w:hint="cs"/>
-          <w:rtl/>
-          <w:lang w:val="en-US"/>
-        </w:rPr>
-        <w:t>)</w:t>
-      </w:r>
-      <w:r>
-        <w:rPr>
-          <w:rtl/>
-          <w:lang w:val="en-US"/>
-        </w:rPr>
-        <w:br/>
-      </w:r>
-      <w:r>
-        <w:rPr>
-          <w:rFonts w:hint="cs"/>
-          <w:rtl/>
-          <w:lang w:val="en-US"/>
-        </w:rPr>
-        <w:t xml:space="preserve">התוכנה בונה סימולציה של תנועת המכוניות במבוך </w:t>
-      </w:r>
-      <w:proofErr w:type="spellStart"/>
-      <w:r>
-        <w:rPr>
-          <w:rFonts w:hint="cs"/>
-          <w:rtl/>
-          <w:lang w:val="en-US"/>
-        </w:rPr>
-        <w:t>והנסיון</w:t>
-      </w:r>
-      <w:proofErr w:type="spellEnd"/>
-      <w:r>
-        <w:rPr>
-          <w:rFonts w:hint="cs"/>
-          <w:rtl/>
-          <w:lang w:val="en-US"/>
-        </w:rPr>
-        <w:t xml:space="preserve"> שלהן להגיע לנקודת הסיום.</w:t>
-      </w:r>
-      <w:r>
-        <w:rPr>
-          <w:rtl/>
-          <w:lang w:val="en-US"/>
-        </w:rPr>
-        <w:br/>
-      </w:r>
-      <w:r>
-        <w:rPr>
-          <w:rFonts w:hint="cs"/>
-          <w:rtl/>
-          <w:lang w:val="en-US"/>
-        </w:rPr>
-        <w:t xml:space="preserve">ניתן לבקש מהתוכנה לבחור באופן אקראי את אחד מהארגומנטים, או לבחור מצב </w:t>
-      </w:r>
-      <w:proofErr w:type="spellStart"/>
-      <w:r>
-        <w:rPr>
-          <w:rFonts w:hint="cs"/>
-          <w:rtl/>
-          <w:lang w:val="en-US"/>
-        </w:rPr>
-        <w:t>דיפולטי</w:t>
-      </w:r>
-      <w:proofErr w:type="spellEnd"/>
-      <w:r>
-        <w:rPr>
-          <w:rFonts w:hint="cs"/>
-          <w:rtl/>
-          <w:lang w:val="en-US"/>
-        </w:rPr>
-        <w:t xml:space="preserve"> נתון.</w:t>
-      </w:r>
-    </w:p>
-    <w:p>
-      <w:pPr>
-        <w:bidi/>
-        <w:rPr>
-          <w:rtl/>
-          <w:lang w:val="en-US"/>
-        </w:rPr>
-      </w:pPr>
-    </w:p>
-    <w:p>
-      <w:pPr>
-        <w:bidi/>
-        <w:rPr>
-          <w:rtl/>
-          <w:lang w:val="en-US"/>
-        </w:rPr>
-      </w:pPr>
-      <w:r>
-        <w:rPr>
-          <w:rFonts w:hint="cs"/>
-          <w:rtl/>
-          <w:lang w:val="en-US"/>
-        </w:rPr>
-        <w:t>הערה:</w:t>
-      </w:r>
-    </w:p>
-    <w:p>
-      <w:pPr>
-        <w:bidi/>
-        <w:rPr>
-          <w:rtl/>
-          <w:lang w:val="en-US"/>
-        </w:rPr>
-      </w:pPr>
-      <w:r>
-        <w:rPr>
-          <w:rFonts w:hint="cs"/>
-          <w:rtl/>
-          <w:lang w:val="en-US"/>
-        </w:rPr>
-        <w:t>לצערנו, נכון לעכשיו הקוד לא קונסיסטנטי לחלוטין</w:t>
-      </w:r>
-      <w:r>
-        <w:rPr>
-          <w:rFonts w:hint="cs"/>
-          <w:rtl/>
-          <w:lang w:val="en-US"/>
-        </w:rPr>
-        <w:t xml:space="preserve"> מסיבה שלא הצלחנו לזהות עדיין</w:t>
-      </w:r>
-      <w:r>
-        <w:rPr>
-          <w:rFonts w:hint="cs"/>
-          <w:rtl/>
-          <w:lang w:val="en-US"/>
-        </w:rPr>
-        <w:t xml:space="preserve"> ולכן ייתכנו תוצאות שונות מהותית עבור הרצות עם </w:t>
-      </w:r>
-      <w:proofErr w:type="spellStart"/>
-      <w:r>
-        <w:rPr>
-          <w:rFonts w:hint="cs"/>
-          <w:rtl/>
-          <w:lang w:val="en-US"/>
-        </w:rPr>
-        <w:t>קלטים</w:t>
-      </w:r>
-      <w:proofErr w:type="spellEnd"/>
-      <w:r>
-        <w:rPr>
-          <w:rFonts w:hint="cs"/>
-          <w:rtl/>
-          <w:lang w:val="en-US"/>
-        </w:rPr>
-        <w:t xml:space="preserve"> זהים. לכן במקרה ובו תוצאת האלגוריתם אינה מספקת, ייתכן שלאחר הרצה נוספת תתקבל תוצאה רצויה.</w:t>
-      </w:r>
-    </w:p>
-    <w:p>
-      <w:pPr>
-        <w:bidi/>
-        <w:rPr>
-          <w:rtl/>
-          <w:lang w:val="en-US"/>
-        </w:rPr>
-      </w:pPr>
-    </w:p>
-    <w:p>
-      <w:pPr>
-        <w:bidi/>
-        <w:rPr>
-          <w:rtl/>
-          <w:lang w:val="en-US"/>
-        </w:rPr>
-      </w:pPr>
-    </w:p>
-    <w:p>
-      <w:pPr>
-        <w:bidi/>
-        <w:rPr>
-          <w:rtl/>
-          <w:lang w:val="en-US"/>
-        </w:rPr>
-      </w:pPr>
-    </w:p>
-    <w:p>
-      <w:pPr>
-        <w:bidi/>
-        <w:rPr>
-          <w:rtl/>
-          <w:lang w:val="en-US"/>
-        </w:rPr>
-      </w:pPr>
-    </w:p>
-    <w:p>
-      <w:pPr>
-        <w:bidi/>
-        <w:rPr>
-          <w:rtl/>
-          <w:lang w:val="en-US"/>
-        </w:rPr>
-      </w:pPr>
-    </w:p>
-    <w:p>
-      <w:pPr>
-        <w:bidi/>
-        <w:rPr>
-          <w:rtl/>
-          <w:lang w:val="en-US"/>
-        </w:rPr>
-      </w:pPr>
-    </w:p>
-    <w:p>
-      <w:pPr>
-        <w:bidi/>
-        <w:rPr>
-          <w:rtl/>
-          <w:lang w:val="en-US"/>
-        </w:rPr>
-      </w:pPr>
-    </w:p>
-    <w:p>
-      <w:pPr>
-        <w:bidi/>
-        <w:rPr>
-          <w:rtl/>
-          <w:lang w:val="en-US"/>
-        </w:rPr>
-      </w:pPr>
-    </w:p>
-    <w:p>
-      <w:pPr>
-        <w:bidi/>
-        <w:rPr>
-          <w:rtl/>
-          <w:lang w:val="en-US"/>
-        </w:rPr>
-      </w:pPr>
-    </w:p>
-    <w:p>
-      <w:pPr>
-        <w:bidi/>
-        <w:rPr>
-          <w:rtl/>
-          <w:lang w:val="en-US"/>
-        </w:rPr>
-      </w:pPr>
-    </w:p>
-    <w:p>
-      <w:pPr>
-        <w:bidi/>
-        <w:rPr>
-          <w:rtl/>
-          <w:lang w:val="en-US"/>
-        </w:rPr>
-      </w:pPr>
-    </w:p>
-    <w:p>
-      <w:pPr>
-        <w:bidi/>
-        <w:rPr>
-          <w:rtl/>
-          <w:lang w:val="en-US"/>
-        </w:rPr>
-      </w:pPr>
-    </w:p>
-    <w:p>
-      <w:pPr>
-        <w:bidi/>
-        <w:rPr>
-          <w:rtl/>
-          <w:lang w:val="en-US"/>
-        </w:rPr>
-      </w:pPr>
-    </w:p>
-    <w:p>
-      <w:pPr>
-        <w:bidi/>
-        <w:rPr>
-          <w:rtl/>
-          <w:lang w:val="en-US"/>
-        </w:rPr>
-      </w:pPr>
-    </w:p>
-    <w:p>
-      <w:pPr>
-        <w:bidi/>
-        <w:rPr>
-          <w:rtl/>
-          <w:lang w:val="en-US"/>
-        </w:rPr>
-      </w:pPr>
-    </w:p>
-    <w:p>
-      <w:pPr>
-        <w:bidi/>
-        <w:rPr>
-          <w:rtl/>
-          <w:lang w:val="en-US"/>
-        </w:rPr>
-      </w:pPr>
-    </w:p>
-    <w:p>
-      <w:pPr>
-        <w:bidi/>
-        <w:rPr>
-          <w:rtl/>
-          <w:lang w:val="en-US"/>
-        </w:rPr>
-      </w:pPr>
-    </w:p>
-    <w:p>
-      <w:pPr>
-        <w:bidi/>
-        <w:rPr>
-          <w:rtl/>
-          <w:lang w:val="en-US"/>
-        </w:rPr>
-      </w:pPr>
-    </w:p>
-    <w:p>
-      <w:pPr>
-        <w:bidi/>
-        <w:rPr>
-          <w:rtl/>
-          <w:lang w:val="en-US"/>
-        </w:rPr>
-      </w:pPr>
-      <w:bookmarkStart w:id="0" w:name="_GoBack"/>
-      <w:bookmarkEnd w:id="0"/>
-      <w:r>
-        <w:rPr>
-          <w:rFonts w:hint="cs"/>
-          <w:rtl/>
-          <w:lang w:val="en-US"/>
-        </w:rPr>
-        <w:t>מדריך למתכנת:</w:t>
-      </w:r>
-    </w:p>
-    <w:p>
-      <w:pPr>
-        <w:bidi/>
-        <w:rPr>
-          <w:rFonts w:eastAsiaTheme="minorEastAsia"/>
-          <w:rtl/>
-          <w:lang w:val="en-US"/>
-        </w:rPr>
-      </w:pPr>
-      <w:r>
-        <w:rPr>
           <w:rFonts w:hint="cs"/>
           <w:rtl/>
           <w:lang w:val="en-US"/>
@@ -1087,51 +515,15 @@
           <w:rtl/>
           <w:lang w:val="en-US"/>
         </w:rPr>
-        <w:t xml:space="preserve"> (וגם מחלקות של </w:t>
-      </w:r>
-      <w:proofErr w:type="spellStart"/>
-      <w:r>
-        <w:rPr>
-          <w:rFonts w:eastAsiaTheme="minorEastAsia" w:hint="cs"/>
-          <w:rtl/>
-          <w:lang w:val="en-US"/>
-        </w:rPr>
-        <w:t>קודקודים</w:t>
-      </w:r>
-      <w:proofErr w:type="spellEnd"/>
-      <w:r>
-        <w:rPr>
-          <w:rFonts w:eastAsiaTheme="minorEastAsia" w:hint="cs"/>
-          <w:rtl/>
-          <w:lang w:val="en-US"/>
-        </w:rPr>
-        <w:t xml:space="preserve"> וקשתות)</w:t>
-      </w:r>
-      <w:r>
-        <w:rPr>
-          <w:rFonts w:eastAsiaTheme="minorEastAsia" w:hint="cs"/>
-          <w:rtl/>
-          <w:lang w:val="en-US"/>
-        </w:rPr>
-        <w:t xml:space="preserve">, ותומך בפעולות של הורדת והוספת קשתות </w:t>
-      </w:r>
-      <w:proofErr w:type="spellStart"/>
-      <w:r>
-        <w:rPr>
-          <w:rFonts w:eastAsiaTheme="minorEastAsia" w:hint="cs"/>
-          <w:rtl/>
-          <w:lang w:val="en-US"/>
-        </w:rPr>
-        <w:t>וקודקודים</w:t>
-      </w:r>
-      <w:proofErr w:type="spellEnd"/>
-      <w:r>
-        <w:rPr>
-          <w:rFonts w:eastAsiaTheme="minorEastAsia" w:hint="cs"/>
-          <w:rtl/>
-          <w:lang w:val="en-US"/>
-        </w:rPr>
-        <w:t>.</w:t>
+        <w:t xml:space="preserve"> (וגם מחלקות של קודקודים וקשתות)</w:t>
+      </w:r>
+      <w:r>
+        <w:rPr>
+          <w:rFonts w:eastAsiaTheme="minorEastAsia" w:hint="cs"/>
+          <w:rtl/>
+          <w:lang w:val="en-US"/>
+        </w:rPr>
+        <w:t>, ותומך בפעולות של הורדת והוספת קשתות וקודקודים.</w:t>
       </w:r>
       <w:r>
         <w:rPr>
@@ -1299,6 +691,7 @@
         <w:bidi/>
         <w:rPr>
           <w:rFonts w:eastAsiaTheme="minorEastAsia"/>
+          <w:u w:val="single"/>
           <w:rtl/>
           <w:lang w:val="en-US"/>
         </w:rPr>
@@ -1306,6 +699,7 @@
       <w:r>
         <w:rPr>
           <w:rFonts w:hint="cs"/>
+          <w:u w:val="single"/>
           <w:rtl/>
           <w:lang w:val="en-US"/>
         </w:rPr>
@@ -1315,73 +709,92 @@
         <m:r>
           <w:rPr>
             <w:rFonts w:ascii="Cambria Math" w:hAnsi="Cambria Math"/>
+            <w:u w:val="single"/>
             <w:lang w:val="en-US"/>
           </w:rPr>
           <m:t>consts.py</m:t>
         </m:r>
       </m:oMath>
-      <w:r>
-        <w:rPr>
-          <w:rFonts w:eastAsiaTheme="minorEastAsia" w:hint="cs"/>
-          <w:rtl/>
-          <w:lang w:val="en-US"/>
-        </w:rPr>
-        <w:t xml:space="preserve"> מכיל את כל הקבועים החשובים בפרויקט</w:t>
-      </w:r>
-      <w:r>
-        <w:rPr>
-          <w:rFonts w:eastAsiaTheme="minorEastAsia" w:hint="cs"/>
-          <w:rtl/>
-          <w:lang w:val="en-US"/>
-        </w:rPr>
-        <w:t xml:space="preserve"> שייתכן שמספק קבצים ירצו לגשת אליהם</w:t>
-      </w:r>
-      <w:r>
-        <w:rPr>
-          <w:rFonts w:eastAsiaTheme="minorEastAsia" w:hint="cs"/>
-          <w:rtl/>
-          <w:lang w:val="en-US"/>
-        </w:rPr>
-        <w:t>.</w:t>
-      </w:r>
-      <w:r>
-        <w:rPr>
-          <w:rFonts w:eastAsiaTheme="minorEastAsia"/>
-          <w:rtl/>
-          <w:lang w:val="en-US"/>
-        </w:rPr>
-        <w:br/>
-      </w:r>
-      <w:r>
-        <w:rPr>
-          <w:rFonts w:eastAsiaTheme="minorEastAsia" w:hint="cs"/>
-          <w:rtl/>
-          <w:lang w:val="en-US"/>
-        </w:rPr>
-        <w:t xml:space="preserve">הוא מחולק למקטעים על פי מקורות הקבועים בקבצים, כל הקבועים מהקובץ </w:t>
-      </w:r>
-      <m:oMath>
-        <m:r>
-          <w:rPr>
-            <w:rFonts w:ascii="Cambria Math" w:eastAsiaTheme="minorEastAsia" w:hAnsi="Cambria Math"/>
-            <w:lang w:val="en-US"/>
-          </w:rPr>
-          <m:t>scan_to_map</m:t>
-        </m:r>
-      </m:oMath>
-      <w:r>
-        <w:rPr>
-          <w:rFonts w:eastAsiaTheme="minorEastAsia" w:hint="cs"/>
-          <w:rtl/>
-          <w:lang w:val="en-US"/>
-        </w:rPr>
-        <w:t xml:space="preserve"> למשל בבלוק אחד של הגדרות וקוד.</w:t>
-      </w:r>
     </w:p>
     <w:p>
       <w:pPr>
         <w:bidi/>
         <w:rPr>
+          <w:rFonts w:eastAsiaTheme="minorEastAsia"/>
+          <w:rtl/>
+          <w:lang w:val="en-US"/>
+        </w:rPr>
+      </w:pPr>
+      <w:r>
+        <w:rPr>
+          <w:rFonts w:eastAsiaTheme="minorEastAsia" w:hint="cs"/>
+          <w:rtl/>
+          <w:lang w:val="en-US"/>
+        </w:rPr>
+        <w:t>הקובץ</w:t>
+      </w:r>
+      <w:r>
+        <w:rPr>
+          <w:rFonts w:eastAsiaTheme="minorEastAsia" w:hint="cs"/>
+          <w:rtl/>
+          <w:lang w:val="en-US"/>
+        </w:rPr>
+        <w:t xml:space="preserve"> מכיל את כל הקבועים החשובים בפרויקט</w:t>
+      </w:r>
+      <w:r>
+        <w:rPr>
+          <w:rFonts w:eastAsiaTheme="minorEastAsia" w:hint="cs"/>
+          <w:rtl/>
+          <w:lang w:val="en-US"/>
+        </w:rPr>
+        <w:t xml:space="preserve"> שייתכן שמספק קבצים ירצו לגשת אליהם</w:t>
+      </w:r>
+      <w:r>
+        <w:rPr>
+          <w:rFonts w:eastAsiaTheme="minorEastAsia" w:hint="cs"/>
+          <w:rtl/>
+          <w:lang w:val="en-US"/>
+        </w:rPr>
+        <w:t>.</w:t>
+      </w:r>
+      <w:r>
+        <w:rPr>
+          <w:rFonts w:eastAsiaTheme="minorEastAsia"/>
+          <w:rtl/>
+          <w:lang w:val="en-US"/>
+        </w:rPr>
+        <w:br/>
+      </w:r>
+      <w:r>
+        <w:rPr>
+          <w:rFonts w:eastAsiaTheme="minorEastAsia" w:hint="cs"/>
+          <w:rtl/>
+          <w:lang w:val="en-US"/>
+        </w:rPr>
+        <w:t xml:space="preserve">הוא מחולק למקטעים על פי מקורות הקבועים בקבצים, כל הקבועים מהקובץ </w:t>
+      </w:r>
+      <m:oMath>
+        <m:r>
+          <w:rPr>
+            <w:rFonts w:ascii="Cambria Math" w:eastAsiaTheme="minorEastAsia" w:hAnsi="Cambria Math"/>
+            <w:lang w:val="en-US"/>
+          </w:rPr>
+          <m:t>scan_to_map</m:t>
+        </m:r>
+      </m:oMath>
+      <w:r>
+        <w:rPr>
+          <w:rFonts w:eastAsiaTheme="minorEastAsia" w:hint="cs"/>
+          <w:rtl/>
+          <w:lang w:val="en-US"/>
+        </w:rPr>
+        <w:t xml:space="preserve"> למשל בבלוק אחד של הגדרות וקוד.</w:t>
+      </w:r>
+    </w:p>
+    <w:p>
+      <w:pPr>
+        <w:bidi/>
+        <w:rPr>
           <w:rtl/>
           <w:lang w:val="en-US"/>
         </w:rPr>
@@ -1561,6 +974,7 @@
       <w:r>
         <w:rPr>
           <w:rFonts w:hint="cs"/>
+          <w:u w:val="single"/>
           <w:rtl/>
           <w:lang w:val="en-US"/>
         </w:rPr>
@@ -1570,19 +984,12 @@
         <m:r>
           <w:rPr>
             <w:rFonts w:ascii="Cambria Math" w:hAnsi="Cambria Math"/>
+            <w:u w:val="single"/>
             <w:lang w:val="en-US"/>
           </w:rPr>
           <m:t>env.py</m:t>
         </m:r>
       </m:oMath>
-      <w:r>
-        <w:rPr>
-          <w:rFonts w:eastAsiaTheme="minorEastAsia" w:hint="cs"/>
-          <w:rtl/>
-          <w:lang w:val="en-US"/>
-        </w:rPr>
-        <w:t>:</w:t>
-      </w:r>
       <w:r>
         <w:rPr>
           <w:rFonts w:eastAsiaTheme="minorEastAsia"/>
@@ -1844,6 +1251,7 @@
         <w:bidi/>
         <w:rPr>
           <w:rFonts w:eastAsiaTheme="minorEastAsia"/>
+          <w:u w:val="single"/>
           <w:rtl/>
           <w:lang w:val="en-US"/>
         </w:rPr>
@@ -1851,6 +1259,7 @@
       <w:r>
         <w:rPr>
           <w:rFonts w:hint="cs"/>
+          <w:u w:val="single"/>
           <w:rtl/>
           <w:lang w:val="en-US"/>
         </w:rPr>
@@ -1860,19 +1269,12 @@
         <m:r>
           <w:rPr>
             <w:rFonts w:ascii="Cambria Math" w:hAnsi="Cambria Math"/>
+            <w:u w:val="single"/>
             <w:lang w:val="en-US"/>
           </w:rPr>
           <m:t>car.py</m:t>
         </m:r>
       </m:oMath>
-      <w:r>
-        <w:rPr>
-          <w:rFonts w:eastAsiaTheme="minorEastAsia" w:hint="cs"/>
-          <w:rtl/>
-          <w:lang w:val="en-US"/>
-        </w:rPr>
-        <w:t>:</w:t>
-      </w:r>
     </w:p>
     <w:p>
       <w:pPr>
@@ -2323,6 +1725,7 @@
         <w:bidi/>
         <w:rPr>
           <w:rFonts w:eastAsiaTheme="minorEastAsia"/>
+          <w:u w:val="single"/>
           <w:rtl/>
           <w:lang w:val="en-US"/>
         </w:rPr>
@@ -2330,6 +1733,7 @@
       <w:r>
         <w:rPr>
           <w:rFonts w:hint="cs"/>
+          <w:u w:val="single"/>
           <w:rtl/>
           <w:lang w:val="en-US"/>
         </w:rPr>
@@ -2339,19 +1743,12 @@
         <m:r>
           <w:rPr>
             <w:rFonts w:ascii="Cambria Math" w:hAnsi="Cambria Math"/>
+            <w:u w:val="single"/>
             <w:lang w:val="en-US"/>
           </w:rPr>
           <m:t>scan_to_map.py</m:t>
         </m:r>
       </m:oMath>
-      <w:r>
-        <w:rPr>
-          <w:rFonts w:eastAsiaTheme="minorEastAsia" w:hint="cs"/>
-          <w:rtl/>
-          <w:lang w:val="en-US"/>
-        </w:rPr>
-        <w:t>:</w:t>
-      </w:r>
     </w:p>
     <w:p>
       <w:pPr>
@@ -2453,7 +1850,7 @@
     </w:p>
     <w:p>
       <w:pPr>
-        <w:pStyle w:val="a4"/>
+        <w:pStyle w:val="ListParagraph"/>
         <w:numPr>
           <w:ilvl w:val="0"/>
           <w:numId w:val="1"/>
@@ -2535,7 +1932,7 @@
     </w:p>
     <w:p>
       <w:pPr>
-        <w:pStyle w:val="a4"/>
+        <w:pStyle w:val="ListParagraph"/>
         <w:bidi/>
         <w:rPr>
           <w:rFonts w:eastAsiaTheme="minorEastAsia"/>
@@ -2721,7 +2118,7 @@
     </w:p>
     <w:p>
       <w:pPr>
-        <w:pStyle w:val="a4"/>
+        <w:pStyle w:val="ListParagraph"/>
         <w:bidi/>
         <w:rPr>
           <w:rFonts w:eastAsiaTheme="minorEastAsia"/>
@@ -2950,21 +2347,7 @@
                           <w:rFonts w:ascii="Cambria Math" w:eastAsiaTheme="minorEastAsia" w:hAnsi="Cambria Math"/>
                           <w:lang w:val="en-US"/>
                         </w:rPr>
-                        <m:t>n</m:t>
-                      </m:r>
-                      <m:r>
-                        <w:rPr>
-                          <w:rFonts w:ascii="Cambria Math" w:eastAsiaTheme="minorEastAsia" w:hAnsi="Cambria Math"/>
-                          <w:lang w:val="en-US"/>
-                        </w:rPr>
-                        <m:t>-</m:t>
-                      </m:r>
-                      <m:r>
-                        <w:rPr>
-                          <w:rFonts w:ascii="Cambria Math" w:eastAsiaTheme="minorEastAsia" w:hAnsi="Cambria Math"/>
-                          <w:lang w:val="en-US"/>
-                        </w:rPr>
-                        <m:t>1</m:t>
+                        <m:t>n-1</m:t>
                       </m:r>
                     </m:sub>
                   </m:sSub>
@@ -3173,14 +2556,7 @@
             <w:rFonts w:ascii="Cambria Math" w:eastAsiaTheme="minorEastAsia" w:hAnsi="Cambria Math"/>
             <w:lang w:val="en-US"/>
           </w:rPr>
-          <m:t>2</m:t>
-        </m:r>
-        <m:r>
-          <w:rPr>
-            <w:rFonts w:ascii="Cambria Math" w:eastAsiaTheme="minorEastAsia" w:hAnsi="Cambria Math"/>
-            <w:lang w:val="en-US"/>
-          </w:rPr>
-          <m:t>ε</m:t>
+          <m:t>2ε</m:t>
         </m:r>
       </m:oMath>
       <w:r>
@@ -3277,14 +2653,7 @@
             <w:rFonts w:ascii="Cambria Math" w:eastAsiaTheme="minorEastAsia" w:hAnsi="Cambria Math"/>
             <w:lang w:val="en-US"/>
           </w:rPr>
-          <m:t>+2</m:t>
-        </m:r>
-        <m:r>
-          <w:rPr>
-            <w:rFonts w:ascii="Cambria Math" w:eastAsiaTheme="minorEastAsia" w:hAnsi="Cambria Math"/>
-            <w:lang w:val="en-US"/>
-          </w:rPr>
-          <m:t>ε</m:t>
+          <m:t>+2ε</m:t>
         </m:r>
       </m:oMath>
       <w:r>
@@ -3306,7 +2675,7 @@
     </w:p>
     <w:p>
       <w:pPr>
-        <w:pStyle w:val="a4"/>
+        <w:pStyle w:val="ListParagraph"/>
         <w:numPr>
           <w:ilvl w:val="0"/>
           <w:numId w:val="1"/>
@@ -3837,6 +3206,7 @@
         <w:bidi/>
         <w:rPr>
           <w:rFonts w:eastAsiaTheme="minorEastAsia"/>
+          <w:u w:val="single"/>
           <w:rtl/>
           <w:lang w:val="en-US"/>
         </w:rPr>
@@ -3844,6 +3214,7 @@
       <w:r>
         <w:rPr>
           <w:rFonts w:hint="cs"/>
+          <w:u w:val="single"/>
           <w:rtl/>
           <w:lang w:val="en-US"/>
         </w:rPr>
@@ -3853,19 +3224,12 @@
         <m:r>
           <w:rPr>
             <w:rFonts w:ascii="Cambria Math" w:hAnsi="Cambria Math"/>
+            <w:u w:val="single"/>
             <w:lang w:val="en-US"/>
           </w:rPr>
           <m:t>d_star.py</m:t>
         </m:r>
       </m:oMath>
-      <w:r>
-        <w:rPr>
-          <w:rFonts w:eastAsiaTheme="minorEastAsia" w:hint="cs"/>
-          <w:rtl/>
-          <w:lang w:val="en-US"/>
-        </w:rPr>
-        <w:t>:</w:t>
-      </w:r>
     </w:p>
     <w:p>
       <w:pPr>
@@ -4185,6 +3549,7 @@
         <w:bidi/>
         <w:rPr>
           <w:rFonts w:eastAsiaTheme="minorEastAsia"/>
+          <w:u w:val="single"/>
           <w:rtl/>
           <w:lang w:val="en-US"/>
         </w:rPr>
@@ -4192,6 +3557,7 @@
       <w:r>
         <w:rPr>
           <w:rFonts w:hint="cs"/>
+          <w:u w:val="single"/>
           <w:rtl/>
           <w:lang w:val="en-US"/>
         </w:rPr>
@@ -4201,26 +3567,12 @@
         <m:r>
           <w:rPr>
             <w:rFonts w:ascii="Cambria Math" w:hAnsi="Cambria Math"/>
+            <w:u w:val="single"/>
             <w:lang w:val="en-US"/>
           </w:rPr>
           <m:t>PRM.py</m:t>
         </m:r>
       </m:oMath>
-      <w:r>
-        <w:rPr>
-          <w:rFonts w:eastAsiaTheme="minorEastAsia" w:hint="cs"/>
-          <w:rtl/>
-          <w:lang w:val="en-US"/>
-        </w:rPr>
-        <w:t>:</w:t>
-      </w:r>
-      <w:r>
-        <w:rPr>
-          <w:rFonts w:eastAsiaTheme="minorEastAsia"/>
-          <w:lang w:val="en-US"/>
-        </w:rPr>
-        <w:t xml:space="preserve"> </w:t>
-      </w:r>
     </w:p>
     <w:p>
       <w:pPr>
@@ -4358,69 +3710,15 @@
           <w:rtl/>
           <w:lang w:val="en-US"/>
         </w:rPr>
-        <w:t xml:space="preserve"> שכולל שתי דרגות למיקום ועוד דרגה לזווית המכונית. </w:t>
-      </w:r>
-      <w:proofErr w:type="spellStart"/>
-      <w:r>
-        <w:rPr>
-          <w:rFonts w:eastAsiaTheme="minorEastAsia" w:hint="cs"/>
-          <w:rtl/>
-          <w:lang w:val="en-US"/>
-        </w:rPr>
-        <w:t>קודקודים</w:t>
-      </w:r>
-      <w:proofErr w:type="spellEnd"/>
-      <w:r>
-        <w:rPr>
-          <w:rFonts w:eastAsiaTheme="minorEastAsia" w:hint="cs"/>
-          <w:rtl/>
-          <w:lang w:val="en-US"/>
-        </w:rPr>
-        <w:t xml:space="preserve"> בגרף המתאים מחוברים ע"י קשת אם המיקומים המתאימים </w:t>
-      </w:r>
-      <w:proofErr w:type="spellStart"/>
-      <w:r>
-        <w:rPr>
-          <w:rFonts w:eastAsiaTheme="minorEastAsia" w:hint="cs"/>
-          <w:rtl/>
-          <w:lang w:val="en-US"/>
-        </w:rPr>
-        <w:t>לקודקוד</w:t>
-      </w:r>
-      <w:r>
-        <w:rPr>
-          <w:rFonts w:eastAsiaTheme="minorEastAsia" w:hint="cs"/>
-          <w:rtl/>
-          <w:lang w:val="en-US"/>
-        </w:rPr>
-        <w:t>ים</w:t>
-      </w:r>
-      <w:proofErr w:type="spellEnd"/>
-      <w:r>
-        <w:rPr>
-          <w:rFonts w:eastAsiaTheme="minorEastAsia" w:hint="cs"/>
-          <w:rtl/>
-          <w:lang w:val="en-US"/>
-        </w:rPr>
-        <w:t xml:space="preserve"> קרובים מספיק אחד לשני ואם ניתן להגיע </w:t>
-      </w:r>
-      <w:proofErr w:type="spellStart"/>
-      <w:r>
-        <w:rPr>
-          <w:rFonts w:eastAsiaTheme="minorEastAsia" w:hint="cs"/>
-          <w:rtl/>
-          <w:lang w:val="en-US"/>
-        </w:rPr>
-        <w:t>מקודקוד</w:t>
-      </w:r>
-      <w:proofErr w:type="spellEnd"/>
-      <w:r>
-        <w:rPr>
-          <w:rFonts w:eastAsiaTheme="minorEastAsia" w:hint="cs"/>
-          <w:rtl/>
-          <w:lang w:val="en-US"/>
-        </w:rPr>
-        <w:t xml:space="preserve"> אחד לשני ע"י נסיעה של הרובוט בזווית קבועה של הגלגלים (עד כדי זווית מקסימלית שהוגדרה באזור הקבועים בקוד). </w:t>
+        <w:t xml:space="preserve"> שכולל שתי דרגות למיקום ועוד דרגה לזווית המכונית. קודקודים בגרף המתאים מחוברים ע"י קשת אם המיקומים המתאימים לקודקוד</w:t>
+      </w:r>
+      <w:r>
+        <w:rPr>
+          <w:rFonts w:eastAsiaTheme="minorEastAsia" w:hint="cs"/>
+          <w:rtl/>
+          <w:lang w:val="en-US"/>
+        </w:rPr>
+        <w:t xml:space="preserve">ים קרובים מספיק אחד לשני ואם ניתן להגיע מקודקוד אחד לשני ע"י נסיעה של הרובוט בזווית קבועה של הגלגלים (עד כדי זווית מקסימלית שהוגדרה באזור הקבועים בקוד). </w:t>
       </w:r>
       <w:r>
         <w:rPr>
@@ -4460,43 +3758,7 @@
           <w:rtl/>
           <w:lang w:val="en-US"/>
         </w:rPr>
-        <w:t xml:space="preserve">, אנו מחשבים את הקשתות המתאימות עבוד </w:t>
-      </w:r>
-      <w:proofErr w:type="spellStart"/>
-      <w:r>
-        <w:rPr>
-          <w:rFonts w:eastAsiaTheme="minorEastAsia" w:hint="cs"/>
-          <w:rtl/>
-          <w:lang w:val="en-US"/>
-        </w:rPr>
-        <w:t>קודקוד</w:t>
-      </w:r>
-      <w:proofErr w:type="spellEnd"/>
-      <w:r>
-        <w:rPr>
-          <w:rFonts w:eastAsiaTheme="minorEastAsia" w:hint="cs"/>
-          <w:rtl/>
-          <w:lang w:val="en-US"/>
-        </w:rPr>
-        <w:t xml:space="preserve"> ספציפי ומעתיקים את הקשתות האלו לשאר </w:t>
-      </w:r>
-      <w:proofErr w:type="spellStart"/>
-      <w:r>
-        <w:rPr>
-          <w:rFonts w:eastAsiaTheme="minorEastAsia" w:hint="cs"/>
-          <w:rtl/>
-          <w:lang w:val="en-US"/>
-        </w:rPr>
-        <w:t>הקודקודים</w:t>
-      </w:r>
-      <w:proofErr w:type="spellEnd"/>
-      <w:r>
-        <w:rPr>
-          <w:rFonts w:eastAsiaTheme="minorEastAsia" w:hint="cs"/>
-          <w:rtl/>
-          <w:lang w:val="en-US"/>
-        </w:rPr>
-        <w:t>.</w:t>
+        <w:t>, אנו מחשבים את הקשתות המתאימות עבוד קודקוד ספציפי ומעתיקים את הקשתות האלו לשאר הקודקודים.</w:t>
       </w:r>
       <w:r>
         <w:rPr>
@@ -4527,25 +3789,7 @@
           <w:rtl/>
           <w:lang w:val="en-US"/>
         </w:rPr>
-        <w:t xml:space="preserve">הגרף  ההתחלתי יכיל בערך מיליון </w:t>
-      </w:r>
-      <w:proofErr w:type="spellStart"/>
-      <w:r>
-        <w:rPr>
-          <w:rFonts w:eastAsiaTheme="minorEastAsia" w:hint="cs"/>
-          <w:rtl/>
-          <w:lang w:val="en-US"/>
-        </w:rPr>
-        <w:t>קודקודים</w:t>
-      </w:r>
-      <w:proofErr w:type="spellEnd"/>
-      <w:r>
-        <w:rPr>
-          <w:rFonts w:eastAsiaTheme="minorEastAsia" w:hint="cs"/>
-          <w:rtl/>
-          <w:lang w:val="en-US"/>
-        </w:rPr>
-        <w:t xml:space="preserve"> ובערך 10 מיליון קשתות</w:t>
+        <w:t>הגרף  ההתחלתי יכיל בערך מיליון קודקודים ובערך 10 מיליון קשתות</w:t>
       </w:r>
       <w:r>
         <w:rPr>
@@ -4633,25 +3877,7 @@
           <w:rtl/>
           <w:lang w:val="en-US"/>
         </w:rPr>
-        <w:t xml:space="preserve">הגרף המתאים שמשותף בין כל הרובוטים בריצה. כאשר רובוט נתקל במכשול, </w:t>
-      </w:r>
-      <w:proofErr w:type="spellStart"/>
-      <w:r>
-        <w:rPr>
-          <w:rFonts w:eastAsiaTheme="minorEastAsia" w:hint="cs"/>
-          <w:rtl/>
-          <w:lang w:val="en-US"/>
-        </w:rPr>
-        <w:t>הקודקודים</w:t>
-      </w:r>
-      <w:proofErr w:type="spellEnd"/>
-      <w:r>
-        <w:rPr>
-          <w:rFonts w:eastAsiaTheme="minorEastAsia" w:hint="cs"/>
-          <w:rtl/>
-          <w:lang w:val="en-US"/>
-        </w:rPr>
-        <w:t xml:space="preserve"> והקשתות שלא ניתנים לשימוש בגלל המכשול (כלומר המכשול חוסם אותם) נמחקים אצל כל הרובוטים והם מחשבים את מסלול התנועה שלהם מחדש בהתאם למידע החדש</w:t>
+        <w:t>הגרף המתאים שמשותף בין כל הרובוטים בריצה. כאשר רובוט נתקל במכשול, הקודקודים והקשתות שלא ניתנים לשימוש בגלל המכשול (כלומר המכשול חוסם אותם) נמחקים אצל כל הרובוטים והם מחשבים את מסלול התנועה שלהם מחדש בהתאם למידע החדש</w:t>
       </w:r>
       <w:r>
         <w:rPr>
@@ -4729,7 +3955,7 @@
 </file>
 
 <file path=word/numbering.xml><?xml version="1.0" encoding="utf-8"?>
-<w:numbering xmlns:wpc="http://schemas.microsoft.com/office/word/2010/wordprocessingCanvas" xmlns:cx="http://schemas.microsoft.com/office/drawing/2014/chartex" xmlns:mc="http://schemas.openxmlformats.org/markup-compatibility/2006" xmlns:o="urn:schemas-microsoft-com:office:office" xmlns:r="http://schemas.openxmlformats.org/officeDocument/2006/relationships" xmlns:m="http://schemas.openxmlformats.org/officeDocument/2006/math" xmlns:v="urn:schemas-microsoft-com:vml" xmlns:wp14="http://schemas.microsoft.com/office/word/2010/wordprocessingDrawing" xmlns:wp="http://schemas.openxmlformats.org/drawingml/2006/wordprocessingDrawing" xmlns:w10="urn:schemas-microsoft-com:office:word" xmlns:w="http://schemas.openxmlformats.org/wordprocessingml/2006/main" xmlns:w14="http://schemas.microsoft.com/office/word/2010/wordml" xmlns:w15="http://schemas.microsoft.com/office/word/2012/wordml" xmlns:w16se="http://schemas.microsoft.com/office/word/2015/wordml/symex" xmlns:wpg="http://schemas.microsoft.com/office/word/2010/wordprocessingGroup" xmlns:wpi="http://schemas.microsoft.com/office/word/2010/wordprocessingInk" xmlns:wne="http://schemas.microsoft.com/office/word/2006/wordml" xmlns:wps="http://schemas.microsoft.com/office/word/2010/wordprocessingShape" mc:Ignorable="w14 w15 w16se wp14">
+<w:numbering xmlns:wpc="http://schemas.microsoft.com/office/word/2010/wordprocessingCanvas" xmlns:cx="http://schemas.microsoft.com/office/drawing/2014/chartex" xmlns:cx1="http://schemas.microsoft.com/office/drawing/2015/9/8/chartex" xmlns:cx2="http://schemas.microsoft.com/office/drawing/2015/10/21/chartex" xmlns:cx3="http://schemas.microsoft.com/office/drawing/2016/5/9/chartex" xmlns:cx4="http://schemas.microsoft.com/office/drawing/2016/5/10/chartex" xmlns:cx5="http://schemas.microsoft.com/office/drawing/2016/5/11/chartex" xmlns:cx6="http://schemas.microsoft.com/office/drawing/2016/5/12/chartex" xmlns:cx7="http://schemas.microsoft.com/office/drawing/2016/5/13/chartex" xmlns:cx8="http://schemas.microsoft.com/office/drawing/2016/5/14/chartex" xmlns:mc="http://schemas.openxmlformats.org/markup-compatibility/2006" xmlns:aink="http://schemas.microsoft.com/office/drawing/2016/ink" xmlns:am3d="http://schemas.microsoft.com/office/drawing/2017/model3d" xmlns:o="urn:schemas-microsoft-com:office:office" xmlns:oel="http://schemas.microsoft.com/office/2019/extlst" xmlns:r="http://schemas.openxmlformats.org/officeDocument/2006/relationships" xmlns:m="http://schemas.openxmlformats.org/officeDocument/2006/math" xmlns:v="urn:schemas-microsoft-com:vml" xmlns:wp14="http://schemas.microsoft.com/office/word/2010/wordprocessingDrawing" xmlns:wp="http://schemas.openxmlformats.org/drawingml/2006/wordprocessingDrawing" xmlns:w10="urn:schemas-microsoft-com:office:word" xmlns:w="http://schemas.openxmlformats.org/wordprocessingml/2006/main" xmlns:w14="http://schemas.microsoft.com/office/word/2010/wordml" xmlns:w15="http://schemas.microsoft.com/office/word/2012/wordml" xmlns:w16cex="http://schemas.microsoft.com/office/word/2018/wordml/cex" xmlns:w16cid="http://schemas.microsoft.com/office/word/2016/wordml/cid" xmlns:w16="http://schemas.microsoft.com/office/word/2018/wordml" xmlns:w16sdtdh="http://schemas.microsoft.com/office/word/2020/wordml/sdtdatahash" xmlns:w16se="http://schemas.microsoft.com/office/word/2015/wordml/symex" xmlns:wpg="http://schemas.microsoft.com/office/word/2010/wordprocessingGroup" xmlns:wpi="http://schemas.microsoft.com/office/word/2010/wordprocessingInk" xmlns:wne="http://schemas.microsoft.com/office/word/2006/wordml" xmlns:wps="http://schemas.microsoft.com/office/word/2010/wordprocessingShape" mc:Ignorable="w14 w15 w16se w16cid w16 w16cex w16sdtdh wp14">
   <w:abstractNum w:abstractNumId="0" w15:restartNumberingAfterBreak="0">
     <w:nsid w:val="26430B84"/>
     <w:multiLevelType w:val="hybridMultilevel"/>
@@ -4908,24 +4134,24 @@
       </w:pPr>
     </w:lvl>
   </w:abstractNum>
-  <w:num w:numId="1">
+  <w:num w:numId="1" w16cid:durableId="705526996">
     <w:abstractNumId w:val="1"/>
   </w:num>
-  <w:num w:numId="2">
+  <w:num w:numId="2" w16cid:durableId="1427459089">
     <w:abstractNumId w:val="0"/>
   </w:num>
 </w:numbering>
 </file>
 
 <file path=word/styles.xml><?xml version="1.0" encoding="utf-8"?>
-<w:styles xmlns:mc="http://schemas.openxmlformats.org/markup-compatibility/2006" xmlns:r="http://schemas.openxmlformats.org/officeDocument/2006/relationships" xmlns:w="http://schemas.openxmlformats.org/wordprocessingml/2006/main" xmlns:w14="http://schemas.microsoft.com/office/word/2010/wordml" xmlns:w15="http://schemas.microsoft.com/office/word/2012/wordml" xmlns:w16se="http://schemas.microsoft.com/office/word/2015/wordml/symex" mc:Ignorable="w14 w15 w16se">
+<w:styles xmlns:mc="http://schemas.openxmlformats.org/markup-compatibility/2006" xmlns:r="http://schemas.openxmlformats.org/officeDocument/2006/relationships" xmlns:w="http://schemas.openxmlformats.org/wordprocessingml/2006/main" xmlns:w14="http://schemas.microsoft.com/office/word/2010/wordml" xmlns:w15="http://schemas.microsoft.com/office/word/2012/wordml" xmlns:w16cex="http://schemas.microsoft.com/office/word/2018/wordml/cex" xmlns:w16cid="http://schemas.microsoft.com/office/word/2016/wordml/cid" xmlns:w16="http://schemas.microsoft.com/office/word/2018/wordml" xmlns:w16sdtdh="http://schemas.microsoft.com/office/word/2020/wordml/sdtdatahash" xmlns:w16se="http://schemas.microsoft.com/office/word/2015/wordml/symex" mc:Ignorable="w14 w15 w16se w16cid w16 w16cex w16sdtdh">
   <w:docDefaults>
     <w:rPrDefault>
       <w:rPr>
         <w:rFonts w:asciiTheme="minorHAnsi" w:eastAsiaTheme="minorHAnsi" w:hAnsiTheme="minorHAnsi" w:cstheme="minorBidi"/>
         <w:sz w:val="22"/>
         <w:szCs w:val="22"/>
-        <w:lang w:eastAsia="en-US" w:bidi="he-IL"/>
+        <w:lang w:val="en-IL" w:eastAsia="en-US" w:bidi="he-IL"/>
       </w:rPr>
     </w:rPrDefault>
     <w:pPrDefault>
@@ -4934,7 +4160,7 @@
       </w:pPr>
     </w:pPrDefault>
   </w:docDefaults>
-  <w:latentStyles w:defLockedState="0" w:defUIPriority="99" w:defSemiHidden="0" w:defUnhideWhenUsed="0" w:defQFormat="0" w:count="371">
+  <w:latentStyles w:defLockedState="0" w:defUIPriority="99" w:defSemiHidden="0" w:defUnhideWhenUsed="0" w:defQFormat="0" w:count="376">
     <w:lsdException w:name="Normal" w:uiPriority="0" w:qFormat="1"/>
     <w:lsdException w:name="heading 1" w:uiPriority="9" w:qFormat="1"/>
     <w:lsdException w:name="heading 2" w:semiHidden="1" w:uiPriority="9" w:unhideWhenUsed="1" w:qFormat="1"/>
@@ -5040,7 +4266,6 @@
     <w:lsdException w:name="HTML Sample" w:semiHidden="1" w:unhideWhenUsed="1"/>
     <w:lsdException w:name="HTML Typewriter" w:semiHidden="1" w:unhideWhenUsed="1"/>
     <w:lsdException w:name="HTML Variable" w:semiHidden="1" w:unhideWhenUsed="1"/>
-    <w:lsdException w:name="Normal Table" w:semiHidden="1" w:unhideWhenUsed="1"/>
     <w:lsdException w:name="annotation subject" w:semiHidden="1" w:unhideWhenUsed="1"/>
     <w:lsdException w:name="No List" w:semiHidden="1" w:unhideWhenUsed="1"/>
     <w:lsdException w:name="Outline List 1" w:semiHidden="1" w:unhideWhenUsed="1"/>
@@ -5083,11 +4308,8 @@
     <w:lsdException w:name="Table Contemporary" w:semiHidden="1" w:unhideWhenUsed="1"/>
     <w:lsdException w:name="Table Elegant" w:semiHidden="1" w:unhideWhenUsed="1"/>
     <w:lsdException w:name="Table Professional" w:semiHidden="1" w:unhideWhenUsed="1"/>
-    <w:lsdException w:name="Table Subtle 1" w:semiHidden="1" w:unhideWhenUsed="1"/>
     <w:lsdException w:name="Table Subtle 2" w:semiHidden="1" w:unhideWhenUsed="1"/>
     <w:lsdException w:name="Table Web 1" w:semiHidden="1" w:unhideWhenUsed="1"/>
-    <w:lsdException w:name="Table Web 2" w:semiHidden="1" w:unhideWhenUsed="1"/>
-    <w:lsdException w:name="Table Web 3" w:semiHidden="1" w:unhideWhenUsed="1"/>
     <w:lsdException w:name="Balloon Text" w:semiHidden="1" w:unhideWhenUsed="1"/>
     <w:lsdException w:name="Table Grid" w:uiPriority="39"/>
     <w:lsdException w:name="Table Theme" w:semiHidden="1" w:unhideWhenUsed="1"/>
@@ -5306,19 +4528,24 @@
     <w:lsdException w:name="List Table 5 Dark Accent 6" w:uiPriority="50"/>
     <w:lsdException w:name="List Table 6 Colorful Accent 6" w:uiPriority="51"/>
     <w:lsdException w:name="List Table 7 Colorful Accent 6" w:uiPriority="52"/>
+    <w:lsdException w:name="Mention" w:semiHidden="1" w:unhideWhenUsed="1"/>
+    <w:lsdException w:name="Smart Hyperlink" w:semiHidden="1" w:unhideWhenUsed="1"/>
+    <w:lsdException w:name="Hashtag" w:semiHidden="1" w:unhideWhenUsed="1"/>
+    <w:lsdException w:name="Unresolved Mention" w:semiHidden="1" w:unhideWhenUsed="1"/>
+    <w:lsdException w:name="Smart Link" w:semiHidden="1" w:unhideWhenUsed="1"/>
   </w:latentStyles>
-  <w:style w:type="paragraph" w:default="1" w:styleId="a">
+  <w:style w:type="paragraph" w:default="1" w:styleId="Normal">
     <w:name w:val="Normal"/>
     <w:qFormat/>
     <w:rsid w:val="007226CA"/>
   </w:style>
-  <w:style w:type="character" w:default="1" w:styleId="a0">
+  <w:style w:type="character" w:default="1" w:styleId="DefaultParagraphFont">
     <w:name w:val="Default Paragraph Font"/>
     <w:uiPriority w:val="1"/>
     <w:semiHidden/>
     <w:unhideWhenUsed/>
   </w:style>
-  <w:style w:type="table" w:default="1" w:styleId="a1">
+  <w:style w:type="table" w:default="1" w:styleId="TableNormal">
     <w:name w:val="Normal Table"/>
     <w:uiPriority w:val="99"/>
     <w:semiHidden/>
@@ -5333,15 +4560,15 @@
       </w:tblCellMar>
     </w:tblPr>
   </w:style>
-  <w:style w:type="numbering" w:default="1" w:styleId="a2">
+  <w:style w:type="numbering" w:default="1" w:styleId="NoList">
     <w:name w:val="No List"/>
     <w:uiPriority w:val="99"/>
     <w:semiHidden/>
     <w:unhideWhenUsed/>
   </w:style>
-  <w:style w:type="character" w:styleId="a3">
+  <w:style w:type="character" w:styleId="PlaceholderText">
     <w:name w:val="Placeholder Text"/>
-    <w:basedOn w:val="a0"/>
+    <w:basedOn w:val="DefaultParagraphFont"/>
     <w:uiPriority w:val="99"/>
     <w:semiHidden/>
     <w:rsid w:val="0042048C"/>
@@ -5349,9 +4576,9 @@
       <w:color w:val="808080"/>
     </w:rPr>
   </w:style>
-  <w:style w:type="paragraph" w:styleId="a4">
+  <w:style w:type="paragraph" w:styleId="ListParagraph">
     <w:name w:val="List Paragraph"/>
-    <w:basedOn w:val="a"/>
+    <w:basedOn w:val="Normal"/>
     <w:uiPriority w:val="34"/>
     <w:qFormat/>
     <w:rsid w:val="0089047A"/>
@@ -5362,7 +4589,7 @@
   </w:style>
   <w:style w:type="character" w:styleId="Hyperlink">
     <w:name w:val="Hyperlink"/>
-    <w:basedOn w:val="a0"/>
+    <w:basedOn w:val="DefaultParagraphFont"/>
     <w:uiPriority w:val="99"/>
     <w:unhideWhenUsed/>
     <w:rsid w:val="00865DE8"/>
@@ -5371,9 +4598,9 @@
       <w:u w:val="single"/>
     </w:rPr>
   </w:style>
-  <w:style w:type="character" w:customStyle="1" w:styleId="UnresolvedMention">
-    <w:name w:val="Unresolved Mention"/>
-    <w:basedOn w:val="a0"/>
+  <w:style w:type="character" w:customStyle="1" w:styleId="UnresolvedMention1">
+    <w:name w:val="Unresolved Mention1"/>
+    <w:basedOn w:val="DefaultParagraphFont"/>
     <w:uiPriority w:val="99"/>
     <w:semiHidden/>
     <w:unhideWhenUsed/>
@@ -5385,7 +4612,7 @@
   </w:style>
   <w:style w:type="character" w:styleId="FollowedHyperlink">
     <w:name w:val="FollowedHyperlink"/>
-    <w:basedOn w:val="a0"/>
+    <w:basedOn w:val="DefaultParagraphFont"/>
     <w:uiPriority w:val="99"/>
     <w:semiHidden/>
     <w:unhideWhenUsed/>

</xml_diff>

<commit_message>
added main file to programmer guide
</commit_message>
<xml_diff>
--- a/Programer_guide.docx
+++ b/Programer_guide.docx
@@ -30,8 +30,6 @@
       <w:pPr>
         <w:bidi/>
         <w:rPr>
-          <w:rFonts w:eastAsiaTheme="minorEastAsia"/>
-          <w:rtl/>
           <w:lang w:val="en-US"/>
         </w:rPr>
       </w:pPr>
@@ -49,33 +47,71 @@
           <w:rtl/>
           <w:lang w:val="en-US"/>
         </w:rPr>
+        <w:t xml:space="preserve"> פייתון ותיקיית מבוכים לדוגמה</w:t>
+      </w:r>
+      <w:r>
+        <w:rPr>
+          <w:rFonts w:hint="cs"/>
+          <w:rtl/>
+          <w:lang w:val="en-US"/>
+        </w:rPr>
+        <w:t>:</w:t>
+      </w:r>
+    </w:p>
+    <w:p>
+      <w:pPr>
+        <w:bidi/>
+        <w:rPr>
+          <w:lang w:val="en-US"/>
+        </w:rPr>
+      </w:pPr>
+      <w:r>
+        <w:rPr>
+          <w:rFonts w:hint="cs"/>
+          <w:rtl/>
+          <w:lang w:val="en-US"/>
+        </w:rPr>
+        <w:t xml:space="preserve">הקובץ </w:t>
+      </w:r>
+      <m:oMath>
+        <m:r>
+          <w:rPr>
+            <w:rFonts w:ascii="Cambria Math" w:hAnsi="Cambria Math"/>
+            <w:lang w:val="en-US"/>
+          </w:rPr>
+          <m:t>dddn</m:t>
+        </m:r>
+      </m:oMath>
+      <w:r>
+        <w:rPr>
+          <w:rFonts w:hint="cs"/>
+          <w:rtl/>
+          <w:lang w:val="en-US"/>
+        </w:rPr>
         <w:t xml:space="preserve"> </w:t>
       </w:r>
-      <w:proofErr w:type="spellStart"/>
       <w:r>
         <w:rPr>
           <w:rFonts w:hint="cs"/>
           <w:rtl/>
           <w:lang w:val="en-US"/>
         </w:rPr>
-        <w:t>פייתון</w:t>
-      </w:r>
-      <w:proofErr w:type="spellEnd"/>
+        <w:t xml:space="preserve">הוא הקובץ הראשי של הקוד </w:t>
+      </w:r>
+      <w:r>
+        <w:rPr>
+          <w:rtl/>
+          <w:lang w:val="en-US"/>
+        </w:rPr>
+        <w:t>–</w:t>
+      </w:r>
       <w:r>
         <w:rPr>
           <w:rFonts w:hint="cs"/>
           <w:rtl/>
           <w:lang w:val="en-US"/>
         </w:rPr>
-        <w:t xml:space="preserve"> ותיקיית מבוכים לדוגמה</w:t>
-      </w:r>
-      <w:r>
-        <w:rPr>
-          <w:rFonts w:hint="cs"/>
-          <w:rtl/>
-          <w:lang w:val="en-US"/>
-        </w:rPr>
-        <w:t>:</w:t>
+        <w:t xml:space="preserve"> אחראי לקבלת ארגומטים שורת הפקודה, בדיקת תקינות של המבוך והפעלת הסביבה.</w:t>
       </w:r>
       <w:r>
         <w:rPr>
@@ -161,50 +197,45 @@
           <w:rtl/>
           <w:lang w:val="en-US"/>
         </w:rPr>
-        <w:t xml:space="preserve">חישובים </w:t>
-      </w:r>
-      <w:proofErr w:type="spellStart"/>
+        <w:t>חישובים גיאומטר</w:t>
+      </w:r>
       <w:r>
         <w:rPr>
           <w:rFonts w:hint="cs"/>
           <w:rtl/>
           <w:lang w:val="en-US"/>
         </w:rPr>
-        <w:t>גיאומטרים</w:t>
-      </w:r>
-      <w:proofErr w:type="spellEnd"/>
+        <w:t>י</w:t>
+      </w:r>
       <w:r>
         <w:rPr>
           <w:rFonts w:hint="cs"/>
           <w:rtl/>
           <w:lang w:val="en-US"/>
         </w:rPr>
-        <w:t xml:space="preserve"> </w:t>
-      </w:r>
-      <w:proofErr w:type="spellStart"/>
+        <w:t>ים ולדיסקרטיזציה של הסביבה.</w:t>
+      </w:r>
+      <w:r>
+        <w:rPr>
+          <w:rtl/>
+          <w:lang w:val="en-US"/>
+        </w:rPr>
+        <w:br/>
+      </w:r>
       <w:r>
         <w:rPr>
           <w:rFonts w:hint="cs"/>
           <w:rtl/>
           <w:lang w:val="en-US"/>
         </w:rPr>
-        <w:t>ולדיסקרטיזציה</w:t>
-      </w:r>
-      <w:proofErr w:type="spellEnd"/>
+        <w:t xml:space="preserve">הקובץ </w:t>
+      </w:r>
       <w:r>
         <w:rPr>
           <w:rFonts w:hint="cs"/>
-          <w:rtl/>
-          <w:lang w:val="en-US"/>
-        </w:rPr>
-        <w:t xml:space="preserve"> של הסביבה.</w:t>
-      </w:r>
-      <w:r>
-        <w:rPr>
-          <w:rtl/>
-          <w:lang w:val="en-US"/>
-        </w:rPr>
-        <w:br/>
+          <w:lang w:val="en-US"/>
+        </w:rPr>
+        <w:t>PRM</w:t>
       </w:r>
       <w:r>
         <w:rPr>
@@ -212,11 +243,19 @@
           <w:rtl/>
           <w:lang w:val="en-US"/>
         </w:rPr>
-        <w:t xml:space="preserve">הקובץ המרכזי </w:t>
+        <w:t xml:space="preserve"> ש</w:t>
       </w:r>
       <w:r>
         <w:rPr>
           <w:rFonts w:hint="cs"/>
+          <w:rtl/>
+          <w:lang w:val="en-US"/>
+        </w:rPr>
+        <w:t>בונה את גרף ה-</w:t>
+      </w:r>
+      <w:r>
+        <w:rPr>
+          <w:rFonts w:hint="cs"/>
           <w:lang w:val="en-US"/>
         </w:rPr>
         <w:t>PRM</w:t>
@@ -227,7 +266,7 @@
           <w:rtl/>
           <w:lang w:val="en-US"/>
         </w:rPr>
-        <w:t xml:space="preserve"> שפותר את הבעיה</w:t>
+        <w:t xml:space="preserve"> של המכוניות</w:t>
       </w:r>
       <w:r>
         <w:rPr>
@@ -235,7 +274,7 @@
           <w:rtl/>
           <w:lang w:val="en-US"/>
         </w:rPr>
-        <w:t xml:space="preserve"> לרכב אחד</w:t>
+        <w:t xml:space="preserve"> ואחראי לגישות לגרף עבור מחיקת קשתות או קודקודים</w:t>
       </w:r>
       <w:r>
         <w:rPr>
@@ -243,7 +282,7 @@
           <w:rtl/>
           <w:lang w:val="en-US"/>
         </w:rPr>
-        <w:t xml:space="preserve"> במבוך ידוע מראש.</w:t>
+        <w:t>.</w:t>
       </w:r>
       <w:r>
         <w:rPr>
@@ -650,25 +689,166 @@
           <w:rtl/>
           <w:lang w:val="en-US"/>
         </w:rPr>
-        <w:t xml:space="preserve"> מכילה מספר מבוכים </w:t>
-      </w:r>
-      <w:proofErr w:type="spellStart"/>
+        <w:t xml:space="preserve"> מכילה מספר מבוכים דיפולטים, עם נקודות התחלה וסיום מוגדרות מראש.</w:t>
+      </w:r>
+    </w:p>
+    <w:p>
+      <w:pPr>
+        <w:bidi/>
+        <w:rPr>
+          <w:lang w:val="en-US"/>
+        </w:rPr>
+      </w:pPr>
+    </w:p>
+    <w:p>
+      <w:pPr>
+        <w:bidi/>
+        <w:rPr>
+          <w:rFonts w:eastAsiaTheme="minorEastAsia"/>
+          <w:u w:val="single"/>
+          <w:rtl/>
+          <w:lang w:val="en-US"/>
+        </w:rPr>
+      </w:pPr>
       <w:r>
         <w:rPr>
           <w:rFonts w:hint="cs"/>
-          <w:rtl/>
-          <w:lang w:val="en-US"/>
-        </w:rPr>
-        <w:t>דיפולטים</w:t>
-      </w:r>
-      <w:proofErr w:type="spellEnd"/>
-      <w:r>
-        <w:rPr>
-          <w:rFonts w:hint="cs"/>
-          <w:rtl/>
-          <w:lang w:val="en-US"/>
-        </w:rPr>
-        <w:t>, עם נקודות התחלה וסיום מוגדרות מראש.</w:t>
+          <w:u w:val="single"/>
+          <w:rtl/>
+          <w:lang w:val="en-US"/>
+        </w:rPr>
+        <w:t xml:space="preserve">הקובץ </w:t>
+      </w:r>
+      <m:oMath>
+        <m:r>
+          <w:rPr>
+            <w:rFonts w:ascii="Cambria Math" w:hAnsi="Cambria Math"/>
+            <w:u w:val="single"/>
+            <w:lang w:val="en-US"/>
+          </w:rPr>
+          <m:t>dddn</m:t>
+        </m:r>
+        <m:r>
+          <w:rPr>
+            <w:rFonts w:ascii="Cambria Math" w:hAnsi="Cambria Math"/>
+            <w:u w:val="single"/>
+            <w:lang w:val="en-US"/>
+          </w:rPr>
+          <m:t>.py</m:t>
+        </m:r>
+      </m:oMath>
+    </w:p>
+    <w:p>
+      <w:pPr>
+        <w:bidi/>
+        <w:rPr>
+          <w:rFonts w:eastAsiaTheme="minorEastAsia"/>
+          <w:rtl/>
+          <w:lang w:val="en-US"/>
+        </w:rPr>
+      </w:pPr>
+      <w:r>
+        <w:rPr>
+          <w:rFonts w:eastAsiaTheme="minorEastAsia" w:hint="cs"/>
+          <w:rtl/>
+          <w:lang w:val="en-US"/>
+        </w:rPr>
+        <w:t xml:space="preserve">הקובץ הוא הקובץ הראשי בקוד, הוא מפרסר את </w:t>
+      </w:r>
+      <w:r>
+        <w:rPr>
+          <w:rFonts w:eastAsiaTheme="minorEastAsia" w:hint="cs"/>
+          <w:rtl/>
+          <w:lang w:val="en-US"/>
+        </w:rPr>
+        <w:t>הדגלים</w:t>
+      </w:r>
+      <w:r>
+        <w:rPr>
+          <w:rFonts w:eastAsiaTheme="minorEastAsia" w:hint="cs"/>
+          <w:rtl/>
+          <w:lang w:val="en-US"/>
+        </w:rPr>
+        <w:t xml:space="preserve"> משורת הפקודה ומריץ בדיקת קלט קטנה על המבוך (אין יציאה מגבולות המפה והזמן בקלט חיובי</w:t>
+      </w:r>
+      <w:r>
+        <w:rPr>
+          <w:rFonts w:eastAsiaTheme="minorEastAsia" w:hint="cs"/>
+          <w:rtl/>
+          <w:lang w:val="en-US"/>
+        </w:rPr>
+        <w:t xml:space="preserve"> אם צוין</w:t>
+      </w:r>
+      <w:r>
+        <w:rPr>
+          <w:rFonts w:eastAsiaTheme="minorEastAsia" w:hint="cs"/>
+          <w:rtl/>
+          <w:lang w:val="en-US"/>
+        </w:rPr>
+        <w:t>)</w:t>
+      </w:r>
+      <w:r>
+        <w:rPr>
+          <w:rFonts w:eastAsiaTheme="minorEastAsia" w:hint="cs"/>
+          <w:rtl/>
+          <w:lang w:val="en-US"/>
+        </w:rPr>
+        <w:t xml:space="preserve">. </w:t>
+      </w:r>
+      <w:r>
+        <w:rPr>
+          <w:rFonts w:eastAsiaTheme="minorEastAsia" w:hint="cs"/>
+          <w:rtl/>
+          <w:lang w:val="en-US"/>
+        </w:rPr>
+        <w:t>לאחר מכן הוא יוצר את סביבת הריצה ומריץ אותה.</w:t>
+      </w:r>
+      <w:r>
+        <w:rPr>
+          <w:rFonts w:eastAsiaTheme="minorEastAsia" w:hint="cs"/>
+          <w:rtl/>
+          <w:lang w:val="en-US"/>
+        </w:rPr>
+        <w:t xml:space="preserve"> בסוף הריצה קובץ זה אחראי לסרטוט הנתונים בעזרת </w:t>
+      </w:r>
+      <w:r>
+        <w:rPr>
+          <w:rFonts w:eastAsiaTheme="minorEastAsia"/>
+          <w:lang w:val="en-US"/>
+        </w:rPr>
+        <w:t>matplotlib</w:t>
+      </w:r>
+      <w:r>
+        <w:rPr>
+          <w:rFonts w:eastAsiaTheme="minorEastAsia" w:hint="cs"/>
+          <w:rtl/>
+          <w:lang w:val="en-US"/>
+        </w:rPr>
+        <w:t xml:space="preserve"> (אם </w:t>
+      </w:r>
+      <w:r>
+        <w:rPr>
+          <w:rFonts w:eastAsiaTheme="minorEastAsia" w:hint="cs"/>
+          <w:rtl/>
+          <w:lang w:val="en-US"/>
+        </w:rPr>
+        <w:t>הדגל</w:t>
+      </w:r>
+      <w:r>
+        <w:rPr>
+          <w:rFonts w:eastAsiaTheme="minorEastAsia" w:hint="cs"/>
+          <w:rtl/>
+          <w:lang w:val="en-US"/>
+        </w:rPr>
+        <w:t xml:space="preserve"> המתאים </w:t>
+      </w:r>
+      <w:r>
+        <w:rPr>
+          <w:rFonts w:eastAsiaTheme="minorEastAsia" w:hint="cs"/>
+          <w:rtl/>
+          <w:lang w:val="en-US"/>
+        </w:rPr>
+        <w:t>דולק).</w:t>
       </w:r>
       <w:r>
         <w:rPr>
@@ -899,33 +1079,15 @@
           <w:rtl/>
           <w:lang w:val="en-US"/>
         </w:rPr>
-        <w:t xml:space="preserve">בהינתן רשימה של מסילות </w:t>
-      </w:r>
-      <w:proofErr w:type="spellStart"/>
-      <w:r>
-        <w:rPr>
-          <w:rFonts w:eastAsiaTheme="minorEastAsia" w:hint="cs"/>
-          <w:rtl/>
-          <w:lang w:val="en-US"/>
-        </w:rPr>
-        <w:t>פוליגונלי</w:t>
-      </w:r>
-      <w:r>
-        <w:rPr>
-          <w:rFonts w:eastAsiaTheme="minorEastAsia" w:hint="cs"/>
-          <w:rtl/>
-          <w:lang w:val="en-US"/>
-        </w:rPr>
-        <w:t>ות</w:t>
-      </w:r>
-      <w:proofErr w:type="spellEnd"/>
-      <w:r>
-        <w:rPr>
-          <w:rFonts w:eastAsiaTheme="minorEastAsia" w:hint="cs"/>
-          <w:rtl/>
-          <w:lang w:val="en-US"/>
-        </w:rPr>
-        <w:t>,</w:t>
+        <w:t>בהינתן רשימה של מסילות פוליגונלי</w:t>
+      </w:r>
+      <w:r>
+        <w:rPr>
+          <w:rFonts w:eastAsiaTheme="minorEastAsia" w:hint="cs"/>
+          <w:rtl/>
+          <w:lang w:val="en-US"/>
+        </w:rPr>
+        <w:t>ות,</w:t>
       </w:r>
       <w:r>
         <w:rPr>
@@ -1102,23 +1264,13 @@
         </w:rPr>
         <w:br/>
       </w:r>
-      <w:proofErr w:type="spellStart"/>
-      <w:r>
-        <w:rPr>
-          <w:rFonts w:eastAsiaTheme="minorEastAsia" w:hint="cs"/>
-          <w:rtl/>
-          <w:lang w:val="en-US"/>
-        </w:rPr>
-        <w:t>פונקצית</w:t>
-      </w:r>
-      <w:proofErr w:type="spellEnd"/>
-      <w:r>
-        <w:rPr>
-          <w:rFonts w:eastAsiaTheme="minorEastAsia" w:hint="cs"/>
-          <w:rtl/>
-          <w:lang w:val="en-US"/>
-        </w:rPr>
-        <w:t xml:space="preserve"> ה</w:t>
+      <w:r>
+        <w:rPr>
+          <w:rFonts w:eastAsiaTheme="minorEastAsia" w:hint="cs"/>
+          <w:rtl/>
+          <w:lang w:val="en-US"/>
+        </w:rPr>
+        <w:t>פונקצית ה</w:t>
       </w:r>
       <m:oMath>
         <m:r>
@@ -1318,23 +1470,13 @@
         </w:rPr>
         <w:br/>
       </w:r>
-      <w:proofErr w:type="spellStart"/>
-      <w:r>
-        <w:rPr>
-          <w:rFonts w:eastAsiaTheme="minorEastAsia" w:hint="cs"/>
-          <w:rtl/>
-          <w:lang w:val="en-US"/>
-        </w:rPr>
-        <w:t>המחלקה</w:t>
-      </w:r>
-      <w:proofErr w:type="spellEnd"/>
-      <w:r>
-        <w:rPr>
-          <w:rFonts w:eastAsiaTheme="minorEastAsia" w:hint="cs"/>
-          <w:rtl/>
-          <w:lang w:val="en-US"/>
-        </w:rPr>
-        <w:t xml:space="preserve"> מכילה את כל הנתונים על המכונית: המיקום שלה, הצומת על גרף ה</w:t>
+      <w:r>
+        <w:rPr>
+          <w:rFonts w:eastAsiaTheme="minorEastAsia" w:hint="cs"/>
+          <w:rtl/>
+          <w:lang w:val="en-US"/>
+        </w:rPr>
+        <w:t>המחלקה מכילה את כל הנתונים על המכונית: המיקום שלה, הצומת על גרף ה</w:t>
       </w:r>
       <w:r>
         <w:rPr>
@@ -1349,7 +1491,16 @@
           <w:rtl/>
           <w:lang w:val="en-US"/>
         </w:rPr>
-        <w:t xml:space="preserve"> עליה היא נמצאת, המטרה שלה.</w:t>
+        <w:t xml:space="preserve"> עליה היא נמצאת, </w:t>
+      </w:r>
+      <w:r>
+        <w:rPr>
+          <w:rFonts w:eastAsiaTheme="minorEastAsia" w:hint="cs"/>
+          <w:rtl/>
+          <w:lang w:val="en-US"/>
+        </w:rPr>
+        <w:lastRenderedPageBreak/>
+        <w:t>המטרה שלה.</w:t>
       </w:r>
       <w:r>
         <w:rPr>
@@ -1875,25 +2026,7 @@
           <w:rtl/>
           <w:lang w:val="en-US"/>
         </w:rPr>
-        <w:t xml:space="preserve">מסילות </w:t>
-      </w:r>
-      <w:proofErr w:type="spellStart"/>
-      <w:r>
-        <w:rPr>
-          <w:rFonts w:eastAsiaTheme="minorEastAsia" w:hint="cs"/>
-          <w:rtl/>
-          <w:lang w:val="en-US"/>
-        </w:rPr>
-        <w:t>פוליגונליות</w:t>
-      </w:r>
-      <w:proofErr w:type="spellEnd"/>
-      <w:r>
-        <w:rPr>
-          <w:rFonts w:eastAsiaTheme="minorEastAsia" w:hint="cs"/>
-          <w:rtl/>
-          <w:lang w:val="en-US"/>
-        </w:rPr>
-        <w:t>.</w:t>
+        <w:t>מסילות פוליגונליות.</w:t>
       </w:r>
       <w:r>
         <w:rPr>
@@ -1909,25 +2042,7 @@
           <w:rtl/>
           <w:lang w:val="en-US"/>
         </w:rPr>
-        <w:t xml:space="preserve">המסילה </w:t>
-      </w:r>
-      <w:proofErr w:type="spellStart"/>
-      <w:r>
-        <w:rPr>
-          <w:rFonts w:eastAsiaTheme="minorEastAsia" w:hint="cs"/>
-          <w:rtl/>
-          <w:lang w:val="en-US"/>
-        </w:rPr>
-        <w:t>הפוליגונלית</w:t>
-      </w:r>
-      <w:proofErr w:type="spellEnd"/>
-      <w:r>
-        <w:rPr>
-          <w:rFonts w:eastAsiaTheme="minorEastAsia" w:hint="cs"/>
-          <w:rtl/>
-          <w:lang w:val="en-US"/>
-        </w:rPr>
-        <w:t xml:space="preserve"> המיוצגת על ידי רשימת הנקודות</w:t>
+        <w:t>המסילה הפוליגונלית המיוצגת על ידי רשימת הנקודות</w:t>
       </w:r>
     </w:p>
     <w:p>
@@ -2692,25 +2807,7 @@
           <w:rtl/>
           <w:lang w:val="en-US"/>
         </w:rPr>
-        <w:t xml:space="preserve">גודל: </w:t>
-      </w:r>
-      <w:proofErr w:type="spellStart"/>
-      <w:r>
-        <w:rPr>
-          <w:rFonts w:eastAsiaTheme="minorEastAsia" w:hint="cs"/>
-          <w:rtl/>
-          <w:lang w:val="en-US"/>
-        </w:rPr>
-        <w:t>מימדי</w:t>
-      </w:r>
-      <w:proofErr w:type="spellEnd"/>
-      <w:r>
-        <w:rPr>
-          <w:rFonts w:eastAsiaTheme="minorEastAsia" w:hint="cs"/>
-          <w:rtl/>
-          <w:lang w:val="en-US"/>
-        </w:rPr>
-        <w:t xml:space="preserve"> ה</w:t>
+        <w:t>גודל: מימדי ה</w:t>
       </w:r>
       <w:r>
         <w:rPr>
@@ -2893,22 +2990,67 @@
           <w:rtl/>
           <w:lang w:val="en-US"/>
         </w:rPr>
-        <w:t xml:space="preserve">סריקות של המכשול החדש יכולות להיות מאוד רועשות, מרכבות מספר קטעים שונים, ומגלמות בתוכן טעויות מדידה </w:t>
-      </w:r>
-      <w:proofErr w:type="spellStart"/>
-      <w:r>
-        <w:rPr>
-          <w:rFonts w:eastAsiaTheme="minorEastAsia" w:hint="cs"/>
-          <w:rtl/>
-          <w:lang w:val="en-US"/>
-        </w:rPr>
-        <w:t>וקירובים</w:t>
-      </w:r>
-      <w:proofErr w:type="spellEnd"/>
-      <w:r>
-        <w:rPr>
-          <w:rFonts w:eastAsiaTheme="minorEastAsia" w:hint="cs"/>
-          <w:rtl/>
+        <w:t>סריקות של המכשול החדש יכולות להיות מאוד רועשות, מרכבות מספר קטעים שונים, ומגלמות בתוכן טעויות מדידה וקירובים.</w:t>
+      </w:r>
+      <w:r>
+        <w:rPr>
+          <w:rFonts w:eastAsiaTheme="minorEastAsia"/>
+          <w:rtl/>
+          <w:lang w:val="en-US"/>
+        </w:rPr>
+        <w:br/>
+      </w:r>
+      <w:r>
+        <w:rPr>
+          <w:rFonts w:eastAsiaTheme="minorEastAsia" w:hint="cs"/>
+          <w:rtl/>
+          <w:lang w:val="en-US"/>
+        </w:rPr>
+        <w:t xml:space="preserve">על מנת למצות מהמידע הזה את המידע הרלוונטי, אנו משתמשים באלגוריתם </w:t>
+      </w:r>
+      <m:oMath>
+        <m:r>
+          <w:rPr>
+            <w:rFonts w:ascii="Cambria Math" w:eastAsiaTheme="minorEastAsia" w:hAnsi="Cambria Math"/>
+            <w:lang w:val="en-US"/>
+          </w:rPr>
+          <m:t>Ramer–Douglas–Peucker</m:t>
+        </m:r>
+      </m:oMath>
+      <w:r>
+        <w:rPr>
+          <w:rFonts w:eastAsiaTheme="minorEastAsia" w:hint="cs"/>
+          <w:rtl/>
+          <w:lang w:val="en-US"/>
+        </w:rPr>
+        <w:t xml:space="preserve"> </w:t>
+      </w:r>
+      <w:r>
+        <w:rPr>
+          <w:rFonts w:eastAsiaTheme="minorEastAsia" w:hint="cs"/>
+          <w:rtl/>
+          <w:lang w:val="en-US"/>
+        </w:rPr>
+        <w:t>(</w:t>
+      </w:r>
+      <w:r>
+        <w:rPr>
+          <w:rFonts w:eastAsiaTheme="minorEastAsia" w:hint="cs"/>
+          <w:lang w:val="en-US"/>
+        </w:rPr>
+        <w:t>RDP</w:t>
+      </w:r>
+      <w:r>
+        <w:rPr>
+          <w:rFonts w:eastAsiaTheme="minorEastAsia" w:hint="cs"/>
+          <w:rtl/>
+          <w:lang w:val="en-US"/>
+        </w:rPr>
+        <w:t>)</w:t>
+      </w:r>
+      <w:r>
+        <w:rPr>
+          <w:rFonts w:eastAsiaTheme="minorEastAsia"/>
           <w:lang w:val="en-US"/>
         </w:rPr>
         <w:t>.</w:t>
@@ -2927,7 +3069,39 @@
           <w:rtl/>
           <w:lang w:val="en-US"/>
         </w:rPr>
-        <w:t xml:space="preserve">על מנת למצות מהמידע הזה את המידע הרלוונטי, אנו משתמשים באלגוריתם </w:t>
+        <w:t>האלגוריתם מקבל רשימת נקודות והופך אותן למסילה פוליגונלית כך שהמלבנים המתאימים לה מכילים את כל נקודות הסריקה</w:t>
+      </w:r>
+      <w:r>
+        <w:rPr>
+          <w:rFonts w:eastAsiaTheme="minorEastAsia" w:hint="cs"/>
+          <w:rtl/>
+          <w:lang w:val="en-US"/>
+        </w:rPr>
+        <w:t>.</w:t>
+      </w:r>
+      <w:r>
+        <w:rPr>
+          <w:rFonts w:eastAsiaTheme="minorEastAsia"/>
+          <w:rtl/>
+          <w:lang w:val="en-US"/>
+        </w:rPr>
+        <w:br/>
+      </w:r>
+      <w:r>
+        <w:rPr>
+          <w:rFonts w:eastAsiaTheme="minorEastAsia"/>
+          <w:rtl/>
+          <w:lang w:val="en-US"/>
+        </w:rPr>
+        <w:br/>
+      </w:r>
+      <w:r>
+        <w:rPr>
+          <w:rFonts w:eastAsiaTheme="minorEastAsia" w:hint="cs"/>
+          <w:rtl/>
+          <w:lang w:val="en-US"/>
+        </w:rPr>
+        <w:t xml:space="preserve">הפונקציה העיקרית שבעזרתה מוסיפים נקודות למפה היא </w:t>
       </w:r>
       <m:oMath>
         <m:r>
@@ -2935,43 +3109,13 @@
             <w:rFonts w:ascii="Cambria Math" w:eastAsiaTheme="minorEastAsia" w:hAnsi="Cambria Math"/>
             <w:lang w:val="en-US"/>
           </w:rPr>
-          <m:t>Ramer–Douglas–Peucker</m:t>
-        </m:r>
-      </m:oMath>
-      <w:r>
-        <w:rPr>
-          <w:rFonts w:eastAsiaTheme="minorEastAsia" w:hint="cs"/>
-          <w:rtl/>
-          <w:lang w:val="en-US"/>
-        </w:rPr>
-        <w:t xml:space="preserve"> </w:t>
-      </w:r>
-      <w:r>
-        <w:rPr>
-          <w:rFonts w:eastAsiaTheme="minorEastAsia" w:hint="cs"/>
-          <w:rtl/>
-          <w:lang w:val="en-US"/>
-        </w:rPr>
-        <w:t>(</w:t>
-      </w:r>
-      <w:r>
-        <w:rPr>
-          <w:rFonts w:eastAsiaTheme="minorEastAsia" w:hint="cs"/>
-          <w:lang w:val="en-US"/>
-        </w:rPr>
-        <w:t>RDP</w:t>
-      </w:r>
-      <w:r>
-        <w:rPr>
-          <w:rFonts w:eastAsiaTheme="minorEastAsia" w:hint="cs"/>
-          <w:rtl/>
-          <w:lang w:val="en-US"/>
-        </w:rPr>
-        <w:t>)</w:t>
-      </w:r>
-      <w:r>
-        <w:rPr>
-          <w:rFonts w:eastAsiaTheme="minorEastAsia"/>
+          <m:t>add_points_to_map</m:t>
+        </m:r>
+      </m:oMath>
+      <w:r>
+        <w:rPr>
+          <w:rFonts w:eastAsiaTheme="minorEastAsia" w:hint="cs"/>
+          <w:rtl/>
           <w:lang w:val="en-US"/>
         </w:rPr>
         <w:t>.</w:t>
@@ -2990,33 +3134,7 @@
           <w:rtl/>
           <w:lang w:val="en-US"/>
         </w:rPr>
-        <w:t xml:space="preserve">האלגוריתם מקבל רשימת נקודות והופך אותן למסילה </w:t>
-      </w:r>
-      <w:proofErr w:type="spellStart"/>
-      <w:r>
-        <w:rPr>
-          <w:rFonts w:eastAsiaTheme="minorEastAsia" w:hint="cs"/>
-          <w:rtl/>
-          <w:lang w:val="en-US"/>
-        </w:rPr>
-        <w:t>פוליגונלית</w:t>
-      </w:r>
-      <w:proofErr w:type="spellEnd"/>
-      <w:r>
-        <w:rPr>
-          <w:rFonts w:eastAsiaTheme="minorEastAsia" w:hint="cs"/>
-          <w:rtl/>
-          <w:lang w:val="en-US"/>
-        </w:rPr>
-        <w:t xml:space="preserve"> כך שהמלבנים המתאימים לה מכילים את כל נקודות הסריקה</w:t>
-      </w:r>
-      <w:r>
-        <w:rPr>
-          <w:rFonts w:eastAsiaTheme="minorEastAsia" w:hint="cs"/>
-          <w:rtl/>
-          <w:lang w:val="en-US"/>
-        </w:rPr>
-        <w:t>.</w:t>
+        <w:t>היא מסננת נקודות לא רלוונטיות, שכבר מוכלות במלבן ששייך למפה</w:t>
       </w:r>
       <w:r>
         <w:rPr>
@@ -3028,6 +3146,46 @@
       </w:r>
       <w:r>
         <w:rPr>
+          <w:rFonts w:eastAsiaTheme="minorEastAsia" w:hint="cs"/>
+          <w:rtl/>
+          <w:lang w:val="en-US"/>
+        </w:rPr>
+        <w:t>מפרקת את רשימת הנקודות הנותרת ל</w:t>
+      </w:r>
+      <w:r>
+        <w:rPr>
+          <w:rFonts w:eastAsiaTheme="minorEastAsia" w:hint="cs"/>
+          <w:rtl/>
+          <w:lang w:val="en-US"/>
+        </w:rPr>
+        <w:t xml:space="preserve">נקודות שנבעו ממכשולים נפרדים, בעזרת קבוע מרחק בין 2 נקודות סמוכות </w:t>
+      </w:r>
+      <w:r>
+        <w:rPr>
+          <w:rFonts w:eastAsiaTheme="minorEastAsia"/>
+          <w:rtl/>
+          <w:lang w:val="en-US"/>
+        </w:rPr>
+        <w:t>–</w:t>
+      </w:r>
+      <w:r>
+        <w:rPr>
+          <w:rFonts w:eastAsiaTheme="minorEastAsia" w:hint="cs"/>
+          <w:rtl/>
+          <w:lang w:val="en-US"/>
+        </w:rPr>
+        <w:t xml:space="preserve"> אם 2 סריקות סמוכות (בזמן) </w:t>
+      </w:r>
+      <w:r>
+        <w:rPr>
+          <w:rFonts w:eastAsiaTheme="minorEastAsia" w:hint="cs"/>
+          <w:rtl/>
+          <w:lang w:val="en-US"/>
+        </w:rPr>
+        <w:t>רחוקות זו מזו , הקוד יפרק את הישרים ויניח שנבעו מ2 מכשולים שונים.</w:t>
+      </w:r>
+      <w:r>
+        <w:rPr>
           <w:rFonts w:eastAsiaTheme="minorEastAsia"/>
           <w:rtl/>
           <w:lang w:val="en-US"/>
@@ -3040,103 +3198,6 @@
           <w:rtl/>
           <w:lang w:val="en-US"/>
         </w:rPr>
-        <w:t xml:space="preserve">הפונקציה העיקרית שבעזרתה מוסיפים נקודות למפה היא </w:t>
-      </w:r>
-      <m:oMath>
-        <m:r>
-          <w:rPr>
-            <w:rFonts w:ascii="Cambria Math" w:eastAsiaTheme="minorEastAsia" w:hAnsi="Cambria Math"/>
-            <w:lang w:val="en-US"/>
-          </w:rPr>
-          <m:t>add_points_to_map</m:t>
-        </m:r>
-      </m:oMath>
-      <w:r>
-        <w:rPr>
-          <w:rFonts w:eastAsiaTheme="minorEastAsia" w:hint="cs"/>
-          <w:rtl/>
-          <w:lang w:val="en-US"/>
-        </w:rPr>
-        <w:t>.</w:t>
-      </w:r>
-      <w:r>
-        <w:rPr>
-          <w:rFonts w:eastAsiaTheme="minorEastAsia"/>
-          <w:rtl/>
-          <w:lang w:val="en-US"/>
-        </w:rPr>
-        <w:br/>
-      </w:r>
-      <w:r>
-        <w:rPr>
-          <w:rFonts w:eastAsiaTheme="minorEastAsia" w:hint="cs"/>
-          <w:rtl/>
-          <w:lang w:val="en-US"/>
-        </w:rPr>
-        <w:t>היא מסננת נקודות לא רלוונטיות, שכבר מוכלות במלבן ששייך למפה</w:t>
-      </w:r>
-      <w:r>
-        <w:rPr>
-          <w:rFonts w:eastAsiaTheme="minorEastAsia"/>
-          <w:rtl/>
-          <w:lang w:val="en-US"/>
-        </w:rPr>
-        <w:br/>
-      </w:r>
-      <w:r>
-        <w:rPr>
-          <w:rFonts w:eastAsiaTheme="minorEastAsia" w:hint="cs"/>
-          <w:rtl/>
-          <w:lang w:val="en-US"/>
-        </w:rPr>
-        <w:t>מפרקת את רשימת הנקודות הנותרת ל</w:t>
-      </w:r>
-      <w:r>
-        <w:rPr>
-          <w:rFonts w:eastAsiaTheme="minorEastAsia" w:hint="cs"/>
-          <w:rtl/>
-          <w:lang w:val="en-US"/>
-        </w:rPr>
-        <w:t xml:space="preserve">נקודות שנבעו ממכשולים נפרדים, בעזרת קבוע מרחק בין 2 נקודות סמוכות </w:t>
-      </w:r>
-      <w:r>
-        <w:rPr>
-          <w:rFonts w:eastAsiaTheme="minorEastAsia"/>
-          <w:rtl/>
-          <w:lang w:val="en-US"/>
-        </w:rPr>
-        <w:t>–</w:t>
-      </w:r>
-      <w:r>
-        <w:rPr>
-          <w:rFonts w:eastAsiaTheme="minorEastAsia" w:hint="cs"/>
-          <w:rtl/>
-          <w:lang w:val="en-US"/>
-        </w:rPr>
-        <w:t xml:space="preserve"> אם 2 סריקות סמוכות (בזמן) </w:t>
-      </w:r>
-      <w:r>
-        <w:rPr>
-          <w:rFonts w:eastAsiaTheme="minorEastAsia" w:hint="cs"/>
-          <w:rtl/>
-          <w:lang w:val="en-US"/>
-        </w:rPr>
-        <w:t>רחוקות זו מזו , הקוד יפרק את הישרים ויניח שנבעו מ2 מכשולים שונים.</w:t>
-      </w:r>
-      <w:r>
-        <w:rPr>
-          <w:rFonts w:eastAsiaTheme="minorEastAsia"/>
-          <w:rtl/>
-          <w:lang w:val="en-US"/>
-        </w:rPr>
-        <w:br/>
-      </w:r>
-      <w:r>
-        <w:rPr>
-          <w:rFonts w:eastAsiaTheme="minorEastAsia" w:hint="cs"/>
-          <w:rtl/>
-          <w:lang w:val="en-US"/>
-        </w:rPr>
         <w:t>כעת לכל קבוצת נקודות, מחושב</w:t>
       </w:r>
       <w:r>
@@ -3145,25 +3206,7 @@
           <w:rtl/>
           <w:lang w:val="en-US"/>
         </w:rPr>
-        <w:t xml:space="preserve">ת המסילה </w:t>
-      </w:r>
-      <w:proofErr w:type="spellStart"/>
-      <w:r>
-        <w:rPr>
-          <w:rFonts w:eastAsiaTheme="minorEastAsia" w:hint="cs"/>
-          <w:rtl/>
-          <w:lang w:val="en-US"/>
-        </w:rPr>
-        <w:t>הפוליגונלית</w:t>
-      </w:r>
-      <w:proofErr w:type="spellEnd"/>
-      <w:r>
-        <w:rPr>
-          <w:rFonts w:eastAsiaTheme="minorEastAsia" w:hint="cs"/>
-          <w:rtl/>
-          <w:lang w:val="en-US"/>
-        </w:rPr>
-        <w:t xml:space="preserve"> בעזרת </w:t>
+        <w:t xml:space="preserve">ת המסילה הפוליגונלית בעזרת </w:t>
       </w:r>
       <m:oMath>
         <m:r>
@@ -3246,6 +3289,7 @@
           <w:rtl/>
           <w:lang w:val="en-US"/>
         </w:rPr>
+        <w:lastRenderedPageBreak/>
         <w:t xml:space="preserve">תפקיד הקובץ הוא לממש את האלגוריתם </w:t>
       </w:r>
       <m:oMath>
@@ -3317,25 +3361,7 @@
           <w:rtl/>
           <w:lang w:val="en-US"/>
         </w:rPr>
-        <w:t xml:space="preserve"> (</w:t>
-      </w:r>
-      <w:proofErr w:type="spellStart"/>
-      <w:r>
-        <w:rPr>
-          <w:rFonts w:eastAsiaTheme="minorEastAsia" w:hint="cs"/>
-          <w:rtl/>
-          <w:lang w:val="en-US"/>
-        </w:rPr>
-        <w:t>הפסאודו</w:t>
-      </w:r>
-      <w:proofErr w:type="spellEnd"/>
-      <w:r>
-        <w:rPr>
-          <w:rFonts w:eastAsiaTheme="minorEastAsia" w:hint="cs"/>
-          <w:rtl/>
-          <w:lang w:val="en-US"/>
-        </w:rPr>
-        <w:t xml:space="preserve">-קוד הרלוונטי נמצא בעמוד 8, תרשים 9 ומומש על ידינו </w:t>
+        <w:t xml:space="preserve"> (הפסאודו-קוד הרלוונטי נמצא בעמוד 8, תרשים 9 ומומש על ידינו </w:t>
       </w:r>
       <w:r>
         <w:rPr>
@@ -3506,7 +3532,6 @@
         </w:rPr>
         <w:t xml:space="preserve">בקובץ ממומשת גם המחלקה </w:t>
       </w:r>
-      <w:proofErr w:type="spellStart"/>
       <w:r>
         <w:rPr>
           <w:rFonts w:eastAsiaTheme="minorEastAsia"/>
@@ -3514,7 +3539,6 @@
         </w:rPr>
         <w:t>PriorityQueue</w:t>
       </w:r>
-      <w:proofErr w:type="spellEnd"/>
       <w:r>
         <w:rPr>
           <w:rFonts w:eastAsiaTheme="minorEastAsia" w:hint="cs"/>
@@ -3589,6 +3613,55 @@
           <w:rtl/>
           <w:lang w:val="en-US"/>
         </w:rPr>
+        <w:t xml:space="preserve">אלגוריתם </w:t>
+      </w:r>
+      <w:r>
+        <w:rPr>
+          <w:rFonts w:eastAsiaTheme="minorEastAsia" w:hint="cs"/>
+          <w:lang w:val="en-US"/>
+        </w:rPr>
+        <w:t>PRM</w:t>
+      </w:r>
+      <w:r>
+        <w:rPr>
+          <w:rFonts w:eastAsiaTheme="minorEastAsia" w:hint="cs"/>
+          <w:rtl/>
+          <w:lang w:val="en-US"/>
+        </w:rPr>
+        <w:t xml:space="preserve"> הוא אלגוריתם תכנון תנועה לרובוטים שפועל ע"י הגרלת נקודות במרחב הקונפיגורציות וחיבור קשתות ביניהן אם הרובוט יוכל להגיע לקונפיגרציה אחת מאחרת</w:t>
+      </w:r>
+      <w:r>
+        <w:rPr>
+          <w:rFonts w:eastAsiaTheme="minorEastAsia" w:hint="cs"/>
+          <w:rtl/>
+          <w:lang w:val="en-US"/>
+        </w:rPr>
+        <w:t xml:space="preserve"> באופן ישיר. לאחר יצירת הגרף ניתן לחפש מסלול (ייתכן ממשקל מינימלי) בעזרת אלגוריתמי גרפים</w:t>
+      </w:r>
+      <w:r>
+        <w:rPr>
+          <w:rFonts w:eastAsiaTheme="minorEastAsia" w:hint="cs"/>
+          <w:rtl/>
+          <w:lang w:val="en-US"/>
+        </w:rPr>
+        <w:t xml:space="preserve"> למציאת מסלול לרובוט מקונפיגורציה התחלתית לקונפיגורציה מסיימת.</w:t>
+      </w:r>
+    </w:p>
+    <w:p>
+      <w:pPr>
+        <w:bidi/>
+        <w:rPr>
+          <w:rFonts w:eastAsiaTheme="minorEastAsia"/>
+          <w:rtl/>
+          <w:lang w:val="en-US"/>
+        </w:rPr>
+      </w:pPr>
+      <w:r>
+        <w:rPr>
+          <w:rFonts w:eastAsiaTheme="minorEastAsia" w:hint="cs"/>
+          <w:rtl/>
+          <w:lang w:val="en-US"/>
+        </w:rPr>
         <w:t>תפקיד הקובץ הוא לנהל את ה-</w:t>
       </w:r>
       <w:r>
@@ -3666,51 +3739,15 @@
           <w:rtl/>
           <w:lang w:val="en-US"/>
         </w:rPr>
-        <w:t xml:space="preserve">גרף מכוון </w:t>
-      </w:r>
-      <w:proofErr w:type="spellStart"/>
-      <w:r>
-        <w:rPr>
-          <w:rFonts w:eastAsiaTheme="minorEastAsia" w:hint="cs"/>
-          <w:rtl/>
-          <w:lang w:val="en-US"/>
-        </w:rPr>
-        <w:t>וממושקל</w:t>
-      </w:r>
-      <w:proofErr w:type="spellEnd"/>
-      <w:r>
-        <w:rPr>
-          <w:rFonts w:eastAsiaTheme="minorEastAsia" w:hint="cs"/>
-          <w:rtl/>
-          <w:lang w:val="en-US"/>
-        </w:rPr>
-        <w:t xml:space="preserve"> </w:t>
-      </w:r>
-      <w:r>
-        <w:rPr>
-          <w:rFonts w:eastAsiaTheme="minorEastAsia" w:hint="cs"/>
-          <w:rtl/>
-          <w:lang w:val="en-US"/>
-        </w:rPr>
-        <w:t>במרחב מדגם תלת-</w:t>
-      </w:r>
-      <w:proofErr w:type="spellStart"/>
-      <w:r>
-        <w:rPr>
-          <w:rFonts w:eastAsiaTheme="minorEastAsia" w:hint="cs"/>
-          <w:rtl/>
-          <w:lang w:val="en-US"/>
-        </w:rPr>
-        <w:t>מימדי</w:t>
-      </w:r>
-      <w:proofErr w:type="spellEnd"/>
-      <w:r>
-        <w:rPr>
-          <w:rFonts w:eastAsiaTheme="minorEastAsia" w:hint="cs"/>
-          <w:rtl/>
-          <w:lang w:val="en-US"/>
-        </w:rPr>
-        <w:t xml:space="preserve"> שכולל שתי דרגות למיקום ועוד דרגה לזווית המכונית. קודקודים בגרף המתאים מחוברים ע"י קשת אם המיקומים המתאימים לקודקוד</w:t>
+        <w:t xml:space="preserve">גרף מכוון וממושקל </w:t>
+      </w:r>
+      <w:r>
+        <w:rPr>
+          <w:rFonts w:eastAsiaTheme="minorEastAsia" w:hint="cs"/>
+          <w:rtl/>
+          <w:lang w:val="en-US"/>
+        </w:rPr>
+        <w:t>במרחב מדגם תלת-מימדי שכולל שתי דרגות למיקום ועוד דרגה לזווית המכונית. קודקודים בגרף המתאים מחוברים ע"י קשת אם המיקומים המתאימים לקודקוד</w:t>
       </w:r>
       <w:r>
         <w:rPr>
@@ -4266,6 +4303,7 @@
     <w:lsdException w:name="HTML Sample" w:semiHidden="1" w:unhideWhenUsed="1"/>
     <w:lsdException w:name="HTML Typewriter" w:semiHidden="1" w:unhideWhenUsed="1"/>
     <w:lsdException w:name="HTML Variable" w:semiHidden="1" w:unhideWhenUsed="1"/>
+    <w:lsdException w:name="Normal Table" w:semiHidden="1" w:unhideWhenUsed="1"/>
     <w:lsdException w:name="annotation subject" w:semiHidden="1" w:unhideWhenUsed="1"/>
     <w:lsdException w:name="No List" w:semiHidden="1" w:unhideWhenUsed="1"/>
     <w:lsdException w:name="Outline List 1" w:semiHidden="1" w:unhideWhenUsed="1"/>
@@ -4308,8 +4346,11 @@
     <w:lsdException w:name="Table Contemporary" w:semiHidden="1" w:unhideWhenUsed="1"/>
     <w:lsdException w:name="Table Elegant" w:semiHidden="1" w:unhideWhenUsed="1"/>
     <w:lsdException w:name="Table Professional" w:semiHidden="1" w:unhideWhenUsed="1"/>
+    <w:lsdException w:name="Table Subtle 1" w:semiHidden="1" w:unhideWhenUsed="1"/>
     <w:lsdException w:name="Table Subtle 2" w:semiHidden="1" w:unhideWhenUsed="1"/>
     <w:lsdException w:name="Table Web 1" w:semiHidden="1" w:unhideWhenUsed="1"/>
+    <w:lsdException w:name="Table Web 2" w:semiHidden="1" w:unhideWhenUsed="1"/>
+    <w:lsdException w:name="Table Web 3" w:semiHidden="1" w:unhideWhenUsed="1"/>
     <w:lsdException w:name="Balloon Text" w:semiHidden="1" w:unhideWhenUsed="1"/>
     <w:lsdException w:name="Table Grid" w:uiPriority="39"/>
     <w:lsdException w:name="Table Theme" w:semiHidden="1" w:unhideWhenUsed="1"/>

</xml_diff>